<commit_message>
Extended the deactivation field to handle lists
</commit_message>
<xml_diff>
--- a/BushMissionGen/README.docx
+++ b/BushMissionGen/README.docx
@@ -397,7 +397,7 @@
       <w:sdtContent>
         <w:p>
           <w:pPr>
-            <w:pStyle w:val="Innehllsfrteckningrubrik"/>
+            <w:pStyle w:val="TOAHeading1"/>
             <w:suppressLineNumbers/>
             <w:ind w:left="0" w:hanging="0"/>
             <w:rPr>
@@ -421,9 +421,6 @@
         <w:p>
           <w:pPr>
             <w:pStyle w:val="Innehllsfrteckning1"/>
-            <w:tabs>
-              <w:tab w:val="right" w:pos="9638" w:leader="dot"/>
-            </w:tabs>
             <w:rPr/>
           </w:pPr>
           <w:r>
@@ -433,6 +430,7 @@
             <w:rPr>
               <w:webHidden/>
               <w:rStyle w:val="Frteckningslnk"/>
+              <w:vanish w:val="false"/>
             </w:rPr>
             <w:instrText> TOC \z \o "1-3" \u \h</w:instrText>
           </w:r>
@@ -440,6 +438,7 @@
             <w:rPr>
               <w:webHidden/>
               <w:rStyle w:val="Frteckningslnk"/>
+              <w:vanish w:val="false"/>
             </w:rPr>
             <w:fldChar w:fldCharType="separate"/>
           </w:r>
@@ -448,6 +447,7 @@
               <w:rPr>
                 <w:webHidden/>
                 <w:rStyle w:val="Frteckningslnk"/>
+                <w:vanish w:val="false"/>
               </w:rPr>
               <w:t xml:space="preserve">​ </w:t>
             </w:r>
@@ -475,6 +475,7 @@
               <w:rPr>
                 <w:webHidden/>
                 <w:rStyle w:val="Frteckningslnk"/>
+                <w:vanish w:val="false"/>
               </w:rPr>
               <w:t xml:space="preserve">​ </w:t>
             </w:r>
@@ -502,6 +503,7 @@
               <w:rPr>
                 <w:webHidden/>
                 <w:rStyle w:val="Frteckningslnk"/>
+                <w:vanish w:val="false"/>
               </w:rPr>
               <w:t xml:space="preserve">​ </w:t>
             </w:r>
@@ -529,6 +531,7 @@
               <w:rPr>
                 <w:webHidden/>
                 <w:rStyle w:val="Frteckningslnk"/>
+                <w:vanish w:val="false"/>
               </w:rPr>
               <w:t xml:space="preserve">​ </w:t>
             </w:r>
@@ -556,6 +559,7 @@
               <w:rPr>
                 <w:webHidden/>
                 <w:rStyle w:val="Frteckningslnk"/>
+                <w:vanish w:val="false"/>
               </w:rPr>
               <w:t xml:space="preserve">​ </w:t>
             </w:r>
@@ -583,6 +587,7 @@
               <w:rPr>
                 <w:webHidden/>
                 <w:rStyle w:val="Frteckningslnk"/>
+                <w:vanish w:val="false"/>
               </w:rPr>
               <w:t xml:space="preserve">​ </w:t>
             </w:r>
@@ -610,6 +615,7 @@
               <w:rPr>
                 <w:webHidden/>
                 <w:rStyle w:val="Frteckningslnk"/>
+                <w:vanish w:val="false"/>
               </w:rPr>
               <w:t xml:space="preserve">​ </w:t>
             </w:r>
@@ -637,6 +643,7 @@
               <w:rPr>
                 <w:webHidden/>
                 <w:rStyle w:val="Frteckningslnk"/>
+                <w:vanish w:val="false"/>
               </w:rPr>
               <w:t xml:space="preserve">​ </w:t>
             </w:r>
@@ -664,6 +671,7 @@
               <w:rPr>
                 <w:webHidden/>
                 <w:rStyle w:val="Frteckningslnk"/>
+                <w:vanish w:val="false"/>
               </w:rPr>
               <w:t xml:space="preserve">​ </w:t>
             </w:r>
@@ -691,6 +699,7 @@
               <w:rPr>
                 <w:webHidden/>
                 <w:rStyle w:val="Frteckningslnk"/>
+                <w:vanish w:val="false"/>
               </w:rPr>
               <w:t xml:space="preserve">​ </w:t>
             </w:r>
@@ -718,6 +727,7 @@
               <w:rPr>
                 <w:webHidden/>
                 <w:rStyle w:val="Frteckningslnk"/>
+                <w:vanish w:val="false"/>
               </w:rPr>
               <w:t xml:space="preserve">​ </w:t>
             </w:r>
@@ -745,6 +755,7 @@
               <w:rPr>
                 <w:webHidden/>
                 <w:rStyle w:val="Frteckningslnk"/>
+                <w:vanish w:val="false"/>
               </w:rPr>
               <w:t xml:space="preserve">​ </w:t>
             </w:r>
@@ -772,6 +783,7 @@
               <w:rPr>
                 <w:webHidden/>
                 <w:rStyle w:val="Frteckningslnk"/>
+                <w:vanish w:val="false"/>
               </w:rPr>
               <w:t xml:space="preserve">​ </w:t>
             </w:r>
@@ -799,6 +811,7 @@
               <w:rPr>
                 <w:webHidden/>
                 <w:rStyle w:val="Frteckningslnk"/>
+                <w:vanish w:val="false"/>
               </w:rPr>
               <w:t xml:space="preserve">​ </w:t>
             </w:r>
@@ -826,6 +839,7 @@
               <w:rPr>
                 <w:webHidden/>
                 <w:rStyle w:val="Frteckningslnk"/>
+                <w:vanish w:val="false"/>
               </w:rPr>
               <w:t xml:space="preserve">​ </w:t>
             </w:r>
@@ -853,6 +867,7 @@
               <w:rPr>
                 <w:webHidden/>
                 <w:rStyle w:val="Frteckningslnk"/>
+                <w:vanish w:val="false"/>
               </w:rPr>
               <w:t xml:space="preserve">​ </w:t>
             </w:r>
@@ -880,6 +895,7 @@
               <w:rPr>
                 <w:webHidden/>
                 <w:rStyle w:val="Frteckningslnk"/>
+                <w:vanish w:val="false"/>
               </w:rPr>
               <w:t xml:space="preserve">​ </w:t>
             </w:r>
@@ -907,6 +923,7 @@
               <w:rPr>
                 <w:webHidden/>
                 <w:rStyle w:val="Frteckningslnk"/>
+                <w:vanish w:val="false"/>
               </w:rPr>
               <w:t xml:space="preserve">​ </w:t>
             </w:r>
@@ -934,6 +951,7 @@
               <w:rPr>
                 <w:webHidden/>
                 <w:rStyle w:val="Frteckningslnk"/>
+                <w:vanish w:val="false"/>
               </w:rPr>
               <w:t xml:space="preserve">​ </w:t>
             </w:r>
@@ -961,6 +979,7 @@
               <w:rPr>
                 <w:webHidden/>
                 <w:rStyle w:val="Frteckningslnk"/>
+                <w:vanish w:val="false"/>
               </w:rPr>
               <w:t xml:space="preserve">​ </w:t>
             </w:r>
@@ -988,6 +1007,7 @@
               <w:rPr>
                 <w:webHidden/>
                 <w:rStyle w:val="Frteckningslnk"/>
+                <w:vanish w:val="false"/>
               </w:rPr>
               <w:t xml:space="preserve">​ </w:t>
             </w:r>
@@ -1015,6 +1035,7 @@
               <w:rPr>
                 <w:webHidden/>
                 <w:rStyle w:val="Frteckningslnk"/>
+                <w:vanish w:val="false"/>
               </w:rPr>
               <w:t xml:space="preserve">​ </w:t>
             </w:r>
@@ -1031,9 +1052,6 @@
         <w:p>
           <w:pPr>
             <w:pStyle w:val="Innehllsfrteckning1"/>
-            <w:tabs>
-              <w:tab w:val="right" w:pos="9638" w:leader="dot"/>
-            </w:tabs>
             <w:rPr/>
           </w:pPr>
           <w:hyperlink w:anchor="__RefHeading___Toc3980_1735932911">
@@ -1041,6 +1059,7 @@
               <w:rPr>
                 <w:webHidden/>
                 <w:rStyle w:val="Frteckningslnk"/>
+                <w:vanish w:val="false"/>
               </w:rPr>
               <w:t xml:space="preserve">​ </w:t>
             </w:r>
@@ -1068,6 +1087,7 @@
               <w:rPr>
                 <w:webHidden/>
                 <w:rStyle w:val="Frteckningslnk"/>
+                <w:vanish w:val="false"/>
               </w:rPr>
               <w:t xml:space="preserve">​ </w:t>
             </w:r>
@@ -1084,9 +1104,6 @@
         <w:p>
           <w:pPr>
             <w:pStyle w:val="Innehllsfrteckning1"/>
-            <w:tabs>
-              <w:tab w:val="right" w:pos="9638" w:leader="dot"/>
-            </w:tabs>
             <w:rPr/>
           </w:pPr>
           <w:hyperlink w:anchor="__RefHeading___Toc3984_1735932911">
@@ -1094,6 +1111,7 @@
               <w:rPr>
                 <w:webHidden/>
                 <w:rStyle w:val="Frteckningslnk"/>
+                <w:vanish w:val="false"/>
               </w:rPr>
               <w:t xml:space="preserve">​ </w:t>
             </w:r>
@@ -1121,6 +1139,7 @@
               <w:rPr>
                 <w:webHidden/>
                 <w:rStyle w:val="Frteckningslnk"/>
+                <w:vanish w:val="false"/>
               </w:rPr>
               <w:t xml:space="preserve">​ </w:t>
             </w:r>
@@ -1148,6 +1167,7 @@
               <w:rPr>
                 <w:webHidden/>
                 <w:rStyle w:val="Frteckningslnk"/>
+                <w:vanish w:val="false"/>
               </w:rPr>
               <w:t xml:space="preserve">​ </w:t>
             </w:r>
@@ -9725,7 +9745,15 @@
                 <w:szCs w:val="22"/>
                 <w:lang w:val="en-US"/>
               </w:rPr>
-              <w:t>eactivated when the mission starts.</w:t>
+              <w:t xml:space="preserve">eactivated when the mission starts. </w:t>
+            </w:r>
+            <w:r>
+              <w:rPr>
+                <w:sz w:val="22"/>
+                <w:szCs w:val="22"/>
+                <w:lang w:val="en-US"/>
+              </w:rPr>
+              <w:t>Instead of True/False, a comma-separated list of dialog triggers can be supplied.</w:t>
             </w:r>
           </w:p>
         </w:tc>
@@ -9840,7 +9868,34 @@
                 <w:szCs w:val="22"/>
                 <w:lang w:val="en-US"/>
               </w:rPr>
-              <w:t>eactivated when the mission starts.</w:t>
+              <w:t xml:space="preserve">eactivated when the mission starts. </w:t>
+            </w:r>
+            <w:r>
+              <w:rPr>
+                <w:sz w:val="22"/>
+                <w:szCs w:val="22"/>
+                <w:lang w:val="en-US"/>
+              </w:rPr>
+              <w:t xml:space="preserve">Instead of True/False, a comma-separated list of </w:t>
+            </w:r>
+            <w:r>
+              <w:rPr>
+                <w:rFonts w:eastAsia="NSimSun" w:cs="Arial"/>
+                <w:color w:val="auto"/>
+                <w:kern w:val="2"/>
+                <w:sz w:val="22"/>
+                <w:szCs w:val="22"/>
+                <w:lang w:val="en-US" w:eastAsia="zh-CN" w:bidi="hi-IN"/>
+              </w:rPr>
+              <w:t>warning</w:t>
+            </w:r>
+            <w:r>
+              <w:rPr>
+                <w:sz w:val="22"/>
+                <w:szCs w:val="22"/>
+                <w:lang w:val="en-US"/>
+              </w:rPr>
+              <w:t xml:space="preserve"> triggers can be supplied.</w:t>
             </w:r>
           </w:p>
         </w:tc>
@@ -9932,7 +9987,34 @@
                 <w:szCs w:val="22"/>
                 <w:lang w:val="en-US"/>
               </w:rPr>
-              <w:t>eactivated when the mission starts.</w:t>
+              <w:t xml:space="preserve">eactivated when the mission starts. </w:t>
+            </w:r>
+            <w:r>
+              <w:rPr>
+                <w:sz w:val="22"/>
+                <w:szCs w:val="22"/>
+                <w:lang w:val="en-US"/>
+              </w:rPr>
+              <w:t xml:space="preserve">Instead of True/False, a comma-separated list of </w:t>
+            </w:r>
+            <w:r>
+              <w:rPr>
+                <w:rFonts w:eastAsia="NSimSun" w:cs="Arial"/>
+                <w:color w:val="auto"/>
+                <w:kern w:val="2"/>
+                <w:sz w:val="22"/>
+                <w:szCs w:val="22"/>
+                <w:lang w:val="en-US" w:eastAsia="zh-CN" w:bidi="hi-IN"/>
+              </w:rPr>
+              <w:t>failure</w:t>
+            </w:r>
+            <w:r>
+              <w:rPr>
+                <w:sz w:val="22"/>
+                <w:szCs w:val="22"/>
+                <w:lang w:val="en-US"/>
+              </w:rPr>
+              <w:t xml:space="preserve"> triggers can be supplied.</w:t>
             </w:r>
           </w:p>
         </w:tc>
@@ -10024,7 +10106,118 @@
                 <w:szCs w:val="22"/>
                 <w:lang w:val="en-US"/>
               </w:rPr>
-              <w:t>eactivated when the mission starts.</w:t>
+              <w:t xml:space="preserve">eactivated when the mission starts. </w:t>
+            </w:r>
+            <w:r>
+              <w:rPr>
+                <w:sz w:val="22"/>
+                <w:szCs w:val="22"/>
+                <w:lang w:val="en-US"/>
+              </w:rPr>
+              <w:t xml:space="preserve">Instead of True/False, a comma-separated list of </w:t>
+            </w:r>
+            <w:r>
+              <w:rPr>
+                <w:rFonts w:eastAsia="NSimSun" w:cs="Arial"/>
+                <w:color w:val="auto"/>
+                <w:kern w:val="2"/>
+                <w:sz w:val="22"/>
+                <w:szCs w:val="22"/>
+                <w:lang w:val="en-US" w:eastAsia="zh-CN" w:bidi="hi-IN"/>
+              </w:rPr>
+              <w:t>mission failure</w:t>
+            </w:r>
+            <w:r>
+              <w:rPr>
+                <w:sz w:val="22"/>
+                <w:szCs w:val="22"/>
+                <w:lang w:val="en-US"/>
+              </w:rPr>
+              <w:t xml:space="preserve"> triggers can be supplied.</w:t>
+            </w:r>
+          </w:p>
+        </w:tc>
+      </w:tr>
+      <w:tr>
+        <w:trPr/>
+        <w:tc>
+          <w:tcPr>
+            <w:tcW w:w="5040" w:type="dxa"/>
+            <w:tcBorders>
+              <w:top w:val="nil"/>
+            </w:tcBorders>
+          </w:tcPr>
+          <w:p>
+            <w:pPr>
+              <w:pStyle w:val="Normal"/>
+              <w:widowControl w:val="false"/>
+              <w:suppressAutoHyphens w:val="true"/>
+              <w:spacing w:before="0" w:after="0"/>
+              <w:jc w:val="left"/>
+              <w:rPr>
+                <w:sz w:val="22"/>
+                <w:szCs w:val="22"/>
+                <w:lang w:val="en-US"/>
+              </w:rPr>
+            </w:pPr>
+            <w:r>
+              <w:rPr>
+                <w:b/>
+                <w:bCs/>
+                <w:sz w:val="22"/>
+                <w:szCs w:val="22"/>
+                <w:lang w:val="en-US"/>
+              </w:rPr>
+              <w:t>deactivateMissionFailuresAtStart</w:t>
+            </w:r>
+            <w:r>
+              <w:rPr>
+                <w:sz w:val="22"/>
+                <w:szCs w:val="22"/>
+                <w:lang w:val="en-US"/>
+              </w:rPr>
+              <w:t>=</w:t>
+            </w:r>
+            <w:r>
+              <w:rPr>
+                <w:rFonts w:eastAsia="NSimSun" w:cs="Arial"/>
+                <w:color w:val="auto"/>
+                <w:kern w:val="2"/>
+                <w:sz w:val="22"/>
+                <w:szCs w:val="22"/>
+                <w:lang w:val="en-US" w:eastAsia="zh-CN" w:bidi="hi-IN"/>
+              </w:rPr>
+              <w:t>mfe1,mfe2</w:t>
+            </w:r>
+          </w:p>
+        </w:tc>
+        <w:tc>
+          <w:tcPr>
+            <w:tcW w:w="4761" w:type="dxa"/>
+            <w:tcBorders>
+              <w:top w:val="nil"/>
+            </w:tcBorders>
+          </w:tcPr>
+          <w:p>
+            <w:pPr>
+              <w:pStyle w:val="Normal"/>
+              <w:widowControl w:val="false"/>
+              <w:suppressAutoHyphens w:val="true"/>
+              <w:spacing w:before="0" w:after="0"/>
+              <w:jc w:val="left"/>
+              <w:rPr>
+                <w:sz w:val="22"/>
+                <w:szCs w:val="22"/>
+                <w:lang w:val="en-US"/>
+              </w:rPr>
+            </w:pPr>
+            <w:r>
+              <w:rPr>
+                <w:sz w:val="22"/>
+                <w:szCs w:val="22"/>
+                <w:lang w:val="en-US"/>
+              </w:rPr>
+              <w:t>Example with specified triggers.</w:t>
             </w:r>
           </w:p>
         </w:tc>
@@ -19575,7 +19768,9 @@
         </w:rPr>
       </w:pPr>
       <w:r>
-        <w:rPr/>
+        <w:rPr>
+          <w:lang w:val="en-US"/>
+        </w:rPr>
       </w:r>
     </w:p>
     <w:p>
@@ -26100,7 +26295,26 @@
                 <w:szCs w:val="22"/>
                 <w:lang w:val="en-US"/>
               </w:rPr>
-              <w:t>=[True/False]</w:t>
+              <w:t>=[True/False/</w:t>
+            </w:r>
+            <w:r>
+              <w:rPr>
+                <w:b/>
+                <w:bCs/>
+                <w:color w:val="00A933"/>
+                <w:sz w:val="22"/>
+                <w:szCs w:val="22"/>
+                <w:lang w:val="en-US"/>
+              </w:rPr>
+              <w:t>comma-separated list of reference names</w:t>
+            </w:r>
+            <w:r>
+              <w:rPr>
+                <w:sz w:val="22"/>
+                <w:szCs w:val="22"/>
+                <w:lang w:val="en-US"/>
+              </w:rPr>
+              <w:t>]</w:t>
             </w:r>
           </w:p>
         </w:tc>
@@ -26196,7 +26410,26 @@
                 <w:szCs w:val="22"/>
                 <w:lang w:val="en-US"/>
               </w:rPr>
-              <w:t>=[True/False]</w:t>
+              <w:t>=[True/False/</w:t>
+            </w:r>
+            <w:r>
+              <w:rPr>
+                <w:b/>
+                <w:bCs/>
+                <w:color w:val="00A933"/>
+                <w:sz w:val="22"/>
+                <w:szCs w:val="22"/>
+                <w:lang w:val="en-US"/>
+              </w:rPr>
+              <w:t>comma-separated list of reference names</w:t>
+            </w:r>
+            <w:r>
+              <w:rPr>
+                <w:sz w:val="22"/>
+                <w:szCs w:val="22"/>
+                <w:lang w:val="en-US"/>
+              </w:rPr>
+              <w:t>]</w:t>
             </w:r>
           </w:p>
         </w:tc>
@@ -26269,7 +26502,26 @@
                 <w:szCs w:val="22"/>
                 <w:lang w:val="en-US"/>
               </w:rPr>
-              <w:t>=[True/False]</w:t>
+              <w:t>=[True/False/</w:t>
+            </w:r>
+            <w:r>
+              <w:rPr>
+                <w:b/>
+                <w:bCs/>
+                <w:color w:val="00A933"/>
+                <w:sz w:val="22"/>
+                <w:szCs w:val="22"/>
+                <w:lang w:val="en-US"/>
+              </w:rPr>
+              <w:t>comma-separated list of reference names</w:t>
+            </w:r>
+            <w:r>
+              <w:rPr>
+                <w:sz w:val="22"/>
+                <w:szCs w:val="22"/>
+                <w:lang w:val="en-US"/>
+              </w:rPr>
+              <w:t>]</w:t>
             </w:r>
           </w:p>
         </w:tc>
@@ -26342,7 +26594,26 @@
                 <w:szCs w:val="22"/>
                 <w:lang w:val="en-US"/>
               </w:rPr>
-              <w:t>=[True/False]</w:t>
+              <w:t>=[True/False/</w:t>
+            </w:r>
+            <w:r>
+              <w:rPr>
+                <w:b/>
+                <w:bCs/>
+                <w:color w:val="00A933"/>
+                <w:sz w:val="22"/>
+                <w:szCs w:val="22"/>
+                <w:lang w:val="en-US"/>
+              </w:rPr>
+              <w:t>comma-separated list of reference names</w:t>
+            </w:r>
+            <w:r>
+              <w:rPr>
+                <w:sz w:val="22"/>
+                <w:szCs w:val="22"/>
+                <w:lang w:val="en-US"/>
+              </w:rPr>
+              <w:t>]</w:t>
             </w:r>
           </w:p>
         </w:tc>
@@ -29077,20 +29348,6 @@
       <w:szCs w:val="32"/>
     </w:rPr>
   </w:style>
-  <w:style w:type="paragraph" w:styleId="Innehllsfrteckningrubrik">
-    <w:name w:val="TOA Heading"/>
-    <w:basedOn w:val="Sakregisterrubrik"/>
-    <w:pPr>
-      <w:suppressLineNumbers/>
-      <w:ind w:left="0" w:hanging="0"/>
-    </w:pPr>
-    <w:rPr>
-      <w:b/>
-      <w:bCs/>
-      <w:sz w:val="32"/>
-      <w:szCs w:val="32"/>
-    </w:rPr>
-  </w:style>
   <w:style w:type="numbering" w:styleId="NoList" w:default="1">
     <w:name w:val="No List"/>
     <w:uiPriority w:val="99"/>

</xml_diff>

<commit_message>
Localization has been added for Japanese and Dutch
</commit_message>
<xml_diff>
--- a/BushMissionGen/README.docx
+++ b/BushMissionGen/README.docx
@@ -9745,15 +9745,7 @@
                 <w:szCs w:val="22"/>
                 <w:lang w:val="en-US"/>
               </w:rPr>
-              <w:t xml:space="preserve">eactivated when the mission starts. </w:t>
-            </w:r>
-            <w:r>
-              <w:rPr>
-                <w:sz w:val="22"/>
-                <w:szCs w:val="22"/>
-                <w:lang w:val="en-US"/>
-              </w:rPr>
-              <w:t>Instead of True/False, a comma-separated list of dialog triggers can be supplied.</w:t>
+              <w:t>eactivated when the mission starts. Instead of True/False, a comma-separated list of dialog triggers can be supplied.</w:t>
             </w:r>
           </w:p>
         </w:tc>
@@ -9868,15 +9860,7 @@
                 <w:szCs w:val="22"/>
                 <w:lang w:val="en-US"/>
               </w:rPr>
-              <w:t xml:space="preserve">eactivated when the mission starts. </w:t>
-            </w:r>
-            <w:r>
-              <w:rPr>
-                <w:sz w:val="22"/>
-                <w:szCs w:val="22"/>
-                <w:lang w:val="en-US"/>
-              </w:rPr>
-              <w:t xml:space="preserve">Instead of True/False, a comma-separated list of </w:t>
+              <w:t xml:space="preserve">eactivated when the mission starts. Instead of True/False, a comma-separated list of </w:t>
             </w:r>
             <w:r>
               <w:rPr>
@@ -9987,15 +9971,7 @@
                 <w:szCs w:val="22"/>
                 <w:lang w:val="en-US"/>
               </w:rPr>
-              <w:t xml:space="preserve">eactivated when the mission starts. </w:t>
-            </w:r>
-            <w:r>
-              <w:rPr>
-                <w:sz w:val="22"/>
-                <w:szCs w:val="22"/>
-                <w:lang w:val="en-US"/>
-              </w:rPr>
-              <w:t xml:space="preserve">Instead of True/False, a comma-separated list of </w:t>
+              <w:t xml:space="preserve">eactivated when the mission starts. Instead of True/False, a comma-separated list of </w:t>
             </w:r>
             <w:r>
               <w:rPr>
@@ -10106,15 +10082,7 @@
                 <w:szCs w:val="22"/>
                 <w:lang w:val="en-US"/>
               </w:rPr>
-              <w:t xml:space="preserve">eactivated when the mission starts. </w:t>
-            </w:r>
-            <w:r>
-              <w:rPr>
-                <w:sz w:val="22"/>
-                <w:szCs w:val="22"/>
-                <w:lang w:val="en-US"/>
-              </w:rPr>
-              <w:t xml:space="preserve">Instead of True/False, a comma-separated list of </w:t>
+              <w:t xml:space="preserve">eactivated when the mission starts. Instead of True/False, a comma-separated list of </w:t>
             </w:r>
             <w:r>
               <w:rPr>
@@ -10181,7 +10149,9 @@
             <w:r>
               <w:rPr>
                 <w:rFonts w:eastAsia="NSimSun" w:cs="Arial"/>
-                <w:color w:val="auto"/>
+                <w:b/>
+                <w:bCs/>
+                <w:color w:val="00A933"/>
                 <w:kern w:val="2"/>
                 <w:sz w:val="22"/>
                 <w:szCs w:val="22"/>

</xml_diff>

<commit_message>
Added the field navlogImageFormat
</commit_message>
<xml_diff>
--- a/BushMissionGen/README.docx
+++ b/BushMissionGen/README.docx
@@ -3253,7 +3253,23 @@
           <w:iCs/>
           <w:lang w:val="en-US"/>
         </w:rPr>
-        <w:t>Altitudes are in AMSL, but can be overriden by useAGL=[True/False] or by appending AGL or ASML after a height)</w:t>
+        <w:t>Altitudes are in AMSL, but can be overrid</w:t>
+      </w:r>
+      <w:r>
+        <w:rPr>
+          <w:i/>
+          <w:iCs/>
+          <w:lang w:val="en-US"/>
+        </w:rPr>
+        <w:t>d</w:t>
+      </w:r>
+      <w:r>
+        <w:rPr>
+          <w:i/>
+          <w:iCs/>
+          <w:lang w:val="en-US"/>
+        </w:rPr>
+        <w:t>en by useAGL=[True/False] or by appending AGL or ASML after a height)</w:t>
       </w:r>
     </w:p>
     <w:p>
@@ -3501,7 +3517,115 @@
                 <w:szCs w:val="22"/>
                 <w:lang w:val="en-US"/>
               </w:rPr>
-              <w:t>Standard size is 1200x800, but this can be overriden by this parameter.</w:t>
+              <w:t>Standard size is 1200x800, but this can be overridden by this parameter.</w:t>
+            </w:r>
+          </w:p>
+        </w:tc>
+      </w:tr>
+      <w:tr>
+        <w:trPr/>
+        <w:tc>
+          <w:tcPr>
+            <w:tcW w:w="5040" w:type="dxa"/>
+            <w:tcBorders>
+              <w:top w:val="nil"/>
+            </w:tcBorders>
+          </w:tcPr>
+          <w:p>
+            <w:pPr>
+              <w:pStyle w:val="Normal"/>
+              <w:widowControl w:val="false"/>
+              <w:suppressAutoHyphens w:val="true"/>
+              <w:spacing w:before="0" w:after="0"/>
+              <w:jc w:val="left"/>
+              <w:rPr>
+                <w:sz w:val="22"/>
+                <w:szCs w:val="22"/>
+                <w:lang w:val="en-US"/>
+              </w:rPr>
+            </w:pPr>
+            <w:r>
+              <w:rPr>
+                <w:b/>
+                <w:bCs/>
+                <w:sz w:val="22"/>
+                <w:szCs w:val="22"/>
+                <w:lang w:val="en-US"/>
+              </w:rPr>
+              <w:t>navlogImage</w:t>
+            </w:r>
+            <w:r>
+              <w:rPr>
+                <w:rFonts w:eastAsia="NSimSun" w:cs="Arial"/>
+                <w:b/>
+                <w:bCs/>
+                <w:color w:val="auto"/>
+                <w:kern w:val="2"/>
+                <w:sz w:val="22"/>
+                <w:szCs w:val="22"/>
+                <w:lang w:val="en-US" w:eastAsia="zh-CN" w:bidi="hi-IN"/>
+              </w:rPr>
+              <w:t>Format</w:t>
+            </w:r>
+            <w:r>
+              <w:rPr>
+                <w:sz w:val="22"/>
+                <w:szCs w:val="22"/>
+                <w:lang w:val="en-US"/>
+              </w:rPr>
+              <w:t>=</w:t>
+            </w:r>
+            <w:r>
+              <w:rPr>
+                <w:rFonts w:eastAsia="NSimSun" w:cs="Arial"/>
+                <w:color w:val="auto"/>
+                <w:kern w:val="2"/>
+                <w:sz w:val="22"/>
+                <w:szCs w:val="22"/>
+                <w:lang w:val="en-US" w:eastAsia="zh-CN" w:bidi="hi-IN"/>
+              </w:rPr>
+              <w:t>jpg</w:t>
+            </w:r>
+          </w:p>
+        </w:tc>
+        <w:tc>
+          <w:tcPr>
+            <w:tcW w:w="4761" w:type="dxa"/>
+            <w:tcBorders>
+              <w:top w:val="nil"/>
+            </w:tcBorders>
+          </w:tcPr>
+          <w:p>
+            <w:pPr>
+              <w:pStyle w:val="Normal"/>
+              <w:widowControl w:val="false"/>
+              <w:suppressAutoHyphens w:val="true"/>
+              <w:spacing w:before="0" w:after="0"/>
+              <w:jc w:val="left"/>
+              <w:rPr>
+                <w:sz w:val="22"/>
+                <w:szCs w:val="22"/>
+                <w:lang w:val="en-US"/>
+              </w:rPr>
+            </w:pPr>
+            <w:r>
+              <w:rPr>
+                <w:sz w:val="22"/>
+                <w:szCs w:val="22"/>
+                <w:lang w:val="en-US"/>
+              </w:rPr>
+              <w:t xml:space="preserve">Standard </w:t>
+            </w:r>
+            <w:r>
+              <w:rPr>
+                <w:rFonts w:eastAsia="NSimSun" w:cs="Arial"/>
+                <w:color w:val="auto"/>
+                <w:kern w:val="2"/>
+                <w:sz w:val="22"/>
+                <w:szCs w:val="22"/>
+                <w:lang w:val="en-US" w:eastAsia="zh-CN" w:bidi="hi-IN"/>
+              </w:rPr>
+              <w:t>format is png, but it can be overridden with jpg by this parameter.</w:t>
             </w:r>
           </w:p>
         </w:tc>
@@ -20787,6 +20911,100 @@
                 <w:lang w:val="en-US"/>
               </w:rPr>
               <w:t>=width#height</w:t>
+            </w:r>
+          </w:p>
+        </w:tc>
+        <w:tc>
+          <w:tcPr>
+            <w:tcW w:w="1006" w:type="dxa"/>
+            <w:tcBorders>
+              <w:left w:val="single" w:sz="2" w:space="0" w:color="000000"/>
+              <w:bottom w:val="single" w:sz="2" w:space="0" w:color="000000"/>
+              <w:right w:val="single" w:sz="2" w:space="0" w:color="000000"/>
+            </w:tcBorders>
+          </w:tcPr>
+          <w:p>
+            <w:pPr>
+              <w:pStyle w:val="Normal"/>
+              <w:widowControl w:val="false"/>
+              <w:jc w:val="center"/>
+              <w:rPr>
+                <w:sz w:val="22"/>
+                <w:szCs w:val="22"/>
+                <w:lang w:val="en-US"/>
+              </w:rPr>
+            </w:pPr>
+            <w:r>
+              <w:rPr>
+                <w:sz w:val="22"/>
+                <w:szCs w:val="22"/>
+                <w:lang w:val="en-US"/>
+              </w:rPr>
+            </w:r>
+          </w:p>
+        </w:tc>
+      </w:tr>
+      <w:tr>
+        <w:trPr/>
+        <w:tc>
+          <w:tcPr>
+            <w:tcW w:w="8615" w:type="dxa"/>
+            <w:tcBorders>
+              <w:left w:val="single" w:sz="2" w:space="0" w:color="000000"/>
+              <w:bottom w:val="single" w:sz="2" w:space="0" w:color="000000"/>
+            </w:tcBorders>
+          </w:tcPr>
+          <w:p>
+            <w:pPr>
+              <w:pStyle w:val="Normal"/>
+              <w:widowControl w:val="false"/>
+              <w:rPr>
+                <w:sz w:val="22"/>
+                <w:szCs w:val="22"/>
+                <w:lang w:val="en-US"/>
+              </w:rPr>
+            </w:pPr>
+            <w:r>
+              <w:rPr>
+                <w:b/>
+                <w:bCs/>
+                <w:sz w:val="22"/>
+                <w:szCs w:val="22"/>
+                <w:lang w:val="en-US"/>
+              </w:rPr>
+              <w:t>navlogImage</w:t>
+            </w:r>
+            <w:r>
+              <w:rPr>
+                <w:rFonts w:eastAsia="NSimSun" w:cs="Arial"/>
+                <w:b/>
+                <w:bCs/>
+                <w:color w:val="auto"/>
+                <w:kern w:val="2"/>
+                <w:sz w:val="22"/>
+                <w:szCs w:val="22"/>
+                <w:lang w:val="en-US" w:eastAsia="zh-CN" w:bidi="hi-IN"/>
+              </w:rPr>
+              <w:t>Format</w:t>
+            </w:r>
+            <w:r>
+              <w:rPr>
+                <w:sz w:val="22"/>
+                <w:szCs w:val="22"/>
+                <w:lang w:val="en-US"/>
+              </w:rPr>
+              <w:t>=</w:t>
+            </w:r>
+            <w:r>
+              <w:rPr>
+                <w:rFonts w:eastAsia="NSimSun" w:cs="Arial"/>
+                <w:color w:val="auto"/>
+                <w:kern w:val="2"/>
+                <w:sz w:val="22"/>
+                <w:szCs w:val="22"/>
+                <w:lang w:val="en-US" w:eastAsia="zh-CN" w:bidi="hi-IN"/>
+              </w:rPr>
+              <w:t>png/jpg</w:t>
             </w:r>
           </w:p>
         </w:tc>

</xml_diff>

<commit_message>
Added airport and runway creation
</commit_message>
<xml_diff>
--- a/BushMissionGen/README.docx
+++ b/BushMissionGen/README.docx
@@ -301,7 +301,19 @@
         <w:rPr>
           <w:lang w:val="en-US"/>
         </w:rPr>
-        <w:t>be a scenery/airport creation tool.</w:t>
+        <w:t xml:space="preserve">be a </w:t>
+      </w:r>
+      <w:r>
+        <w:rPr>
+          <w:lang w:val="en-US"/>
+        </w:rPr>
+        <w:t xml:space="preserve">graphical </w:t>
+      </w:r>
+      <w:r>
+        <w:rPr>
+          <w:lang w:val="en-US"/>
+        </w:rPr>
+        <w:t>scenery/airport creation tool.</w:t>
       </w:r>
     </w:p>
     <w:p>
@@ -666,7 +678,7 @@
             </w:tabs>
             <w:rPr/>
           </w:pPr>
-          <w:hyperlink w:anchor="__RefHeading___Toc3960_1735932911">
+          <w:hyperlink w:anchor="__RefHeading___Toc4163_2007387660">
             <w:r>
               <w:rPr>
                 <w:webHidden/>
@@ -679,9 +691,65 @@
               <w:rPr>
                 <w:rStyle w:val="Frteckningslnk"/>
               </w:rPr>
+              <w:t>Airport creation</w:t>
+              <w:tab/>
+              <w:t>10</w:t>
+            </w:r>
+          </w:hyperlink>
+        </w:p>
+        <w:p>
+          <w:pPr>
+            <w:pStyle w:val="Innehllsfrteckning3"/>
+            <w:tabs>
+              <w:tab w:val="clear" w:pos="9072"/>
+              <w:tab w:val="right" w:pos="9638" w:leader="dot"/>
+            </w:tabs>
+            <w:rPr/>
+          </w:pPr>
+          <w:hyperlink w:anchor="__RefHeading___Toc4166_2007387660">
+            <w:r>
+              <w:rPr>
+                <w:webHidden/>
+                <w:rStyle w:val="Frteckningslnk"/>
+                <w:vanish w:val="false"/>
+              </w:rPr>
+              <w:t xml:space="preserve">​ </w:t>
+            </w:r>
+            <w:r>
+              <w:rPr>
+                <w:rStyle w:val="Frteckningslnk"/>
+              </w:rPr>
+              <w:t>Runway surfaces</w:t>
+              <w:tab/>
+              <w:t>10</w:t>
+            </w:r>
+          </w:hyperlink>
+        </w:p>
+        <w:p>
+          <w:pPr>
+            <w:pStyle w:val="Innehllsfrteckning2"/>
+            <w:tabs>
+              <w:tab w:val="clear" w:pos="9355"/>
+              <w:tab w:val="right" w:pos="9638" w:leader="dot"/>
+            </w:tabs>
+            <w:rPr/>
+          </w:pPr>
+          <w:hyperlink w:anchor="__RefHeading___Toc3960_1735932911">
+            <w:r>
+              <w:rPr>
+                <w:webHidden/>
+                <w:rStyle w:val="Frteckningslnk"/>
+                <w:vanish w:val="false"/>
+              </w:rPr>
+              <w:t xml:space="preserve">​ </w:t>
+            </w:r>
+            <w:r>
+              <w:rPr>
+                <w:rStyle w:val="Frteckningslnk"/>
+              </w:rPr>
               <w:t>Failing system when specifying a time interval</w:t>
               <w:tab/>
-              <w:t>10</w:t>
+              <w:t>11</w:t>
             </w:r>
           </w:hyperlink>
         </w:p>
@@ -709,7 +777,7 @@
               </w:rPr>
               <w:t>Failing system when specifying a failure with a coordinate</w:t>
               <w:tab/>
-              <w:t>10</w:t>
+              <w:t>11</w:t>
             </w:r>
           </w:hyperlink>
         </w:p>
@@ -737,7 +805,7 @@
               </w:rPr>
               <w:t>Formula information</w:t>
               <w:tab/>
-              <w:t>11</w:t>
+              <w:t>12</w:t>
             </w:r>
           </w:hyperlink>
         </w:p>
@@ -765,7 +833,7 @@
               </w:rPr>
               <w:t>Planes to choose from</w:t>
               <w:tab/>
-              <w:t>11</w:t>
+              <w:t>12</w:t>
             </w:r>
           </w:hyperlink>
         </w:p>
@@ -793,7 +861,7 @@
               </w:rPr>
               <w:t>Standard</w:t>
               <w:tab/>
-              <w:t>11</w:t>
+              <w:t>12</w:t>
             </w:r>
           </w:hyperlink>
         </w:p>
@@ -821,7 +889,7 @@
               </w:rPr>
               <w:t>Deluxe</w:t>
               <w:tab/>
-              <w:t>11</w:t>
+              <w:t>12</w:t>
             </w:r>
           </w:hyperlink>
         </w:p>
@@ -849,7 +917,7 @@
               </w:rPr>
               <w:t>Premium Deluxe</w:t>
               <w:tab/>
-              <w:t>11</w:t>
+              <w:t>12</w:t>
             </w:r>
           </w:hyperlink>
         </w:p>
@@ -877,7 +945,7 @@
               </w:rPr>
               <w:t>Waypoints and navlog texts</w:t>
               <w:tab/>
-              <w:t>12</w:t>
+              <w:t>13</w:t>
             </w:r>
           </w:hyperlink>
         </w:p>
@@ -905,7 +973,7 @@
               </w:rPr>
               <w:t>What about landing challenges?</w:t>
               <w:tab/>
-              <w:t>15</w:t>
+              <w:t>16</w:t>
             </w:r>
           </w:hyperlink>
         </w:p>
@@ -933,7 +1001,7 @@
               </w:rPr>
               <w:t>A320 specifics</w:t>
               <w:tab/>
-              <w:t>16</w:t>
+              <w:t>17</w:t>
             </w:r>
           </w:hyperlink>
         </w:p>
@@ -961,7 +1029,7 @@
               </w:rPr>
               <w:t>A330 specifics</w:t>
               <w:tab/>
-              <w:t>16</w:t>
+              <w:t>17</w:t>
             </w:r>
           </w:hyperlink>
         </w:p>
@@ -989,7 +1057,7 @@
               </w:rPr>
               <w:t>B747 specifics</w:t>
               <w:tab/>
-              <w:t>16</w:t>
+              <w:t>17</w:t>
             </w:r>
           </w:hyperlink>
         </w:p>
@@ -1017,7 +1085,7 @@
               </w:rPr>
               <w:t>B787 specifics</w:t>
               <w:tab/>
-              <w:t>16</w:t>
+              <w:t>17</w:t>
             </w:r>
           </w:hyperlink>
         </w:p>
@@ -1045,7 +1113,7 @@
               </w:rPr>
               <w:t>Translations / multi-language</w:t>
               <w:tab/>
-              <w:t>17</w:t>
+              <w:t>18</w:t>
             </w:r>
           </w:hyperlink>
         </w:p>
@@ -1069,7 +1137,7 @@
               </w:rPr>
               <w:t>TROUBLESHOOTING</w:t>
               <w:tab/>
-              <w:t>18</w:t>
+              <w:t>19</w:t>
             </w:r>
           </w:hyperlink>
         </w:p>
@@ -1097,7 +1165,7 @@
               </w:rPr>
               <w:t>Known serious issues (both tool and mission related sim bugs)</w:t>
               <w:tab/>
-              <w:t>18</w:t>
+              <w:t>19</w:t>
             </w:r>
           </w:hyperlink>
         </w:p>
@@ -1121,7 +1189,7 @@
               </w:rPr>
               <w:t>APPENDIX</w:t>
               <w:tab/>
-              <w:t>19</w:t>
+              <w:t>20</w:t>
             </w:r>
           </w:hyperlink>
         </w:p>
@@ -1149,7 +1217,7 @@
               </w:rPr>
               <w:t>Standard fields summary</w:t>
               <w:tab/>
-              <w:t>19</w:t>
+              <w:t>20</w:t>
             </w:r>
           </w:hyperlink>
         </w:p>
@@ -1177,7 +1245,7 @@
               </w:rPr>
               <w:t>Reference fields summary</w:t>
               <w:tab/>
-              <w:t>21</w:t>
+              <w:t>22</w:t>
             </w:r>
           </w:hyperlink>
           <w:r>
@@ -9869,38 +9937,15 @@
                 <w:szCs w:val="22"/>
                 <w:lang w:val="en-US"/>
               </w:rPr>
-              <w:t>deactivate</w:t>
-            </w:r>
-            <w:r>
-              <w:rPr>
-                <w:rFonts w:eastAsia="NSimSun" w:cs="Arial"/>
-                <w:b/>
-                <w:bCs/>
-                <w:color w:val="auto"/>
-                <w:kern w:val="2"/>
-                <w:sz w:val="22"/>
-                <w:szCs w:val="22"/>
-                <w:lang w:val="en-US" w:eastAsia="zh-CN" w:bidi="hi-IN"/>
-              </w:rPr>
-              <w:t>Dialogs</w:t>
-            </w:r>
-            <w:r>
-              <w:rPr>
-                <w:b/>
-                <w:bCs/>
-                <w:sz w:val="22"/>
-                <w:szCs w:val="22"/>
-                <w:lang w:val="en-US"/>
-              </w:rPr>
-              <w:t>AtStart</w:t>
-            </w:r>
-            <w:r>
-              <w:rPr>
-                <w:sz w:val="22"/>
-                <w:szCs w:val="22"/>
-                <w:lang w:val="en-US"/>
-              </w:rPr>
-              <w:t>=True</w:t>
+              <w:t>addAirport</w:t>
+            </w:r>
+            <w:r>
+              <w:rPr>
+                <w:sz w:val="22"/>
+                <w:szCs w:val="22"/>
+                <w:lang w:val="en-US"/>
+              </w:rPr>
+              <w:t>=F99M#F99MLU#Baske City#55°35'56.3"N 14°18'21.7"E#100.000#1000.000</w:t>
             </w:r>
           </w:p>
         </w:tc>
@@ -9930,45 +9975,7 @@
                 <w:szCs w:val="22"/>
                 <w:lang w:val="en-US"/>
               </w:rPr>
-              <w:t xml:space="preserve">All </w:t>
-            </w:r>
-            <w:r>
-              <w:rPr>
-                <w:rFonts w:eastAsia="NSimSun" w:cs="Arial"/>
-                <w:color w:val="auto"/>
-                <w:kern w:val="2"/>
-                <w:sz w:val="22"/>
-                <w:szCs w:val="22"/>
-                <w:lang w:val="en-US" w:eastAsia="zh-CN" w:bidi="hi-IN"/>
-              </w:rPr>
-              <w:t>dialogs</w:t>
-            </w:r>
-            <w:r>
-              <w:rPr>
-                <w:sz w:val="22"/>
-                <w:szCs w:val="22"/>
-                <w:lang w:val="en-US"/>
-              </w:rPr>
-              <w:t xml:space="preserve"> can be set to </w:t>
-            </w:r>
-            <w:r>
-              <w:rPr>
-                <w:rFonts w:eastAsia="NSimSun" w:cs="Arial"/>
-                <w:color w:val="auto"/>
-                <w:kern w:val="2"/>
-                <w:sz w:val="22"/>
-                <w:szCs w:val="22"/>
-                <w:lang w:val="en-US" w:eastAsia="zh-CN" w:bidi="hi-IN"/>
-              </w:rPr>
-              <w:t>d</w:t>
-            </w:r>
-            <w:r>
-              <w:rPr>
-                <w:sz w:val="22"/>
-                <w:szCs w:val="22"/>
-                <w:lang w:val="en-US"/>
-              </w:rPr>
-              <w:t>eactivated when the mission starts. Instead of True/False, a comma-separated list of dialog triggers can be supplied.</w:t>
+              <w:t>Creates an airport with an ICAO identifier and a name. See the “Airport creation” chapter below.</w:t>
             </w:r>
           </w:p>
         </w:tc>
@@ -10003,38 +10010,15 @@
                 <w:szCs w:val="22"/>
                 <w:lang w:val="en-US"/>
               </w:rPr>
-              <w:t>deactivate</w:t>
-            </w:r>
-            <w:r>
-              <w:rPr>
-                <w:rFonts w:eastAsia="NSimSun" w:cs="Arial"/>
-                <w:b/>
-                <w:bCs/>
-                <w:color w:val="auto"/>
-                <w:kern w:val="2"/>
-                <w:sz w:val="22"/>
-                <w:szCs w:val="22"/>
-                <w:lang w:val="en-US" w:eastAsia="zh-CN" w:bidi="hi-IN"/>
-              </w:rPr>
-              <w:t>Warning</w:t>
-            </w:r>
-            <w:r>
-              <w:rPr>
-                <w:b/>
-                <w:bCs/>
-                <w:sz w:val="22"/>
-                <w:szCs w:val="22"/>
-                <w:lang w:val="en-US"/>
-              </w:rPr>
-              <w:t>sAtStart</w:t>
-            </w:r>
-            <w:r>
-              <w:rPr>
-                <w:sz w:val="22"/>
-                <w:szCs w:val="22"/>
-                <w:lang w:val="en-US"/>
-              </w:rPr>
-              <w:t>=True</w:t>
+              <w:t>addRunway</w:t>
+            </w:r>
+            <w:r>
+              <w:rPr>
+                <w:sz w:val="22"/>
+                <w:szCs w:val="22"/>
+                <w:lang w:val="en-US"/>
+              </w:rPr>
+              <w:t>=F99M#5#55°35'56.3"N 14°18'21.7"E#100.000#45.000#300.000#49.555#229.555#55°35'55.2"N 14°18'17.5"E#55°35'57.1"N 14°18'23.8"E#DIRT</w:t>
             </w:r>
           </w:p>
         </w:tc>
@@ -10064,7 +10048,7 @@
                 <w:szCs w:val="22"/>
                 <w:lang w:val="en-US"/>
               </w:rPr>
-              <w:t xml:space="preserve">All warnings can be set to </w:t>
+              <w:t xml:space="preserve">Creates a </w:t>
             </w:r>
             <w:r>
               <w:rPr>
@@ -10075,15 +10059,15 @@
                 <w:szCs w:val="22"/>
                 <w:lang w:val="en-US" w:eastAsia="zh-CN" w:bidi="hi-IN"/>
               </w:rPr>
-              <w:t>d</w:t>
-            </w:r>
-            <w:r>
-              <w:rPr>
-                <w:sz w:val="22"/>
-                <w:szCs w:val="22"/>
-                <w:lang w:val="en-US"/>
-              </w:rPr>
-              <w:t xml:space="preserve">eactivated when the mission starts. Instead of True/False, a comma-separated list of </w:t>
+              <w:t>runway</w:t>
+            </w:r>
+            <w:r>
+              <w:rPr>
+                <w:sz w:val="22"/>
+                <w:szCs w:val="22"/>
+                <w:lang w:val="en-US"/>
+              </w:rPr>
+              <w:t xml:space="preserve"> with a </w:t>
             </w:r>
             <w:r>
               <w:rPr>
@@ -10094,15 +10078,7 @@
                 <w:szCs w:val="22"/>
                 <w:lang w:val="en-US" w:eastAsia="zh-CN" w:bidi="hi-IN"/>
               </w:rPr>
-              <w:t>warning</w:t>
-            </w:r>
-            <w:r>
-              <w:rPr>
-                <w:sz w:val="22"/>
-                <w:szCs w:val="22"/>
-                <w:lang w:val="en-US"/>
-              </w:rPr>
-              <w:t xml:space="preserve"> triggers can be supplied.</w:t>
+              <w:t>runway number for a specified airport. See the “Airport creation” chapter below.</w:t>
             </w:r>
           </w:p>
         </w:tc>
@@ -10137,7 +10113,30 @@
                 <w:szCs w:val="22"/>
                 <w:lang w:val="en-US"/>
               </w:rPr>
-              <w:t>deactivateFailuresAtStart</w:t>
+              <w:t>deactivate</w:t>
+            </w:r>
+            <w:r>
+              <w:rPr>
+                <w:rFonts w:eastAsia="NSimSun" w:cs="Arial"/>
+                <w:b/>
+                <w:bCs/>
+                <w:color w:val="auto"/>
+                <w:kern w:val="2"/>
+                <w:sz w:val="22"/>
+                <w:szCs w:val="22"/>
+                <w:lang w:val="en-US" w:eastAsia="zh-CN" w:bidi="hi-IN"/>
+              </w:rPr>
+              <w:t>Dialogs</w:t>
+            </w:r>
+            <w:r>
+              <w:rPr>
+                <w:b/>
+                <w:bCs/>
+                <w:sz w:val="22"/>
+                <w:szCs w:val="22"/>
+                <w:lang w:val="en-US"/>
+              </w:rPr>
+              <w:t>AtStart</w:t>
             </w:r>
             <w:r>
               <w:rPr>
@@ -10175,7 +10174,7 @@
                 <w:szCs w:val="22"/>
                 <w:lang w:val="en-US"/>
               </w:rPr>
-              <w:t xml:space="preserve">All failures can be set to </w:t>
+              <w:t xml:space="preserve">All </w:t>
             </w:r>
             <w:r>
               <w:rPr>
@@ -10186,6 +10185,25 @@
                 <w:szCs w:val="22"/>
                 <w:lang w:val="en-US" w:eastAsia="zh-CN" w:bidi="hi-IN"/>
               </w:rPr>
+              <w:t>dialogs</w:t>
+            </w:r>
+            <w:r>
+              <w:rPr>
+                <w:sz w:val="22"/>
+                <w:szCs w:val="22"/>
+                <w:lang w:val="en-US"/>
+              </w:rPr>
+              <w:t xml:space="preserve"> can be set to </w:t>
+            </w:r>
+            <w:r>
+              <w:rPr>
+                <w:rFonts w:eastAsia="NSimSun" w:cs="Arial"/>
+                <w:color w:val="auto"/>
+                <w:kern w:val="2"/>
+                <w:sz w:val="22"/>
+                <w:szCs w:val="22"/>
+                <w:lang w:val="en-US" w:eastAsia="zh-CN" w:bidi="hi-IN"/>
+              </w:rPr>
               <w:t>d</w:t>
             </w:r>
             <w:r>
@@ -10194,26 +10212,7 @@
                 <w:szCs w:val="22"/>
                 <w:lang w:val="en-US"/>
               </w:rPr>
-              <w:t xml:space="preserve">eactivated when the mission starts. Instead of True/False, a comma-separated list of </w:t>
-            </w:r>
-            <w:r>
-              <w:rPr>
-                <w:rFonts w:eastAsia="NSimSun" w:cs="Arial"/>
-                <w:color w:val="auto"/>
-                <w:kern w:val="2"/>
-                <w:sz w:val="22"/>
-                <w:szCs w:val="22"/>
-                <w:lang w:val="en-US" w:eastAsia="zh-CN" w:bidi="hi-IN"/>
-              </w:rPr>
-              <w:t>failure</w:t>
-            </w:r>
-            <w:r>
-              <w:rPr>
-                <w:sz w:val="22"/>
-                <w:szCs w:val="22"/>
-                <w:lang w:val="en-US"/>
-              </w:rPr>
-              <w:t xml:space="preserve"> triggers can be supplied.</w:t>
+              <w:t>eactivated when the mission starts. Instead of True/False, a comma-separated list of dialog triggers can be supplied.</w:t>
             </w:r>
           </w:p>
         </w:tc>
@@ -10248,7 +10247,30 @@
                 <w:szCs w:val="22"/>
                 <w:lang w:val="en-US"/>
               </w:rPr>
-              <w:t>deactivateMissionFailuresAtStart</w:t>
+              <w:t>deactivate</w:t>
+            </w:r>
+            <w:r>
+              <w:rPr>
+                <w:rFonts w:eastAsia="NSimSun" w:cs="Arial"/>
+                <w:b/>
+                <w:bCs/>
+                <w:color w:val="auto"/>
+                <w:kern w:val="2"/>
+                <w:sz w:val="22"/>
+                <w:szCs w:val="22"/>
+                <w:lang w:val="en-US" w:eastAsia="zh-CN" w:bidi="hi-IN"/>
+              </w:rPr>
+              <w:t>Warning</w:t>
+            </w:r>
+            <w:r>
+              <w:rPr>
+                <w:b/>
+                <w:bCs/>
+                <w:sz w:val="22"/>
+                <w:szCs w:val="22"/>
+                <w:lang w:val="en-US"/>
+              </w:rPr>
+              <w:t>sAtStart</w:t>
             </w:r>
             <w:r>
               <w:rPr>
@@ -10286,7 +10308,7 @@
                 <w:szCs w:val="22"/>
                 <w:lang w:val="en-US"/>
               </w:rPr>
-              <w:t xml:space="preserve">All mission failures can be set to </w:t>
+              <w:t xml:space="preserve">All warnings can be set to </w:t>
             </w:r>
             <w:r>
               <w:rPr>
@@ -10316,7 +10338,7 @@
                 <w:szCs w:val="22"/>
                 <w:lang w:val="en-US" w:eastAsia="zh-CN" w:bidi="hi-IN"/>
               </w:rPr>
-              <w:t>mission failure</w:t>
+              <w:t>warning</w:t>
             </w:r>
             <w:r>
               <w:rPr>
@@ -10359,28 +10381,15 @@
                 <w:szCs w:val="22"/>
                 <w:lang w:val="en-US"/>
               </w:rPr>
-              <w:t>deactivateMissionFailuresAtStart</w:t>
-            </w:r>
-            <w:r>
-              <w:rPr>
-                <w:sz w:val="22"/>
-                <w:szCs w:val="22"/>
-                <w:lang w:val="en-US"/>
-              </w:rPr>
-              <w:t>=</w:t>
-            </w:r>
-            <w:r>
-              <w:rPr>
-                <w:rFonts w:eastAsia="NSimSun" w:cs="Arial"/>
-                <w:b/>
-                <w:bCs/>
-                <w:color w:val="00A933"/>
-                <w:kern w:val="2"/>
-                <w:sz w:val="22"/>
-                <w:szCs w:val="22"/>
-                <w:lang w:val="en-US" w:eastAsia="zh-CN" w:bidi="hi-IN"/>
-              </w:rPr>
-              <w:t>mfe1,mfe2</w:t>
+              <w:t>deactivateFailuresAtStart</w:t>
+            </w:r>
+            <w:r>
+              <w:rPr>
+                <w:sz w:val="22"/>
+                <w:szCs w:val="22"/>
+                <w:lang w:val="en-US"/>
+              </w:rPr>
+              <w:t>=True</w:t>
             </w:r>
           </w:p>
         </w:tc>
@@ -10410,7 +10419,45 @@
                 <w:szCs w:val="22"/>
                 <w:lang w:val="en-US"/>
               </w:rPr>
-              <w:t>Example with specified triggers.</w:t>
+              <w:t xml:space="preserve">All failures can be set to </w:t>
+            </w:r>
+            <w:r>
+              <w:rPr>
+                <w:rFonts w:eastAsia="NSimSun" w:cs="Arial"/>
+                <w:color w:val="auto"/>
+                <w:kern w:val="2"/>
+                <w:sz w:val="22"/>
+                <w:szCs w:val="22"/>
+                <w:lang w:val="en-US" w:eastAsia="zh-CN" w:bidi="hi-IN"/>
+              </w:rPr>
+              <w:t>d</w:t>
+            </w:r>
+            <w:r>
+              <w:rPr>
+                <w:sz w:val="22"/>
+                <w:szCs w:val="22"/>
+                <w:lang w:val="en-US"/>
+              </w:rPr>
+              <w:t xml:space="preserve">eactivated when the mission starts. Instead of True/False, a comma-separated list of </w:t>
+            </w:r>
+            <w:r>
+              <w:rPr>
+                <w:rFonts w:eastAsia="NSimSun" w:cs="Arial"/>
+                <w:color w:val="auto"/>
+                <w:kern w:val="2"/>
+                <w:sz w:val="22"/>
+                <w:szCs w:val="22"/>
+                <w:lang w:val="en-US" w:eastAsia="zh-CN" w:bidi="hi-IN"/>
+              </w:rPr>
+              <w:t>failure</w:t>
+            </w:r>
+            <w:r>
+              <w:rPr>
+                <w:sz w:val="22"/>
+                <w:szCs w:val="22"/>
+                <w:lang w:val="en-US"/>
+              </w:rPr>
+              <w:t xml:space="preserve"> triggers can be supplied.</w:t>
             </w:r>
           </w:p>
         </w:tc>
@@ -10445,7 +10492,7 @@
                 <w:szCs w:val="22"/>
                 <w:lang w:val="en-US"/>
               </w:rPr>
-              <w:t>deactivateLibObjsAtStart</w:t>
+              <w:t>deactivateMissionFailuresAtStart</w:t>
             </w:r>
             <w:r>
               <w:rPr>
@@ -10483,7 +10530,7 @@
                 <w:szCs w:val="22"/>
                 <w:lang w:val="en-US"/>
               </w:rPr>
-              <w:t xml:space="preserve">All </w:t>
+              <w:t xml:space="preserve">All mission failures can be set to </w:t>
             </w:r>
             <w:r>
               <w:rPr>
@@ -10494,15 +10541,15 @@
                 <w:szCs w:val="22"/>
                 <w:lang w:val="en-US" w:eastAsia="zh-CN" w:bidi="hi-IN"/>
               </w:rPr>
-              <w:t>library objects</w:t>
-            </w:r>
-            <w:r>
-              <w:rPr>
-                <w:sz w:val="22"/>
-                <w:szCs w:val="22"/>
-                <w:lang w:val="en-US"/>
-              </w:rPr>
-              <w:t xml:space="preserve"> can be set to </w:t>
+              <w:t>d</w:t>
+            </w:r>
+            <w:r>
+              <w:rPr>
+                <w:sz w:val="22"/>
+                <w:szCs w:val="22"/>
+                <w:lang w:val="en-US"/>
+              </w:rPr>
+              <w:t xml:space="preserve">eactivated when the mission starts. Instead of True/False, a comma-separated list of </w:t>
             </w:r>
             <w:r>
               <w:rPr>
@@ -10513,15 +10560,15 @@
                 <w:szCs w:val="22"/>
                 <w:lang w:val="en-US" w:eastAsia="zh-CN" w:bidi="hi-IN"/>
               </w:rPr>
-              <w:t>d</w:t>
-            </w:r>
-            <w:r>
-              <w:rPr>
-                <w:sz w:val="22"/>
-                <w:szCs w:val="22"/>
-                <w:lang w:val="en-US"/>
-              </w:rPr>
-              <w:t>eactivated (hidden) when the mission starts.</w:t>
+              <w:t>mission failure</w:t>
+            </w:r>
+            <w:r>
+              <w:rPr>
+                <w:sz w:val="22"/>
+                <w:szCs w:val="22"/>
+                <w:lang w:val="en-US"/>
+              </w:rPr>
+              <w:t xml:space="preserve"> triggers can be supplied.</w:t>
             </w:r>
           </w:p>
         </w:tc>
@@ -10550,23 +10597,19 @@
             </w:pPr>
             <w:r>
               <w:rPr>
-                <w:rFonts w:eastAsia="NSimSun" w:cs="Arial"/>
                 <w:b/>
                 <w:bCs/>
-                <w:kern w:val="2"/>
-                <w:sz w:val="22"/>
-                <w:szCs w:val="22"/>
-                <w:lang w:val="en-US" w:eastAsia="zh-CN" w:bidi="hi-IN"/>
-              </w:rPr>
-              <w:t>activateTriggers</w:t>
-            </w:r>
-            <w:r>
-              <w:rPr>
-                <w:rFonts w:eastAsia="NSimSun" w:cs="Arial"/>
-                <w:kern w:val="2"/>
-                <w:sz w:val="22"/>
-                <w:szCs w:val="22"/>
-                <w:lang w:val="en-US" w:eastAsia="zh-CN" w:bidi="hi-IN"/>
+                <w:sz w:val="22"/>
+                <w:szCs w:val="22"/>
+                <w:lang w:val="en-US"/>
+              </w:rPr>
+              <w:t>deactivateMissionFailuresAtStart</w:t>
+            </w:r>
+            <w:r>
+              <w:rPr>
+                <w:sz w:val="22"/>
+                <w:szCs w:val="22"/>
+                <w:lang w:val="en-US"/>
               </w:rPr>
               <w:t>=</w:t>
             </w:r>
@@ -10581,76 +10624,7 @@
                 <w:szCs w:val="22"/>
                 <w:lang w:val="en-US" w:eastAsia="zh-CN" w:bidi="hi-IN"/>
               </w:rPr>
-              <w:t>de1</w:t>
-            </w:r>
-            <w:r>
-              <w:rPr>
-                <w:rFonts w:eastAsia="NSimSun" w:cs="Arial"/>
-                <w:kern w:val="2"/>
-                <w:sz w:val="22"/>
-                <w:szCs w:val="22"/>
-                <w:lang w:val="en-US" w:eastAsia="zh-CN" w:bidi="hi-IN"/>
-              </w:rPr>
-              <w:t>#</w:t>
-            </w:r>
-            <w:r>
-              <w:rPr>
-                <w:rFonts w:eastAsia="NSimSun" w:cs="Arial"/>
-                <w:b/>
-                <w:bCs/>
-                <w:color w:val="00A933"/>
-                <w:kern w:val="2"/>
-                <w:sz w:val="22"/>
-                <w:szCs w:val="22"/>
-                <w:lang w:val="en-US" w:eastAsia="zh-CN" w:bidi="hi-IN"/>
-              </w:rPr>
-              <w:t>mfalt1</w:t>
-            </w:r>
-            <w:r>
-              <w:rPr>
-                <w:rFonts w:eastAsia="NSimSun" w:cs="Arial"/>
-                <w:kern w:val="2"/>
-                <w:sz w:val="22"/>
-                <w:szCs w:val="22"/>
-                <w:lang w:val="en-US" w:eastAsia="zh-CN" w:bidi="hi-IN"/>
-              </w:rPr>
-              <w:t>,</w:t>
-            </w:r>
-            <w:r>
-              <w:rPr>
-                <w:rFonts w:eastAsia="NSimSun" w:cs="Arial"/>
-                <w:b/>
-                <w:bCs/>
-                <w:color w:val="00A933"/>
-                <w:kern w:val="2"/>
-                <w:sz w:val="22"/>
-                <w:szCs w:val="22"/>
-                <w:lang w:val="en-US" w:eastAsia="zh-CN" w:bidi="hi-IN"/>
-              </w:rPr>
-              <w:t>aw1</w:t>
-            </w:r>
-            <w:r>
-              <w:rPr>
-                <w:rFonts w:eastAsia="NSimSun" w:cs="Arial"/>
-                <w:kern w:val="2"/>
-                <w:sz w:val="22"/>
-                <w:szCs w:val="22"/>
-                <w:lang w:val="en-US" w:eastAsia="zh-CN" w:bidi="hi-IN"/>
-              </w:rPr>
-              <w:t>,</w:t>
-            </w:r>
-            <w:r>
-              <w:rPr>
-                <w:rFonts w:eastAsia="NSimSun" w:cs="Arial"/>
-                <w:b/>
-                <w:bCs/>
-                <w:color w:val="00A933"/>
-                <w:kern w:val="2"/>
-                <w:sz w:val="22"/>
-                <w:szCs w:val="22"/>
-                <w:lang w:val="en-US" w:eastAsia="zh-CN" w:bidi="hi-IN"/>
-              </w:rPr>
-              <w:t>aw2</w:t>
+              <w:t>mfe1,mfe2</w:t>
             </w:r>
           </w:p>
         </w:tc>
@@ -10676,13 +10650,11 @@
             </w:pPr>
             <w:r>
               <w:rPr>
-                <w:rFonts w:eastAsia="NSimSun" w:cs="Arial"/>
-                <w:kern w:val="2"/>
-                <w:sz w:val="22"/>
-                <w:szCs w:val="22"/>
-                <w:lang w:val="en-US" w:eastAsia="zh-CN" w:bidi="hi-IN"/>
-              </w:rPr>
-              <w:t>Activates a list of triggers (dialogs, failures, mission failures, library objects and warnings) when a dialog, warning or failure is triggered. See References below!</w:t>
+                <w:sz w:val="22"/>
+                <w:szCs w:val="22"/>
+                <w:lang w:val="en-US"/>
+              </w:rPr>
+              <w:t>Example with specified triggers.</w:t>
             </w:r>
           </w:p>
         </w:tc>
@@ -10692,32 +10664,145 @@
         <w:tc>
           <w:tcPr>
             <w:tcW w:w="5040" w:type="dxa"/>
-            <w:tcBorders/>
-          </w:tcPr>
-          <w:p>
-            <w:pPr>
-              <w:pStyle w:val="Normal"/>
-              <w:widowControl w:val="false"/>
-              <w:suppressAutoHyphens w:val="true"/>
-              <w:spacing w:before="0" w:after="0"/>
-              <w:jc w:val="left"/>
-              <w:rPr>
-                <w:sz w:val="22"/>
-                <w:szCs w:val="22"/>
-                <w:lang w:val="en-US"/>
-              </w:rPr>
-            </w:pPr>
-            <w:r>
-              <w:rPr>
-                <w:rFonts w:eastAsia="NSimSun" w:cs="Arial"/>
+            <w:tcBorders>
+              <w:top w:val="nil"/>
+            </w:tcBorders>
+          </w:tcPr>
+          <w:p>
+            <w:pPr>
+              <w:pStyle w:val="Normal"/>
+              <w:widowControl w:val="false"/>
+              <w:suppressAutoHyphens w:val="true"/>
+              <w:spacing w:before="0" w:after="0"/>
+              <w:jc w:val="left"/>
+              <w:rPr>
+                <w:sz w:val="22"/>
+                <w:szCs w:val="22"/>
+                <w:lang w:val="en-US"/>
+              </w:rPr>
+            </w:pPr>
+            <w:r>
+              <w:rPr>
                 <w:b/>
                 <w:bCs/>
-                <w:kern w:val="2"/>
-                <w:sz w:val="22"/>
-                <w:szCs w:val="22"/>
-                <w:lang w:val="en-US" w:eastAsia="zh-CN" w:bidi="hi-IN"/>
-              </w:rPr>
-              <w:t>deactivateTriggers</w:t>
+                <w:sz w:val="22"/>
+                <w:szCs w:val="22"/>
+                <w:lang w:val="en-US"/>
+              </w:rPr>
+              <w:t>deactivateLibObjsAtStart</w:t>
+            </w:r>
+            <w:r>
+              <w:rPr>
+                <w:sz w:val="22"/>
+                <w:szCs w:val="22"/>
+                <w:lang w:val="en-US"/>
+              </w:rPr>
+              <w:t>=True</w:t>
+            </w:r>
+          </w:p>
+        </w:tc>
+        <w:tc>
+          <w:tcPr>
+            <w:tcW w:w="4761" w:type="dxa"/>
+            <w:tcBorders>
+              <w:top w:val="nil"/>
+            </w:tcBorders>
+          </w:tcPr>
+          <w:p>
+            <w:pPr>
+              <w:pStyle w:val="Normal"/>
+              <w:widowControl w:val="false"/>
+              <w:suppressAutoHyphens w:val="true"/>
+              <w:spacing w:before="0" w:after="0"/>
+              <w:jc w:val="left"/>
+              <w:rPr>
+                <w:sz w:val="22"/>
+                <w:szCs w:val="22"/>
+                <w:lang w:val="en-US"/>
+              </w:rPr>
+            </w:pPr>
+            <w:r>
+              <w:rPr>
+                <w:sz w:val="22"/>
+                <w:szCs w:val="22"/>
+                <w:lang w:val="en-US"/>
+              </w:rPr>
+              <w:t xml:space="preserve">All </w:t>
+            </w:r>
+            <w:r>
+              <w:rPr>
+                <w:rFonts w:eastAsia="NSimSun" w:cs="Arial"/>
+                <w:color w:val="auto"/>
+                <w:kern w:val="2"/>
+                <w:sz w:val="22"/>
+                <w:szCs w:val="22"/>
+                <w:lang w:val="en-US" w:eastAsia="zh-CN" w:bidi="hi-IN"/>
+              </w:rPr>
+              <w:t>library objects</w:t>
+            </w:r>
+            <w:r>
+              <w:rPr>
+                <w:sz w:val="22"/>
+                <w:szCs w:val="22"/>
+                <w:lang w:val="en-US"/>
+              </w:rPr>
+              <w:t xml:space="preserve"> can be set to </w:t>
+            </w:r>
+            <w:r>
+              <w:rPr>
+                <w:rFonts w:eastAsia="NSimSun" w:cs="Arial"/>
+                <w:color w:val="auto"/>
+                <w:kern w:val="2"/>
+                <w:sz w:val="22"/>
+                <w:szCs w:val="22"/>
+                <w:lang w:val="en-US" w:eastAsia="zh-CN" w:bidi="hi-IN"/>
+              </w:rPr>
+              <w:t>d</w:t>
+            </w:r>
+            <w:r>
+              <w:rPr>
+                <w:sz w:val="22"/>
+                <w:szCs w:val="22"/>
+                <w:lang w:val="en-US"/>
+              </w:rPr>
+              <w:t>eactivated (hidden) when the mission starts.</w:t>
+            </w:r>
+          </w:p>
+        </w:tc>
+      </w:tr>
+      <w:tr>
+        <w:trPr/>
+        <w:tc>
+          <w:tcPr>
+            <w:tcW w:w="5040" w:type="dxa"/>
+            <w:tcBorders>
+              <w:top w:val="nil"/>
+            </w:tcBorders>
+          </w:tcPr>
+          <w:p>
+            <w:pPr>
+              <w:pStyle w:val="Normal"/>
+              <w:widowControl w:val="false"/>
+              <w:suppressAutoHyphens w:val="true"/>
+              <w:spacing w:before="0" w:after="0"/>
+              <w:jc w:val="left"/>
+              <w:rPr>
+                <w:sz w:val="22"/>
+                <w:szCs w:val="22"/>
+                <w:lang w:val="en-US"/>
+              </w:rPr>
+            </w:pPr>
+            <w:r>
+              <w:rPr>
+                <w:rFonts w:eastAsia="NSimSun" w:cs="Arial"/>
+                <w:b/>
+                <w:bCs/>
+                <w:kern w:val="2"/>
+                <w:sz w:val="22"/>
+                <w:szCs w:val="22"/>
+                <w:lang w:val="en-US" w:eastAsia="zh-CN" w:bidi="hi-IN"/>
+              </w:rPr>
+              <w:t>activateTriggers</w:t>
             </w:r>
             <w:r>
               <w:rPr>
@@ -10740,7 +10825,7 @@
                 <w:szCs w:val="22"/>
                 <w:lang w:val="en-US" w:eastAsia="zh-CN" w:bidi="hi-IN"/>
               </w:rPr>
-              <w:t>de2</w:t>
+              <w:t>de1</w:t>
             </w:r>
             <w:r>
               <w:rPr>
@@ -10816,30 +10901,32 @@
         <w:tc>
           <w:tcPr>
             <w:tcW w:w="4761" w:type="dxa"/>
-            <w:tcBorders/>
-          </w:tcPr>
-          <w:p>
-            <w:pPr>
-              <w:pStyle w:val="Normal"/>
-              <w:widowControl w:val="false"/>
-              <w:suppressAutoHyphens w:val="true"/>
-              <w:spacing w:before="0" w:after="0"/>
-              <w:jc w:val="left"/>
-              <w:rPr>
-                <w:sz w:val="22"/>
-                <w:szCs w:val="22"/>
-                <w:lang w:val="en-US"/>
-              </w:rPr>
-            </w:pPr>
-            <w:r>
-              <w:rPr>
-                <w:rFonts w:eastAsia="NSimSun" w:cs="Arial"/>
-                <w:kern w:val="2"/>
-                <w:sz w:val="22"/>
-                <w:szCs w:val="22"/>
-                <w:lang w:val="en-US" w:eastAsia="zh-CN" w:bidi="hi-IN"/>
-              </w:rPr>
-              <w:t>Deactivates a list of triggers (dialogs, failures, mission failures, library objects and warnings) when a dialog, warning or failure is triggered. See References below!</w:t>
+            <w:tcBorders>
+              <w:top w:val="nil"/>
+            </w:tcBorders>
+          </w:tcPr>
+          <w:p>
+            <w:pPr>
+              <w:pStyle w:val="Normal"/>
+              <w:widowControl w:val="false"/>
+              <w:suppressAutoHyphens w:val="true"/>
+              <w:spacing w:before="0" w:after="0"/>
+              <w:jc w:val="left"/>
+              <w:rPr>
+                <w:sz w:val="22"/>
+                <w:szCs w:val="22"/>
+                <w:lang w:val="en-US"/>
+              </w:rPr>
+            </w:pPr>
+            <w:r>
+              <w:rPr>
+                <w:rFonts w:eastAsia="NSimSun" w:cs="Arial"/>
+                <w:kern w:val="2"/>
+                <w:sz w:val="22"/>
+                <w:szCs w:val="22"/>
+                <w:lang w:val="en-US" w:eastAsia="zh-CN" w:bidi="hi-IN"/>
+              </w:rPr>
+              <w:t>Activates a list of triggers (dialogs, failures, mission failures, library objects and warnings) when a dialog, warning or failure is triggered. See References below!</w:t>
             </w:r>
           </w:p>
         </w:tc>
@@ -10859,8 +10946,8 @@
               <w:spacing w:before="0" w:after="0"/>
               <w:jc w:val="left"/>
               <w:rPr>
-                <w:sz w:val="20"/>
-                <w:szCs w:val="20"/>
+                <w:sz w:val="22"/>
+                <w:szCs w:val="22"/>
                 <w:lang w:val="en-US"/>
               </w:rPr>
             </w:pPr>
@@ -10870,18 +10957,18 @@
                 <w:b/>
                 <w:bCs/>
                 <w:kern w:val="2"/>
-                <w:sz w:val="20"/>
-                <w:szCs w:val="20"/>
-                <w:lang w:val="en-US" w:eastAsia="zh-CN" w:bidi="hi-IN"/>
-              </w:rPr>
-              <w:t>counterActivateTriggers</w:t>
-            </w:r>
-            <w:r>
-              <w:rPr>
-                <w:rFonts w:eastAsia="NSimSun" w:cs="Arial"/>
-                <w:kern w:val="2"/>
-                <w:sz w:val="20"/>
-                <w:szCs w:val="20"/>
+                <w:sz w:val="22"/>
+                <w:szCs w:val="22"/>
+                <w:lang w:val="en-US" w:eastAsia="zh-CN" w:bidi="hi-IN"/>
+              </w:rPr>
+              <w:t>deactivateTriggers</w:t>
+            </w:r>
+            <w:r>
+              <w:rPr>
+                <w:rFonts w:eastAsia="NSimSun" w:cs="Arial"/>
+                <w:kern w:val="2"/>
+                <w:sz w:val="22"/>
+                <w:szCs w:val="22"/>
                 <w:lang w:val="en-US" w:eastAsia="zh-CN" w:bidi="hi-IN"/>
               </w:rPr>
               <w:t>=</w:t>
@@ -10893,21 +10980,21 @@
                 <w:bCs/>
                 <w:color w:val="00A933"/>
                 <w:kern w:val="2"/>
-                <w:sz w:val="20"/>
-                <w:szCs w:val="20"/>
-                <w:lang w:val="en-US" w:eastAsia="zh-CN" w:bidi="hi-IN"/>
-              </w:rPr>
-              <w:t>de1</w:t>
-            </w:r>
-            <w:r>
-              <w:rPr>
-                <w:rFonts w:eastAsia="NSimSun" w:cs="Arial"/>
-                <w:kern w:val="2"/>
-                <w:sz w:val="20"/>
-                <w:szCs w:val="20"/>
-                <w:lang w:val="en-US" w:eastAsia="zh-CN" w:bidi="hi-IN"/>
-              </w:rPr>
-              <w:t>,</w:t>
+                <w:sz w:val="22"/>
+                <w:szCs w:val="22"/>
+                <w:lang w:val="en-US" w:eastAsia="zh-CN" w:bidi="hi-IN"/>
+              </w:rPr>
+              <w:t>de2</w:t>
+            </w:r>
+            <w:r>
+              <w:rPr>
+                <w:rFonts w:eastAsia="NSimSun" w:cs="Arial"/>
+                <w:kern w:val="2"/>
+                <w:sz w:val="22"/>
+                <w:szCs w:val="22"/>
+                <w:lang w:val="en-US" w:eastAsia="zh-CN" w:bidi="hi-IN"/>
+              </w:rPr>
+              <w:t>#</w:t>
             </w:r>
             <w:r>
               <w:rPr>
@@ -10916,18 +11003,18 @@
                 <w:bCs/>
                 <w:color w:val="00A933"/>
                 <w:kern w:val="2"/>
-                <w:sz w:val="20"/>
-                <w:szCs w:val="20"/>
-                <w:lang w:val="en-US" w:eastAsia="zh-CN" w:bidi="hi-IN"/>
-              </w:rPr>
-              <w:t>de2</w:t>
-            </w:r>
-            <w:r>
-              <w:rPr>
-                <w:rFonts w:eastAsia="NSimSun" w:cs="Arial"/>
-                <w:kern w:val="2"/>
-                <w:sz w:val="20"/>
-                <w:szCs w:val="20"/>
+                <w:sz w:val="22"/>
+                <w:szCs w:val="22"/>
+                <w:lang w:val="en-US" w:eastAsia="zh-CN" w:bidi="hi-IN"/>
+              </w:rPr>
+              <w:t>mfalt1</w:t>
+            </w:r>
+            <w:r>
+              <w:rPr>
+                <w:rFonts w:eastAsia="NSimSun" w:cs="Arial"/>
+                <w:kern w:val="2"/>
+                <w:sz w:val="22"/>
+                <w:szCs w:val="22"/>
                 <w:lang w:val="en-US" w:eastAsia="zh-CN" w:bidi="hi-IN"/>
               </w:rPr>
               <w:t>,</w:t>
@@ -10939,8 +11026,8 @@
                 <w:bCs/>
                 <w:color w:val="00A933"/>
                 <w:kern w:val="2"/>
-                <w:sz w:val="20"/>
-                <w:szCs w:val="20"/>
+                <w:sz w:val="22"/>
+                <w:szCs w:val="22"/>
                 <w:lang w:val="en-US" w:eastAsia="zh-CN" w:bidi="hi-IN"/>
               </w:rPr>
               <w:t>aw1</w:t>
@@ -10949,11 +11036,11 @@
               <w:rPr>
                 <w:rFonts w:eastAsia="NSimSun" w:cs="Arial"/>
                 <w:kern w:val="2"/>
-                <w:sz w:val="20"/>
-                <w:szCs w:val="20"/>
-                <w:lang w:val="en-US" w:eastAsia="zh-CN" w:bidi="hi-IN"/>
-              </w:rPr>
-              <w:t>#</w:t>
+                <w:sz w:val="22"/>
+                <w:szCs w:val="22"/>
+                <w:lang w:val="en-US" w:eastAsia="zh-CN" w:bidi="hi-IN"/>
+              </w:rPr>
+              <w:t>,</w:t>
             </w:r>
             <w:r>
               <w:rPr>
@@ -10962,21 +11049,86 @@
                 <w:bCs/>
                 <w:color w:val="00A933"/>
                 <w:kern w:val="2"/>
+                <w:sz w:val="22"/>
+                <w:szCs w:val="22"/>
+                <w:lang w:val="en-US" w:eastAsia="zh-CN" w:bidi="hi-IN"/>
+              </w:rPr>
+              <w:t>aw2</w:t>
+            </w:r>
+          </w:p>
+        </w:tc>
+        <w:tc>
+          <w:tcPr>
+            <w:tcW w:w="4761" w:type="dxa"/>
+            <w:tcBorders/>
+          </w:tcPr>
+          <w:p>
+            <w:pPr>
+              <w:pStyle w:val="Normal"/>
+              <w:widowControl w:val="false"/>
+              <w:suppressAutoHyphens w:val="true"/>
+              <w:spacing w:before="0" w:after="0"/>
+              <w:jc w:val="left"/>
+              <w:rPr>
+                <w:sz w:val="22"/>
+                <w:szCs w:val="22"/>
+                <w:lang w:val="en-US"/>
+              </w:rPr>
+            </w:pPr>
+            <w:r>
+              <w:rPr>
+                <w:rFonts w:eastAsia="NSimSun" w:cs="Arial"/>
+                <w:kern w:val="2"/>
+                <w:sz w:val="22"/>
+                <w:szCs w:val="22"/>
+                <w:lang w:val="en-US" w:eastAsia="zh-CN" w:bidi="hi-IN"/>
+              </w:rPr>
+              <w:t>Deactivates a list of triggers (dialogs, failures, mission failures, library objects and warnings) when a dialog, warning or failure is triggered. See References below!</w:t>
+            </w:r>
+          </w:p>
+        </w:tc>
+      </w:tr>
+      <w:tr>
+        <w:trPr/>
+        <w:tc>
+          <w:tcPr>
+            <w:tcW w:w="5040" w:type="dxa"/>
+            <w:tcBorders/>
+          </w:tcPr>
+          <w:p>
+            <w:pPr>
+              <w:pStyle w:val="Normal"/>
+              <w:widowControl w:val="false"/>
+              <w:suppressAutoHyphens w:val="true"/>
+              <w:spacing w:before="0" w:after="0"/>
+              <w:jc w:val="left"/>
+              <w:rPr>
                 <w:sz w:val="20"/>
                 <w:szCs w:val="20"/>
-                <w:lang w:val="en-US" w:eastAsia="zh-CN" w:bidi="hi-IN"/>
-              </w:rPr>
-              <w:t>mfarea1</w:t>
-            </w:r>
-            <w:r>
-              <w:rPr>
-                <w:rFonts w:eastAsia="NSimSun" w:cs="Arial"/>
+                <w:lang w:val="en-US"/>
+              </w:rPr>
+            </w:pPr>
+            <w:r>
+              <w:rPr>
+                <w:rFonts w:eastAsia="NSimSun" w:cs="Arial"/>
+                <w:b/>
+                <w:bCs/>
                 <w:kern w:val="2"/>
                 <w:sz w:val="20"/>
                 <w:szCs w:val="20"/>
                 <w:lang w:val="en-US" w:eastAsia="zh-CN" w:bidi="hi-IN"/>
               </w:rPr>
-              <w:t>,</w:t>
+              <w:t>counterActivateTriggers</w:t>
+            </w:r>
+            <w:r>
+              <w:rPr>
+                <w:rFonts w:eastAsia="NSimSun" w:cs="Arial"/>
+                <w:kern w:val="2"/>
+                <w:sz w:val="20"/>
+                <w:szCs w:val="20"/>
+                <w:lang w:val="en-US" w:eastAsia="zh-CN" w:bidi="hi-IN"/>
+              </w:rPr>
+              <w:t>=</w:t>
             </w:r>
             <w:r>
               <w:rPr>
@@ -10989,6 +11141,98 @@
                 <w:szCs w:val="20"/>
                 <w:lang w:val="en-US" w:eastAsia="zh-CN" w:bidi="hi-IN"/>
               </w:rPr>
+              <w:t>de1</w:t>
+            </w:r>
+            <w:r>
+              <w:rPr>
+                <w:rFonts w:eastAsia="NSimSun" w:cs="Arial"/>
+                <w:kern w:val="2"/>
+                <w:sz w:val="20"/>
+                <w:szCs w:val="20"/>
+                <w:lang w:val="en-US" w:eastAsia="zh-CN" w:bidi="hi-IN"/>
+              </w:rPr>
+              <w:t>,</w:t>
+            </w:r>
+            <w:r>
+              <w:rPr>
+                <w:rFonts w:eastAsia="NSimSun" w:cs="Arial"/>
+                <w:b/>
+                <w:bCs/>
+                <w:color w:val="00A933"/>
+                <w:kern w:val="2"/>
+                <w:sz w:val="20"/>
+                <w:szCs w:val="20"/>
+                <w:lang w:val="en-US" w:eastAsia="zh-CN" w:bidi="hi-IN"/>
+              </w:rPr>
+              <w:t>de2</w:t>
+            </w:r>
+            <w:r>
+              <w:rPr>
+                <w:rFonts w:eastAsia="NSimSun" w:cs="Arial"/>
+                <w:kern w:val="2"/>
+                <w:sz w:val="20"/>
+                <w:szCs w:val="20"/>
+                <w:lang w:val="en-US" w:eastAsia="zh-CN" w:bidi="hi-IN"/>
+              </w:rPr>
+              <w:t>,</w:t>
+            </w:r>
+            <w:r>
+              <w:rPr>
+                <w:rFonts w:eastAsia="NSimSun" w:cs="Arial"/>
+                <w:b/>
+                <w:bCs/>
+                <w:color w:val="00A933"/>
+                <w:kern w:val="2"/>
+                <w:sz w:val="20"/>
+                <w:szCs w:val="20"/>
+                <w:lang w:val="en-US" w:eastAsia="zh-CN" w:bidi="hi-IN"/>
+              </w:rPr>
+              <w:t>aw1</w:t>
+            </w:r>
+            <w:r>
+              <w:rPr>
+                <w:rFonts w:eastAsia="NSimSun" w:cs="Arial"/>
+                <w:kern w:val="2"/>
+                <w:sz w:val="20"/>
+                <w:szCs w:val="20"/>
+                <w:lang w:val="en-US" w:eastAsia="zh-CN" w:bidi="hi-IN"/>
+              </w:rPr>
+              <w:t>#</w:t>
+            </w:r>
+            <w:r>
+              <w:rPr>
+                <w:rFonts w:eastAsia="NSimSun" w:cs="Arial"/>
+                <w:b/>
+                <w:bCs/>
+                <w:color w:val="00A933"/>
+                <w:kern w:val="2"/>
+                <w:sz w:val="20"/>
+                <w:szCs w:val="20"/>
+                <w:lang w:val="en-US" w:eastAsia="zh-CN" w:bidi="hi-IN"/>
+              </w:rPr>
+              <w:t>mfarea1</w:t>
+            </w:r>
+            <w:r>
+              <w:rPr>
+                <w:rFonts w:eastAsia="NSimSun" w:cs="Arial"/>
+                <w:kern w:val="2"/>
+                <w:sz w:val="20"/>
+                <w:szCs w:val="20"/>
+                <w:lang w:val="en-US" w:eastAsia="zh-CN" w:bidi="hi-IN"/>
+              </w:rPr>
+              <w:t>,</w:t>
+            </w:r>
+            <w:r>
+              <w:rPr>
+                <w:rFonts w:eastAsia="NSimSun" w:cs="Arial"/>
+                <w:b/>
+                <w:bCs/>
+                <w:color w:val="00A933"/>
+                <w:kern w:val="2"/>
+                <w:sz w:val="20"/>
+                <w:szCs w:val="20"/>
+                <w:lang w:val="en-US" w:eastAsia="zh-CN" w:bidi="hi-IN"/>
+              </w:rPr>
               <w:t>mfalt1</w:t>
             </w:r>
           </w:p>
@@ -11180,6 +11424,24 @@
         <w:rPr>
           <w:lang w:val="en-US"/>
         </w:rPr>
+      </w:r>
+    </w:p>
+    <w:p>
+      <w:pPr>
+        <w:pStyle w:val="Normal"/>
+        <w:rPr>
+          <w:sz w:val="22"/>
+          <w:szCs w:val="22"/>
+        </w:rPr>
+      </w:pPr>
+      <w:r>
+        <w:rPr>
+          <w:sz w:val="22"/>
+          <w:szCs w:val="22"/>
+        </w:rPr>
+      </w:r>
+      <w:r>
+        <w:br w:type="page"/>
       </w:r>
     </w:p>
     <w:p>
@@ -11986,27 +12248,699 @@
         </w:rPr>
         <w:t>lo1</w:t>
       </w:r>
-      <w:r>
-        <w:br w:type="page"/>
-      </w:r>
     </w:p>
     <w:p>
       <w:pPr>
+        <w:pStyle w:val="Normal"/>
+        <w:rPr>
+          <w:sz w:val="22"/>
+          <w:szCs w:val="22"/>
+        </w:rPr>
+      </w:pPr>
+      <w:r>
+        <w:rPr>
+          <w:sz w:val="22"/>
+          <w:szCs w:val="22"/>
+        </w:rPr>
+      </w:r>
+    </w:p>
+    <w:p>
+      <w:pPr>
         <w:pStyle w:val="Rubrik2"/>
         <w:rPr>
-          <w:lang w:val="en-US"/>
-        </w:rPr>
-      </w:pPr>
-      <w:bookmarkStart w:id="15" w:name="__RefHeading___Toc3960_1735932911"/>
-      <w:bookmarkStart w:id="16" w:name="_Toc66615896"/>
+          <w:sz w:val="22"/>
+          <w:szCs w:val="22"/>
+        </w:rPr>
+      </w:pPr>
+      <w:bookmarkStart w:id="15" w:name="__RefHeading___Toc4163_2007387660"/>
       <w:bookmarkEnd w:id="15"/>
       <w:r>
+        <w:rPr/>
+        <w:t>Airport creation</w:t>
+      </w:r>
+    </w:p>
+    <w:p>
+      <w:pPr>
+        <w:pStyle w:val="Normal"/>
+        <w:rPr>
+          <w:sz w:val="22"/>
+          <w:szCs w:val="22"/>
+        </w:rPr>
+      </w:pPr>
+      <w:r>
+        <w:rPr>
+          <w:sz w:val="22"/>
+          <w:szCs w:val="22"/>
+        </w:rPr>
+      </w:r>
+    </w:p>
+    <w:p>
+      <w:pPr>
+        <w:pStyle w:val="Normal"/>
+        <w:rPr/>
+      </w:pPr>
+      <w:r>
+        <w:rPr>
+          <w:rFonts w:eastAsia="NSimSun" w:cs="Arial"/>
+          <w:color w:val="auto"/>
+          <w:kern w:val="2"/>
+          <w:sz w:val="24"/>
+          <w:szCs w:val="24"/>
+          <w:lang w:val="sv-SE" w:eastAsia="zh-CN" w:bidi="hi-IN"/>
+        </w:rPr>
+        <w:t>Make sure you choose a unique ICAO for your ”imaginary” airport, which does not conflict with any existing ICAO/identifier in the sim. You can add as many airports and runways as you want. Then just refer to them in your waypoint list as any other airport.</w:t>
+      </w:r>
+    </w:p>
+    <w:p>
+      <w:pPr>
+        <w:pStyle w:val="Normal"/>
+        <w:rPr>
+          <w:sz w:val="22"/>
+          <w:szCs w:val="22"/>
+        </w:rPr>
+      </w:pPr>
+      <w:r>
+        <w:rPr>
+          <w:sz w:val="22"/>
+          <w:szCs w:val="22"/>
+        </w:rPr>
+      </w:r>
+    </w:p>
+    <w:p>
+      <w:pPr>
+        <w:pStyle w:val="Rubrik3"/>
+        <w:rPr>
+          <w:sz w:val="22"/>
+          <w:szCs w:val="22"/>
+        </w:rPr>
+      </w:pPr>
+      <w:bookmarkStart w:id="16" w:name="__RefHeading___Toc4166_2007387660"/>
+      <w:bookmarkEnd w:id="16"/>
+      <w:r>
+        <w:rPr/>
+        <w:t>Runway surfaces</w:t>
+      </w:r>
+    </w:p>
+    <w:p>
+      <w:pPr>
+        <w:pStyle w:val="Normal"/>
+        <w:rPr>
+          <w:sz w:val="22"/>
+          <w:szCs w:val="22"/>
+        </w:rPr>
+      </w:pPr>
+      <w:r>
+        <w:rPr>
+          <w:sz w:val="22"/>
+          <w:szCs w:val="22"/>
+        </w:rPr>
+      </w:r>
+    </w:p>
+    <w:tbl>
+      <w:tblPr>
+        <w:tblW w:w="9638" w:type="dxa"/>
+        <w:jc w:val="left"/>
+        <w:tblInd w:w="55" w:type="dxa"/>
+        <w:tblLayout w:type="fixed"/>
+        <w:tblCellMar>
+          <w:top w:w="55" w:type="dxa"/>
+          <w:left w:w="55" w:type="dxa"/>
+          <w:bottom w:w="55" w:type="dxa"/>
+          <w:right w:w="55" w:type="dxa"/>
+        </w:tblCellMar>
+      </w:tblPr>
+      <w:tblGrid>
+        <w:gridCol w:w="3212"/>
+        <w:gridCol w:w="3213"/>
+        <w:gridCol w:w="3213"/>
+      </w:tblGrid>
+      <w:tr>
+        <w:trPr/>
+        <w:tc>
+          <w:tcPr>
+            <w:tcW w:w="3212" w:type="dxa"/>
+            <w:tcBorders>
+              <w:top w:val="single" w:sz="2" w:space="0" w:color="000000"/>
+              <w:left w:val="single" w:sz="2" w:space="0" w:color="000000"/>
+              <w:bottom w:val="single" w:sz="2" w:space="0" w:color="000000"/>
+            </w:tcBorders>
+          </w:tcPr>
+          <w:p>
+            <w:pPr>
+              <w:pStyle w:val="Normal"/>
+              <w:widowControl w:val="false"/>
+              <w:rPr>
+                <w:sz w:val="22"/>
+                <w:szCs w:val="22"/>
+              </w:rPr>
+            </w:pPr>
+            <w:r>
+              <w:rPr/>
+              <w:t>ASPHALT</w:t>
+            </w:r>
+          </w:p>
+        </w:tc>
+        <w:tc>
+          <w:tcPr>
+            <w:tcW w:w="3213" w:type="dxa"/>
+            <w:tcBorders>
+              <w:top w:val="single" w:sz="2" w:space="0" w:color="000000"/>
+              <w:left w:val="single" w:sz="2" w:space="0" w:color="000000"/>
+              <w:bottom w:val="single" w:sz="2" w:space="0" w:color="000000"/>
+            </w:tcBorders>
+          </w:tcPr>
+          <w:p>
+            <w:pPr>
+              <w:pStyle w:val="Normal"/>
+              <w:widowControl w:val="false"/>
+              <w:rPr>
+                <w:sz w:val="22"/>
+                <w:szCs w:val="22"/>
+              </w:rPr>
+            </w:pPr>
+            <w:r>
+              <w:rPr/>
+              <w:t>DIRT</w:t>
+            </w:r>
+          </w:p>
+        </w:tc>
+        <w:tc>
+          <w:tcPr>
+            <w:tcW w:w="3213" w:type="dxa"/>
+            <w:tcBorders>
+              <w:top w:val="single" w:sz="2" w:space="0" w:color="000000"/>
+              <w:left w:val="single" w:sz="2" w:space="0" w:color="000000"/>
+              <w:bottom w:val="single" w:sz="2" w:space="0" w:color="000000"/>
+              <w:right w:val="single" w:sz="2" w:space="0" w:color="000000"/>
+            </w:tcBorders>
+          </w:tcPr>
+          <w:p>
+            <w:pPr>
+              <w:pStyle w:val="Normal"/>
+              <w:widowControl w:val="false"/>
+              <w:rPr>
+                <w:sz w:val="22"/>
+                <w:szCs w:val="22"/>
+              </w:rPr>
+            </w:pPr>
+            <w:r>
+              <w:rPr/>
+              <w:t>SHALE</w:t>
+            </w:r>
+          </w:p>
+        </w:tc>
+      </w:tr>
+      <w:tr>
+        <w:trPr/>
+        <w:tc>
+          <w:tcPr>
+            <w:tcW w:w="3212" w:type="dxa"/>
+            <w:tcBorders>
+              <w:left w:val="single" w:sz="2" w:space="0" w:color="000000"/>
+              <w:bottom w:val="single" w:sz="2" w:space="0" w:color="000000"/>
+            </w:tcBorders>
+          </w:tcPr>
+          <w:p>
+            <w:pPr>
+              <w:pStyle w:val="Normal"/>
+              <w:widowControl w:val="false"/>
+              <w:rPr>
+                <w:sz w:val="22"/>
+                <w:szCs w:val="22"/>
+              </w:rPr>
+            </w:pPr>
+            <w:r>
+              <w:rPr/>
+              <w:t>BITUMINOUS</w:t>
+            </w:r>
+          </w:p>
+        </w:tc>
+        <w:tc>
+          <w:tcPr>
+            <w:tcW w:w="3213" w:type="dxa"/>
+            <w:tcBorders>
+              <w:left w:val="single" w:sz="2" w:space="0" w:color="000000"/>
+              <w:bottom w:val="single" w:sz="2" w:space="0" w:color="000000"/>
+            </w:tcBorders>
+          </w:tcPr>
+          <w:p>
+            <w:pPr>
+              <w:pStyle w:val="Normal"/>
+              <w:widowControl w:val="false"/>
+              <w:rPr>
+                <w:sz w:val="22"/>
+                <w:szCs w:val="22"/>
+              </w:rPr>
+            </w:pPr>
+            <w:r>
+              <w:rPr/>
+              <w:t>GRASS</w:t>
+            </w:r>
+          </w:p>
+        </w:tc>
+        <w:tc>
+          <w:tcPr>
+            <w:tcW w:w="3213" w:type="dxa"/>
+            <w:tcBorders>
+              <w:left w:val="single" w:sz="2" w:space="0" w:color="000000"/>
+              <w:bottom w:val="single" w:sz="2" w:space="0" w:color="000000"/>
+              <w:right w:val="single" w:sz="2" w:space="0" w:color="000000"/>
+            </w:tcBorders>
+          </w:tcPr>
+          <w:p>
+            <w:pPr>
+              <w:pStyle w:val="Normal"/>
+              <w:widowControl w:val="false"/>
+              <w:rPr>
+                <w:sz w:val="22"/>
+                <w:szCs w:val="22"/>
+              </w:rPr>
+            </w:pPr>
+            <w:r>
+              <w:rPr/>
+              <w:t>SNOW</w:t>
+            </w:r>
+          </w:p>
+        </w:tc>
+      </w:tr>
+      <w:tr>
+        <w:trPr/>
+        <w:tc>
+          <w:tcPr>
+            <w:tcW w:w="3212" w:type="dxa"/>
+            <w:tcBorders>
+              <w:left w:val="single" w:sz="2" w:space="0" w:color="000000"/>
+              <w:bottom w:val="single" w:sz="2" w:space="0" w:color="000000"/>
+            </w:tcBorders>
+          </w:tcPr>
+          <w:p>
+            <w:pPr>
+              <w:pStyle w:val="Normal"/>
+              <w:widowControl w:val="false"/>
+              <w:rPr>
+                <w:sz w:val="22"/>
+                <w:szCs w:val="22"/>
+              </w:rPr>
+            </w:pPr>
+            <w:r>
+              <w:rPr/>
+              <w:t>BRICK</w:t>
+            </w:r>
+          </w:p>
+        </w:tc>
+        <w:tc>
+          <w:tcPr>
+            <w:tcW w:w="3213" w:type="dxa"/>
+            <w:tcBorders>
+              <w:left w:val="single" w:sz="2" w:space="0" w:color="000000"/>
+              <w:bottom w:val="single" w:sz="2" w:space="0" w:color="000000"/>
+            </w:tcBorders>
+          </w:tcPr>
+          <w:p>
+            <w:pPr>
+              <w:pStyle w:val="Normal"/>
+              <w:widowControl w:val="false"/>
+              <w:rPr>
+                <w:sz w:val="22"/>
+                <w:szCs w:val="22"/>
+              </w:rPr>
+            </w:pPr>
+            <w:r>
+              <w:rPr/>
+              <w:t>GRAVEL</w:t>
+            </w:r>
+          </w:p>
+        </w:tc>
+        <w:tc>
+          <w:tcPr>
+            <w:tcW w:w="3213" w:type="dxa"/>
+            <w:tcBorders>
+              <w:left w:val="single" w:sz="2" w:space="0" w:color="000000"/>
+              <w:bottom w:val="single" w:sz="2" w:space="0" w:color="000000"/>
+              <w:right w:val="single" w:sz="2" w:space="0" w:color="000000"/>
+            </w:tcBorders>
+          </w:tcPr>
+          <w:p>
+            <w:pPr>
+              <w:pStyle w:val="Normal"/>
+              <w:widowControl w:val="false"/>
+              <w:rPr>
+                <w:sz w:val="22"/>
+                <w:szCs w:val="22"/>
+              </w:rPr>
+            </w:pPr>
+            <w:r>
+              <w:rPr/>
+              <w:t>STEEL_MATS</w:t>
+            </w:r>
+          </w:p>
+        </w:tc>
+      </w:tr>
+      <w:tr>
+        <w:trPr/>
+        <w:tc>
+          <w:tcPr>
+            <w:tcW w:w="3212" w:type="dxa"/>
+            <w:tcBorders>
+              <w:left w:val="single" w:sz="2" w:space="0" w:color="000000"/>
+              <w:bottom w:val="single" w:sz="2" w:space="0" w:color="000000"/>
+            </w:tcBorders>
+          </w:tcPr>
+          <w:p>
+            <w:pPr>
+              <w:pStyle w:val="Normal"/>
+              <w:widowControl w:val="false"/>
+              <w:rPr>
+                <w:sz w:val="22"/>
+                <w:szCs w:val="22"/>
+              </w:rPr>
+            </w:pPr>
+            <w:r>
+              <w:rPr/>
+              <w:t>CLAY</w:t>
+            </w:r>
+          </w:p>
+        </w:tc>
+        <w:tc>
+          <w:tcPr>
+            <w:tcW w:w="3213" w:type="dxa"/>
+            <w:tcBorders>
+              <w:left w:val="single" w:sz="2" w:space="0" w:color="000000"/>
+              <w:bottom w:val="single" w:sz="2" w:space="0" w:color="000000"/>
+            </w:tcBorders>
+          </w:tcPr>
+          <w:p>
+            <w:pPr>
+              <w:pStyle w:val="Normal"/>
+              <w:widowControl w:val="false"/>
+              <w:rPr>
+                <w:sz w:val="22"/>
+                <w:szCs w:val="22"/>
+              </w:rPr>
+            </w:pPr>
+            <w:r>
+              <w:rPr/>
+              <w:t>ICE</w:t>
+            </w:r>
+          </w:p>
+        </w:tc>
+        <w:tc>
+          <w:tcPr>
+            <w:tcW w:w="3213" w:type="dxa"/>
+            <w:tcBorders>
+              <w:left w:val="single" w:sz="2" w:space="0" w:color="000000"/>
+              <w:bottom w:val="single" w:sz="2" w:space="0" w:color="000000"/>
+              <w:right w:val="single" w:sz="2" w:space="0" w:color="000000"/>
+            </w:tcBorders>
+          </w:tcPr>
+          <w:p>
+            <w:pPr>
+              <w:pStyle w:val="Normal"/>
+              <w:widowControl w:val="false"/>
+              <w:rPr>
+                <w:sz w:val="22"/>
+                <w:szCs w:val="22"/>
+              </w:rPr>
+            </w:pPr>
+            <w:r>
+              <w:rPr/>
+              <w:t>TARMAC</w:t>
+            </w:r>
+          </w:p>
+        </w:tc>
+      </w:tr>
+      <w:tr>
+        <w:trPr/>
+        <w:tc>
+          <w:tcPr>
+            <w:tcW w:w="3212" w:type="dxa"/>
+            <w:tcBorders>
+              <w:left w:val="single" w:sz="2" w:space="0" w:color="000000"/>
+              <w:bottom w:val="single" w:sz="2" w:space="0" w:color="000000"/>
+            </w:tcBorders>
+          </w:tcPr>
+          <w:p>
+            <w:pPr>
+              <w:pStyle w:val="Normal"/>
+              <w:widowControl w:val="false"/>
+              <w:rPr>
+                <w:sz w:val="22"/>
+                <w:szCs w:val="22"/>
+              </w:rPr>
+            </w:pPr>
+            <w:r>
+              <w:rPr/>
+              <w:t>CEMENT</w:t>
+            </w:r>
+          </w:p>
+        </w:tc>
+        <w:tc>
+          <w:tcPr>
+            <w:tcW w:w="3213" w:type="dxa"/>
+            <w:tcBorders>
+              <w:left w:val="single" w:sz="2" w:space="0" w:color="000000"/>
+              <w:bottom w:val="single" w:sz="2" w:space="0" w:color="000000"/>
+            </w:tcBorders>
+          </w:tcPr>
+          <w:p>
+            <w:pPr>
+              <w:pStyle w:val="Normal"/>
+              <w:widowControl w:val="false"/>
+              <w:rPr>
+                <w:sz w:val="22"/>
+                <w:szCs w:val="22"/>
+              </w:rPr>
+            </w:pPr>
+            <w:r>
+              <w:rPr/>
+              <w:t>MACADAM</w:t>
+            </w:r>
+          </w:p>
+        </w:tc>
+        <w:tc>
+          <w:tcPr>
+            <w:tcW w:w="3213" w:type="dxa"/>
+            <w:tcBorders>
+              <w:left w:val="single" w:sz="2" w:space="0" w:color="000000"/>
+              <w:bottom w:val="single" w:sz="2" w:space="0" w:color="000000"/>
+              <w:right w:val="single" w:sz="2" w:space="0" w:color="000000"/>
+            </w:tcBorders>
+          </w:tcPr>
+          <w:p>
+            <w:pPr>
+              <w:pStyle w:val="Normal"/>
+              <w:widowControl w:val="false"/>
+              <w:rPr>
+                <w:sz w:val="22"/>
+                <w:szCs w:val="22"/>
+              </w:rPr>
+            </w:pPr>
+            <w:r>
+              <w:rPr/>
+              <w:t>UNKNOWN</w:t>
+            </w:r>
+          </w:p>
+        </w:tc>
+      </w:tr>
+      <w:tr>
+        <w:trPr/>
+        <w:tc>
+          <w:tcPr>
+            <w:tcW w:w="3212" w:type="dxa"/>
+            <w:tcBorders>
+              <w:left w:val="single" w:sz="2" w:space="0" w:color="000000"/>
+              <w:bottom w:val="single" w:sz="2" w:space="0" w:color="000000"/>
+            </w:tcBorders>
+          </w:tcPr>
+          <w:p>
+            <w:pPr>
+              <w:pStyle w:val="Normal"/>
+              <w:widowControl w:val="false"/>
+              <w:rPr>
+                <w:sz w:val="22"/>
+                <w:szCs w:val="22"/>
+              </w:rPr>
+            </w:pPr>
+            <w:r>
+              <w:rPr/>
+              <w:t>CONCRETE</w:t>
+            </w:r>
+          </w:p>
+        </w:tc>
+        <w:tc>
+          <w:tcPr>
+            <w:tcW w:w="3213" w:type="dxa"/>
+            <w:tcBorders>
+              <w:left w:val="single" w:sz="2" w:space="0" w:color="000000"/>
+              <w:bottom w:val="single" w:sz="2" w:space="0" w:color="000000"/>
+            </w:tcBorders>
+          </w:tcPr>
+          <w:p>
+            <w:pPr>
+              <w:pStyle w:val="Normal"/>
+              <w:widowControl w:val="false"/>
+              <w:rPr>
+                <w:sz w:val="22"/>
+                <w:szCs w:val="22"/>
+              </w:rPr>
+            </w:pPr>
+            <w:r>
+              <w:rPr/>
+              <w:t>OIL_TREATED, PLANKS</w:t>
+            </w:r>
+          </w:p>
+        </w:tc>
+        <w:tc>
+          <w:tcPr>
+            <w:tcW w:w="3213" w:type="dxa"/>
+            <w:tcBorders>
+              <w:left w:val="single" w:sz="2" w:space="0" w:color="000000"/>
+              <w:bottom w:val="single" w:sz="2" w:space="0" w:color="000000"/>
+              <w:right w:val="single" w:sz="2" w:space="0" w:color="000000"/>
+            </w:tcBorders>
+          </w:tcPr>
+          <w:p>
+            <w:pPr>
+              <w:pStyle w:val="Normal"/>
+              <w:widowControl w:val="false"/>
+              <w:rPr>
+                <w:sz w:val="22"/>
+                <w:szCs w:val="22"/>
+              </w:rPr>
+            </w:pPr>
+            <w:r>
+              <w:rPr/>
+              <w:t>WATER</w:t>
+            </w:r>
+          </w:p>
+        </w:tc>
+      </w:tr>
+      <w:tr>
+        <w:trPr/>
+        <w:tc>
+          <w:tcPr>
+            <w:tcW w:w="3212" w:type="dxa"/>
+            <w:tcBorders>
+              <w:left w:val="single" w:sz="2" w:space="0" w:color="000000"/>
+              <w:bottom w:val="single" w:sz="2" w:space="0" w:color="000000"/>
+            </w:tcBorders>
+          </w:tcPr>
+          <w:p>
+            <w:pPr>
+              <w:pStyle w:val="Normal"/>
+              <w:widowControl w:val="false"/>
+              <w:rPr>
+                <w:sz w:val="22"/>
+                <w:szCs w:val="22"/>
+              </w:rPr>
+            </w:pPr>
+            <w:r>
+              <w:rPr/>
+              <w:t>CORAL</w:t>
+            </w:r>
+          </w:p>
+        </w:tc>
+        <w:tc>
+          <w:tcPr>
+            <w:tcW w:w="3213" w:type="dxa"/>
+            <w:tcBorders>
+              <w:left w:val="single" w:sz="2" w:space="0" w:color="000000"/>
+              <w:bottom w:val="single" w:sz="2" w:space="0" w:color="000000"/>
+            </w:tcBorders>
+          </w:tcPr>
+          <w:p>
+            <w:pPr>
+              <w:pStyle w:val="Normal"/>
+              <w:widowControl w:val="false"/>
+              <w:rPr>
+                <w:sz w:val="22"/>
+                <w:szCs w:val="22"/>
+              </w:rPr>
+            </w:pPr>
+            <w:r>
+              <w:rPr/>
+              <w:t>SAND</w:t>
+            </w:r>
+          </w:p>
+        </w:tc>
+        <w:tc>
+          <w:tcPr>
+            <w:tcW w:w="3213" w:type="dxa"/>
+            <w:tcBorders>
+              <w:left w:val="single" w:sz="2" w:space="0" w:color="000000"/>
+              <w:bottom w:val="single" w:sz="2" w:space="0" w:color="000000"/>
+              <w:right w:val="single" w:sz="2" w:space="0" w:color="000000"/>
+            </w:tcBorders>
+          </w:tcPr>
+          <w:p>
+            <w:pPr>
+              <w:pStyle w:val="Normal"/>
+              <w:widowControl w:val="false"/>
+              <w:rPr>
+                <w:sz w:val="22"/>
+                <w:szCs w:val="22"/>
+              </w:rPr>
+            </w:pPr>
+            <w:r>
+              <w:rPr>
+                <w:sz w:val="22"/>
+                <w:szCs w:val="22"/>
+              </w:rPr>
+            </w:r>
+          </w:p>
+        </w:tc>
+      </w:tr>
+    </w:tbl>
+    <w:p>
+      <w:pPr>
+        <w:pStyle w:val="Normal"/>
+        <w:rPr>
+          <w:sz w:val="22"/>
+          <w:szCs w:val="22"/>
+        </w:rPr>
+      </w:pPr>
+      <w:r>
+        <w:rPr>
+          <w:sz w:val="22"/>
+          <w:szCs w:val="22"/>
+        </w:rPr>
+      </w:r>
+    </w:p>
+    <w:p>
+      <w:pPr>
+        <w:pStyle w:val="Normal"/>
+        <w:rPr>
+          <w:sz w:val="22"/>
+          <w:szCs w:val="22"/>
+        </w:rPr>
+      </w:pPr>
+      <w:r>
+        <w:rPr>
+          <w:sz w:val="22"/>
+          <w:szCs w:val="22"/>
+        </w:rPr>
+      </w:r>
+      <w:r>
+        <w:br w:type="page"/>
+      </w:r>
+    </w:p>
+    <w:p>
+      <w:pPr>
+        <w:pStyle w:val="Rubrik2"/>
+        <w:rPr>
+          <w:lang w:val="en-US"/>
+        </w:rPr>
+      </w:pPr>
+      <w:bookmarkStart w:id="17" w:name="__RefHeading___Toc3960_1735932911"/>
+      <w:bookmarkStart w:id="18" w:name="_Toc66615896"/>
+      <w:bookmarkEnd w:id="17"/>
+      <w:r>
         <w:rPr>
           <w:lang w:val="en-US"/>
         </w:rPr>
         <w:t>Failing system when specifying a time interval</w:t>
       </w:r>
-      <w:bookmarkEnd w:id="16"/>
+      <w:bookmarkEnd w:id="18"/>
     </w:p>
     <w:p>
       <w:pPr>
@@ -13718,16 +14652,16 @@
           <w:lang w:val="en-US"/>
         </w:rPr>
       </w:pPr>
-      <w:bookmarkStart w:id="17" w:name="__RefHeading___Toc3962_1735932911"/>
-      <w:bookmarkStart w:id="18" w:name="_Toc66615897"/>
-      <w:bookmarkEnd w:id="17"/>
+      <w:bookmarkStart w:id="19" w:name="__RefHeading___Toc3962_1735932911"/>
+      <w:bookmarkStart w:id="20" w:name="_Toc66615897"/>
+      <w:bookmarkEnd w:id="19"/>
       <w:r>
         <w:rPr>
           <w:lang w:val="en-US"/>
         </w:rPr>
         <w:t>Failing system when specifying a failure with a coordinate</w:t>
       </w:r>
-      <w:bookmarkEnd w:id="18"/>
+      <w:bookmarkEnd w:id="20"/>
     </w:p>
     <w:tbl>
       <w:tblPr>
@@ -15275,16 +16209,16 @@
           <w:lang w:val="en-US"/>
         </w:rPr>
       </w:pPr>
-      <w:bookmarkStart w:id="19" w:name="__RefHeading___Toc3964_1735932911"/>
-      <w:bookmarkStart w:id="20" w:name="_Toc66615898"/>
-      <w:bookmarkEnd w:id="19"/>
+      <w:bookmarkStart w:id="21" w:name="__RefHeading___Toc3964_1735932911"/>
+      <w:bookmarkStart w:id="22" w:name="_Toc66615898"/>
+      <w:bookmarkEnd w:id="21"/>
       <w:r>
         <w:rPr>
           <w:lang w:val="en-US"/>
         </w:rPr>
         <w:t>Formula information</w:t>
       </w:r>
-      <w:bookmarkEnd w:id="20"/>
+      <w:bookmarkEnd w:id="22"/>
     </w:p>
     <w:p>
       <w:pPr>
@@ -15321,416 +16255,45 @@
           <w:lang w:val="en-US"/>
         </w:rPr>
       </w:pPr>
-      <w:bookmarkStart w:id="21" w:name="__RefHeading___Toc3966_1735932911"/>
-      <w:bookmarkStart w:id="22" w:name="_Toc66615899"/>
-      <w:bookmarkEnd w:id="21"/>
+      <w:bookmarkStart w:id="23" w:name="__RefHeading___Toc3966_1735932911"/>
+      <w:bookmarkStart w:id="24" w:name="_Toc66615899"/>
+      <w:bookmarkEnd w:id="23"/>
       <w:r>
         <w:rPr>
           <w:lang w:val="en-US"/>
         </w:rPr>
         <w:t>Planes to choose from</w:t>
-      </w:r>
-      <w:bookmarkEnd w:id="22"/>
-    </w:p>
-    <w:p>
-      <w:pPr>
-        <w:pStyle w:val="Brdtext"/>
-        <w:rPr>
-          <w:lang w:val="en-US"/>
-        </w:rPr>
-      </w:pPr>
-      <w:r>
-        <w:rPr>
-          <w:lang w:val="en-US"/>
-        </w:rPr>
-      </w:r>
-    </w:p>
-    <w:p>
-      <w:pPr>
-        <w:pStyle w:val="Rubrik3"/>
-        <w:rPr>
-          <w:lang w:val="en-US"/>
-        </w:rPr>
-      </w:pPr>
-      <w:bookmarkStart w:id="23" w:name="__RefHeading___Toc3968_1735932911"/>
-      <w:bookmarkStart w:id="24" w:name="_Toc66615900"/>
-      <w:bookmarkEnd w:id="23"/>
-      <w:r>
-        <w:rPr>
-          <w:lang w:val="en-US"/>
-        </w:rPr>
-        <w:t>Standard</w:t>
       </w:r>
       <w:bookmarkEnd w:id="24"/>
     </w:p>
     <w:p>
       <w:pPr>
-        <w:pStyle w:val="Normal"/>
-        <w:rPr>
-          <w:sz w:val="22"/>
-          <w:szCs w:val="22"/>
-        </w:rPr>
-      </w:pPr>
-      <w:r>
-        <w:rPr>
-          <w:sz w:val="22"/>
-          <w:szCs w:val="22"/>
-          <w:lang w:val="en-US"/>
-        </w:rPr>
-        <w:t>Airbus A320 Neo Asobo</w:t>
+        <w:pStyle w:val="Brdtext"/>
+        <w:rPr>
+          <w:lang w:val="en-US"/>
+        </w:rPr>
+      </w:pPr>
+      <w:r>
+        <w:rPr>
+          <w:lang w:val="en-US"/>
+        </w:rPr>
       </w:r>
     </w:p>
     <w:p>
       <w:pPr>
-        <w:pStyle w:val="Normal"/>
-        <w:rPr>
-          <w:sz w:val="22"/>
-          <w:szCs w:val="22"/>
-        </w:rPr>
-      </w:pPr>
-      <w:r>
-        <w:rPr>
-          <w:sz w:val="22"/>
-          <w:szCs w:val="22"/>
-          <w:lang w:val="en-US"/>
-        </w:rPr>
-        <w:t>Asobo Savage Cub</w:t>
-      </w:r>
-    </w:p>
-    <w:p>
-      <w:pPr>
-        <w:pStyle w:val="Normal"/>
-        <w:rPr>
-          <w:sz w:val="22"/>
-          <w:szCs w:val="22"/>
-        </w:rPr>
-      </w:pPr>
-      <w:r>
-        <w:rPr>
-          <w:sz w:val="22"/>
-          <w:szCs w:val="22"/>
-          <w:lang w:val="en-US"/>
-        </w:rPr>
-        <w:t>Asobo XCub</w:t>
-      </w:r>
-    </w:p>
-    <w:p>
-      <w:pPr>
-        <w:pStyle w:val="Normal"/>
-        <w:rPr>
-          <w:sz w:val="22"/>
-          <w:szCs w:val="22"/>
-        </w:rPr>
-      </w:pPr>
-      <w:r>
-        <w:rPr>
-          <w:sz w:val="22"/>
-          <w:szCs w:val="22"/>
-          <w:lang w:val="en-US"/>
-        </w:rPr>
-        <w:t>Beechcraft King Air 350i Asobo</w:t>
-      </w:r>
-    </w:p>
-    <w:p>
-      <w:pPr>
-        <w:pStyle w:val="Normal"/>
-        <w:rPr>
-          <w:sz w:val="22"/>
-          <w:szCs w:val="22"/>
-        </w:rPr>
-      </w:pPr>
-      <w:r>
-        <w:rPr>
-          <w:sz w:val="22"/>
-          <w:szCs w:val="22"/>
-          <w:lang w:val="en-US"/>
-        </w:rPr>
-        <w:t>Boeing 747-8i Asobo</w:t>
-      </w:r>
-    </w:p>
-    <w:p>
-      <w:pPr>
-        <w:pStyle w:val="Normal"/>
-        <w:rPr>
-          <w:sz w:val="22"/>
-          <w:szCs w:val="22"/>
-        </w:rPr>
-      </w:pPr>
-      <w:r>
-        <w:rPr>
-          <w:sz w:val="22"/>
-          <w:szCs w:val="22"/>
-          <w:lang w:val="en-US"/>
-        </w:rPr>
-        <w:t>Bonanza G36 Asobo</w:t>
-      </w:r>
-    </w:p>
-    <w:p>
-      <w:pPr>
-        <w:pStyle w:val="Normal"/>
-        <w:rPr>
-          <w:sz w:val="22"/>
-          <w:szCs w:val="22"/>
-        </w:rPr>
-      </w:pPr>
-      <w:r>
-        <w:rPr>
-          <w:sz w:val="22"/>
-          <w:szCs w:val="22"/>
-          <w:lang w:val="en-US"/>
-        </w:rPr>
-        <w:t>Cessna 152 Asobo</w:t>
-      </w:r>
-    </w:p>
-    <w:p>
-      <w:pPr>
-        <w:pStyle w:val="Normal"/>
-        <w:rPr>
-          <w:sz w:val="22"/>
-          <w:szCs w:val="22"/>
-        </w:rPr>
-      </w:pPr>
-      <w:r>
-        <w:rPr>
-          <w:sz w:val="22"/>
-          <w:szCs w:val="22"/>
-          <w:lang w:val="en-US"/>
-        </w:rPr>
-        <w:t>Cessna 208B Grand Caravan EX</w:t>
-      </w:r>
-    </w:p>
-    <w:p>
-      <w:pPr>
-        <w:pStyle w:val="Normal"/>
-        <w:rPr>
-          <w:sz w:val="22"/>
-          <w:szCs w:val="22"/>
-        </w:rPr>
-      </w:pPr>
-      <w:r>
-        <w:rPr>
-          <w:sz w:val="22"/>
-          <w:szCs w:val="22"/>
-          <w:lang w:val="en-US"/>
-        </w:rPr>
-        <w:t>Cessna CJ4 Citation Asobo</w:t>
-      </w:r>
-    </w:p>
-    <w:p>
-      <w:pPr>
-        <w:pStyle w:val="Normal"/>
-        <w:rPr>
-          <w:sz w:val="22"/>
-          <w:szCs w:val="22"/>
-        </w:rPr>
-      </w:pPr>
-      <w:r>
-        <w:rPr>
-          <w:sz w:val="22"/>
-          <w:szCs w:val="22"/>
-          <w:lang w:val="en-US"/>
-        </w:rPr>
-        <w:t>Cessna Skyhawk G1000 Asobo</w:t>
-      </w:r>
-    </w:p>
-    <w:p>
-      <w:pPr>
-        <w:pStyle w:val="Normal"/>
-        <w:rPr>
-          <w:sz w:val="22"/>
-          <w:szCs w:val="22"/>
-        </w:rPr>
-      </w:pPr>
-      <w:r>
-        <w:rPr>
-          <w:sz w:val="22"/>
-          <w:szCs w:val="22"/>
-          <w:lang w:val="en-US"/>
-        </w:rPr>
-        <w:t>DA40-NG Asobo</w:t>
-      </w:r>
-    </w:p>
-    <w:p>
-      <w:pPr>
-        <w:pStyle w:val="Normal"/>
-        <w:rPr>
-          <w:sz w:val="22"/>
-          <w:szCs w:val="22"/>
-        </w:rPr>
-      </w:pPr>
-      <w:r>
-        <w:rPr>
-          <w:sz w:val="22"/>
-          <w:szCs w:val="22"/>
-          <w:lang w:val="en-US"/>
-        </w:rPr>
-        <w:t>DA62 Asobo</w:t>
-      </w:r>
-    </w:p>
-    <w:p>
-      <w:pPr>
-        <w:pStyle w:val="Normal"/>
-        <w:rPr>
-          <w:sz w:val="22"/>
-          <w:szCs w:val="22"/>
-        </w:rPr>
-      </w:pPr>
-      <w:r>
-        <w:rPr>
-          <w:sz w:val="22"/>
-          <w:szCs w:val="22"/>
-          <w:lang w:val="en-US"/>
-        </w:rPr>
-        <w:t>DR400 Asobo</w:t>
-      </w:r>
-    </w:p>
-    <w:p>
-      <w:pPr>
-        <w:pStyle w:val="Normal"/>
-        <w:rPr>
-          <w:sz w:val="22"/>
-          <w:szCs w:val="22"/>
-        </w:rPr>
-      </w:pPr>
-      <w:r>
-        <w:rPr>
-          <w:sz w:val="22"/>
-          <w:szCs w:val="22"/>
-          <w:lang w:val="en-US"/>
-        </w:rPr>
-        <w:t>Extra 330 Asobo</w:t>
-      </w:r>
-    </w:p>
-    <w:p>
-      <w:pPr>
-        <w:pStyle w:val="Normal"/>
-        <w:rPr>
-          <w:sz w:val="22"/>
-          <w:szCs w:val="22"/>
-        </w:rPr>
-      </w:pPr>
-      <w:r>
-        <w:rPr>
-          <w:sz w:val="22"/>
-          <w:szCs w:val="22"/>
-          <w:lang w:val="en-US"/>
-        </w:rPr>
-        <w:t>FlightDesignCT Asobo</w:t>
-      </w:r>
-    </w:p>
-    <w:p>
-      <w:pPr>
-        <w:pStyle w:val="Normal"/>
-        <w:rPr>
-          <w:sz w:val="22"/>
-          <w:szCs w:val="22"/>
-        </w:rPr>
-      </w:pPr>
-      <w:r>
-        <w:rPr>
-          <w:sz w:val="22"/>
-          <w:szCs w:val="22"/>
-          <w:lang w:val="en-US"/>
-        </w:rPr>
-        <w:t>Icon A5 Asobo</w:t>
-      </w:r>
-    </w:p>
-    <w:p>
-      <w:pPr>
-        <w:pStyle w:val="Normal"/>
-        <w:rPr>
-          <w:sz w:val="22"/>
-          <w:szCs w:val="22"/>
-        </w:rPr>
-      </w:pPr>
-      <w:r>
-        <w:rPr>
-          <w:sz w:val="22"/>
-          <w:szCs w:val="22"/>
-          <w:lang w:val="en-US"/>
-        </w:rPr>
-        <w:t>Mudry Cap 10 C</w:t>
-      </w:r>
-    </w:p>
-    <w:p>
-      <w:pPr>
-        <w:pStyle w:val="Normal"/>
-        <w:rPr>
-          <w:sz w:val="22"/>
-          <w:szCs w:val="22"/>
-        </w:rPr>
-      </w:pPr>
-      <w:r>
-        <w:rPr>
-          <w:sz w:val="22"/>
-          <w:szCs w:val="22"/>
-          <w:lang w:val="en-US"/>
-        </w:rPr>
-        <w:t>Pitts Asobo</w:t>
-      </w:r>
-    </w:p>
-    <w:p>
-      <w:pPr>
-        <w:pStyle w:val="Normal"/>
-        <w:rPr>
-          <w:sz w:val="22"/>
-          <w:szCs w:val="22"/>
-        </w:rPr>
-      </w:pPr>
-      <w:r>
-        <w:rPr>
-          <w:sz w:val="22"/>
-          <w:szCs w:val="22"/>
-          <w:lang w:val="en-US"/>
-        </w:rPr>
-        <w:t>TBM 930 Asobo</w:t>
-      </w:r>
-    </w:p>
-    <w:p>
-      <w:pPr>
-        <w:pStyle w:val="Normal"/>
-        <w:rPr>
-          <w:sz w:val="22"/>
-          <w:szCs w:val="22"/>
-        </w:rPr>
-      </w:pPr>
-      <w:r>
-        <w:rPr>
-          <w:sz w:val="22"/>
-          <w:szCs w:val="22"/>
-          <w:lang w:val="en-US"/>
-        </w:rPr>
-        <w:t>VL3 Asobo</w:t>
-      </w:r>
-    </w:p>
-    <w:p>
-      <w:pPr>
-        <w:pStyle w:val="Normal"/>
-        <w:rPr>
-          <w:lang w:val="en-US"/>
-        </w:rPr>
-      </w:pPr>
-      <w:r>
-        <w:rPr>
-          <w:lang w:val="en-US"/>
-        </w:rPr>
-      </w:r>
-    </w:p>
-    <w:p>
-      <w:pPr>
         <w:pStyle w:val="Rubrik3"/>
         <w:rPr>
           <w:lang w:val="en-US"/>
         </w:rPr>
       </w:pPr>
-      <w:bookmarkStart w:id="25" w:name="__RefHeading___Toc3970_1735932911"/>
-      <w:bookmarkStart w:id="26" w:name="_Toc66615901"/>
+      <w:bookmarkStart w:id="25" w:name="__RefHeading___Toc3968_1735932911"/>
+      <w:bookmarkStart w:id="26" w:name="_Toc66615900"/>
       <w:bookmarkEnd w:id="25"/>
       <w:r>
         <w:rPr>
           <w:lang w:val="en-US"/>
         </w:rPr>
-        <w:t>Deluxe</w:t>
+        <w:t>Standard</w:t>
       </w:r>
       <w:bookmarkEnd w:id="26"/>
     </w:p>
@@ -15748,7 +16311,7 @@
           <w:szCs w:val="22"/>
           <w:lang w:val="en-US"/>
         </w:rPr>
-        <w:t>Asobo Baron G58</w:t>
+        <w:t>Airbus A320 Neo Asobo</w:t>
       </w:r>
     </w:p>
     <w:p>
@@ -15765,7 +16328,7 @@
           <w:szCs w:val="22"/>
           <w:lang w:val="en-US"/>
         </w:rPr>
-        <w:t>Cessna 152 Aero Asobo</w:t>
+        <w:t>Asobo Savage Cub</w:t>
       </w:r>
     </w:p>
     <w:p>
@@ -15782,7 +16345,7 @@
           <w:szCs w:val="22"/>
           <w:lang w:val="en-US"/>
         </w:rPr>
-        <w:t>Cessna Skyhawk Asobo</w:t>
+        <w:t>Asobo XCub</w:t>
       </w:r>
     </w:p>
     <w:p>
@@ -15799,7 +16362,7 @@
           <w:szCs w:val="22"/>
           <w:lang w:val="en-US"/>
         </w:rPr>
-        <w:t>DA40 TDI Asobo</w:t>
+        <w:t>Beechcraft King Air 350i Asobo</w:t>
       </w:r>
     </w:p>
     <w:p>
@@ -15816,7 +16379,7 @@
           <w:szCs w:val="22"/>
           <w:lang w:val="en-US"/>
         </w:rPr>
-        <w:t>DV20 Asobo</w:t>
+        <w:t>Boeing 747-8i Asobo</w:t>
       </w:r>
     </w:p>
     <w:p>
@@ -15825,7 +16388,6 @@
         <w:rPr>
           <w:sz w:val="22"/>
           <w:szCs w:val="22"/>
-          <w:lang w:val="en-US"/>
         </w:rPr>
       </w:pPr>
       <w:r>
@@ -15834,23 +16396,275 @@
           <w:szCs w:val="22"/>
           <w:lang w:val="en-US"/>
         </w:rPr>
+        <w:t>Bonanza G36 Asobo</w:t>
       </w:r>
     </w:p>
     <w:p>
       <w:pPr>
+        <w:pStyle w:val="Normal"/>
+        <w:rPr>
+          <w:sz w:val="22"/>
+          <w:szCs w:val="22"/>
+        </w:rPr>
+      </w:pPr>
+      <w:r>
+        <w:rPr>
+          <w:sz w:val="22"/>
+          <w:szCs w:val="22"/>
+          <w:lang w:val="en-US"/>
+        </w:rPr>
+        <w:t>Cessna 152 Asobo</w:t>
+      </w:r>
+    </w:p>
+    <w:p>
+      <w:pPr>
+        <w:pStyle w:val="Normal"/>
+        <w:rPr>
+          <w:sz w:val="22"/>
+          <w:szCs w:val="22"/>
+        </w:rPr>
+      </w:pPr>
+      <w:r>
+        <w:rPr>
+          <w:sz w:val="22"/>
+          <w:szCs w:val="22"/>
+          <w:lang w:val="en-US"/>
+        </w:rPr>
+        <w:t>Cessna 208B Grand Caravan EX</w:t>
+      </w:r>
+    </w:p>
+    <w:p>
+      <w:pPr>
+        <w:pStyle w:val="Normal"/>
+        <w:rPr>
+          <w:sz w:val="22"/>
+          <w:szCs w:val="22"/>
+        </w:rPr>
+      </w:pPr>
+      <w:r>
+        <w:rPr>
+          <w:sz w:val="22"/>
+          <w:szCs w:val="22"/>
+          <w:lang w:val="en-US"/>
+        </w:rPr>
+        <w:t>Cessna CJ4 Citation Asobo</w:t>
+      </w:r>
+    </w:p>
+    <w:p>
+      <w:pPr>
+        <w:pStyle w:val="Normal"/>
+        <w:rPr>
+          <w:sz w:val="22"/>
+          <w:szCs w:val="22"/>
+        </w:rPr>
+      </w:pPr>
+      <w:r>
+        <w:rPr>
+          <w:sz w:val="22"/>
+          <w:szCs w:val="22"/>
+          <w:lang w:val="en-US"/>
+        </w:rPr>
+        <w:t>Cessna Skyhawk G1000 Asobo</w:t>
+      </w:r>
+    </w:p>
+    <w:p>
+      <w:pPr>
+        <w:pStyle w:val="Normal"/>
+        <w:rPr>
+          <w:sz w:val="22"/>
+          <w:szCs w:val="22"/>
+        </w:rPr>
+      </w:pPr>
+      <w:r>
+        <w:rPr>
+          <w:sz w:val="22"/>
+          <w:szCs w:val="22"/>
+          <w:lang w:val="en-US"/>
+        </w:rPr>
+        <w:t>DA40-NG Asobo</w:t>
+      </w:r>
+    </w:p>
+    <w:p>
+      <w:pPr>
+        <w:pStyle w:val="Normal"/>
+        <w:rPr>
+          <w:sz w:val="22"/>
+          <w:szCs w:val="22"/>
+        </w:rPr>
+      </w:pPr>
+      <w:r>
+        <w:rPr>
+          <w:sz w:val="22"/>
+          <w:szCs w:val="22"/>
+          <w:lang w:val="en-US"/>
+        </w:rPr>
+        <w:t>DA62 Asobo</w:t>
+      </w:r>
+    </w:p>
+    <w:p>
+      <w:pPr>
+        <w:pStyle w:val="Normal"/>
+        <w:rPr>
+          <w:sz w:val="22"/>
+          <w:szCs w:val="22"/>
+        </w:rPr>
+      </w:pPr>
+      <w:r>
+        <w:rPr>
+          <w:sz w:val="22"/>
+          <w:szCs w:val="22"/>
+          <w:lang w:val="en-US"/>
+        </w:rPr>
+        <w:t>DR400 Asobo</w:t>
+      </w:r>
+    </w:p>
+    <w:p>
+      <w:pPr>
+        <w:pStyle w:val="Normal"/>
+        <w:rPr>
+          <w:sz w:val="22"/>
+          <w:szCs w:val="22"/>
+        </w:rPr>
+      </w:pPr>
+      <w:r>
+        <w:rPr>
+          <w:sz w:val="22"/>
+          <w:szCs w:val="22"/>
+          <w:lang w:val="en-US"/>
+        </w:rPr>
+        <w:t>Extra 330 Asobo</w:t>
+      </w:r>
+    </w:p>
+    <w:p>
+      <w:pPr>
+        <w:pStyle w:val="Normal"/>
+        <w:rPr>
+          <w:sz w:val="22"/>
+          <w:szCs w:val="22"/>
+        </w:rPr>
+      </w:pPr>
+      <w:r>
+        <w:rPr>
+          <w:sz w:val="22"/>
+          <w:szCs w:val="22"/>
+          <w:lang w:val="en-US"/>
+        </w:rPr>
+        <w:t>FlightDesignCT Asobo</w:t>
+      </w:r>
+    </w:p>
+    <w:p>
+      <w:pPr>
+        <w:pStyle w:val="Normal"/>
+        <w:rPr>
+          <w:sz w:val="22"/>
+          <w:szCs w:val="22"/>
+        </w:rPr>
+      </w:pPr>
+      <w:r>
+        <w:rPr>
+          <w:sz w:val="22"/>
+          <w:szCs w:val="22"/>
+          <w:lang w:val="en-US"/>
+        </w:rPr>
+        <w:t>Icon A5 Asobo</w:t>
+      </w:r>
+    </w:p>
+    <w:p>
+      <w:pPr>
+        <w:pStyle w:val="Normal"/>
+        <w:rPr>
+          <w:sz w:val="22"/>
+          <w:szCs w:val="22"/>
+        </w:rPr>
+      </w:pPr>
+      <w:r>
+        <w:rPr>
+          <w:sz w:val="22"/>
+          <w:szCs w:val="22"/>
+          <w:lang w:val="en-US"/>
+        </w:rPr>
+        <w:t>Mudry Cap 10 C</w:t>
+      </w:r>
+    </w:p>
+    <w:p>
+      <w:pPr>
+        <w:pStyle w:val="Normal"/>
+        <w:rPr>
+          <w:sz w:val="22"/>
+          <w:szCs w:val="22"/>
+        </w:rPr>
+      </w:pPr>
+      <w:r>
+        <w:rPr>
+          <w:sz w:val="22"/>
+          <w:szCs w:val="22"/>
+          <w:lang w:val="en-US"/>
+        </w:rPr>
+        <w:t>Pitts Asobo</w:t>
+      </w:r>
+    </w:p>
+    <w:p>
+      <w:pPr>
+        <w:pStyle w:val="Normal"/>
+        <w:rPr>
+          <w:sz w:val="22"/>
+          <w:szCs w:val="22"/>
+        </w:rPr>
+      </w:pPr>
+      <w:r>
+        <w:rPr>
+          <w:sz w:val="22"/>
+          <w:szCs w:val="22"/>
+          <w:lang w:val="en-US"/>
+        </w:rPr>
+        <w:t>TBM 930 Asobo</w:t>
+      </w:r>
+    </w:p>
+    <w:p>
+      <w:pPr>
+        <w:pStyle w:val="Normal"/>
+        <w:rPr>
+          <w:sz w:val="22"/>
+          <w:szCs w:val="22"/>
+        </w:rPr>
+      </w:pPr>
+      <w:r>
+        <w:rPr>
+          <w:sz w:val="22"/>
+          <w:szCs w:val="22"/>
+          <w:lang w:val="en-US"/>
+        </w:rPr>
+        <w:t>VL3 Asobo</w:t>
+      </w:r>
+    </w:p>
+    <w:p>
+      <w:pPr>
+        <w:pStyle w:val="Normal"/>
+        <w:rPr>
+          <w:lang w:val="en-US"/>
+        </w:rPr>
+      </w:pPr>
+      <w:r>
+        <w:rPr>
+          <w:lang w:val="en-US"/>
+        </w:rPr>
+      </w:r>
+    </w:p>
+    <w:p>
+      <w:pPr>
         <w:pStyle w:val="Rubrik3"/>
         <w:rPr>
           <w:lang w:val="en-US"/>
         </w:rPr>
       </w:pPr>
-      <w:bookmarkStart w:id="27" w:name="__RefHeading___Toc3972_1735932911"/>
-      <w:bookmarkStart w:id="28" w:name="_Toc66615902"/>
+      <w:bookmarkStart w:id="27" w:name="__RefHeading___Toc3970_1735932911"/>
+      <w:bookmarkStart w:id="28" w:name="_Toc66615901"/>
       <w:bookmarkEnd w:id="27"/>
       <w:r>
         <w:rPr>
           <w:lang w:val="en-US"/>
         </w:rPr>
-        <w:t>Premium Deluxe</w:t>
+        <w:t>Deluxe</w:t>
       </w:r>
       <w:bookmarkEnd w:id="28"/>
     </w:p>
@@ -15868,7 +16682,7 @@
           <w:szCs w:val="22"/>
           <w:lang w:val="en-US"/>
         </w:rPr>
-        <w:t>Boeing 787-10 Asobo</w:t>
+        <w:t>Asobo Baron G58</w:t>
       </w:r>
     </w:p>
     <w:p>
@@ -15885,7 +16699,7 @@
           <w:szCs w:val="22"/>
           <w:lang w:val="en-US"/>
         </w:rPr>
-        <w:t>Cessna Longitude Asobo</w:t>
+        <w:t>Cessna 152 Aero Asobo</w:t>
       </w:r>
     </w:p>
     <w:p>
@@ -15902,7 +16716,7 @@
           <w:szCs w:val="22"/>
           <w:lang w:val="en-US"/>
         </w:rPr>
-        <w:t>SR22 Asobo</w:t>
+        <w:t>Cessna Skyhawk Asobo</w:t>
       </w:r>
     </w:p>
     <w:p>
@@ -15919,7 +16733,7 @@
           <w:szCs w:val="22"/>
           <w:lang w:val="en-US"/>
         </w:rPr>
-        <w:t>Pipistrel Alpha Electro Asobo</w:t>
+        <w:t>DA40 TDI Asobo</w:t>
       </w:r>
     </w:p>
     <w:p>
@@ -15936,39 +16750,159 @@
           <w:szCs w:val="22"/>
           <w:lang w:val="en-US"/>
         </w:rPr>
-        <w:t>Savage Shock Ultra Asobo</w:t>
+        <w:t>DV20 Asobo</w:t>
       </w:r>
     </w:p>
     <w:p>
       <w:pPr>
         <w:pStyle w:val="Normal"/>
         <w:rPr>
-          <w:lang w:val="en-US"/>
-        </w:rPr>
-      </w:pPr>
-      <w:r>
-        <w:rPr>
+          <w:sz w:val="22"/>
+          <w:szCs w:val="22"/>
+          <w:lang w:val="en-US"/>
+        </w:rPr>
+      </w:pPr>
+      <w:r>
+        <w:rPr>
+          <w:sz w:val="22"/>
+          <w:szCs w:val="22"/>
           <w:lang w:val="en-US"/>
         </w:rPr>
       </w:r>
     </w:p>
     <w:p>
       <w:pPr>
-        <w:pStyle w:val="Normal"/>
-        <w:rPr>
-          <w:lang w:val="en-US"/>
-        </w:rPr>
-      </w:pPr>
-      <w:r>
-        <w:rPr>
-          <w:lang w:val="en-US"/>
-        </w:rPr>
-      </w:r>
+        <w:pStyle w:val="Rubrik3"/>
+        <w:rPr>
+          <w:lang w:val="en-US"/>
+        </w:rPr>
+      </w:pPr>
+      <w:bookmarkStart w:id="29" w:name="__RefHeading___Toc3972_1735932911"/>
+      <w:bookmarkStart w:id="30" w:name="_Toc66615902"/>
+      <w:bookmarkEnd w:id="29"/>
+      <w:r>
+        <w:rPr>
+          <w:lang w:val="en-US"/>
+        </w:rPr>
+        <w:t>Premium Deluxe</w:t>
+      </w:r>
+      <w:bookmarkEnd w:id="30"/>
     </w:p>
     <w:p>
       <w:pPr>
         <w:pStyle w:val="Normal"/>
         <w:rPr>
+          <w:sz w:val="22"/>
+          <w:szCs w:val="22"/>
+        </w:rPr>
+      </w:pPr>
+      <w:r>
+        <w:rPr>
+          <w:sz w:val="22"/>
+          <w:szCs w:val="22"/>
+          <w:lang w:val="en-US"/>
+        </w:rPr>
+        <w:t>Boeing 787-10 Asobo</w:t>
+      </w:r>
+    </w:p>
+    <w:p>
+      <w:pPr>
+        <w:pStyle w:val="Normal"/>
+        <w:rPr>
+          <w:sz w:val="22"/>
+          <w:szCs w:val="22"/>
+        </w:rPr>
+      </w:pPr>
+      <w:r>
+        <w:rPr>
+          <w:sz w:val="22"/>
+          <w:szCs w:val="22"/>
+          <w:lang w:val="en-US"/>
+        </w:rPr>
+        <w:t>Cessna Longitude Asobo</w:t>
+      </w:r>
+    </w:p>
+    <w:p>
+      <w:pPr>
+        <w:pStyle w:val="Normal"/>
+        <w:rPr>
+          <w:sz w:val="22"/>
+          <w:szCs w:val="22"/>
+        </w:rPr>
+      </w:pPr>
+      <w:r>
+        <w:rPr>
+          <w:sz w:val="22"/>
+          <w:szCs w:val="22"/>
+          <w:lang w:val="en-US"/>
+        </w:rPr>
+        <w:t>SR22 Asobo</w:t>
+      </w:r>
+    </w:p>
+    <w:p>
+      <w:pPr>
+        <w:pStyle w:val="Normal"/>
+        <w:rPr>
+          <w:sz w:val="22"/>
+          <w:szCs w:val="22"/>
+        </w:rPr>
+      </w:pPr>
+      <w:r>
+        <w:rPr>
+          <w:sz w:val="22"/>
+          <w:szCs w:val="22"/>
+          <w:lang w:val="en-US"/>
+        </w:rPr>
+        <w:t>Pipistrel Alpha Electro Asobo</w:t>
+      </w:r>
+    </w:p>
+    <w:p>
+      <w:pPr>
+        <w:pStyle w:val="Normal"/>
+        <w:rPr>
+          <w:sz w:val="22"/>
+          <w:szCs w:val="22"/>
+        </w:rPr>
+      </w:pPr>
+      <w:r>
+        <w:rPr>
+          <w:sz w:val="22"/>
+          <w:szCs w:val="22"/>
+          <w:lang w:val="en-US"/>
+        </w:rPr>
+        <w:t>Savage Shock Ultra Asobo</w:t>
+      </w:r>
+    </w:p>
+    <w:p>
+      <w:pPr>
+        <w:pStyle w:val="Normal"/>
+        <w:rPr>
+          <w:lang w:val="en-US"/>
+        </w:rPr>
+      </w:pPr>
+      <w:r>
+        <w:rPr>
+          <w:lang w:val="en-US"/>
+        </w:rPr>
+      </w:r>
+    </w:p>
+    <w:p>
+      <w:pPr>
+        <w:pStyle w:val="Normal"/>
+        <w:rPr>
+          <w:lang w:val="en-US"/>
+        </w:rPr>
+      </w:pPr>
+      <w:r>
+        <w:rPr>
+          <w:lang w:val="en-US"/>
+        </w:rPr>
+      </w:r>
+    </w:p>
+    <w:p>
+      <w:pPr>
+        <w:pStyle w:val="Normal"/>
+        <w:rPr>
           <w:lang w:val="en-US"/>
         </w:rPr>
       </w:pPr>
@@ -16003,16 +16937,16 @@
           <w:lang w:val="en-US"/>
         </w:rPr>
       </w:pPr>
-      <w:bookmarkStart w:id="29" w:name="__RefHeading___Toc3974_1735932911"/>
-      <w:bookmarkStart w:id="30" w:name="_Toc66615903"/>
-      <w:bookmarkEnd w:id="29"/>
+      <w:bookmarkStart w:id="31" w:name="__RefHeading___Toc3974_1735932911"/>
+      <w:bookmarkStart w:id="32" w:name="_Toc66615903"/>
+      <w:bookmarkEnd w:id="31"/>
       <w:r>
         <w:rPr>
           <w:lang w:val="en-US"/>
         </w:rPr>
         <w:t>Waypoints and navlog texts</w:t>
       </w:r>
-      <w:bookmarkEnd w:id="30"/>
+      <w:bookmarkEnd w:id="32"/>
     </w:p>
     <w:p>
       <w:pPr>
@@ -17836,16 +18770,16 @@
           <w:lang w:val="en-US"/>
         </w:rPr>
       </w:pPr>
-      <w:bookmarkStart w:id="31" w:name="__RefHeading___Toc3976_1735932911"/>
-      <w:bookmarkStart w:id="32" w:name="_Toc66615904"/>
-      <w:bookmarkEnd w:id="31"/>
+      <w:bookmarkStart w:id="33" w:name="__RefHeading___Toc3976_1735932911"/>
+      <w:bookmarkStart w:id="34" w:name="_Toc66615904"/>
+      <w:bookmarkEnd w:id="33"/>
       <w:r>
         <w:rPr>
           <w:lang w:val="en-US"/>
         </w:rPr>
         <w:t>What about landing challenges?</w:t>
       </w:r>
-      <w:bookmarkEnd w:id="32"/>
+      <w:bookmarkEnd w:id="34"/>
     </w:p>
     <w:p>
       <w:pPr>
@@ -19589,8 +20523,8 @@
           <w:lang w:val="en-US"/>
         </w:rPr>
       </w:pPr>
-      <w:bookmarkStart w:id="33" w:name="__RefHeading___Toc4350_3007572009"/>
-      <w:bookmarkEnd w:id="33"/>
+      <w:bookmarkStart w:id="35" w:name="__RefHeading___Toc4350_3007572009"/>
+      <w:bookmarkEnd w:id="35"/>
       <w:r>
         <w:rPr/>
         <w:t>A320 specifics</w:t>
@@ -19885,8 +20819,8 @@
           <w:lang w:val="en-US"/>
         </w:rPr>
       </w:pPr>
-      <w:bookmarkStart w:id="34" w:name="__RefHeading___Toc4433_49129213"/>
-      <w:bookmarkEnd w:id="34"/>
+      <w:bookmarkStart w:id="36" w:name="__RefHeading___Toc4433_49129213"/>
+      <w:bookmarkEnd w:id="36"/>
       <w:r>
         <w:rPr>
           <w:rFonts w:eastAsia="Microsoft YaHei" w:cs="Arial"/>
@@ -19917,8 +20851,8 @@
           <w:lang w:val="sv-SE" w:eastAsia="zh-CN" w:bidi="hi-IN"/>
         </w:rPr>
       </w:pPr>
-      <w:bookmarkStart w:id="35" w:name="__RefHeading___Toc4352_3007572009"/>
-      <w:bookmarkEnd w:id="35"/>
+      <w:bookmarkStart w:id="37" w:name="__RefHeading___Toc4352_3007572009"/>
+      <w:bookmarkEnd w:id="37"/>
       <w:r>
         <w:rPr>
           <w:rFonts w:eastAsia="NSimSun" w:cs="Arial"/>
@@ -19951,8 +20885,8 @@
           <w:lang w:val="en-US"/>
         </w:rPr>
       </w:pPr>
-      <w:bookmarkStart w:id="36" w:name="__RefHeading___Toc4435_49129213"/>
-      <w:bookmarkEnd w:id="36"/>
+      <w:bookmarkStart w:id="38" w:name="__RefHeading___Toc4435_49129213"/>
+      <w:bookmarkEnd w:id="38"/>
       <w:r>
         <w:rPr>
           <w:rFonts w:eastAsia="Microsoft YaHei" w:cs="Arial"/>
@@ -20003,8 +20937,8 @@
           <w:lang w:val="en-US"/>
         </w:rPr>
       </w:pPr>
-      <w:bookmarkStart w:id="37" w:name="__RefHeading___Toc4441_3007572009"/>
-      <w:bookmarkEnd w:id="37"/>
+      <w:bookmarkStart w:id="39" w:name="__RefHeading___Toc4441_3007572009"/>
+      <w:bookmarkEnd w:id="39"/>
       <w:r>
         <w:rPr>
           <w:rFonts w:eastAsia="Microsoft YaHei" w:cs="Arial"/>
@@ -20045,16 +20979,16 @@
           <w:lang w:val="en-US"/>
         </w:rPr>
       </w:pPr>
-      <w:bookmarkStart w:id="38" w:name="__RefHeading___Toc3978_1735932911"/>
-      <w:bookmarkStart w:id="39" w:name="_Toc66615905"/>
-      <w:bookmarkEnd w:id="38"/>
+      <w:bookmarkStart w:id="40" w:name="__RefHeading___Toc3978_1735932911"/>
+      <w:bookmarkStart w:id="41" w:name="_Toc66615905"/>
+      <w:bookmarkEnd w:id="40"/>
       <w:r>
         <w:rPr>
           <w:lang w:val="en-US"/>
         </w:rPr>
         <w:t>Translations / multi-language</w:t>
       </w:r>
-      <w:bookmarkEnd w:id="39"/>
+      <w:bookmarkEnd w:id="41"/>
     </w:p>
     <w:p>
       <w:pPr>
@@ -20599,16 +21533,16 @@
           <w:lang w:val="en-US"/>
         </w:rPr>
       </w:pPr>
-      <w:bookmarkStart w:id="40" w:name="__RefHeading___Toc3980_1735932911"/>
-      <w:bookmarkStart w:id="41" w:name="_Toc66615906"/>
-      <w:bookmarkEnd w:id="40"/>
+      <w:bookmarkStart w:id="42" w:name="__RefHeading___Toc3980_1735932911"/>
+      <w:bookmarkStart w:id="43" w:name="_Toc66615906"/>
+      <w:bookmarkEnd w:id="42"/>
       <w:r>
         <w:rPr>
           <w:lang w:val="en-US"/>
         </w:rPr>
         <w:t>TROUBLESHOOTING</w:t>
       </w:r>
-      <w:bookmarkEnd w:id="41"/>
+      <w:bookmarkEnd w:id="43"/>
     </w:p>
     <w:p>
       <w:pPr>
@@ -20713,16 +21647,16 @@
           <w:lang w:val="en-US"/>
         </w:rPr>
       </w:pPr>
-      <w:bookmarkStart w:id="42" w:name="__RefHeading___Toc3982_1735932911"/>
-      <w:bookmarkStart w:id="43" w:name="_Toc66615907"/>
-      <w:bookmarkEnd w:id="42"/>
+      <w:bookmarkStart w:id="44" w:name="__RefHeading___Toc3982_1735932911"/>
+      <w:bookmarkStart w:id="45" w:name="_Toc66615907"/>
+      <w:bookmarkEnd w:id="44"/>
       <w:r>
         <w:rPr>
           <w:lang w:val="en-US"/>
         </w:rPr>
         <w:t>Known serious issues (both tool and mission related sim bugs)</w:t>
       </w:r>
-      <w:bookmarkEnd w:id="43"/>
+      <w:bookmarkEnd w:id="45"/>
     </w:p>
     <w:p>
       <w:pPr>
@@ -20752,16 +21686,16 @@
           <w:lang w:val="en-US"/>
         </w:rPr>
       </w:pPr>
-      <w:bookmarkStart w:id="44" w:name="__RefHeading___Toc3984_1735932911"/>
-      <w:bookmarkStart w:id="45" w:name="_Toc66615908"/>
-      <w:bookmarkEnd w:id="44"/>
+      <w:bookmarkStart w:id="46" w:name="__RefHeading___Toc3984_1735932911"/>
+      <w:bookmarkStart w:id="47" w:name="_Toc66615908"/>
+      <w:bookmarkEnd w:id="46"/>
       <w:r>
         <w:rPr>
           <w:lang w:val="en-US"/>
         </w:rPr>
         <w:t>APPENDIX</w:t>
       </w:r>
-      <w:bookmarkEnd w:id="45"/>
+      <w:bookmarkEnd w:id="47"/>
     </w:p>
     <w:p>
       <w:pPr>
@@ -20783,16 +21717,16 @@
           <w:lang w:val="en-US"/>
         </w:rPr>
       </w:pPr>
-      <w:bookmarkStart w:id="46" w:name="__RefHeading___Toc3986_1735932911"/>
-      <w:bookmarkStart w:id="47" w:name="_Toc66615909"/>
-      <w:bookmarkEnd w:id="46"/>
+      <w:bookmarkStart w:id="48" w:name="__RefHeading___Toc3986_1735932911"/>
+      <w:bookmarkStart w:id="49" w:name="_Toc66615909"/>
+      <w:bookmarkEnd w:id="48"/>
       <w:r>
         <w:rPr>
           <w:lang w:val="en-US"/>
         </w:rPr>
         <w:t>Standard fields summary</w:t>
       </w:r>
-      <w:bookmarkEnd w:id="47"/>
+      <w:bookmarkEnd w:id="49"/>
     </w:p>
     <w:p>
       <w:pPr>
@@ -26616,57 +27550,15 @@
                 <w:szCs w:val="22"/>
                 <w:lang w:val="en-US"/>
               </w:rPr>
-              <w:t>deactivate</w:t>
-            </w:r>
-            <w:r>
-              <w:rPr>
-                <w:rFonts w:eastAsia="NSimSun" w:cs="Arial"/>
-                <w:b/>
-                <w:bCs/>
-                <w:color w:val="auto"/>
-                <w:kern w:val="2"/>
-                <w:sz w:val="22"/>
-                <w:szCs w:val="22"/>
-                <w:lang w:val="en-US" w:eastAsia="zh-CN" w:bidi="hi-IN"/>
-              </w:rPr>
-              <w:t>Dialogs</w:t>
-            </w:r>
-            <w:r>
-              <w:rPr>
-                <w:b/>
-                <w:bCs/>
-                <w:sz w:val="22"/>
-                <w:szCs w:val="22"/>
-                <w:lang w:val="en-US"/>
-              </w:rPr>
-              <w:t>AtStart</w:t>
-            </w:r>
-            <w:r>
-              <w:rPr>
-                <w:sz w:val="22"/>
-                <w:szCs w:val="22"/>
-                <w:lang w:val="en-US"/>
-              </w:rPr>
-              <w:t>=[True/False/</w:t>
-            </w:r>
-            <w:r>
-              <w:rPr>
-                <w:b/>
-                <w:bCs/>
-                <w:color w:val="00A933"/>
-                <w:sz w:val="22"/>
-                <w:szCs w:val="22"/>
-                <w:lang w:val="en-US"/>
-              </w:rPr>
-              <w:t>comma-separated list of reference names</w:t>
-            </w:r>
-            <w:r>
-              <w:rPr>
-                <w:sz w:val="22"/>
-                <w:szCs w:val="22"/>
-                <w:lang w:val="en-US"/>
-              </w:rPr>
-              <w:t>]</w:t>
+              <w:t>addAirport</w:t>
+            </w:r>
+            <w:r>
+              <w:rPr>
+                <w:sz w:val="22"/>
+                <w:szCs w:val="22"/>
+                <w:lang w:val="en-US"/>
+              </w:rPr>
+              <w:t>=ICAO#name#city#coordinate#altitude in feet#radius in meters</w:t>
             </w:r>
           </w:p>
         </w:tc>
@@ -26696,6 +27588,7 @@
                 <w:szCs w:val="22"/>
                 <w:lang w:val="en-US"/>
               </w:rPr>
+              <w:t>x</w:t>
             </w:r>
           </w:p>
         </w:tc>
@@ -26731,57 +27624,15 @@
                 <w:szCs w:val="22"/>
                 <w:lang w:val="en-US"/>
               </w:rPr>
-              <w:t>deactivate</w:t>
-            </w:r>
-            <w:r>
-              <w:rPr>
-                <w:rFonts w:eastAsia="NSimSun" w:cs="Arial"/>
-                <w:b/>
-                <w:bCs/>
-                <w:color w:val="auto"/>
-                <w:kern w:val="2"/>
-                <w:sz w:val="22"/>
-                <w:szCs w:val="22"/>
-                <w:lang w:val="en-US" w:eastAsia="zh-CN" w:bidi="hi-IN"/>
-              </w:rPr>
-              <w:t>Warnings</w:t>
-            </w:r>
-            <w:r>
-              <w:rPr>
-                <w:b/>
-                <w:bCs/>
-                <w:sz w:val="22"/>
-                <w:szCs w:val="22"/>
-                <w:lang w:val="en-US"/>
-              </w:rPr>
-              <w:t>AtStart</w:t>
-            </w:r>
-            <w:r>
-              <w:rPr>
-                <w:sz w:val="22"/>
-                <w:szCs w:val="22"/>
-                <w:lang w:val="en-US"/>
-              </w:rPr>
-              <w:t>=[True/False/</w:t>
-            </w:r>
-            <w:r>
-              <w:rPr>
-                <w:b/>
-                <w:bCs/>
-                <w:color w:val="00A933"/>
-                <w:sz w:val="22"/>
-                <w:szCs w:val="22"/>
-                <w:lang w:val="en-US"/>
-              </w:rPr>
-              <w:t>comma-separated list of reference names</w:t>
-            </w:r>
-            <w:r>
-              <w:rPr>
-                <w:sz w:val="22"/>
-                <w:szCs w:val="22"/>
-                <w:lang w:val="en-US"/>
-              </w:rPr>
-              <w:t>]</w:t>
+              <w:t>addRunway</w:t>
+            </w:r>
+            <w:r>
+              <w:rPr>
+                <w:sz w:val="22"/>
+                <w:szCs w:val="22"/>
+                <w:lang w:val="en-US"/>
+              </w:rPr>
+              <w:t>=ICAO#runway#coordinate#altitude#width#length#heading1#heading2#start coordinate#end coordinate#surface      (in feet)</w:t>
             </w:r>
           </w:p>
         </w:tc>
@@ -26811,6 +27662,7 @@
                 <w:szCs w:val="22"/>
                 <w:lang w:val="en-US"/>
               </w:rPr>
+              <w:t>x</w:t>
             </w:r>
           </w:p>
         </w:tc>
@@ -26846,7 +27698,30 @@
                 <w:szCs w:val="22"/>
                 <w:lang w:val="en-US"/>
               </w:rPr>
-              <w:t>deactivateFailuresAtStart</w:t>
+              <w:t>deactivate</w:t>
+            </w:r>
+            <w:r>
+              <w:rPr>
+                <w:rFonts w:eastAsia="NSimSun" w:cs="Arial"/>
+                <w:b/>
+                <w:bCs/>
+                <w:color w:val="auto"/>
+                <w:kern w:val="2"/>
+                <w:sz w:val="22"/>
+                <w:szCs w:val="22"/>
+                <w:lang w:val="en-US" w:eastAsia="zh-CN" w:bidi="hi-IN"/>
+              </w:rPr>
+              <w:t>Dialogs</w:t>
+            </w:r>
+            <w:r>
+              <w:rPr>
+                <w:b/>
+                <w:bCs/>
+                <w:sz w:val="22"/>
+                <w:szCs w:val="22"/>
+                <w:lang w:val="en-US"/>
+              </w:rPr>
+              <w:t>AtStart</w:t>
             </w:r>
             <w:r>
               <w:rPr>
@@ -26938,7 +27813,30 @@
                 <w:szCs w:val="22"/>
                 <w:lang w:val="en-US"/>
               </w:rPr>
-              <w:t>deactivateMissionFailuresAtStart</w:t>
+              <w:t>deactivate</w:t>
+            </w:r>
+            <w:r>
+              <w:rPr>
+                <w:rFonts w:eastAsia="NSimSun" w:cs="Arial"/>
+                <w:b/>
+                <w:bCs/>
+                <w:color w:val="auto"/>
+                <w:kern w:val="2"/>
+                <w:sz w:val="22"/>
+                <w:szCs w:val="22"/>
+                <w:lang w:val="en-US" w:eastAsia="zh-CN" w:bidi="hi-IN"/>
+              </w:rPr>
+              <w:t>Warnings</w:t>
+            </w:r>
+            <w:r>
+              <w:rPr>
+                <w:b/>
+                <w:bCs/>
+                <w:sz w:val="22"/>
+                <w:szCs w:val="22"/>
+                <w:lang w:val="en-US"/>
+              </w:rPr>
+              <w:t>AtStart</w:t>
             </w:r>
             <w:r>
               <w:rPr>
@@ -27030,15 +27928,34 @@
                 <w:szCs w:val="22"/>
                 <w:lang w:val="en-US"/>
               </w:rPr>
-              <w:t>deactivateLibObjsAtStart</w:t>
-            </w:r>
-            <w:r>
-              <w:rPr>
-                <w:sz w:val="22"/>
-                <w:szCs w:val="22"/>
-                <w:lang w:val="en-US"/>
-              </w:rPr>
-              <w:t>=[True/False]</w:t>
+              <w:t>deactivateFailuresAtStart</w:t>
+            </w:r>
+            <w:r>
+              <w:rPr>
+                <w:sz w:val="22"/>
+                <w:szCs w:val="22"/>
+                <w:lang w:val="en-US"/>
+              </w:rPr>
+              <w:t>=[True/False/</w:t>
+            </w:r>
+            <w:r>
+              <w:rPr>
+                <w:b/>
+                <w:bCs/>
+                <w:color w:val="00A933"/>
+                <w:sz w:val="22"/>
+                <w:szCs w:val="22"/>
+                <w:lang w:val="en-US"/>
+              </w:rPr>
+              <w:t>comma-separated list of reference names</w:t>
+            </w:r>
+            <w:r>
+              <w:rPr>
+                <w:sz w:val="22"/>
+                <w:szCs w:val="22"/>
+                <w:lang w:val="en-US"/>
+              </w:rPr>
+              <w:t>]</w:t>
             </w:r>
           </w:p>
         </w:tc>
@@ -27072,6 +27989,171 @@
           </w:p>
         </w:tc>
       </w:tr>
+      <w:tr>
+        <w:trPr/>
+        <w:tc>
+          <w:tcPr>
+            <w:tcW w:w="8615" w:type="dxa"/>
+            <w:tcBorders>
+              <w:left w:val="single" w:sz="2" w:space="0" w:color="000000"/>
+              <w:bottom w:val="single" w:sz="2" w:space="0" w:color="000000"/>
+            </w:tcBorders>
+          </w:tcPr>
+          <w:p>
+            <w:pPr>
+              <w:pStyle w:val="Normal"/>
+              <w:widowControl w:val="false"/>
+              <w:suppressAutoHyphens w:val="true"/>
+              <w:spacing w:before="0" w:after="0"/>
+              <w:jc w:val="left"/>
+              <w:rPr>
+                <w:sz w:val="22"/>
+                <w:szCs w:val="22"/>
+                <w:lang w:val="en-US"/>
+              </w:rPr>
+            </w:pPr>
+            <w:r>
+              <w:rPr>
+                <w:b/>
+                <w:bCs/>
+                <w:sz w:val="22"/>
+                <w:szCs w:val="22"/>
+                <w:lang w:val="en-US"/>
+              </w:rPr>
+              <w:t>deactivateMissionFailuresAtStart</w:t>
+            </w:r>
+            <w:r>
+              <w:rPr>
+                <w:sz w:val="22"/>
+                <w:szCs w:val="22"/>
+                <w:lang w:val="en-US"/>
+              </w:rPr>
+              <w:t>=[True/False/</w:t>
+            </w:r>
+            <w:r>
+              <w:rPr>
+                <w:b/>
+                <w:bCs/>
+                <w:color w:val="00A933"/>
+                <w:sz w:val="22"/>
+                <w:szCs w:val="22"/>
+                <w:lang w:val="en-US"/>
+              </w:rPr>
+              <w:t>comma-separated list of reference names</w:t>
+            </w:r>
+            <w:r>
+              <w:rPr>
+                <w:sz w:val="22"/>
+                <w:szCs w:val="22"/>
+                <w:lang w:val="en-US"/>
+              </w:rPr>
+              <w:t>]</w:t>
+            </w:r>
+          </w:p>
+        </w:tc>
+        <w:tc>
+          <w:tcPr>
+            <w:tcW w:w="1006" w:type="dxa"/>
+            <w:tcBorders>
+              <w:left w:val="single" w:sz="2" w:space="0" w:color="000000"/>
+              <w:bottom w:val="single" w:sz="2" w:space="0" w:color="000000"/>
+              <w:right w:val="single" w:sz="2" w:space="0" w:color="000000"/>
+            </w:tcBorders>
+          </w:tcPr>
+          <w:p>
+            <w:pPr>
+              <w:pStyle w:val="Normal"/>
+              <w:widowControl w:val="false"/>
+              <w:jc w:val="center"/>
+              <w:rPr>
+                <w:sz w:val="22"/>
+                <w:szCs w:val="22"/>
+                <w:lang w:val="en-US"/>
+              </w:rPr>
+            </w:pPr>
+            <w:r>
+              <w:rPr>
+                <w:sz w:val="22"/>
+                <w:szCs w:val="22"/>
+                <w:lang w:val="en-US"/>
+              </w:rPr>
+            </w:r>
+          </w:p>
+        </w:tc>
+      </w:tr>
+      <w:tr>
+        <w:trPr/>
+        <w:tc>
+          <w:tcPr>
+            <w:tcW w:w="8615" w:type="dxa"/>
+            <w:tcBorders>
+              <w:left w:val="single" w:sz="2" w:space="0" w:color="000000"/>
+              <w:bottom w:val="single" w:sz="2" w:space="0" w:color="000000"/>
+            </w:tcBorders>
+          </w:tcPr>
+          <w:p>
+            <w:pPr>
+              <w:pStyle w:val="Normal"/>
+              <w:widowControl w:val="false"/>
+              <w:suppressAutoHyphens w:val="true"/>
+              <w:spacing w:before="0" w:after="0"/>
+              <w:jc w:val="left"/>
+              <w:rPr>
+                <w:sz w:val="22"/>
+                <w:szCs w:val="22"/>
+                <w:lang w:val="en-US"/>
+              </w:rPr>
+            </w:pPr>
+            <w:r>
+              <w:rPr>
+                <w:b/>
+                <w:bCs/>
+                <w:sz w:val="22"/>
+                <w:szCs w:val="22"/>
+                <w:lang w:val="en-US"/>
+              </w:rPr>
+              <w:t>deactivateLibObjsAtStart</w:t>
+            </w:r>
+            <w:r>
+              <w:rPr>
+                <w:sz w:val="22"/>
+                <w:szCs w:val="22"/>
+                <w:lang w:val="en-US"/>
+              </w:rPr>
+              <w:t>=[True/False]</w:t>
+            </w:r>
+          </w:p>
+        </w:tc>
+        <w:tc>
+          <w:tcPr>
+            <w:tcW w:w="1006" w:type="dxa"/>
+            <w:tcBorders>
+              <w:left w:val="single" w:sz="2" w:space="0" w:color="000000"/>
+              <w:bottom w:val="single" w:sz="2" w:space="0" w:color="000000"/>
+              <w:right w:val="single" w:sz="2" w:space="0" w:color="000000"/>
+            </w:tcBorders>
+          </w:tcPr>
+          <w:p>
+            <w:pPr>
+              <w:pStyle w:val="Normal"/>
+              <w:widowControl w:val="false"/>
+              <w:jc w:val="center"/>
+              <w:rPr>
+                <w:sz w:val="22"/>
+                <w:szCs w:val="22"/>
+                <w:lang w:val="en-US"/>
+              </w:rPr>
+            </w:pPr>
+            <w:r>
+              <w:rPr>
+                <w:sz w:val="22"/>
+                <w:szCs w:val="22"/>
+                <w:lang w:val="en-US"/>
+              </w:rPr>
+            </w:r>
+          </w:p>
+        </w:tc>
+      </w:tr>
     </w:tbl>
     <w:p>
       <w:pPr>
@@ -27093,16 +28175,16 @@
           <w:lang w:val="en-US"/>
         </w:rPr>
       </w:pPr>
-      <w:bookmarkStart w:id="48" w:name="__RefHeading___Toc3988_1735932911"/>
-      <w:bookmarkStart w:id="49" w:name="_Toc66615910"/>
-      <w:bookmarkEnd w:id="48"/>
+      <w:bookmarkStart w:id="50" w:name="__RefHeading___Toc3988_1735932911"/>
+      <w:bookmarkStart w:id="51" w:name="_Toc66615910"/>
+      <w:bookmarkEnd w:id="50"/>
       <w:r>
         <w:rPr>
           <w:lang w:val="en-US"/>
         </w:rPr>
         <w:t>Reference fields summary</w:t>
       </w:r>
-      <w:bookmarkEnd w:id="49"/>
+      <w:bookmarkEnd w:id="51"/>
     </w:p>
     <w:p>
       <w:pPr>

</xml_diff>

<commit_message>
Only nine parameters to create a runway
</commit_message>
<xml_diff>
--- a/BushMissionGen/README.docx
+++ b/BushMissionGen/README.docx
@@ -301,19 +301,7 @@
         <w:rPr>
           <w:lang w:val="en-US"/>
         </w:rPr>
-        <w:t xml:space="preserve">be a </w:t>
-      </w:r>
-      <w:r>
-        <w:rPr>
-          <w:lang w:val="en-US"/>
-        </w:rPr>
-        <w:t xml:space="preserve">graphical </w:t>
-      </w:r>
-      <w:r>
-        <w:rPr>
-          <w:lang w:val="en-US"/>
-        </w:rPr>
-        <w:t>scenery/airport creation tool.</w:t>
+        <w:t>be a graphical scenery/airport creation tool.</w:t>
       </w:r>
     </w:p>
     <w:p>
@@ -409,7 +397,7 @@
       <w:sdtContent>
         <w:p>
           <w:pPr>
-            <w:pStyle w:val="TOAHeading1"/>
+            <w:pStyle w:val="Innehllsfrteckningrubrik"/>
             <w:suppressLineNumbers/>
             <w:ind w:left="0" w:hanging="0"/>
             <w:rPr>
@@ -433,6 +421,9 @@
         <w:p>
           <w:pPr>
             <w:pStyle w:val="Innehllsfrteckning1"/>
+            <w:tabs>
+              <w:tab w:val="right" w:pos="9638" w:leader="dot"/>
+            </w:tabs>
             <w:rPr/>
           </w:pPr>
           <w:r>
@@ -442,7 +433,6 @@
             <w:rPr>
               <w:webHidden/>
               <w:rStyle w:val="Frteckningslnk"/>
-              <w:vanish w:val="false"/>
             </w:rPr>
             <w:instrText> TOC \z \o "1-3" \u \h</w:instrText>
           </w:r>
@@ -450,7 +440,6 @@
             <w:rPr>
               <w:webHidden/>
               <w:rStyle w:val="Frteckningslnk"/>
-              <w:vanish w:val="false"/>
             </w:rPr>
             <w:fldChar w:fldCharType="separate"/>
           </w:r>
@@ -459,7 +448,6 @@
               <w:rPr>
                 <w:webHidden/>
                 <w:rStyle w:val="Frteckningslnk"/>
-                <w:vanish w:val="false"/>
               </w:rPr>
               <w:t xml:space="preserve">​ </w:t>
             </w:r>
@@ -487,7 +475,6 @@
               <w:rPr>
                 <w:webHidden/>
                 <w:rStyle w:val="Frteckningslnk"/>
-                <w:vanish w:val="false"/>
               </w:rPr>
               <w:t xml:space="preserve">​ </w:t>
             </w:r>
@@ -515,7 +502,6 @@
               <w:rPr>
                 <w:webHidden/>
                 <w:rStyle w:val="Frteckningslnk"/>
-                <w:vanish w:val="false"/>
               </w:rPr>
               <w:t xml:space="preserve">​ </w:t>
             </w:r>
@@ -543,7 +529,6 @@
               <w:rPr>
                 <w:webHidden/>
                 <w:rStyle w:val="Frteckningslnk"/>
-                <w:vanish w:val="false"/>
               </w:rPr>
               <w:t xml:space="preserve">​ </w:t>
             </w:r>
@@ -571,7 +556,6 @@
               <w:rPr>
                 <w:webHidden/>
                 <w:rStyle w:val="Frteckningslnk"/>
-                <w:vanish w:val="false"/>
               </w:rPr>
               <w:t xml:space="preserve">​ </w:t>
             </w:r>
@@ -599,7 +583,6 @@
               <w:rPr>
                 <w:webHidden/>
                 <w:rStyle w:val="Frteckningslnk"/>
-                <w:vanish w:val="false"/>
               </w:rPr>
               <w:t xml:space="preserve">​ </w:t>
             </w:r>
@@ -627,7 +610,6 @@
               <w:rPr>
                 <w:webHidden/>
                 <w:rStyle w:val="Frteckningslnk"/>
-                <w:vanish w:val="false"/>
               </w:rPr>
               <w:t xml:space="preserve">​ </w:t>
             </w:r>
@@ -655,7 +637,6 @@
               <w:rPr>
                 <w:webHidden/>
                 <w:rStyle w:val="Frteckningslnk"/>
-                <w:vanish w:val="false"/>
               </w:rPr>
               <w:t xml:space="preserve">​ </w:t>
             </w:r>
@@ -683,7 +664,6 @@
               <w:rPr>
                 <w:webHidden/>
                 <w:rStyle w:val="Frteckningslnk"/>
-                <w:vanish w:val="false"/>
               </w:rPr>
               <w:t xml:space="preserve">​ </w:t>
             </w:r>
@@ -711,7 +691,6 @@
               <w:rPr>
                 <w:webHidden/>
                 <w:rStyle w:val="Frteckningslnk"/>
-                <w:vanish w:val="false"/>
               </w:rPr>
               <w:t xml:space="preserve">​ </w:t>
             </w:r>
@@ -739,7 +718,6 @@
               <w:rPr>
                 <w:webHidden/>
                 <w:rStyle w:val="Frteckningslnk"/>
-                <w:vanish w:val="false"/>
               </w:rPr>
               <w:t xml:space="preserve">​ </w:t>
             </w:r>
@@ -767,7 +745,6 @@
               <w:rPr>
                 <w:webHidden/>
                 <w:rStyle w:val="Frteckningslnk"/>
-                <w:vanish w:val="false"/>
               </w:rPr>
               <w:t xml:space="preserve">​ </w:t>
             </w:r>
@@ -795,7 +772,6 @@
               <w:rPr>
                 <w:webHidden/>
                 <w:rStyle w:val="Frteckningslnk"/>
-                <w:vanish w:val="false"/>
               </w:rPr>
               <w:t xml:space="preserve">​ </w:t>
             </w:r>
@@ -823,7 +799,6 @@
               <w:rPr>
                 <w:webHidden/>
                 <w:rStyle w:val="Frteckningslnk"/>
-                <w:vanish w:val="false"/>
               </w:rPr>
               <w:t xml:space="preserve">​ </w:t>
             </w:r>
@@ -851,7 +826,6 @@
               <w:rPr>
                 <w:webHidden/>
                 <w:rStyle w:val="Frteckningslnk"/>
-                <w:vanish w:val="false"/>
               </w:rPr>
               <w:t xml:space="preserve">​ </w:t>
             </w:r>
@@ -879,7 +853,6 @@
               <w:rPr>
                 <w:webHidden/>
                 <w:rStyle w:val="Frteckningslnk"/>
-                <w:vanish w:val="false"/>
               </w:rPr>
               <w:t xml:space="preserve">​ </w:t>
             </w:r>
@@ -907,7 +880,6 @@
               <w:rPr>
                 <w:webHidden/>
                 <w:rStyle w:val="Frteckningslnk"/>
-                <w:vanish w:val="false"/>
               </w:rPr>
               <w:t xml:space="preserve">​ </w:t>
             </w:r>
@@ -935,7 +907,6 @@
               <w:rPr>
                 <w:webHidden/>
                 <w:rStyle w:val="Frteckningslnk"/>
-                <w:vanish w:val="false"/>
               </w:rPr>
               <w:t xml:space="preserve">​ </w:t>
             </w:r>
@@ -963,7 +934,6 @@
               <w:rPr>
                 <w:webHidden/>
                 <w:rStyle w:val="Frteckningslnk"/>
-                <w:vanish w:val="false"/>
               </w:rPr>
               <w:t xml:space="preserve">​ </w:t>
             </w:r>
@@ -991,7 +961,6 @@
               <w:rPr>
                 <w:webHidden/>
                 <w:rStyle w:val="Frteckningslnk"/>
-                <w:vanish w:val="false"/>
               </w:rPr>
               <w:t xml:space="preserve">​ </w:t>
             </w:r>
@@ -1019,7 +988,6 @@
               <w:rPr>
                 <w:webHidden/>
                 <w:rStyle w:val="Frteckningslnk"/>
-                <w:vanish w:val="false"/>
               </w:rPr>
               <w:t xml:space="preserve">​ </w:t>
             </w:r>
@@ -1047,7 +1015,6 @@
               <w:rPr>
                 <w:webHidden/>
                 <w:rStyle w:val="Frteckningslnk"/>
-                <w:vanish w:val="false"/>
               </w:rPr>
               <w:t xml:space="preserve">​ </w:t>
             </w:r>
@@ -1075,7 +1042,6 @@
               <w:rPr>
                 <w:webHidden/>
                 <w:rStyle w:val="Frteckningslnk"/>
-                <w:vanish w:val="false"/>
               </w:rPr>
               <w:t xml:space="preserve">​ </w:t>
             </w:r>
@@ -1103,7 +1069,6 @@
               <w:rPr>
                 <w:webHidden/>
                 <w:rStyle w:val="Frteckningslnk"/>
-                <w:vanish w:val="false"/>
               </w:rPr>
               <w:t xml:space="preserve">​ </w:t>
             </w:r>
@@ -1120,6 +1085,9 @@
         <w:p>
           <w:pPr>
             <w:pStyle w:val="Innehllsfrteckning1"/>
+            <w:tabs>
+              <w:tab w:val="right" w:pos="9638" w:leader="dot"/>
+            </w:tabs>
             <w:rPr/>
           </w:pPr>
           <w:hyperlink w:anchor="__RefHeading___Toc3980_1735932911">
@@ -1127,7 +1095,6 @@
               <w:rPr>
                 <w:webHidden/>
                 <w:rStyle w:val="Frteckningslnk"/>
-                <w:vanish w:val="false"/>
               </w:rPr>
               <w:t xml:space="preserve">​ </w:t>
             </w:r>
@@ -1155,7 +1122,6 @@
               <w:rPr>
                 <w:webHidden/>
                 <w:rStyle w:val="Frteckningslnk"/>
-                <w:vanish w:val="false"/>
               </w:rPr>
               <w:t xml:space="preserve">​ </w:t>
             </w:r>
@@ -1172,6 +1138,9 @@
         <w:p>
           <w:pPr>
             <w:pStyle w:val="Innehllsfrteckning1"/>
+            <w:tabs>
+              <w:tab w:val="right" w:pos="9638" w:leader="dot"/>
+            </w:tabs>
             <w:rPr/>
           </w:pPr>
           <w:hyperlink w:anchor="__RefHeading___Toc3984_1735932911">
@@ -1179,7 +1148,6 @@
               <w:rPr>
                 <w:webHidden/>
                 <w:rStyle w:val="Frteckningslnk"/>
-                <w:vanish w:val="false"/>
               </w:rPr>
               <w:t xml:space="preserve">​ </w:t>
             </w:r>
@@ -1207,7 +1175,6 @@
               <w:rPr>
                 <w:webHidden/>
                 <w:rStyle w:val="Frteckningslnk"/>
-                <w:vanish w:val="false"/>
               </w:rPr>
               <w:t xml:space="preserve">​ </w:t>
             </w:r>
@@ -1235,7 +1202,6 @@
               <w:rPr>
                 <w:webHidden/>
                 <w:rStyle w:val="Frteckningslnk"/>
-                <w:vanish w:val="false"/>
               </w:rPr>
               <w:t xml:space="preserve">​ </w:t>
             </w:r>
@@ -10018,7 +9984,7 @@
                 <w:szCs w:val="22"/>
                 <w:lang w:val="en-US"/>
               </w:rPr>
-              <w:t>=F99M#5#55°35'56.3"N 14°18'21.7"E#100.000#45.000#300.000#49.555#229.555#55°35'55.2"N 14°18'17.5"E#55°35'57.1"N 14°18'23.8"E#DIRT</w:t>
+              <w:t>=F99M#55°35'56.3"N 14°18'21.7"E#100.000#45.000#300.000#49.555#55°35'55.2"N 14°18'17.5"E#55°35'57.1"N 14°18'23.8"E#DIRT</w:t>
             </w:r>
           </w:p>
         </w:tc>
@@ -10044,14 +10010,6 @@
             </w:pPr>
             <w:r>
               <w:rPr>
-                <w:sz w:val="22"/>
-                <w:szCs w:val="22"/>
-                <w:lang w:val="en-US"/>
-              </w:rPr>
-              <w:t xml:space="preserve">Creates a </w:t>
-            </w:r>
-            <w:r>
-              <w:rPr>
                 <w:rFonts w:eastAsia="NSimSun" w:cs="Arial"/>
                 <w:color w:val="auto"/>
                 <w:kern w:val="2"/>
@@ -10059,26 +10017,7 @@
                 <w:szCs w:val="22"/>
                 <w:lang w:val="en-US" w:eastAsia="zh-CN" w:bidi="hi-IN"/>
               </w:rPr>
-              <w:t>runway</w:t>
-            </w:r>
-            <w:r>
-              <w:rPr>
-                <w:sz w:val="22"/>
-                <w:szCs w:val="22"/>
-                <w:lang w:val="en-US"/>
-              </w:rPr>
-              <w:t xml:space="preserve"> with a </w:t>
-            </w:r>
-            <w:r>
-              <w:rPr>
-                <w:rFonts w:eastAsia="NSimSun" w:cs="Arial"/>
-                <w:color w:val="auto"/>
-                <w:kern w:val="2"/>
-                <w:sz w:val="22"/>
-                <w:szCs w:val="22"/>
-                <w:lang w:val="en-US" w:eastAsia="zh-CN" w:bidi="hi-IN"/>
-              </w:rPr>
-              <w:t>runway number for a specified airport. See the “Airport creation” chapter below.</w:t>
+              <w:t>Creates a runway with a runway number for a specified airport. See the “Airport creation” chapter below.</w:t>
             </w:r>
           </w:p>
         </w:tc>
@@ -12308,7 +12247,29 @@
           <w:szCs w:val="24"/>
           <w:lang w:val="sv-SE" w:eastAsia="zh-CN" w:bidi="hi-IN"/>
         </w:rPr>
-        <w:t>Make sure you choose a unique ICAO for your ”imaginary” airport, which does not conflict with any existing ICAO/identifier in the sim. You can add as many airports and runways as you want. Then just refer to them in your waypoint list as any other airport.</w:t>
+        <w:t xml:space="preserve">Make sure you choose a unique ICAO for your ”imaginary” airport, which does not conflict with any existing ICAO/identifier in the sim. You can add as many airports and runways as </w:t>
+      </w:r>
+      <w:r>
+        <w:rPr>
+          <w:rFonts w:eastAsia="NSimSun" w:cs="Arial"/>
+          <w:color w:val="auto"/>
+          <w:kern w:val="2"/>
+          <w:sz w:val="24"/>
+          <w:szCs w:val="24"/>
+          <w:lang w:val="sv-SE" w:eastAsia="zh-CN" w:bidi="hi-IN"/>
+        </w:rPr>
+        <w:t>the sim supports (5?)</w:t>
+      </w:r>
+      <w:r>
+        <w:rPr>
+          <w:rFonts w:eastAsia="NSimSun" w:cs="Arial"/>
+          <w:color w:val="auto"/>
+          <w:kern w:val="2"/>
+          <w:sz w:val="24"/>
+          <w:szCs w:val="24"/>
+          <w:lang w:val="sv-SE" w:eastAsia="zh-CN" w:bidi="hi-IN"/>
+        </w:rPr>
+        <w:t>. Then just refer to them in your waypoint list as any other airport.</w:t>
       </w:r>
     </w:p>
     <w:p>
@@ -27632,7 +27593,7 @@
                 <w:szCs w:val="22"/>
                 <w:lang w:val="en-US"/>
               </w:rPr>
-              <w:t>=ICAO#runway#coordinate#altitude#width#length#heading1#heading2#start coordinate#end coordinate#surface      (in feet)</w:t>
+              <w:t>=ICAO#coordinate#altitude#width#length#heading#start coordinate#end coordinate#surface   (in feet)</w:t>
             </w:r>
           </w:p>
         </w:tc>
@@ -30782,6 +30743,20 @@
       <w:szCs w:val="32"/>
     </w:rPr>
   </w:style>
+  <w:style w:type="paragraph" w:styleId="Innehllsfrteckningrubrik">
+    <w:name w:val="TOA Heading"/>
+    <w:basedOn w:val="Sakregisterrubrik"/>
+    <w:pPr>
+      <w:suppressLineNumbers/>
+      <w:ind w:left="0" w:hanging="0"/>
+    </w:pPr>
+    <w:rPr>
+      <w:b/>
+      <w:bCs/>
+      <w:sz w:val="32"/>
+      <w:szCs w:val="32"/>
+    </w:rPr>
+  </w:style>
   <w:style w:type="numbering" w:styleId="NoList" w:default="1">
     <w:name w:val="No List"/>
     <w:uiPriority w:val="99"/>

</xml_diff>

<commit_message>
Parameter for offset threshold
</commit_message>
<xml_diff>
--- a/BushMissionGen/README.docx
+++ b/BushMissionGen/README.docx
@@ -397,7 +397,7 @@
       <w:sdtContent>
         <w:p>
           <w:pPr>
-            <w:pStyle w:val="Innehllsfrteckningrubrik"/>
+            <w:pStyle w:val="TOAHeading1"/>
             <w:suppressLineNumbers/>
             <w:ind w:left="0" w:hanging="0"/>
             <w:rPr>
@@ -421,9 +421,6 @@
         <w:p>
           <w:pPr>
             <w:pStyle w:val="Innehllsfrteckning1"/>
-            <w:tabs>
-              <w:tab w:val="right" w:pos="9638" w:leader="dot"/>
-            </w:tabs>
             <w:rPr/>
           </w:pPr>
           <w:r>
@@ -433,6 +430,7 @@
             <w:rPr>
               <w:webHidden/>
               <w:rStyle w:val="Frteckningslnk"/>
+              <w:vanish w:val="false"/>
             </w:rPr>
             <w:instrText> TOC \z \o "1-3" \u \h</w:instrText>
           </w:r>
@@ -440,6 +438,7 @@
             <w:rPr>
               <w:webHidden/>
               <w:rStyle w:val="Frteckningslnk"/>
+              <w:vanish w:val="false"/>
             </w:rPr>
             <w:fldChar w:fldCharType="separate"/>
           </w:r>
@@ -448,6 +447,7 @@
               <w:rPr>
                 <w:webHidden/>
                 <w:rStyle w:val="Frteckningslnk"/>
+                <w:vanish w:val="false"/>
               </w:rPr>
               <w:t xml:space="preserve">​ </w:t>
             </w:r>
@@ -475,6 +475,7 @@
               <w:rPr>
                 <w:webHidden/>
                 <w:rStyle w:val="Frteckningslnk"/>
+                <w:vanish w:val="false"/>
               </w:rPr>
               <w:t xml:space="preserve">​ </w:t>
             </w:r>
@@ -502,6 +503,7 @@
               <w:rPr>
                 <w:webHidden/>
                 <w:rStyle w:val="Frteckningslnk"/>
+                <w:vanish w:val="false"/>
               </w:rPr>
               <w:t xml:space="preserve">​ </w:t>
             </w:r>
@@ -529,6 +531,7 @@
               <w:rPr>
                 <w:webHidden/>
                 <w:rStyle w:val="Frteckningslnk"/>
+                <w:vanish w:val="false"/>
               </w:rPr>
               <w:t xml:space="preserve">​ </w:t>
             </w:r>
@@ -556,6 +559,7 @@
               <w:rPr>
                 <w:webHidden/>
                 <w:rStyle w:val="Frteckningslnk"/>
+                <w:vanish w:val="false"/>
               </w:rPr>
               <w:t xml:space="preserve">​ </w:t>
             </w:r>
@@ -583,6 +587,7 @@
               <w:rPr>
                 <w:webHidden/>
                 <w:rStyle w:val="Frteckningslnk"/>
+                <w:vanish w:val="false"/>
               </w:rPr>
               <w:t xml:space="preserve">​ </w:t>
             </w:r>
@@ -610,6 +615,7 @@
               <w:rPr>
                 <w:webHidden/>
                 <w:rStyle w:val="Frteckningslnk"/>
+                <w:vanish w:val="false"/>
               </w:rPr>
               <w:t xml:space="preserve">​ </w:t>
             </w:r>
@@ -637,6 +643,7 @@
               <w:rPr>
                 <w:webHidden/>
                 <w:rStyle w:val="Frteckningslnk"/>
+                <w:vanish w:val="false"/>
               </w:rPr>
               <w:t xml:space="preserve">​ </w:t>
             </w:r>
@@ -664,6 +671,7 @@
               <w:rPr>
                 <w:webHidden/>
                 <w:rStyle w:val="Frteckningslnk"/>
+                <w:vanish w:val="false"/>
               </w:rPr>
               <w:t xml:space="preserve">​ </w:t>
             </w:r>
@@ -691,6 +699,7 @@
               <w:rPr>
                 <w:webHidden/>
                 <w:rStyle w:val="Frteckningslnk"/>
+                <w:vanish w:val="false"/>
               </w:rPr>
               <w:t xml:space="preserve">​ </w:t>
             </w:r>
@@ -718,6 +727,7 @@
               <w:rPr>
                 <w:webHidden/>
                 <w:rStyle w:val="Frteckningslnk"/>
+                <w:vanish w:val="false"/>
               </w:rPr>
               <w:t xml:space="preserve">​ </w:t>
             </w:r>
@@ -745,6 +755,7 @@
               <w:rPr>
                 <w:webHidden/>
                 <w:rStyle w:val="Frteckningslnk"/>
+                <w:vanish w:val="false"/>
               </w:rPr>
               <w:t xml:space="preserve">​ </w:t>
             </w:r>
@@ -772,6 +783,7 @@
               <w:rPr>
                 <w:webHidden/>
                 <w:rStyle w:val="Frteckningslnk"/>
+                <w:vanish w:val="false"/>
               </w:rPr>
               <w:t xml:space="preserve">​ </w:t>
             </w:r>
@@ -799,6 +811,7 @@
               <w:rPr>
                 <w:webHidden/>
                 <w:rStyle w:val="Frteckningslnk"/>
+                <w:vanish w:val="false"/>
               </w:rPr>
               <w:t xml:space="preserve">​ </w:t>
             </w:r>
@@ -826,6 +839,7 @@
               <w:rPr>
                 <w:webHidden/>
                 <w:rStyle w:val="Frteckningslnk"/>
+                <w:vanish w:val="false"/>
               </w:rPr>
               <w:t xml:space="preserve">​ </w:t>
             </w:r>
@@ -853,6 +867,7 @@
               <w:rPr>
                 <w:webHidden/>
                 <w:rStyle w:val="Frteckningslnk"/>
+                <w:vanish w:val="false"/>
               </w:rPr>
               <w:t xml:space="preserve">​ </w:t>
             </w:r>
@@ -880,6 +895,7 @@
               <w:rPr>
                 <w:webHidden/>
                 <w:rStyle w:val="Frteckningslnk"/>
+                <w:vanish w:val="false"/>
               </w:rPr>
               <w:t xml:space="preserve">​ </w:t>
             </w:r>
@@ -907,6 +923,7 @@
               <w:rPr>
                 <w:webHidden/>
                 <w:rStyle w:val="Frteckningslnk"/>
+                <w:vanish w:val="false"/>
               </w:rPr>
               <w:t xml:space="preserve">​ </w:t>
             </w:r>
@@ -934,6 +951,7 @@
               <w:rPr>
                 <w:webHidden/>
                 <w:rStyle w:val="Frteckningslnk"/>
+                <w:vanish w:val="false"/>
               </w:rPr>
               <w:t xml:space="preserve">​ </w:t>
             </w:r>
@@ -961,6 +979,7 @@
               <w:rPr>
                 <w:webHidden/>
                 <w:rStyle w:val="Frteckningslnk"/>
+                <w:vanish w:val="false"/>
               </w:rPr>
               <w:t xml:space="preserve">​ </w:t>
             </w:r>
@@ -988,6 +1007,7 @@
               <w:rPr>
                 <w:webHidden/>
                 <w:rStyle w:val="Frteckningslnk"/>
+                <w:vanish w:val="false"/>
               </w:rPr>
               <w:t xml:space="preserve">​ </w:t>
             </w:r>
@@ -1015,6 +1035,7 @@
               <w:rPr>
                 <w:webHidden/>
                 <w:rStyle w:val="Frteckningslnk"/>
+                <w:vanish w:val="false"/>
               </w:rPr>
               <w:t xml:space="preserve">​ </w:t>
             </w:r>
@@ -1042,6 +1063,7 @@
               <w:rPr>
                 <w:webHidden/>
                 <w:rStyle w:val="Frteckningslnk"/>
+                <w:vanish w:val="false"/>
               </w:rPr>
               <w:t xml:space="preserve">​ </w:t>
             </w:r>
@@ -1069,6 +1091,7 @@
               <w:rPr>
                 <w:webHidden/>
                 <w:rStyle w:val="Frteckningslnk"/>
+                <w:vanish w:val="false"/>
               </w:rPr>
               <w:t xml:space="preserve">​ </w:t>
             </w:r>
@@ -1085,9 +1108,6 @@
         <w:p>
           <w:pPr>
             <w:pStyle w:val="Innehllsfrteckning1"/>
-            <w:tabs>
-              <w:tab w:val="right" w:pos="9638" w:leader="dot"/>
-            </w:tabs>
             <w:rPr/>
           </w:pPr>
           <w:hyperlink w:anchor="__RefHeading___Toc3980_1735932911">
@@ -1095,6 +1115,7 @@
               <w:rPr>
                 <w:webHidden/>
                 <w:rStyle w:val="Frteckningslnk"/>
+                <w:vanish w:val="false"/>
               </w:rPr>
               <w:t xml:space="preserve">​ </w:t>
             </w:r>
@@ -1122,6 +1143,7 @@
               <w:rPr>
                 <w:webHidden/>
                 <w:rStyle w:val="Frteckningslnk"/>
+                <w:vanish w:val="false"/>
               </w:rPr>
               <w:t xml:space="preserve">​ </w:t>
             </w:r>
@@ -1138,9 +1160,6 @@
         <w:p>
           <w:pPr>
             <w:pStyle w:val="Innehllsfrteckning1"/>
-            <w:tabs>
-              <w:tab w:val="right" w:pos="9638" w:leader="dot"/>
-            </w:tabs>
             <w:rPr/>
           </w:pPr>
           <w:hyperlink w:anchor="__RefHeading___Toc3984_1735932911">
@@ -1148,6 +1167,7 @@
               <w:rPr>
                 <w:webHidden/>
                 <w:rStyle w:val="Frteckningslnk"/>
+                <w:vanish w:val="false"/>
               </w:rPr>
               <w:t xml:space="preserve">​ </w:t>
             </w:r>
@@ -1175,6 +1195,7 @@
               <w:rPr>
                 <w:webHidden/>
                 <w:rStyle w:val="Frteckningslnk"/>
+                <w:vanish w:val="false"/>
               </w:rPr>
               <w:t xml:space="preserve">​ </w:t>
             </w:r>
@@ -1202,6 +1223,7 @@
               <w:rPr>
                 <w:webHidden/>
                 <w:rStyle w:val="Frteckningslnk"/>
+                <w:vanish w:val="false"/>
               </w:rPr>
               <w:t xml:space="preserve">​ </w:t>
             </w:r>
@@ -12247,29 +12269,7 @@
           <w:szCs w:val="24"/>
           <w:lang w:val="sv-SE" w:eastAsia="zh-CN" w:bidi="hi-IN"/>
         </w:rPr>
-        <w:t xml:space="preserve">Make sure you choose a unique ICAO for your ”imaginary” airport, which does not conflict with any existing ICAO/identifier in the sim. You can add as many airports and runways as </w:t>
-      </w:r>
-      <w:r>
-        <w:rPr>
-          <w:rFonts w:eastAsia="NSimSun" w:cs="Arial"/>
-          <w:color w:val="auto"/>
-          <w:kern w:val="2"/>
-          <w:sz w:val="24"/>
-          <w:szCs w:val="24"/>
-          <w:lang w:val="sv-SE" w:eastAsia="zh-CN" w:bidi="hi-IN"/>
-        </w:rPr>
-        <w:t>the sim supports (5?)</w:t>
-      </w:r>
-      <w:r>
-        <w:rPr>
-          <w:rFonts w:eastAsia="NSimSun" w:cs="Arial"/>
-          <w:color w:val="auto"/>
-          <w:kern w:val="2"/>
-          <w:sz w:val="24"/>
-          <w:szCs w:val="24"/>
-          <w:lang w:val="sv-SE" w:eastAsia="zh-CN" w:bidi="hi-IN"/>
-        </w:rPr>
-        <w:t>. Then just refer to them in your waypoint list as any other airport.</w:t>
+        <w:t>Make sure you choose a unique ICAO for your ”imaginary” airport, which does not conflict with any existing ICAO/identifier in the sim. You can add as many airports and runways as the sim supports (5?). Then just refer to them in your waypoint list as any other airport.</w:t>
       </w:r>
     </w:p>
     <w:p>
@@ -27594,6 +27594,96 @@
                 <w:lang w:val="en-US"/>
               </w:rPr>
               <w:t>=ICAO#coordinate#altitude#width#length#heading#start coordinate#end coordinate#surface   (in feet)</w:t>
+            </w:r>
+          </w:p>
+        </w:tc>
+        <w:tc>
+          <w:tcPr>
+            <w:tcW w:w="1006" w:type="dxa"/>
+            <w:tcBorders>
+              <w:left w:val="single" w:sz="2" w:space="0" w:color="000000"/>
+              <w:bottom w:val="single" w:sz="2" w:space="0" w:color="000000"/>
+              <w:right w:val="single" w:sz="2" w:space="0" w:color="000000"/>
+            </w:tcBorders>
+          </w:tcPr>
+          <w:p>
+            <w:pPr>
+              <w:pStyle w:val="Normal"/>
+              <w:widowControl w:val="false"/>
+              <w:jc w:val="center"/>
+              <w:rPr>
+                <w:sz w:val="22"/>
+                <w:szCs w:val="22"/>
+                <w:lang w:val="en-US"/>
+              </w:rPr>
+            </w:pPr>
+            <w:r>
+              <w:rPr>
+                <w:sz w:val="22"/>
+                <w:szCs w:val="22"/>
+                <w:lang w:val="en-US"/>
+              </w:rPr>
+              <w:t>x</w:t>
+            </w:r>
+          </w:p>
+        </w:tc>
+      </w:tr>
+      <w:tr>
+        <w:trPr/>
+        <w:tc>
+          <w:tcPr>
+            <w:tcW w:w="8615" w:type="dxa"/>
+            <w:tcBorders>
+              <w:left w:val="single" w:sz="2" w:space="0" w:color="000000"/>
+              <w:bottom w:val="single" w:sz="2" w:space="0" w:color="000000"/>
+            </w:tcBorders>
+          </w:tcPr>
+          <w:p>
+            <w:pPr>
+              <w:pStyle w:val="Normal"/>
+              <w:widowControl w:val="false"/>
+              <w:suppressAutoHyphens w:val="true"/>
+              <w:spacing w:before="0" w:after="0"/>
+              <w:jc w:val="left"/>
+              <w:rPr>
+                <w:sz w:val="22"/>
+                <w:szCs w:val="22"/>
+                <w:lang w:val="en-US"/>
+              </w:rPr>
+            </w:pPr>
+            <w:r>
+              <w:rPr>
+                <w:b/>
+                <w:bCs/>
+                <w:sz w:val="22"/>
+                <w:szCs w:val="22"/>
+                <w:lang w:val="en-US"/>
+              </w:rPr>
+              <w:t>addRunway</w:t>
+            </w:r>
+            <w:r>
+              <w:rPr>
+                <w:sz w:val="22"/>
+                <w:szCs w:val="22"/>
+                <w:lang w:val="en-US"/>
+              </w:rPr>
+              <w:t>=ICAO#coordinate#altitude#width#length#heading#start coordinate#end coordinate#surface</w:t>
+            </w:r>
+            <w:r>
+              <w:rPr>
+                <w:sz w:val="22"/>
+                <w:szCs w:val="22"/>
+                <w:lang w:val="en-US"/>
+              </w:rPr>
+              <w:t>#offset threshold</w:t>
+            </w:r>
+            <w:r>
+              <w:rPr>
+                <w:sz w:val="22"/>
+                <w:szCs w:val="22"/>
+                <w:lang w:val="en-US"/>
+              </w:rPr>
+              <w:t xml:space="preserve">   (in feet)</w:t>
             </w:r>
           </w:p>
         </w:tc>
@@ -30743,20 +30833,6 @@
       <w:szCs w:val="32"/>
     </w:rPr>
   </w:style>
-  <w:style w:type="paragraph" w:styleId="Innehllsfrteckningrubrik">
-    <w:name w:val="TOA Heading"/>
-    <w:basedOn w:val="Sakregisterrubrik"/>
-    <w:pPr>
-      <w:suppressLineNumbers/>
-      <w:ind w:left="0" w:hanging="0"/>
-    </w:pPr>
-    <w:rPr>
-      <w:b/>
-      <w:bCs/>
-      <w:sz w:val="32"/>
-      <w:szCs w:val="32"/>
-    </w:rPr>
-  </w:style>
   <w:style w:type="numbering" w:styleId="NoList" w:default="1">
     <w:name w:val="No List"/>
     <w:uiPriority w:val="99"/>

</xml_diff>

<commit_message>
Pitch, bank and snap to ground for libraryObject
</commit_message>
<xml_diff>
--- a/BushMissionGen/README.docx
+++ b/BushMissionGen/README.docx
@@ -1233,7 +1233,7 @@
               </w:rPr>
               <w:t>Reference fields summary</w:t>
               <w:tab/>
-              <w:t>22</w:t>
+              <w:t>23</w:t>
             </w:r>
           </w:hyperlink>
           <w:r>
@@ -9794,6 +9794,118 @@
                 <w:lang w:val="en-US" w:eastAsia="zh-CN" w:bidi="hi-IN"/>
               </w:rPr>
               <w:t>Same as above plus an option to control if the object is activated (visible )at mission start or not.</w:t>
+            </w:r>
+          </w:p>
+        </w:tc>
+      </w:tr>
+      <w:tr>
+        <w:trPr/>
+        <w:tc>
+          <w:tcPr>
+            <w:tcW w:w="5040" w:type="dxa"/>
+            <w:tcBorders>
+              <w:top w:val="nil"/>
+            </w:tcBorders>
+          </w:tcPr>
+          <w:p>
+            <w:pPr>
+              <w:pStyle w:val="Normal"/>
+              <w:widowControl w:val="false"/>
+              <w:suppressAutoHyphens w:val="true"/>
+              <w:spacing w:before="0" w:after="0"/>
+              <w:jc w:val="left"/>
+              <w:rPr>
+                <w:sz w:val="22"/>
+                <w:szCs w:val="22"/>
+                <w:lang w:val="en-US"/>
+              </w:rPr>
+            </w:pPr>
+            <w:r>
+              <w:rPr>
+                <w:b/>
+                <w:bCs/>
+                <w:sz w:val="22"/>
+                <w:szCs w:val="22"/>
+                <w:lang w:val="en-US"/>
+              </w:rPr>
+              <w:t>libraryObject</w:t>
+            </w:r>
+            <w:r>
+              <w:rPr>
+                <w:sz w:val="22"/>
+                <w:szCs w:val="22"/>
+                <w:lang w:val="en-US"/>
+              </w:rPr>
+              <w:t>=46168F7E-5861-4F8B-A63F-02062032C4BD#N49° 40' 23.06",E18° 26' 3.40"#0.000AGL#0.000#0.000#0.000#</w:t>
+            </w:r>
+            <w:r>
+              <w:rPr>
+                <w:rFonts w:eastAsia="NSimSun" w:cs="Arial"/>
+                <w:color w:val="auto"/>
+                <w:kern w:val="2"/>
+                <w:sz w:val="22"/>
+                <w:szCs w:val="22"/>
+                <w:lang w:val="en-US" w:eastAsia="zh-CN" w:bidi="hi-IN"/>
+              </w:rPr>
+              <w:t>False</w:t>
+            </w:r>
+            <w:r>
+              <w:rPr>
+                <w:sz w:val="22"/>
+                <w:szCs w:val="22"/>
+                <w:lang w:val="en-US"/>
+              </w:rPr>
+              <w:t>#</w:t>
+            </w:r>
+            <w:r>
+              <w:rPr>
+                <w:sz w:val="22"/>
+                <w:szCs w:val="22"/>
+                <w:lang w:val="en-US"/>
+              </w:rPr>
+              <w:t>10.000#False</w:t>
+            </w:r>
+          </w:p>
+        </w:tc>
+        <w:tc>
+          <w:tcPr>
+            <w:tcW w:w="4761" w:type="dxa"/>
+            <w:tcBorders>
+              <w:top w:val="nil"/>
+            </w:tcBorders>
+          </w:tcPr>
+          <w:p>
+            <w:pPr>
+              <w:pStyle w:val="Normal"/>
+              <w:widowControl w:val="false"/>
+              <w:suppressAutoHyphens w:val="true"/>
+              <w:spacing w:before="0" w:after="0"/>
+              <w:jc w:val="left"/>
+              <w:rPr>
+                <w:sz w:val="22"/>
+                <w:szCs w:val="22"/>
+                <w:lang w:val="en-US"/>
+              </w:rPr>
+            </w:pPr>
+            <w:r>
+              <w:rPr>
+                <w:rFonts w:eastAsia="NSimSun" w:cs="Arial"/>
+                <w:kern w:val="2"/>
+                <w:sz w:val="22"/>
+                <w:szCs w:val="22"/>
+                <w:lang w:val="en-US" w:eastAsia="zh-CN" w:bidi="hi-IN"/>
+              </w:rPr>
+              <w:t xml:space="preserve">Same as above plus </w:t>
+            </w:r>
+            <w:r>
+              <w:rPr>
+                <w:rFonts w:eastAsia="NSimSun" w:cs="Arial"/>
+                <w:kern w:val="2"/>
+                <w:sz w:val="22"/>
+                <w:szCs w:val="22"/>
+                <w:lang w:val="en-US" w:eastAsia="zh-CN" w:bidi="hi-IN"/>
+              </w:rPr>
+              <w:t>additional options for pitch, bank and snap to ground (True/False).</w:t>
             </w:r>
           </w:p>
         </w:tc>
@@ -27418,34 +27530,21 @@
             </w:pPr>
             <w:r>
               <w:rPr>
-                <w:rFonts w:eastAsia="NSimSun" w:cs="Arial"/>
                 <w:b/>
                 <w:bCs/>
-                <w:color w:val="auto"/>
-                <w:kern w:val="2"/>
-                <w:sz w:val="22"/>
-                <w:szCs w:val="22"/>
-                <w:lang w:val="en-US" w:eastAsia="zh-CN" w:bidi="hi-IN"/>
-              </w:rPr>
-              <w:t>landmark</w:t>
-            </w:r>
-            <w:r>
-              <w:rPr>
-                <w:b/>
-                <w:bCs/>
-                <w:sz w:val="22"/>
-                <w:szCs w:val="22"/>
-                <w:lang w:val="en-US"/>
-              </w:rPr>
-              <w:t>Object</w:t>
-            </w:r>
-            <w:r>
-              <w:rPr>
-                <w:sz w:val="22"/>
-                <w:szCs w:val="22"/>
-                <w:lang w:val="en-US"/>
-              </w:rPr>
-              <w:t>=text#coordinate#altitude#offset#POI/City/Fauna  (in feet)</w:t>
+                <w:sz w:val="22"/>
+                <w:szCs w:val="22"/>
+                <w:lang w:val="en-US"/>
+              </w:rPr>
+              <w:t>libraryObject</w:t>
+            </w:r>
+            <w:r>
+              <w:rPr>
+                <w:sz w:val="22"/>
+                <w:szCs w:val="22"/>
+                <w:lang w:val="en-US"/>
+              </w:rPr>
+              <w:t>=mdlGUID#coordinate#altitude#heading#pitch#bank#scale#snap to ground True/False#[True/False]  (in feet)</w:t>
             </w:r>
           </w:p>
         </w:tc>
@@ -27505,21 +27604,34 @@
             </w:pPr>
             <w:r>
               <w:rPr>
+                <w:rFonts w:eastAsia="NSimSun" w:cs="Arial"/>
                 <w:b/>
                 <w:bCs/>
-                <w:sz w:val="22"/>
-                <w:szCs w:val="22"/>
-                <w:lang w:val="en-US"/>
-              </w:rPr>
-              <w:t>addAirport</w:t>
-            </w:r>
-            <w:r>
-              <w:rPr>
-                <w:sz w:val="22"/>
-                <w:szCs w:val="22"/>
-                <w:lang w:val="en-US"/>
-              </w:rPr>
-              <w:t>=ICAO#name#city#coordinate#altitude in feet#radius in meters</w:t>
+                <w:color w:val="auto"/>
+                <w:kern w:val="2"/>
+                <w:sz w:val="22"/>
+                <w:szCs w:val="22"/>
+                <w:lang w:val="en-US" w:eastAsia="zh-CN" w:bidi="hi-IN"/>
+              </w:rPr>
+              <w:t>landmark</w:t>
+            </w:r>
+            <w:r>
+              <w:rPr>
+                <w:b/>
+                <w:bCs/>
+                <w:sz w:val="22"/>
+                <w:szCs w:val="22"/>
+                <w:lang w:val="en-US"/>
+              </w:rPr>
+              <w:t>Object</w:t>
+            </w:r>
+            <w:r>
+              <w:rPr>
+                <w:sz w:val="22"/>
+                <w:szCs w:val="22"/>
+                <w:lang w:val="en-US"/>
+              </w:rPr>
+              <w:t>=text#coordinate#altitude#offset#POI/City/Fauna  (in feet)</w:t>
             </w:r>
           </w:p>
         </w:tc>
@@ -27585,15 +27697,15 @@
                 <w:szCs w:val="22"/>
                 <w:lang w:val="en-US"/>
               </w:rPr>
-              <w:t>addRunway</w:t>
-            </w:r>
-            <w:r>
-              <w:rPr>
-                <w:sz w:val="22"/>
-                <w:szCs w:val="22"/>
-                <w:lang w:val="en-US"/>
-              </w:rPr>
-              <w:t>=ICAO#coordinate#altitude#width#length#heading#start coordinate#end coordinate#surface   (in feet)</w:t>
+              <w:t>addAirport</w:t>
+            </w:r>
+            <w:r>
+              <w:rPr>
+                <w:sz w:val="22"/>
+                <w:szCs w:val="22"/>
+                <w:lang w:val="en-US"/>
+              </w:rPr>
+              <w:t>=ICAO#name#city#coordinate#altitude in feet#radius in meters</w:t>
             </w:r>
           </w:p>
         </w:tc>
@@ -27667,23 +27779,7 @@
                 <w:szCs w:val="22"/>
                 <w:lang w:val="en-US"/>
               </w:rPr>
-              <w:t>=ICAO#coordinate#altitude#width#length#heading#start coordinate#end coordinate#surface</w:t>
-            </w:r>
-            <w:r>
-              <w:rPr>
-                <w:sz w:val="22"/>
-                <w:szCs w:val="22"/>
-                <w:lang w:val="en-US"/>
-              </w:rPr>
-              <w:t>#offset threshold</w:t>
-            </w:r>
-            <w:r>
-              <w:rPr>
-                <w:sz w:val="22"/>
-                <w:szCs w:val="22"/>
-                <w:lang w:val="en-US"/>
-              </w:rPr>
-              <w:t xml:space="preserve">   (in feet)</w:t>
+              <w:t>=ICAO#coordinate#altitude#width#length#heading#start coordinate#end coordinate#surface   (in feet)</w:t>
             </w:r>
           </w:p>
         </w:tc>
@@ -27749,57 +27845,15 @@
                 <w:szCs w:val="22"/>
                 <w:lang w:val="en-US"/>
               </w:rPr>
-              <w:t>deactivate</w:t>
-            </w:r>
-            <w:r>
-              <w:rPr>
-                <w:rFonts w:eastAsia="NSimSun" w:cs="Arial"/>
-                <w:b/>
-                <w:bCs/>
-                <w:color w:val="auto"/>
-                <w:kern w:val="2"/>
-                <w:sz w:val="22"/>
-                <w:szCs w:val="22"/>
-                <w:lang w:val="en-US" w:eastAsia="zh-CN" w:bidi="hi-IN"/>
-              </w:rPr>
-              <w:t>Dialogs</w:t>
-            </w:r>
-            <w:r>
-              <w:rPr>
-                <w:b/>
-                <w:bCs/>
-                <w:sz w:val="22"/>
-                <w:szCs w:val="22"/>
-                <w:lang w:val="en-US"/>
-              </w:rPr>
-              <w:t>AtStart</w:t>
-            </w:r>
-            <w:r>
-              <w:rPr>
-                <w:sz w:val="22"/>
-                <w:szCs w:val="22"/>
-                <w:lang w:val="en-US"/>
-              </w:rPr>
-              <w:t>=[True/False/</w:t>
-            </w:r>
-            <w:r>
-              <w:rPr>
-                <w:b/>
-                <w:bCs/>
-                <w:color w:val="00A933"/>
-                <w:sz w:val="22"/>
-                <w:szCs w:val="22"/>
-                <w:lang w:val="en-US"/>
-              </w:rPr>
-              <w:t>comma-separated list of reference names</w:t>
-            </w:r>
-            <w:r>
-              <w:rPr>
-                <w:sz w:val="22"/>
-                <w:szCs w:val="22"/>
-                <w:lang w:val="en-US"/>
-              </w:rPr>
-              <w:t>]</w:t>
+              <w:t>addRunway</w:t>
+            </w:r>
+            <w:r>
+              <w:rPr>
+                <w:sz w:val="22"/>
+                <w:szCs w:val="22"/>
+                <w:lang w:val="en-US"/>
+              </w:rPr>
+              <w:t>=ICAO#coordinate#altitude#width#length#heading#start coordinate#end coordinate#surface#offset threshold   (in feet)</w:t>
             </w:r>
           </w:p>
         </w:tc>
@@ -27829,6 +27883,7 @@
                 <w:szCs w:val="22"/>
                 <w:lang w:val="en-US"/>
               </w:rPr>
+              <w:t>x</w:t>
             </w:r>
           </w:p>
         </w:tc>
@@ -27877,7 +27932,7 @@
                 <w:szCs w:val="22"/>
                 <w:lang w:val="en-US" w:eastAsia="zh-CN" w:bidi="hi-IN"/>
               </w:rPr>
-              <w:t>Warnings</w:t>
+              <w:t>Dialogs</w:t>
             </w:r>
             <w:r>
               <w:rPr>
@@ -27979,7 +28034,30 @@
                 <w:szCs w:val="22"/>
                 <w:lang w:val="en-US"/>
               </w:rPr>
-              <w:t>deactivateFailuresAtStart</w:t>
+              <w:t>deactivate</w:t>
+            </w:r>
+            <w:r>
+              <w:rPr>
+                <w:rFonts w:eastAsia="NSimSun" w:cs="Arial"/>
+                <w:b/>
+                <w:bCs/>
+                <w:color w:val="auto"/>
+                <w:kern w:val="2"/>
+                <w:sz w:val="22"/>
+                <w:szCs w:val="22"/>
+                <w:lang w:val="en-US" w:eastAsia="zh-CN" w:bidi="hi-IN"/>
+              </w:rPr>
+              <w:t>Warnings</w:t>
+            </w:r>
+            <w:r>
+              <w:rPr>
+                <w:b/>
+                <w:bCs/>
+                <w:sz w:val="22"/>
+                <w:szCs w:val="22"/>
+                <w:lang w:val="en-US"/>
+              </w:rPr>
+              <w:t>AtStart</w:t>
             </w:r>
             <w:r>
               <w:rPr>
@@ -28071,7 +28149,7 @@
                 <w:szCs w:val="22"/>
                 <w:lang w:val="en-US"/>
               </w:rPr>
-              <w:t>deactivateMissionFailuresAtStart</w:t>
+              <w:t>deactivateFailuresAtStart</w:t>
             </w:r>
             <w:r>
               <w:rPr>
@@ -28163,15 +28241,34 @@
                 <w:szCs w:val="22"/>
                 <w:lang w:val="en-US"/>
               </w:rPr>
-              <w:t>deactivateLibObjsAtStart</w:t>
-            </w:r>
-            <w:r>
-              <w:rPr>
-                <w:sz w:val="22"/>
-                <w:szCs w:val="22"/>
-                <w:lang w:val="en-US"/>
-              </w:rPr>
-              <w:t>=[True/False]</w:t>
+              <w:t>deactivateMissionFailuresAtStart</w:t>
+            </w:r>
+            <w:r>
+              <w:rPr>
+                <w:sz w:val="22"/>
+                <w:szCs w:val="22"/>
+                <w:lang w:val="en-US"/>
+              </w:rPr>
+              <w:t>=[True/False/</w:t>
+            </w:r>
+            <w:r>
+              <w:rPr>
+                <w:b/>
+                <w:bCs/>
+                <w:color w:val="00A933"/>
+                <w:sz w:val="22"/>
+                <w:szCs w:val="22"/>
+                <w:lang w:val="en-US"/>
+              </w:rPr>
+              <w:t>comma-separated list of reference names</w:t>
+            </w:r>
+            <w:r>
+              <w:rPr>
+                <w:sz w:val="22"/>
+                <w:szCs w:val="22"/>
+                <w:lang w:val="en-US"/>
+              </w:rPr>
+              <w:t>]</w:t>
             </w:r>
           </w:p>
         </w:tc>
@@ -28205,6 +28302,79 @@
           </w:p>
         </w:tc>
       </w:tr>
+      <w:tr>
+        <w:trPr/>
+        <w:tc>
+          <w:tcPr>
+            <w:tcW w:w="8615" w:type="dxa"/>
+            <w:tcBorders>
+              <w:left w:val="single" w:sz="2" w:space="0" w:color="000000"/>
+              <w:bottom w:val="single" w:sz="2" w:space="0" w:color="000000"/>
+            </w:tcBorders>
+          </w:tcPr>
+          <w:p>
+            <w:pPr>
+              <w:pStyle w:val="Normal"/>
+              <w:widowControl w:val="false"/>
+              <w:suppressAutoHyphens w:val="true"/>
+              <w:spacing w:before="0" w:after="0"/>
+              <w:jc w:val="left"/>
+              <w:rPr>
+                <w:sz w:val="22"/>
+                <w:szCs w:val="22"/>
+                <w:lang w:val="en-US"/>
+              </w:rPr>
+            </w:pPr>
+            <w:r>
+              <w:rPr>
+                <w:b/>
+                <w:bCs/>
+                <w:sz w:val="22"/>
+                <w:szCs w:val="22"/>
+                <w:lang w:val="en-US"/>
+              </w:rPr>
+              <w:t>deactivateLibObjsAtStart</w:t>
+            </w:r>
+            <w:r>
+              <w:rPr>
+                <w:sz w:val="22"/>
+                <w:szCs w:val="22"/>
+                <w:lang w:val="en-US"/>
+              </w:rPr>
+              <w:t>=[True/False]</w:t>
+            </w:r>
+          </w:p>
+        </w:tc>
+        <w:tc>
+          <w:tcPr>
+            <w:tcW w:w="1006" w:type="dxa"/>
+            <w:tcBorders>
+              <w:left w:val="single" w:sz="2" w:space="0" w:color="000000"/>
+              <w:bottom w:val="single" w:sz="2" w:space="0" w:color="000000"/>
+              <w:right w:val="single" w:sz="2" w:space="0" w:color="000000"/>
+            </w:tcBorders>
+          </w:tcPr>
+          <w:p>
+            <w:pPr>
+              <w:pStyle w:val="Normal"/>
+              <w:widowControl w:val="false"/>
+              <w:jc w:val="center"/>
+              <w:rPr>
+                <w:sz w:val="22"/>
+                <w:szCs w:val="22"/>
+                <w:lang w:val="en-US"/>
+              </w:rPr>
+            </w:pPr>
+            <w:r>
+              <w:rPr>
+                <w:sz w:val="22"/>
+                <w:szCs w:val="22"/>
+                <w:lang w:val="en-US"/>
+              </w:rPr>
+            </w:r>
+          </w:p>
+        </w:tc>
+      </w:tr>
     </w:tbl>
     <w:p>
       <w:pPr>
@@ -28217,6 +28387,31 @@
         <w:rPr>
           <w:lang w:val="en-US"/>
         </w:rPr>
+      </w:r>
+    </w:p>
+    <w:p>
+      <w:pPr>
+        <w:pStyle w:val="Rubrik2"/>
+        <w:widowControl/>
+        <w:numPr>
+          <w:ilvl w:val="0"/>
+          <w:numId w:val="0"/>
+        </w:numPr>
+        <w:suppressAutoHyphens w:val="true"/>
+        <w:ind w:left="0" w:hanging="0"/>
+        <w:jc w:val="left"/>
+        <w:outlineLvl w:val="1"/>
+        <w:rPr>
+          <w:lang w:val="en-US"/>
+        </w:rPr>
+      </w:pPr>
+      <w:r>
+        <w:rPr>
+          <w:lang w:val="en-US"/>
+        </w:rPr>
+      </w:r>
+      <w:r>
+        <w:br w:type="page"/>
       </w:r>
     </w:p>
     <w:p>

</xml_diff>

<commit_message>
Added the field noWpTranslations
</commit_message>
<xml_diff>
--- a/BushMissionGen/README.docx
+++ b/BushMissionGen/README.docx
@@ -8349,6 +8349,90 @@
             </w:pPr>
             <w:r>
               <w:rPr>
+                <w:b/>
+                <w:bCs/>
+                <w:sz w:val="22"/>
+                <w:szCs w:val="22"/>
+                <w:lang w:val="en-US"/>
+              </w:rPr>
+              <w:t>noWpTranslations</w:t>
+            </w:r>
+            <w:r>
+              <w:rPr>
+                <w:sz w:val="22"/>
+                <w:szCs w:val="22"/>
+                <w:lang w:val="en-US"/>
+              </w:rPr>
+              <w:t>=False</w:t>
+            </w:r>
+          </w:p>
+        </w:tc>
+        <w:tc>
+          <w:tcPr>
+            <w:tcW w:w="4761" w:type="dxa"/>
+            <w:tcBorders>
+              <w:top w:val="nil"/>
+            </w:tcBorders>
+          </w:tcPr>
+          <w:p>
+            <w:pPr>
+              <w:pStyle w:val="Normal"/>
+              <w:widowControl w:val="false"/>
+              <w:suppressAutoHyphens w:val="true"/>
+              <w:spacing w:before="0" w:after="0"/>
+              <w:jc w:val="left"/>
+              <w:rPr>
+                <w:sz w:val="22"/>
+                <w:szCs w:val="22"/>
+                <w:lang w:val="en-US"/>
+              </w:rPr>
+            </w:pPr>
+            <w:r>
+              <w:rPr>
+                <w:rFonts w:eastAsia="NSimSun" w:cs="Arial"/>
+                <w:color w:val="auto"/>
+                <w:kern w:val="2"/>
+                <w:sz w:val="22"/>
+                <w:szCs w:val="22"/>
+                <w:lang w:val="en-US" w:eastAsia="zh-CN" w:bidi="hi-IN"/>
+              </w:rPr>
+              <w:t>Disable</w:t>
+            </w:r>
+            <w:r>
+              <w:rPr>
+                <w:sz w:val="22"/>
+                <w:szCs w:val="22"/>
+                <w:lang w:val="en-US"/>
+              </w:rPr>
+              <w:t xml:space="preserve"> waypoint translations. Used to overcome a bug in the sim when enabling ROUTE AND WAYPOINTS" in the Assistance menu.</w:t>
+            </w:r>
+          </w:p>
+        </w:tc>
+      </w:tr>
+      <w:tr>
+        <w:trPr/>
+        <w:tc>
+          <w:tcPr>
+            <w:tcW w:w="5040" w:type="dxa"/>
+            <w:tcBorders>
+              <w:top w:val="nil"/>
+            </w:tcBorders>
+          </w:tcPr>
+          <w:p>
+            <w:pPr>
+              <w:pStyle w:val="Normal"/>
+              <w:widowControl w:val="false"/>
+              <w:suppressAutoHyphens w:val="true"/>
+              <w:spacing w:before="0" w:after="0"/>
+              <w:jc w:val="left"/>
+              <w:rPr>
+                <w:sz w:val="22"/>
+                <w:szCs w:val="22"/>
+                <w:lang w:val="en-US"/>
+              </w:rPr>
+            </w:pPr>
+            <w:r>
+              <w:rPr>
                 <w:rFonts w:eastAsia="NSimSun" w:cs="Arial"/>
                 <w:b/>
                 <w:bCs/>
@@ -12365,6 +12449,147 @@
         </w:rPr>
         <w:t>Make sure you choose a unique ICAO for your ”imaginary” airport, which does not conflict with any existing ICAO/identifier in the sim. You can add as many airports and runways as the sim supports (5?). Then just refer to them in your waypoint list as any other airport.</w:t>
       </w:r>
+    </w:p>
+    <w:p>
+      <w:pPr>
+        <w:pStyle w:val="Normal"/>
+        <w:rPr>
+          <w:rFonts w:eastAsia="NSimSun" w:cs="Arial"/>
+          <w:color w:val="auto"/>
+          <w:kern w:val="2"/>
+          <w:sz w:val="24"/>
+          <w:szCs w:val="24"/>
+          <w:lang w:val="sv-SE" w:eastAsia="zh-CN" w:bidi="hi-IN"/>
+        </w:rPr>
+      </w:pPr>
+      <w:r>
+        <w:rPr>
+          <w:rFonts w:eastAsia="NSimSun" w:cs="Arial"/>
+          <w:color w:val="auto"/>
+          <w:kern w:val="2"/>
+          <w:sz w:val="24"/>
+          <w:szCs w:val="24"/>
+          <w:lang w:val="sv-SE" w:eastAsia="zh-CN" w:bidi="hi-IN"/>
+        </w:rPr>
+      </w:r>
+    </w:p>
+    <w:p>
+      <w:pPr>
+        <w:pStyle w:val="Normal"/>
+        <w:rPr/>
+      </w:pPr>
+      <w:r>
+        <w:rPr>
+          <w:rFonts w:eastAsia="NSimSun" w:cs="Arial"/>
+          <w:color w:val="auto"/>
+          <w:kern w:val="2"/>
+          <w:sz w:val="24"/>
+          <w:szCs w:val="24"/>
+          <w:lang w:val="sv-SE" w:eastAsia="zh-CN" w:bidi="hi-IN"/>
+        </w:rPr>
+        <w:t>How to find the coordinates? Click on the map and copy the coordinate text.</w:t>
+      </w:r>
+    </w:p>
+    <w:p>
+      <w:pPr>
+        <w:pStyle w:val="Normal"/>
+        <w:rPr/>
+      </w:pPr>
+      <w:r>
+        <w:rPr>
+          <w:rStyle w:val="Internetlnk"/>
+          <w:rFonts w:eastAsia="NSimSun" w:cs="Arial"/>
+          <w:color w:val="auto"/>
+          <w:kern w:val="2"/>
+          <w:sz w:val="24"/>
+          <w:szCs w:val="24"/>
+          <w:lang w:val="sv-SE" w:eastAsia="zh-CN" w:bidi="hi-IN"/>
+        </w:rPr>
+        <w:t>https://www.google.com/maps</w:t>
+      </w:r>
+    </w:p>
+    <w:p>
+      <w:pPr>
+        <w:pStyle w:val="Normal"/>
+        <w:rPr>
+          <w:rFonts w:eastAsia="NSimSun" w:cs="Arial"/>
+          <w:color w:val="auto"/>
+          <w:kern w:val="2"/>
+          <w:sz w:val="24"/>
+          <w:szCs w:val="24"/>
+          <w:lang w:val="sv-SE" w:eastAsia="zh-CN" w:bidi="hi-IN"/>
+        </w:rPr>
+      </w:pPr>
+      <w:r>
+        <w:rPr>
+          <w:rFonts w:eastAsia="NSimSun" w:cs="Arial"/>
+          <w:color w:val="auto"/>
+          <w:kern w:val="2"/>
+          <w:sz w:val="24"/>
+          <w:szCs w:val="24"/>
+          <w:lang w:val="sv-SE" w:eastAsia="zh-CN" w:bidi="hi-IN"/>
+        </w:rPr>
+      </w:r>
+    </w:p>
+    <w:p>
+      <w:pPr>
+        <w:pStyle w:val="Normal"/>
+        <w:rPr>
+          <w:rFonts w:eastAsia="NSimSun" w:cs="Arial"/>
+          <w:color w:val="auto"/>
+          <w:kern w:val="2"/>
+          <w:sz w:val="24"/>
+          <w:szCs w:val="24"/>
+          <w:lang w:val="sv-SE" w:eastAsia="zh-CN" w:bidi="hi-IN"/>
+        </w:rPr>
+      </w:pPr>
+      <w:r>
+        <w:rPr>
+          <w:rFonts w:eastAsia="NSimSun" w:cs="Arial"/>
+          <w:color w:val="auto"/>
+          <w:kern w:val="2"/>
+          <w:sz w:val="24"/>
+          <w:szCs w:val="24"/>
+          <w:lang w:val="sv-SE" w:eastAsia="zh-CN" w:bidi="hi-IN"/>
+        </w:rPr>
+      </w:r>
+    </w:p>
+    <w:p>
+      <w:pPr>
+        <w:pStyle w:val="Normal"/>
+        <w:rPr/>
+      </w:pPr>
+      <w:r>
+        <w:rPr>
+          <w:rFonts w:eastAsia="NSimSun" w:cs="Arial"/>
+          <w:color w:val="auto"/>
+          <w:kern w:val="2"/>
+          <w:sz w:val="24"/>
+          <w:szCs w:val="24"/>
+          <w:lang w:val="sv-SE" w:eastAsia="zh-CN" w:bidi="hi-IN"/>
+        </w:rPr>
+        <w:t>How to find the altitudes? Click on the map on see the altitude at the clicked position.</w:t>
+      </w:r>
+    </w:p>
+    <w:p>
+      <w:pPr>
+        <w:pStyle w:val="Normal"/>
+        <w:rPr/>
+      </w:pPr>
+      <w:hyperlink r:id="rId8">
+        <w:r>
+          <w:rPr>
+            <w:rStyle w:val="Internetlnk"/>
+            <w:rFonts w:eastAsia="NSimSun" w:cs="Arial"/>
+            <w:color w:val="auto"/>
+            <w:kern w:val="2"/>
+            <w:sz w:val="24"/>
+            <w:szCs w:val="24"/>
+            <w:lang w:val="sv-SE" w:eastAsia="zh-CN" w:bidi="hi-IN"/>
+          </w:rPr>
+          <w:t>https://www.daftlogic.com/sandbox-google-maps-find-altitude.htm</w:t>
+        </w:r>
+      </w:hyperlink>
     </w:p>
     <w:p>
       <w:pPr>
@@ -16280,7 +16505,7 @@
         <w:pStyle w:val="Normal"/>
         <w:rPr/>
       </w:pPr>
-      <w:hyperlink r:id="rId8">
+      <w:hyperlink r:id="rId9">
         <w:r>
           <w:rPr>
             <w:rStyle w:val="Internetlnk"/>
@@ -26146,6 +26371,9 @@
             <w:pPr>
               <w:pStyle w:val="Normal"/>
               <w:widowControl w:val="false"/>
+              <w:suppressAutoHyphens w:val="true"/>
+              <w:spacing w:before="0" w:after="0"/>
+              <w:jc w:val="left"/>
               <w:rPr>
                 <w:sz w:val="22"/>
                 <w:szCs w:val="22"/>
@@ -26160,15 +26388,25 @@
                 <w:szCs w:val="22"/>
                 <w:lang w:val="en-US"/>
               </w:rPr>
-              <w:t>useAGL</w:t>
-            </w:r>
-            <w:r>
-              <w:rPr>
-                <w:sz w:val="22"/>
-                <w:szCs w:val="22"/>
-                <w:lang w:val="en-US"/>
-              </w:rPr>
-              <w:t>=[True/False]</w:t>
+              <w:t>noWpTranslations</w:t>
+            </w:r>
+            <w:r>
+              <w:rPr>
+                <w:sz w:val="22"/>
+                <w:szCs w:val="22"/>
+                <w:lang w:val="en-US"/>
+              </w:rPr>
+              <w:t>=</w:t>
+            </w:r>
+            <w:r>
+              <w:rPr>
+                <w:rFonts w:eastAsia="NSimSun" w:cs="Arial"/>
+                <w:kern w:val="2"/>
+                <w:sz w:val="22"/>
+                <w:szCs w:val="22"/>
+                <w:lang w:val="en-US" w:eastAsia="zh-CN" w:bidi="hi-IN"/>
+              </w:rPr>
+              <w:t>[True/False]</w:t>
             </w:r>
           </w:p>
         </w:tc>
@@ -26230,7 +26468,7 @@
                 <w:szCs w:val="22"/>
                 <w:lang w:val="en-US"/>
               </w:rPr>
-              <w:t>useOneShotTriggers</w:t>
+              <w:t>useAGL</w:t>
             </w:r>
             <w:r>
               <w:rPr>
@@ -26300,15 +26538,15 @@
                 <w:szCs w:val="22"/>
                 <w:lang w:val="en-US"/>
               </w:rPr>
-              <w:t>standardAirportExitAreaSideLength</w:t>
-            </w:r>
-            <w:r>
-              <w:rPr>
-                <w:sz w:val="22"/>
-                <w:szCs w:val="22"/>
-                <w:lang w:val="en-US"/>
-              </w:rPr>
-              <w:t>=length in meters</w:t>
+              <w:t>useOneShotTriggers</w:t>
+            </w:r>
+            <w:r>
+              <w:rPr>
+                <w:sz w:val="22"/>
+                <w:szCs w:val="22"/>
+                <w:lang w:val="en-US"/>
+              </w:rPr>
+              <w:t>=[True/False]</w:t>
             </w:r>
           </w:p>
         </w:tc>
@@ -26370,7 +26608,7 @@
                 <w:szCs w:val="22"/>
                 <w:lang w:val="en-US"/>
               </w:rPr>
-              <w:t>standardEnterAreaSideLength</w:t>
+              <w:t>standardAirportExitAreaSideLength</w:t>
             </w:r>
             <w:r>
               <w:rPr>
@@ -26440,15 +26678,15 @@
                 <w:szCs w:val="22"/>
                 <w:lang w:val="en-US"/>
               </w:rPr>
-              <w:t>missionFailureArea</w:t>
-            </w:r>
-            <w:r>
-              <w:rPr>
-                <w:sz w:val="22"/>
-                <w:szCs w:val="22"/>
-                <w:lang w:val="en-US"/>
-              </w:rPr>
-              <w:t>=coordinate#heading#length#width#height  (in meters)</w:t>
+              <w:t>standardEnterAreaSideLength</w:t>
+            </w:r>
+            <w:r>
+              <w:rPr>
+                <w:sz w:val="22"/>
+                <w:szCs w:val="22"/>
+                <w:lang w:val="en-US"/>
+              </w:rPr>
+              <w:t>=length in meters</w:t>
             </w:r>
           </w:p>
         </w:tc>
@@ -26478,7 +26716,6 @@
                 <w:szCs w:val="22"/>
                 <w:lang w:val="en-US"/>
               </w:rPr>
-              <w:t>x</w:t>
             </w:r>
           </w:p>
         </w:tc>
@@ -26519,7 +26756,7 @@
                 <w:szCs w:val="22"/>
                 <w:lang w:val="en-US"/>
               </w:rPr>
-              <w:t>=coordinate#heading#length#width#height#text  (in meters)</w:t>
+              <w:t>=coordinate#heading#length#width#height  (in meters)</w:t>
             </w:r>
           </w:p>
         </w:tc>
@@ -26582,15 +26819,15 @@
                 <w:szCs w:val="22"/>
                 <w:lang w:val="en-US"/>
               </w:rPr>
-              <w:t>missionFailureExitArea</w:t>
-            </w:r>
-            <w:r>
-              <w:rPr>
-                <w:sz w:val="22"/>
-                <w:szCs w:val="22"/>
-                <w:lang w:val="en-US"/>
-              </w:rPr>
-              <w:t>=coordinate#heading#length#width#height  (in meters)</w:t>
+              <w:t>missionFailureArea</w:t>
+            </w:r>
+            <w:r>
+              <w:rPr>
+                <w:sz w:val="22"/>
+                <w:szCs w:val="22"/>
+                <w:lang w:val="en-US"/>
+              </w:rPr>
+              <w:t>=coordinate#heading#length#width#height#text  (in meters)</w:t>
             </w:r>
           </w:p>
         </w:tc>
@@ -26661,7 +26898,7 @@
                 <w:szCs w:val="22"/>
                 <w:lang w:val="en-US"/>
               </w:rPr>
-              <w:t>=coordinate#heading#length#width#height#text  (in meters)</w:t>
+              <w:t>=coordinate#heading#length#width#height  (in meters)</w:t>
             </w:r>
           </w:p>
         </w:tc>
@@ -26724,15 +26961,15 @@
                 <w:szCs w:val="22"/>
                 <w:lang w:val="en-US"/>
               </w:rPr>
-              <w:t>missionFailureAltitude</w:t>
-            </w:r>
-            <w:r>
-              <w:rPr>
-                <w:sz w:val="22"/>
-                <w:szCs w:val="22"/>
-                <w:lang w:val="en-US"/>
-              </w:rPr>
-              <w:t>=altitude in feet</w:t>
+              <w:t>missionFailureExitArea</w:t>
+            </w:r>
+            <w:r>
+              <w:rPr>
+                <w:sz w:val="22"/>
+                <w:szCs w:val="22"/>
+                <w:lang w:val="en-US"/>
+              </w:rPr>
+              <w:t>=coordinate#heading#length#width#height#text  (in meters)</w:t>
             </w:r>
           </w:p>
         </w:tc>
@@ -26803,7 +27040,7 @@
                 <w:szCs w:val="22"/>
                 <w:lang w:val="en-US"/>
               </w:rPr>
-              <w:t>=altitude in feet#text</w:t>
+              <w:t>=altitude in feet</w:t>
             </w:r>
           </w:p>
         </w:tc>
@@ -26866,15 +27103,15 @@
                 <w:szCs w:val="22"/>
                 <w:lang w:val="en-US"/>
               </w:rPr>
-              <w:t>missionFailureSpeed</w:t>
-            </w:r>
-            <w:r>
-              <w:rPr>
-                <w:sz w:val="22"/>
-                <w:szCs w:val="22"/>
-                <w:lang w:val="en-US"/>
-              </w:rPr>
-              <w:t>=speed in knots</w:t>
+              <w:t>missionFailureAltitude</w:t>
+            </w:r>
+            <w:r>
+              <w:rPr>
+                <w:sz w:val="22"/>
+                <w:szCs w:val="22"/>
+                <w:lang w:val="en-US"/>
+              </w:rPr>
+              <w:t>=altitude in feet#text</w:t>
             </w:r>
           </w:p>
         </w:tc>
@@ -26945,7 +27182,7 @@
                 <w:szCs w:val="22"/>
                 <w:lang w:val="en-US"/>
               </w:rPr>
-              <w:t>=speed in knots#text</w:t>
+              <w:t>=speed in knots</w:t>
             </w:r>
           </w:p>
         </w:tc>
@@ -27008,15 +27245,15 @@
                 <w:szCs w:val="22"/>
                 <w:lang w:val="en-US"/>
               </w:rPr>
-              <w:t>missionFailureAltitudeAndSpeed</w:t>
-            </w:r>
-            <w:r>
-              <w:rPr>
-                <w:sz w:val="22"/>
-                <w:szCs w:val="22"/>
-                <w:lang w:val="en-US"/>
-              </w:rPr>
-              <w:t>=altitude in feet#speed in knots</w:t>
+              <w:t>missionFailureSpeed</w:t>
+            </w:r>
+            <w:r>
+              <w:rPr>
+                <w:sz w:val="22"/>
+                <w:szCs w:val="22"/>
+                <w:lang w:val="en-US"/>
+              </w:rPr>
+              <w:t>=speed in knots#text</w:t>
             </w:r>
           </w:p>
         </w:tc>
@@ -27087,7 +27324,7 @@
                 <w:szCs w:val="22"/>
                 <w:lang w:val="en-US"/>
               </w:rPr>
-              <w:t>=altitude in feet#speed in knots#text</w:t>
+              <w:t>=altitude in feet#speed in knots</w:t>
             </w:r>
           </w:p>
         </w:tc>
@@ -27150,15 +27387,15 @@
                 <w:szCs w:val="22"/>
                 <w:lang w:val="en-US"/>
               </w:rPr>
-              <w:t>missionFailureTime</w:t>
-            </w:r>
-            <w:r>
-              <w:rPr>
-                <w:sz w:val="22"/>
-                <w:szCs w:val="22"/>
-                <w:lang w:val="en-US"/>
-              </w:rPr>
-              <w:t>=time in seconds</w:t>
+              <w:t>missionFailureAltitudeAndSpeed</w:t>
+            </w:r>
+            <w:r>
+              <w:rPr>
+                <w:sz w:val="22"/>
+                <w:szCs w:val="22"/>
+                <w:lang w:val="en-US"/>
+              </w:rPr>
+              <w:t>=altitude in feet#speed in knots#text</w:t>
             </w:r>
           </w:p>
         </w:tc>
@@ -27188,6 +27425,7 @@
                 <w:szCs w:val="22"/>
                 <w:lang w:val="en-US"/>
               </w:rPr>
+              <w:t>x</w:t>
             </w:r>
           </w:p>
         </w:tc>
@@ -27228,7 +27466,7 @@
                 <w:szCs w:val="22"/>
                 <w:lang w:val="en-US"/>
               </w:rPr>
-              <w:t>=time in seconds#text</w:t>
+              <w:t>=time in seconds</w:t>
             </w:r>
           </w:p>
         </w:tc>
@@ -27290,15 +27528,15 @@
                 <w:szCs w:val="22"/>
                 <w:lang w:val="en-US"/>
               </w:rPr>
-              <w:t>missionFailureFormula</w:t>
-            </w:r>
-            <w:r>
-              <w:rPr>
-                <w:sz w:val="22"/>
-                <w:szCs w:val="22"/>
-                <w:lang w:val="en-US"/>
-              </w:rPr>
-              <w:t>=HTML escaped RPN formula#text</w:t>
+              <w:t>missionFailureTime</w:t>
+            </w:r>
+            <w:r>
+              <w:rPr>
+                <w:sz w:val="22"/>
+                <w:szCs w:val="22"/>
+                <w:lang w:val="en-US"/>
+              </w:rPr>
+              <w:t>=time in seconds#text</w:t>
             </w:r>
           </w:p>
         </w:tc>
@@ -27317,24 +27555,17 @@
               <w:widowControl w:val="false"/>
               <w:jc w:val="center"/>
               <w:rPr>
-                <w:rFonts w:eastAsia="NSimSun" w:cs="Arial"/>
-                <w:color w:val="auto"/>
-                <w:kern w:val="2"/>
-                <w:sz w:val="22"/>
-                <w:szCs w:val="22"/>
-                <w:lang w:val="en-US" w:eastAsia="zh-CN" w:bidi="hi-IN"/>
-              </w:rPr>
-            </w:pPr>
-            <w:r>
-              <w:rPr>
-                <w:rFonts w:eastAsia="NSimSun" w:cs="Arial"/>
-                <w:color w:val="auto"/>
-                <w:kern w:val="2"/>
-                <w:sz w:val="22"/>
-                <w:szCs w:val="22"/>
-                <w:lang w:val="en-US" w:eastAsia="zh-CN" w:bidi="hi-IN"/>
-              </w:rPr>
-              <w:t>x</w:t>
+                <w:sz w:val="22"/>
+                <w:szCs w:val="22"/>
+                <w:lang w:val="en-US"/>
+              </w:rPr>
+            </w:pPr>
+            <w:r>
+              <w:rPr>
+                <w:sz w:val="22"/>
+                <w:szCs w:val="22"/>
+                <w:lang w:val="en-US"/>
+              </w:rPr>
             </w:r>
           </w:p>
         </w:tc>
@@ -27353,9 +27584,6 @@
             <w:pPr>
               <w:pStyle w:val="Normal"/>
               <w:widowControl w:val="false"/>
-              <w:suppressAutoHyphens w:val="true"/>
-              <w:spacing w:before="0" w:after="0"/>
-              <w:jc w:val="left"/>
               <w:rPr>
                 <w:sz w:val="22"/>
                 <w:szCs w:val="22"/>
@@ -27370,15 +27598,15 @@
                 <w:szCs w:val="22"/>
                 <w:lang w:val="en-US"/>
               </w:rPr>
-              <w:t>libraryObject</w:t>
-            </w:r>
-            <w:r>
-              <w:rPr>
-                <w:sz w:val="22"/>
-                <w:szCs w:val="22"/>
-                <w:lang w:val="en-US"/>
-              </w:rPr>
-              <w:t>=mdlGUID#coordinate#altitude#heading#scale  (in feet)</w:t>
+              <w:t>missionFailureFormula</w:t>
+            </w:r>
+            <w:r>
+              <w:rPr>
+                <w:sz w:val="22"/>
+                <w:szCs w:val="22"/>
+                <w:lang w:val="en-US"/>
+              </w:rPr>
+              <w:t>=HTML escaped RPN formula#text</w:t>
             </w:r>
           </w:p>
         </w:tc>
@@ -27397,16 +27625,22 @@
               <w:widowControl w:val="false"/>
               <w:jc w:val="center"/>
               <w:rPr>
-                <w:sz w:val="22"/>
-                <w:szCs w:val="22"/>
-                <w:lang w:val="en-US"/>
-              </w:rPr>
-            </w:pPr>
-            <w:r>
-              <w:rPr>
-                <w:sz w:val="22"/>
-                <w:szCs w:val="22"/>
-                <w:lang w:val="en-US"/>
+                <w:rFonts w:eastAsia="NSimSun" w:cs="Arial"/>
+                <w:color w:val="auto"/>
+                <w:kern w:val="2"/>
+                <w:sz w:val="22"/>
+                <w:szCs w:val="22"/>
+                <w:lang w:val="en-US" w:eastAsia="zh-CN" w:bidi="hi-IN"/>
+              </w:rPr>
+            </w:pPr>
+            <w:r>
+              <w:rPr>
+                <w:rFonts w:eastAsia="NSimSun" w:cs="Arial"/>
+                <w:color w:val="auto"/>
+                <w:kern w:val="2"/>
+                <w:sz w:val="22"/>
+                <w:szCs w:val="22"/>
+                <w:lang w:val="en-US" w:eastAsia="zh-CN" w:bidi="hi-IN"/>
               </w:rPr>
               <w:t>x</w:t>
             </w:r>
@@ -27452,7 +27686,7 @@
                 <w:szCs w:val="22"/>
                 <w:lang w:val="en-US"/>
               </w:rPr>
-              <w:t>=mdlGUID#coordinate#altitude#heading#scale#[True/False]  (in feet)</w:t>
+              <w:t>=mdlGUID#coordinate#altitude#heading#scale  (in feet)</w:t>
             </w:r>
           </w:p>
         </w:tc>
@@ -27526,39 +27760,7 @@
                 <w:szCs w:val="22"/>
                 <w:lang w:val="en-US"/>
               </w:rPr>
-              <w:t>=mdlGUID#coordinate#altitude#heading#pitch#bank#</w:t>
-            </w:r>
-            <w:r>
-              <w:rPr>
-                <w:sz w:val="22"/>
-                <w:szCs w:val="22"/>
-                <w:lang w:val="en-US"/>
-              </w:rPr>
-              <w:t>[</w:t>
-            </w:r>
-            <w:r>
-              <w:rPr>
-                <w:sz w:val="22"/>
-                <w:szCs w:val="22"/>
-                <w:lang w:val="en-US"/>
-              </w:rPr>
-              <w:t>True</w:t>
-            </w:r>
-            <w:r>
-              <w:rPr>
-                <w:sz w:val="22"/>
-                <w:szCs w:val="22"/>
-                <w:lang w:val="en-US"/>
-              </w:rPr>
-              <w:t>]</w:t>
-            </w:r>
-            <w:r>
-              <w:rPr>
-                <w:sz w:val="22"/>
-                <w:szCs w:val="22"/>
-                <w:lang w:val="en-US"/>
-              </w:rPr>
-              <w:t>/False#scale#[True/False]  (in feet)</w:t>
+              <w:t>=mdlGUID#coordinate#altitude#heading#scale#[True/False]  (in feet)</w:t>
             </w:r>
           </w:p>
         </w:tc>
@@ -27618,6 +27820,80 @@
             </w:pPr>
             <w:r>
               <w:rPr>
+                <w:b/>
+                <w:bCs/>
+                <w:sz w:val="22"/>
+                <w:szCs w:val="22"/>
+                <w:lang w:val="en-US"/>
+              </w:rPr>
+              <w:t>libraryObject</w:t>
+            </w:r>
+            <w:r>
+              <w:rPr>
+                <w:sz w:val="22"/>
+                <w:szCs w:val="22"/>
+                <w:lang w:val="en-US"/>
+              </w:rPr>
+              <w:t>=mdlGUID#coordinate#altitude#heading#pitch#bank#[True]/False#scale#[True/False]  (in feet)</w:t>
+            </w:r>
+          </w:p>
+        </w:tc>
+        <w:tc>
+          <w:tcPr>
+            <w:tcW w:w="1006" w:type="dxa"/>
+            <w:tcBorders>
+              <w:left w:val="single" w:sz="2" w:space="0" w:color="000000"/>
+              <w:bottom w:val="single" w:sz="2" w:space="0" w:color="000000"/>
+              <w:right w:val="single" w:sz="2" w:space="0" w:color="000000"/>
+            </w:tcBorders>
+          </w:tcPr>
+          <w:p>
+            <w:pPr>
+              <w:pStyle w:val="Normal"/>
+              <w:widowControl w:val="false"/>
+              <w:jc w:val="center"/>
+              <w:rPr>
+                <w:sz w:val="22"/>
+                <w:szCs w:val="22"/>
+                <w:lang w:val="en-US"/>
+              </w:rPr>
+            </w:pPr>
+            <w:r>
+              <w:rPr>
+                <w:sz w:val="22"/>
+                <w:szCs w:val="22"/>
+                <w:lang w:val="en-US"/>
+              </w:rPr>
+              <w:t>x</w:t>
+            </w:r>
+          </w:p>
+        </w:tc>
+      </w:tr>
+      <w:tr>
+        <w:trPr/>
+        <w:tc>
+          <w:tcPr>
+            <w:tcW w:w="8615" w:type="dxa"/>
+            <w:tcBorders>
+              <w:left w:val="single" w:sz="2" w:space="0" w:color="000000"/>
+              <w:bottom w:val="single" w:sz="2" w:space="0" w:color="000000"/>
+            </w:tcBorders>
+          </w:tcPr>
+          <w:p>
+            <w:pPr>
+              <w:pStyle w:val="Normal"/>
+              <w:widowControl w:val="false"/>
+              <w:suppressAutoHyphens w:val="true"/>
+              <w:spacing w:before="0" w:after="0"/>
+              <w:jc w:val="left"/>
+              <w:rPr>
+                <w:sz w:val="22"/>
+                <w:szCs w:val="22"/>
+                <w:lang w:val="en-US"/>
+              </w:rPr>
+            </w:pPr>
+            <w:r>
+              <w:rPr>
                 <w:rFonts w:eastAsia="NSimSun" w:cs="Arial"/>
                 <w:b/>
                 <w:bCs/>
@@ -27645,39 +27921,7 @@
                 <w:szCs w:val="22"/>
                 <w:lang w:val="en-US"/>
               </w:rPr>
-              <w:t>=text#coordinate#altitude#offset#</w:t>
-            </w:r>
-            <w:r>
-              <w:rPr>
-                <w:sz w:val="22"/>
-                <w:szCs w:val="22"/>
-                <w:lang w:val="en-US"/>
-              </w:rPr>
-              <w:t>[</w:t>
-            </w:r>
-            <w:r>
-              <w:rPr>
-                <w:sz w:val="22"/>
-                <w:szCs w:val="22"/>
-                <w:lang w:val="en-US"/>
-              </w:rPr>
-              <w:t>POI/City/Fauna</w:t>
-            </w:r>
-            <w:r>
-              <w:rPr>
-                <w:sz w:val="22"/>
-                <w:szCs w:val="22"/>
-                <w:lang w:val="en-US"/>
-              </w:rPr>
-              <w:t>]</w:t>
-            </w:r>
-            <w:r>
-              <w:rPr>
-                <w:sz w:val="22"/>
-                <w:szCs w:val="22"/>
-                <w:lang w:val="en-US"/>
-              </w:rPr>
-              <w:t xml:space="preserve">  (in feet)</w:t>
+              <w:t>=text#coordinate#altitude#offset#[POI/City/Fauna]  (in feet)</w:t>
             </w:r>
           </w:p>
         </w:tc>
@@ -29204,7 +29448,7 @@
       </w:r>
     </w:p>
     <w:sectPr>
-      <w:footerReference w:type="default" r:id="rId9"/>
+      <w:footerReference w:type="default" r:id="rId10"/>
       <w:type w:val="nextPage"/>
       <w:pgSz w:w="11906" w:h="16838"/>
       <w:pgMar w:left="1134" w:right="1134" w:header="0" w:top="1134" w:footer="1134" w:bottom="1693" w:gutter="0"/>

</xml_diff>

<commit_message>
XML handling fixes for airports and landmarks
</commit_message>
<xml_diff>
--- a/BushMissionGen/README.docx
+++ b/BushMissionGen/README.docx
@@ -12534,29 +12534,6 @@
     <w:p>
       <w:pPr>
         <w:pStyle w:val="Normal"/>
-        <w:rPr>
-          <w:rFonts w:eastAsia="NSimSun" w:cs="Arial"/>
-          <w:color w:val="auto"/>
-          <w:kern w:val="2"/>
-          <w:sz w:val="24"/>
-          <w:szCs w:val="24"/>
-          <w:lang w:val="sv-SE" w:eastAsia="zh-CN" w:bidi="hi-IN"/>
-        </w:rPr>
-      </w:pPr>
-      <w:r>
-        <w:rPr>
-          <w:rFonts w:eastAsia="NSimSun" w:cs="Arial"/>
-          <w:color w:val="auto"/>
-          <w:kern w:val="2"/>
-          <w:sz w:val="24"/>
-          <w:szCs w:val="24"/>
-          <w:lang w:val="sv-SE" w:eastAsia="zh-CN" w:bidi="hi-IN"/>
-        </w:rPr>
-      </w:r>
-    </w:p>
-    <w:p>
-      <w:pPr>
-        <w:pStyle w:val="Normal"/>
         <w:rPr/>
       </w:pPr>
       <w:r>
@@ -12675,7 +12652,10 @@
               </w:rPr>
             </w:pPr>
             <w:r>
-              <w:rPr/>
+              <w:rPr>
+                <w:sz w:val="22"/>
+                <w:szCs w:val="22"/>
+              </w:rPr>
               <w:t>ASPHALT</w:t>
             </w:r>
           </w:p>
@@ -12694,13 +12674,24 @@
               <w:pStyle w:val="Normal"/>
               <w:widowControl w:val="false"/>
               <w:rPr>
-                <w:sz w:val="22"/>
-                <w:szCs w:val="22"/>
-              </w:rPr>
-            </w:pPr>
-            <w:r>
-              <w:rPr/>
-              <w:t>DIRT</w:t>
+                <w:rFonts w:ascii="Liberation Serif" w:hAnsi="Liberation Serif" w:eastAsia="NSimSun" w:cs="Arial"/>
+                <w:color w:val="auto"/>
+                <w:kern w:val="2"/>
+                <w:sz w:val="22"/>
+                <w:szCs w:val="22"/>
+                <w:lang w:val="sv-SE" w:eastAsia="zh-CN" w:bidi="hi-IN"/>
+              </w:rPr>
+            </w:pPr>
+            <w:r>
+              <w:rPr>
+                <w:rFonts w:eastAsia="NSimSun" w:cs="Arial"/>
+                <w:color w:val="auto"/>
+                <w:kern w:val="2"/>
+                <w:sz w:val="22"/>
+                <w:szCs w:val="22"/>
+                <w:lang w:val="sv-SE" w:eastAsia="zh-CN" w:bidi="hi-IN"/>
+              </w:rPr>
+              <w:t>GRASS</w:t>
             </w:r>
           </w:p>
         </w:tc>
@@ -12719,12 +12710,23 @@
               <w:pStyle w:val="Normal"/>
               <w:widowControl w:val="false"/>
               <w:rPr>
-                <w:sz w:val="22"/>
-                <w:szCs w:val="22"/>
-              </w:rPr>
-            </w:pPr>
-            <w:r>
-              <w:rPr/>
+                <w:rFonts w:ascii="Liberation Serif" w:hAnsi="Liberation Serif" w:eastAsia="NSimSun" w:cs="Arial"/>
+                <w:color w:val="auto"/>
+                <w:kern w:val="2"/>
+                <w:sz w:val="22"/>
+                <w:szCs w:val="22"/>
+                <w:lang w:val="sv-SE" w:eastAsia="zh-CN" w:bidi="hi-IN"/>
+              </w:rPr>
+            </w:pPr>
+            <w:r>
+              <w:rPr>
+                <w:rFonts w:eastAsia="NSimSun" w:cs="Arial"/>
+                <w:color w:val="auto"/>
+                <w:kern w:val="2"/>
+                <w:sz w:val="22"/>
+                <w:szCs w:val="22"/>
+                <w:lang w:val="sv-SE" w:eastAsia="zh-CN" w:bidi="hi-IN"/>
+              </w:rPr>
               <w:t>SHALE</w:t>
             </w:r>
           </w:p>
@@ -12750,7 +12752,10 @@
               </w:rPr>
             </w:pPr>
             <w:r>
-              <w:rPr/>
+              <w:rPr>
+                <w:sz w:val="22"/>
+                <w:szCs w:val="22"/>
+              </w:rPr>
               <w:t>BITUMINOUS</w:t>
             </w:r>
           </w:p>
@@ -12768,13 +12773,29 @@
               <w:pStyle w:val="Normal"/>
               <w:widowControl w:val="false"/>
               <w:rPr>
-                <w:sz w:val="22"/>
-                <w:szCs w:val="22"/>
-              </w:rPr>
-            </w:pPr>
-            <w:r>
-              <w:rPr/>
-              <w:t>GRASS</w:t>
+                <w:rFonts w:ascii="Liberation Serif" w:hAnsi="Liberation Serif" w:eastAsia="NSimSun" w:cs="Arial"/>
+                <w:color w:val="auto"/>
+                <w:kern w:val="2"/>
+                <w:sz w:val="22"/>
+                <w:szCs w:val="22"/>
+                <w:lang w:val="sv-SE" w:eastAsia="zh-CN" w:bidi="hi-IN"/>
+              </w:rPr>
+            </w:pPr>
+            <w:r>
+              <w:rPr>
+                <w:rFonts w:eastAsia="NSimSun" w:cs="Arial"/>
+                <w:b w:val="false"/>
+                <w:i w:val="false"/>
+                <w:caps w:val="false"/>
+                <w:smallCaps w:val="false"/>
+                <w:color w:val="auto"/>
+                <w:spacing w:val="0"/>
+                <w:kern w:val="2"/>
+                <w:sz w:val="22"/>
+                <w:szCs w:val="22"/>
+                <w:lang w:val="sv-SE" w:eastAsia="zh-CN" w:bidi="hi-IN"/>
+              </w:rPr>
+              <w:t>GRASS_BUMPY</w:t>
             </w:r>
           </w:p>
         </w:tc>
@@ -12792,13 +12813,29 @@
               <w:pStyle w:val="Normal"/>
               <w:widowControl w:val="false"/>
               <w:rPr>
-                <w:sz w:val="22"/>
-                <w:szCs w:val="22"/>
-              </w:rPr>
-            </w:pPr>
-            <w:r>
-              <w:rPr/>
-              <w:t>SNOW</w:t>
+                <w:rFonts w:ascii="Liberation Serif" w:hAnsi="Liberation Serif" w:eastAsia="NSimSun" w:cs="Arial"/>
+                <w:color w:val="auto"/>
+                <w:kern w:val="2"/>
+                <w:sz w:val="22"/>
+                <w:szCs w:val="22"/>
+                <w:lang w:val="sv-SE" w:eastAsia="zh-CN" w:bidi="hi-IN"/>
+              </w:rPr>
+            </w:pPr>
+            <w:r>
+              <w:rPr>
+                <w:rFonts w:eastAsia="NSimSun" w:cs="Arial"/>
+                <w:b w:val="false"/>
+                <w:i w:val="false"/>
+                <w:caps w:val="false"/>
+                <w:smallCaps w:val="false"/>
+                <w:color w:val="auto"/>
+                <w:spacing w:val="0"/>
+                <w:kern w:val="2"/>
+                <w:sz w:val="22"/>
+                <w:szCs w:val="22"/>
+                <w:lang w:val="sv-SE" w:eastAsia="zh-CN" w:bidi="hi-IN"/>
+              </w:rPr>
+              <w:t>SHORT_GRASS</w:t>
             </w:r>
           </w:p>
         </w:tc>
@@ -12818,12 +12855,23 @@
               <w:pStyle w:val="Normal"/>
               <w:widowControl w:val="false"/>
               <w:rPr>
-                <w:sz w:val="22"/>
-                <w:szCs w:val="22"/>
-              </w:rPr>
-            </w:pPr>
-            <w:r>
-              <w:rPr/>
+                <w:rFonts w:ascii="Liberation Serif" w:hAnsi="Liberation Serif" w:eastAsia="NSimSun" w:cs="Arial"/>
+                <w:color w:val="auto"/>
+                <w:kern w:val="2"/>
+                <w:sz w:val="22"/>
+                <w:szCs w:val="22"/>
+                <w:lang w:val="sv-SE" w:eastAsia="zh-CN" w:bidi="hi-IN"/>
+              </w:rPr>
+            </w:pPr>
+            <w:r>
+              <w:rPr>
+                <w:rFonts w:eastAsia="NSimSun" w:cs="Arial"/>
+                <w:color w:val="auto"/>
+                <w:kern w:val="2"/>
+                <w:sz w:val="22"/>
+                <w:szCs w:val="22"/>
+                <w:lang w:val="sv-SE" w:eastAsia="zh-CN" w:bidi="hi-IN"/>
+              </w:rPr>
               <w:t>BRICK</w:t>
             </w:r>
           </w:p>
@@ -12841,12 +12889,23 @@
               <w:pStyle w:val="Normal"/>
               <w:widowControl w:val="false"/>
               <w:rPr>
-                <w:sz w:val="22"/>
-                <w:szCs w:val="22"/>
-              </w:rPr>
-            </w:pPr>
-            <w:r>
-              <w:rPr/>
+                <w:rFonts w:ascii="Liberation Serif" w:hAnsi="Liberation Serif" w:eastAsia="NSimSun" w:cs="Arial"/>
+                <w:color w:val="auto"/>
+                <w:kern w:val="2"/>
+                <w:sz w:val="22"/>
+                <w:szCs w:val="22"/>
+                <w:lang w:val="sv-SE" w:eastAsia="zh-CN" w:bidi="hi-IN"/>
+              </w:rPr>
+            </w:pPr>
+            <w:r>
+              <w:rPr>
+                <w:rFonts w:eastAsia="NSimSun" w:cs="Arial"/>
+                <w:color w:val="auto"/>
+                <w:kern w:val="2"/>
+                <w:sz w:val="22"/>
+                <w:szCs w:val="22"/>
+                <w:lang w:val="sv-SE" w:eastAsia="zh-CN" w:bidi="hi-IN"/>
+              </w:rPr>
               <w:t>GRAVEL</w:t>
             </w:r>
           </w:p>
@@ -12865,13 +12924,24 @@
               <w:pStyle w:val="Normal"/>
               <w:widowControl w:val="false"/>
               <w:rPr>
-                <w:sz w:val="22"/>
-                <w:szCs w:val="22"/>
-              </w:rPr>
-            </w:pPr>
-            <w:r>
-              <w:rPr/>
-              <w:t>STEEL_MATS</w:t>
+                <w:rFonts w:ascii="Liberation Serif" w:hAnsi="Liberation Serif" w:eastAsia="NSimSun" w:cs="Arial"/>
+                <w:color w:val="auto"/>
+                <w:kern w:val="2"/>
+                <w:sz w:val="22"/>
+                <w:szCs w:val="22"/>
+                <w:lang w:val="sv-SE" w:eastAsia="zh-CN" w:bidi="hi-IN"/>
+              </w:rPr>
+            </w:pPr>
+            <w:r>
+              <w:rPr>
+                <w:rFonts w:eastAsia="NSimSun" w:cs="Arial"/>
+                <w:color w:val="auto"/>
+                <w:kern w:val="2"/>
+                <w:sz w:val="22"/>
+                <w:szCs w:val="22"/>
+                <w:lang w:val="sv-SE" w:eastAsia="zh-CN" w:bidi="hi-IN"/>
+              </w:rPr>
+              <w:t>SNOW</w:t>
             </w:r>
           </w:p>
         </w:tc>
@@ -12891,12 +12961,23 @@
               <w:pStyle w:val="Normal"/>
               <w:widowControl w:val="false"/>
               <w:rPr>
-                <w:sz w:val="22"/>
-                <w:szCs w:val="22"/>
-              </w:rPr>
-            </w:pPr>
-            <w:r>
-              <w:rPr/>
+                <w:rFonts w:ascii="Liberation Serif" w:hAnsi="Liberation Serif" w:eastAsia="NSimSun" w:cs="Arial"/>
+                <w:color w:val="auto"/>
+                <w:kern w:val="2"/>
+                <w:sz w:val="22"/>
+                <w:szCs w:val="22"/>
+                <w:lang w:val="sv-SE" w:eastAsia="zh-CN" w:bidi="hi-IN"/>
+              </w:rPr>
+            </w:pPr>
+            <w:r>
+              <w:rPr>
+                <w:rFonts w:eastAsia="NSimSun" w:cs="Arial"/>
+                <w:color w:val="auto"/>
+                <w:kern w:val="2"/>
+                <w:sz w:val="22"/>
+                <w:szCs w:val="22"/>
+                <w:lang w:val="sv-SE" w:eastAsia="zh-CN" w:bidi="hi-IN"/>
+              </w:rPr>
               <w:t>CLAY</w:t>
             </w:r>
           </w:p>
@@ -12914,13 +12995,40 @@
               <w:pStyle w:val="Normal"/>
               <w:widowControl w:val="false"/>
               <w:rPr>
-                <w:sz w:val="22"/>
-                <w:szCs w:val="22"/>
-              </w:rPr>
-            </w:pPr>
-            <w:r>
-              <w:rPr/>
-              <w:t>ICE</w:t>
+                <w:rFonts w:ascii="Liberation Serif" w:hAnsi="Liberation Serif" w:eastAsia="NSimSun" w:cs="Arial"/>
+                <w:color w:val="auto"/>
+                <w:kern w:val="2"/>
+                <w:sz w:val="22"/>
+                <w:szCs w:val="22"/>
+                <w:lang w:val="sv-SE" w:eastAsia="zh-CN" w:bidi="hi-IN"/>
+              </w:rPr>
+            </w:pPr>
+            <w:r>
+              <w:rPr>
+                <w:rFonts w:eastAsia="NSimSun" w:cs="Arial"/>
+                <w:b w:val="false"/>
+                <w:i w:val="false"/>
+                <w:caps w:val="false"/>
+                <w:smallCaps w:val="false"/>
+                <w:color w:val="auto"/>
+                <w:spacing w:val="0"/>
+                <w:kern w:val="2"/>
+                <w:sz w:val="22"/>
+                <w:szCs w:val="22"/>
+                <w:lang w:val="sv-SE" w:eastAsia="zh-CN" w:bidi="hi-IN"/>
+              </w:rPr>
+              <w:t>HARD_TURF</w:t>
+            </w:r>
+            <w:r>
+              <w:rPr>
+                <w:rFonts w:eastAsia="NSimSun" w:cs="Arial"/>
+                <w:color w:val="auto"/>
+                <w:kern w:val="2"/>
+                <w:sz w:val="22"/>
+                <w:szCs w:val="22"/>
+                <w:lang w:val="sv-SE" w:eastAsia="zh-CN" w:bidi="hi-IN"/>
+              </w:rPr>
+              <w:t xml:space="preserve"> </w:t>
             </w:r>
           </w:p>
         </w:tc>
@@ -12938,13 +13046,24 @@
               <w:pStyle w:val="Normal"/>
               <w:widowControl w:val="false"/>
               <w:rPr>
-                <w:sz w:val="22"/>
-                <w:szCs w:val="22"/>
-              </w:rPr>
-            </w:pPr>
-            <w:r>
-              <w:rPr/>
-              <w:t>TARMAC</w:t>
+                <w:rFonts w:ascii="Liberation Serif" w:hAnsi="Liberation Serif" w:eastAsia="NSimSun" w:cs="Arial"/>
+                <w:color w:val="auto"/>
+                <w:kern w:val="2"/>
+                <w:sz w:val="22"/>
+                <w:szCs w:val="22"/>
+                <w:lang w:val="sv-SE" w:eastAsia="zh-CN" w:bidi="hi-IN"/>
+              </w:rPr>
+            </w:pPr>
+            <w:r>
+              <w:rPr>
+                <w:rFonts w:eastAsia="NSimSun" w:cs="Arial"/>
+                <w:color w:val="auto"/>
+                <w:kern w:val="2"/>
+                <w:sz w:val="22"/>
+                <w:szCs w:val="22"/>
+                <w:lang w:val="sv-SE" w:eastAsia="zh-CN" w:bidi="hi-IN"/>
+              </w:rPr>
+              <w:t>STEEL_MATS</w:t>
             </w:r>
           </w:p>
         </w:tc>
@@ -12964,12 +13083,23 @@
               <w:pStyle w:val="Normal"/>
               <w:widowControl w:val="false"/>
               <w:rPr>
-                <w:sz w:val="22"/>
-                <w:szCs w:val="22"/>
-              </w:rPr>
-            </w:pPr>
-            <w:r>
-              <w:rPr/>
+                <w:rFonts w:ascii="Liberation Serif" w:hAnsi="Liberation Serif" w:eastAsia="NSimSun" w:cs="Arial"/>
+                <w:color w:val="auto"/>
+                <w:kern w:val="2"/>
+                <w:sz w:val="22"/>
+                <w:szCs w:val="22"/>
+                <w:lang w:val="sv-SE" w:eastAsia="zh-CN" w:bidi="hi-IN"/>
+              </w:rPr>
+            </w:pPr>
+            <w:r>
+              <w:rPr>
+                <w:rFonts w:eastAsia="NSimSun" w:cs="Arial"/>
+                <w:color w:val="auto"/>
+                <w:kern w:val="2"/>
+                <w:sz w:val="22"/>
+                <w:szCs w:val="22"/>
+                <w:lang w:val="sv-SE" w:eastAsia="zh-CN" w:bidi="hi-IN"/>
+              </w:rPr>
               <w:t>CEMENT</w:t>
             </w:r>
           </w:p>
@@ -12987,13 +13117,24 @@
               <w:pStyle w:val="Normal"/>
               <w:widowControl w:val="false"/>
               <w:rPr>
-                <w:sz w:val="22"/>
-                <w:szCs w:val="22"/>
-              </w:rPr>
-            </w:pPr>
-            <w:r>
-              <w:rPr/>
-              <w:t>MACADAM</w:t>
+                <w:rFonts w:ascii="Liberation Serif" w:hAnsi="Liberation Serif" w:eastAsia="NSimSun" w:cs="Arial"/>
+                <w:color w:val="auto"/>
+                <w:kern w:val="2"/>
+                <w:sz w:val="22"/>
+                <w:szCs w:val="22"/>
+                <w:lang w:val="sv-SE" w:eastAsia="zh-CN" w:bidi="hi-IN"/>
+              </w:rPr>
+            </w:pPr>
+            <w:r>
+              <w:rPr>
+                <w:rFonts w:eastAsia="NSimSun" w:cs="Arial"/>
+                <w:color w:val="auto"/>
+                <w:kern w:val="2"/>
+                <w:sz w:val="22"/>
+                <w:szCs w:val="22"/>
+                <w:lang w:val="sv-SE" w:eastAsia="zh-CN" w:bidi="hi-IN"/>
+              </w:rPr>
+              <w:t>ICE</w:t>
             </w:r>
           </w:p>
         </w:tc>
@@ -13011,13 +13152,24 @@
               <w:pStyle w:val="Normal"/>
               <w:widowControl w:val="false"/>
               <w:rPr>
-                <w:sz w:val="22"/>
-                <w:szCs w:val="22"/>
-              </w:rPr>
-            </w:pPr>
-            <w:r>
-              <w:rPr/>
-              <w:t>UNKNOWN</w:t>
+                <w:rFonts w:ascii="Liberation Serif" w:hAnsi="Liberation Serif" w:eastAsia="NSimSun" w:cs="Arial"/>
+                <w:color w:val="auto"/>
+                <w:kern w:val="2"/>
+                <w:sz w:val="22"/>
+                <w:szCs w:val="22"/>
+                <w:lang w:val="sv-SE" w:eastAsia="zh-CN" w:bidi="hi-IN"/>
+              </w:rPr>
+            </w:pPr>
+            <w:r>
+              <w:rPr>
+                <w:rFonts w:eastAsia="NSimSun" w:cs="Arial"/>
+                <w:color w:val="auto"/>
+                <w:kern w:val="2"/>
+                <w:sz w:val="22"/>
+                <w:szCs w:val="22"/>
+                <w:lang w:val="sv-SE" w:eastAsia="zh-CN" w:bidi="hi-IN"/>
+              </w:rPr>
+              <w:t>TARMAC</w:t>
             </w:r>
           </w:p>
         </w:tc>
@@ -13037,12 +13189,23 @@
               <w:pStyle w:val="Normal"/>
               <w:widowControl w:val="false"/>
               <w:rPr>
-                <w:sz w:val="22"/>
-                <w:szCs w:val="22"/>
-              </w:rPr>
-            </w:pPr>
-            <w:r>
-              <w:rPr/>
+                <w:rFonts w:ascii="Liberation Serif" w:hAnsi="Liberation Serif" w:eastAsia="NSimSun" w:cs="Arial"/>
+                <w:color w:val="auto"/>
+                <w:kern w:val="2"/>
+                <w:sz w:val="22"/>
+                <w:szCs w:val="22"/>
+                <w:lang w:val="sv-SE" w:eastAsia="zh-CN" w:bidi="hi-IN"/>
+              </w:rPr>
+            </w:pPr>
+            <w:r>
+              <w:rPr>
+                <w:rFonts w:eastAsia="NSimSun" w:cs="Arial"/>
+                <w:color w:val="auto"/>
+                <w:kern w:val="2"/>
+                <w:sz w:val="22"/>
+                <w:szCs w:val="22"/>
+                <w:lang w:val="sv-SE" w:eastAsia="zh-CN" w:bidi="hi-IN"/>
+              </w:rPr>
               <w:t>CONCRETE</w:t>
             </w:r>
           </w:p>
@@ -13060,13 +13223,29 @@
               <w:pStyle w:val="Normal"/>
               <w:widowControl w:val="false"/>
               <w:rPr>
-                <w:sz w:val="22"/>
-                <w:szCs w:val="22"/>
-              </w:rPr>
-            </w:pPr>
-            <w:r>
-              <w:rPr/>
-              <w:t>OIL_TREATED, PLANKS</w:t>
+                <w:rFonts w:ascii="Liberation Serif" w:hAnsi="Liberation Serif" w:eastAsia="NSimSun" w:cs="Arial"/>
+                <w:color w:val="auto"/>
+                <w:kern w:val="2"/>
+                <w:sz w:val="22"/>
+                <w:szCs w:val="22"/>
+                <w:lang w:val="sv-SE" w:eastAsia="zh-CN" w:bidi="hi-IN"/>
+              </w:rPr>
+            </w:pPr>
+            <w:r>
+              <w:rPr>
+                <w:rFonts w:eastAsia="NSimSun" w:cs="Arial"/>
+                <w:b w:val="false"/>
+                <w:i w:val="false"/>
+                <w:caps w:val="false"/>
+                <w:smallCaps w:val="false"/>
+                <w:color w:val="auto"/>
+                <w:spacing w:val="0"/>
+                <w:kern w:val="2"/>
+                <w:sz w:val="22"/>
+                <w:szCs w:val="22"/>
+                <w:lang w:val="sv-SE" w:eastAsia="zh-CN" w:bidi="hi-IN"/>
+              </w:rPr>
+              <w:t>LONG_GRASS</w:t>
             </w:r>
           </w:p>
         </w:tc>
@@ -13084,13 +13263,24 @@
               <w:pStyle w:val="Normal"/>
               <w:widowControl w:val="false"/>
               <w:rPr>
-                <w:sz w:val="22"/>
-                <w:szCs w:val="22"/>
-              </w:rPr>
-            </w:pPr>
-            <w:r>
-              <w:rPr/>
-              <w:t>WATER</w:t>
+                <w:rFonts w:ascii="Liberation Serif" w:hAnsi="Liberation Serif" w:eastAsia="NSimSun" w:cs="Arial"/>
+                <w:color w:val="auto"/>
+                <w:kern w:val="2"/>
+                <w:sz w:val="22"/>
+                <w:szCs w:val="22"/>
+                <w:lang w:val="sv-SE" w:eastAsia="zh-CN" w:bidi="hi-IN"/>
+              </w:rPr>
+            </w:pPr>
+            <w:r>
+              <w:rPr>
+                <w:rFonts w:eastAsia="NSimSun" w:cs="Arial"/>
+                <w:color w:val="auto"/>
+                <w:kern w:val="2"/>
+                <w:sz w:val="22"/>
+                <w:szCs w:val="22"/>
+                <w:lang w:val="sv-SE" w:eastAsia="zh-CN" w:bidi="hi-IN"/>
+              </w:rPr>
+              <w:t>UNKNOWN</w:t>
             </w:r>
           </w:p>
         </w:tc>
@@ -13110,12 +13300,23 @@
               <w:pStyle w:val="Normal"/>
               <w:widowControl w:val="false"/>
               <w:rPr>
-                <w:sz w:val="22"/>
-                <w:szCs w:val="22"/>
-              </w:rPr>
-            </w:pPr>
-            <w:r>
-              <w:rPr/>
+                <w:rFonts w:ascii="Liberation Serif" w:hAnsi="Liberation Serif" w:eastAsia="NSimSun" w:cs="Arial"/>
+                <w:color w:val="auto"/>
+                <w:kern w:val="2"/>
+                <w:sz w:val="22"/>
+                <w:szCs w:val="22"/>
+                <w:lang w:val="sv-SE" w:eastAsia="zh-CN" w:bidi="hi-IN"/>
+              </w:rPr>
+            </w:pPr>
+            <w:r>
+              <w:rPr>
+                <w:rFonts w:eastAsia="NSimSun" w:cs="Arial"/>
+                <w:color w:val="auto"/>
+                <w:kern w:val="2"/>
+                <w:sz w:val="22"/>
+                <w:szCs w:val="22"/>
+                <w:lang w:val="sv-SE" w:eastAsia="zh-CN" w:bidi="hi-IN"/>
+              </w:rPr>
               <w:t>CORAL</w:t>
             </w:r>
           </w:p>
@@ -13133,13 +13334,24 @@
               <w:pStyle w:val="Normal"/>
               <w:widowControl w:val="false"/>
               <w:rPr>
-                <w:sz w:val="22"/>
-                <w:szCs w:val="22"/>
-              </w:rPr>
-            </w:pPr>
-            <w:r>
-              <w:rPr/>
-              <w:t>SAND</w:t>
+                <w:rFonts w:ascii="Liberation Serif" w:hAnsi="Liberation Serif" w:eastAsia="NSimSun" w:cs="Arial"/>
+                <w:color w:val="auto"/>
+                <w:kern w:val="2"/>
+                <w:sz w:val="22"/>
+                <w:szCs w:val="22"/>
+                <w:lang w:val="sv-SE" w:eastAsia="zh-CN" w:bidi="hi-IN"/>
+              </w:rPr>
+            </w:pPr>
+            <w:r>
+              <w:rPr>
+                <w:rFonts w:eastAsia="NSimSun" w:cs="Arial"/>
+                <w:color w:val="auto"/>
+                <w:kern w:val="2"/>
+                <w:sz w:val="22"/>
+                <w:szCs w:val="22"/>
+                <w:lang w:val="sv-SE" w:eastAsia="zh-CN" w:bidi="hi-IN"/>
+              </w:rPr>
+              <w:t>MACADAM</w:t>
             </w:r>
           </w:p>
         </w:tc>
@@ -13157,35 +13369,251 @@
               <w:pStyle w:val="Normal"/>
               <w:widowControl w:val="false"/>
               <w:rPr>
-                <w:sz w:val="22"/>
-                <w:szCs w:val="22"/>
-              </w:rPr>
-            </w:pPr>
-            <w:r>
-              <w:rPr>
-                <w:sz w:val="22"/>
-                <w:szCs w:val="22"/>
-              </w:rPr>
+                <w:rFonts w:ascii="Liberation Serif" w:hAnsi="Liberation Serif" w:eastAsia="NSimSun" w:cs="Arial"/>
+                <w:color w:val="auto"/>
+                <w:kern w:val="2"/>
+                <w:sz w:val="22"/>
+                <w:szCs w:val="22"/>
+                <w:lang w:val="sv-SE" w:eastAsia="zh-CN" w:bidi="hi-IN"/>
+              </w:rPr>
+            </w:pPr>
+            <w:r>
+              <w:rPr>
+                <w:rFonts w:eastAsia="NSimSun" w:cs="Arial"/>
+                <w:color w:val="auto"/>
+                <w:kern w:val="2"/>
+                <w:sz w:val="22"/>
+                <w:szCs w:val="22"/>
+                <w:lang w:val="sv-SE" w:eastAsia="zh-CN" w:bidi="hi-IN"/>
+              </w:rPr>
+              <w:t>URBAN</w:t>
+            </w:r>
+          </w:p>
+        </w:tc>
+      </w:tr>
+      <w:tr>
+        <w:trPr/>
+        <w:tc>
+          <w:tcPr>
+            <w:tcW w:w="3212" w:type="dxa"/>
+            <w:tcBorders>
+              <w:left w:val="single" w:sz="2" w:space="0" w:color="000000"/>
+              <w:bottom w:val="single" w:sz="2" w:space="0" w:color="000000"/>
+            </w:tcBorders>
+          </w:tcPr>
+          <w:p>
+            <w:pPr>
+              <w:pStyle w:val="Normal"/>
+              <w:widowControl w:val="false"/>
+              <w:rPr>
+                <w:rFonts w:ascii="Liberation Serif" w:hAnsi="Liberation Serif" w:eastAsia="NSimSun" w:cs="Arial"/>
+                <w:color w:val="auto"/>
+                <w:kern w:val="2"/>
+                <w:sz w:val="22"/>
+                <w:szCs w:val="22"/>
+                <w:lang w:val="sv-SE" w:eastAsia="zh-CN" w:bidi="hi-IN"/>
+              </w:rPr>
+            </w:pPr>
+            <w:r>
+              <w:rPr>
+                <w:rFonts w:eastAsia="NSimSun" w:cs="Arial"/>
+                <w:color w:val="auto"/>
+                <w:kern w:val="2"/>
+                <w:sz w:val="22"/>
+                <w:szCs w:val="22"/>
+                <w:lang w:val="sv-SE" w:eastAsia="zh-CN" w:bidi="hi-IN"/>
+              </w:rPr>
+              <w:t>DIRT</w:t>
+            </w:r>
+          </w:p>
+        </w:tc>
+        <w:tc>
+          <w:tcPr>
+            <w:tcW w:w="3213" w:type="dxa"/>
+            <w:tcBorders>
+              <w:left w:val="single" w:sz="2" w:space="0" w:color="000000"/>
+              <w:bottom w:val="single" w:sz="2" w:space="0" w:color="000000"/>
+            </w:tcBorders>
+          </w:tcPr>
+          <w:p>
+            <w:pPr>
+              <w:pStyle w:val="Normal"/>
+              <w:widowControl w:val="false"/>
+              <w:rPr>
+                <w:rFonts w:ascii="Liberation Serif" w:hAnsi="Liberation Serif" w:eastAsia="NSimSun" w:cs="Arial"/>
+                <w:color w:val="auto"/>
+                <w:kern w:val="2"/>
+                <w:sz w:val="22"/>
+                <w:szCs w:val="22"/>
+                <w:lang w:val="sv-SE" w:eastAsia="zh-CN" w:bidi="hi-IN"/>
+              </w:rPr>
+            </w:pPr>
+            <w:r>
+              <w:rPr>
+                <w:rFonts w:eastAsia="NSimSun" w:cs="Arial"/>
+                <w:color w:val="auto"/>
+                <w:kern w:val="2"/>
+                <w:sz w:val="22"/>
+                <w:szCs w:val="22"/>
+                <w:lang w:val="sv-SE" w:eastAsia="zh-CN" w:bidi="hi-IN"/>
+              </w:rPr>
+              <w:t>OIL_TREATED, PLANKS</w:t>
+            </w:r>
+          </w:p>
+        </w:tc>
+        <w:tc>
+          <w:tcPr>
+            <w:tcW w:w="3213" w:type="dxa"/>
+            <w:tcBorders>
+              <w:left w:val="single" w:sz="2" w:space="0" w:color="000000"/>
+              <w:bottom w:val="single" w:sz="2" w:space="0" w:color="000000"/>
+              <w:right w:val="single" w:sz="2" w:space="0" w:color="000000"/>
+            </w:tcBorders>
+          </w:tcPr>
+          <w:p>
+            <w:pPr>
+              <w:pStyle w:val="Normal"/>
+              <w:widowControl w:val="false"/>
+              <w:rPr>
+                <w:rFonts w:ascii="Liberation Serif" w:hAnsi="Liberation Serif" w:eastAsia="NSimSun" w:cs="Arial"/>
+                <w:color w:val="auto"/>
+                <w:kern w:val="2"/>
+                <w:sz w:val="22"/>
+                <w:szCs w:val="22"/>
+                <w:lang w:val="sv-SE" w:eastAsia="zh-CN" w:bidi="hi-IN"/>
+              </w:rPr>
+            </w:pPr>
+            <w:r>
+              <w:rPr>
+                <w:rFonts w:eastAsia="NSimSun" w:cs="Arial"/>
+                <w:color w:val="auto"/>
+                <w:kern w:val="2"/>
+                <w:sz w:val="22"/>
+                <w:szCs w:val="22"/>
+                <w:lang w:val="sv-SE" w:eastAsia="zh-CN" w:bidi="hi-IN"/>
+              </w:rPr>
+              <w:t>WATER</w:t>
+            </w:r>
+          </w:p>
+        </w:tc>
+      </w:tr>
+      <w:tr>
+        <w:trPr/>
+        <w:tc>
+          <w:tcPr>
+            <w:tcW w:w="3212" w:type="dxa"/>
+            <w:tcBorders>
+              <w:left w:val="single" w:sz="2" w:space="0" w:color="000000"/>
+              <w:bottom w:val="single" w:sz="2" w:space="0" w:color="000000"/>
+            </w:tcBorders>
+          </w:tcPr>
+          <w:p>
+            <w:pPr>
+              <w:pStyle w:val="Normal"/>
+              <w:widowControl w:val="false"/>
+              <w:rPr>
+                <w:rFonts w:ascii="Liberation Serif" w:hAnsi="Liberation Serif" w:eastAsia="NSimSun" w:cs="Arial"/>
+                <w:color w:val="auto"/>
+                <w:kern w:val="2"/>
+                <w:sz w:val="22"/>
+                <w:szCs w:val="22"/>
+                <w:lang w:val="sv-SE" w:eastAsia="zh-CN" w:bidi="hi-IN"/>
+              </w:rPr>
+            </w:pPr>
+            <w:r>
+              <w:rPr>
+                <w:rFonts w:eastAsia="NSimSun" w:cs="Arial"/>
+                <w:b w:val="false"/>
+                <w:i w:val="false"/>
+                <w:caps w:val="false"/>
+                <w:smallCaps w:val="false"/>
+                <w:color w:val="auto"/>
+                <w:spacing w:val="0"/>
+                <w:kern w:val="2"/>
+                <w:sz w:val="22"/>
+                <w:szCs w:val="22"/>
+                <w:lang w:val="sv-SE" w:eastAsia="zh-CN" w:bidi="hi-IN"/>
+              </w:rPr>
+              <w:t>FOREST</w:t>
+            </w:r>
+          </w:p>
+        </w:tc>
+        <w:tc>
+          <w:tcPr>
+            <w:tcW w:w="3213" w:type="dxa"/>
+            <w:tcBorders>
+              <w:left w:val="single" w:sz="2" w:space="0" w:color="000000"/>
+              <w:bottom w:val="single" w:sz="2" w:space="0" w:color="000000"/>
+            </w:tcBorders>
+          </w:tcPr>
+          <w:p>
+            <w:pPr>
+              <w:pStyle w:val="Normal"/>
+              <w:widowControl w:val="false"/>
+              <w:rPr>
+                <w:rFonts w:ascii="Liberation Serif" w:hAnsi="Liberation Serif" w:eastAsia="NSimSun" w:cs="Arial"/>
+                <w:color w:val="auto"/>
+                <w:kern w:val="2"/>
+                <w:sz w:val="22"/>
+                <w:szCs w:val="22"/>
+                <w:lang w:val="sv-SE" w:eastAsia="zh-CN" w:bidi="hi-IN"/>
+              </w:rPr>
+            </w:pPr>
+            <w:r>
+              <w:rPr>
+                <w:rFonts w:eastAsia="NSimSun" w:cs="Arial"/>
+                <w:color w:val="auto"/>
+                <w:kern w:val="2"/>
+                <w:sz w:val="22"/>
+                <w:szCs w:val="22"/>
+                <w:lang w:val="sv-SE" w:eastAsia="zh-CN" w:bidi="hi-IN"/>
+              </w:rPr>
+              <w:t>SAND</w:t>
+            </w:r>
+          </w:p>
+        </w:tc>
+        <w:tc>
+          <w:tcPr>
+            <w:tcW w:w="3213" w:type="dxa"/>
+            <w:tcBorders>
+              <w:left w:val="single" w:sz="2" w:space="0" w:color="000000"/>
+              <w:bottom w:val="single" w:sz="2" w:space="0" w:color="000000"/>
+              <w:right w:val="single" w:sz="2" w:space="0" w:color="000000"/>
+            </w:tcBorders>
+          </w:tcPr>
+          <w:p>
+            <w:pPr>
+              <w:pStyle w:val="Normal"/>
+              <w:widowControl w:val="false"/>
+              <w:rPr>
+                <w:rFonts w:ascii="Liberation Serif" w:hAnsi="Liberation Serif" w:eastAsia="NSimSun" w:cs="Arial"/>
+                <w:color w:val="auto"/>
+                <w:kern w:val="2"/>
+                <w:sz w:val="22"/>
+                <w:szCs w:val="22"/>
+                <w:lang w:val="sv-SE" w:eastAsia="zh-CN" w:bidi="hi-IN"/>
+              </w:rPr>
+            </w:pPr>
+            <w:r>
+              <w:rPr>
+                <w:rFonts w:eastAsia="NSimSun" w:cs="Arial"/>
+                <w:b w:val="false"/>
+                <w:i w:val="false"/>
+                <w:caps w:val="false"/>
+                <w:smallCaps w:val="false"/>
+                <w:color w:val="auto"/>
+                <w:spacing w:val="0"/>
+                <w:kern w:val="2"/>
+                <w:sz w:val="22"/>
+                <w:szCs w:val="22"/>
+                <w:lang w:val="sv-SE" w:eastAsia="zh-CN" w:bidi="hi-IN"/>
+              </w:rPr>
+              <w:t>WRIGHT_FLYER_TRACK</w:t>
             </w:r>
           </w:p>
         </w:tc>
       </w:tr>
     </w:tbl>
-    <w:p>
-      <w:pPr>
-        <w:pStyle w:val="Normal"/>
-        <w:rPr>
-          <w:sz w:val="22"/>
-          <w:szCs w:val="22"/>
-        </w:rPr>
-      </w:pPr>
-      <w:r>
-        <w:rPr>
-          <w:sz w:val="22"/>
-          <w:szCs w:val="22"/>
-        </w:rPr>
-      </w:r>
-    </w:p>
     <w:p>
       <w:pPr>
         <w:pStyle w:val="Normal"/>

</xml_diff>

<commit_message>
Added no crash mode
</commit_message>
<xml_diff>
--- a/BushMissionGen/README.docx
+++ b/BushMissionGen/README.docx
@@ -397,7 +397,7 @@
       <w:sdtContent>
         <w:p>
           <w:pPr>
-            <w:pStyle w:val="Innehllsfrteckningrubrik"/>
+            <w:pStyle w:val="TOAHeading1"/>
             <w:suppressLineNumbers/>
             <w:ind w:left="0" w:hanging="0"/>
             <w:rPr>
@@ -421,9 +421,6 @@
         <w:p>
           <w:pPr>
             <w:pStyle w:val="Innehllsfrteckning1"/>
-            <w:tabs>
-              <w:tab w:val="right" w:pos="9638" w:leader="dot"/>
-            </w:tabs>
             <w:rPr/>
           </w:pPr>
           <w:r>
@@ -433,6 +430,7 @@
             <w:rPr>
               <w:webHidden/>
               <w:rStyle w:val="Frteckningslnk"/>
+              <w:vanish w:val="false"/>
             </w:rPr>
             <w:instrText> TOC \z \o "1-3" \u \h</w:instrText>
           </w:r>
@@ -440,6 +438,7 @@
             <w:rPr>
               <w:webHidden/>
               <w:rStyle w:val="Frteckningslnk"/>
+              <w:vanish w:val="false"/>
             </w:rPr>
             <w:fldChar w:fldCharType="separate"/>
           </w:r>
@@ -448,6 +447,7 @@
               <w:rPr>
                 <w:webHidden/>
                 <w:rStyle w:val="Frteckningslnk"/>
+                <w:vanish w:val="false"/>
               </w:rPr>
               <w:t xml:space="preserve">​ </w:t>
             </w:r>
@@ -475,6 +475,7 @@
               <w:rPr>
                 <w:webHidden/>
                 <w:rStyle w:val="Frteckningslnk"/>
+                <w:vanish w:val="false"/>
               </w:rPr>
               <w:t xml:space="preserve">​ </w:t>
             </w:r>
@@ -502,6 +503,7 @@
               <w:rPr>
                 <w:webHidden/>
                 <w:rStyle w:val="Frteckningslnk"/>
+                <w:vanish w:val="false"/>
               </w:rPr>
               <w:t xml:space="preserve">​ </w:t>
             </w:r>
@@ -529,6 +531,7 @@
               <w:rPr>
                 <w:webHidden/>
                 <w:rStyle w:val="Frteckningslnk"/>
+                <w:vanish w:val="false"/>
               </w:rPr>
               <w:t xml:space="preserve">​ </w:t>
             </w:r>
@@ -556,6 +559,7 @@
               <w:rPr>
                 <w:webHidden/>
                 <w:rStyle w:val="Frteckningslnk"/>
+                <w:vanish w:val="false"/>
               </w:rPr>
               <w:t xml:space="preserve">​ </w:t>
             </w:r>
@@ -583,6 +587,7 @@
               <w:rPr>
                 <w:webHidden/>
                 <w:rStyle w:val="Frteckningslnk"/>
+                <w:vanish w:val="false"/>
               </w:rPr>
               <w:t xml:space="preserve">​ </w:t>
             </w:r>
@@ -610,6 +615,7 @@
               <w:rPr>
                 <w:webHidden/>
                 <w:rStyle w:val="Frteckningslnk"/>
+                <w:vanish w:val="false"/>
               </w:rPr>
               <w:t xml:space="preserve">​ </w:t>
             </w:r>
@@ -637,6 +643,7 @@
               <w:rPr>
                 <w:webHidden/>
                 <w:rStyle w:val="Frteckningslnk"/>
+                <w:vanish w:val="false"/>
               </w:rPr>
               <w:t xml:space="preserve">​ </w:t>
             </w:r>
@@ -664,6 +671,7 @@
               <w:rPr>
                 <w:webHidden/>
                 <w:rStyle w:val="Frteckningslnk"/>
+                <w:vanish w:val="false"/>
               </w:rPr>
               <w:t xml:space="preserve">​ </w:t>
             </w:r>
@@ -691,6 +699,7 @@
               <w:rPr>
                 <w:webHidden/>
                 <w:rStyle w:val="Frteckningslnk"/>
+                <w:vanish w:val="false"/>
               </w:rPr>
               <w:t xml:space="preserve">​ </w:t>
             </w:r>
@@ -718,6 +727,7 @@
               <w:rPr>
                 <w:webHidden/>
                 <w:rStyle w:val="Frteckningslnk"/>
+                <w:vanish w:val="false"/>
               </w:rPr>
               <w:t xml:space="preserve">​ </w:t>
             </w:r>
@@ -745,6 +755,7 @@
               <w:rPr>
                 <w:webHidden/>
                 <w:rStyle w:val="Frteckningslnk"/>
+                <w:vanish w:val="false"/>
               </w:rPr>
               <w:t xml:space="preserve">​ </w:t>
             </w:r>
@@ -772,6 +783,7 @@
               <w:rPr>
                 <w:webHidden/>
                 <w:rStyle w:val="Frteckningslnk"/>
+                <w:vanish w:val="false"/>
               </w:rPr>
               <w:t xml:space="preserve">​ </w:t>
             </w:r>
@@ -799,6 +811,7 @@
               <w:rPr>
                 <w:webHidden/>
                 <w:rStyle w:val="Frteckningslnk"/>
+                <w:vanish w:val="false"/>
               </w:rPr>
               <w:t xml:space="preserve">​ </w:t>
             </w:r>
@@ -826,6 +839,7 @@
               <w:rPr>
                 <w:webHidden/>
                 <w:rStyle w:val="Frteckningslnk"/>
+                <w:vanish w:val="false"/>
               </w:rPr>
               <w:t xml:space="preserve">​ </w:t>
             </w:r>
@@ -853,6 +867,7 @@
               <w:rPr>
                 <w:webHidden/>
                 <w:rStyle w:val="Frteckningslnk"/>
+                <w:vanish w:val="false"/>
               </w:rPr>
               <w:t xml:space="preserve">​ </w:t>
             </w:r>
@@ -880,6 +895,7 @@
               <w:rPr>
                 <w:webHidden/>
                 <w:rStyle w:val="Frteckningslnk"/>
+                <w:vanish w:val="false"/>
               </w:rPr>
               <w:t xml:space="preserve">​ </w:t>
             </w:r>
@@ -907,6 +923,7 @@
               <w:rPr>
                 <w:webHidden/>
                 <w:rStyle w:val="Frteckningslnk"/>
+                <w:vanish w:val="false"/>
               </w:rPr>
               <w:t xml:space="preserve">​ </w:t>
             </w:r>
@@ -934,6 +951,7 @@
               <w:rPr>
                 <w:webHidden/>
                 <w:rStyle w:val="Frteckningslnk"/>
+                <w:vanish w:val="false"/>
               </w:rPr>
               <w:t xml:space="preserve">​ </w:t>
             </w:r>
@@ -961,6 +979,7 @@
               <w:rPr>
                 <w:webHidden/>
                 <w:rStyle w:val="Frteckningslnk"/>
+                <w:vanish w:val="false"/>
               </w:rPr>
               <w:t xml:space="preserve">​ </w:t>
             </w:r>
@@ -988,6 +1007,7 @@
               <w:rPr>
                 <w:webHidden/>
                 <w:rStyle w:val="Frteckningslnk"/>
+                <w:vanish w:val="false"/>
               </w:rPr>
               <w:t xml:space="preserve">​ </w:t>
             </w:r>
@@ -1015,6 +1035,7 @@
               <w:rPr>
                 <w:webHidden/>
                 <w:rStyle w:val="Frteckningslnk"/>
+                <w:vanish w:val="false"/>
               </w:rPr>
               <w:t xml:space="preserve">​ </w:t>
             </w:r>
@@ -1042,6 +1063,7 @@
               <w:rPr>
                 <w:webHidden/>
                 <w:rStyle w:val="Frteckningslnk"/>
+                <w:vanish w:val="false"/>
               </w:rPr>
               <w:t xml:space="preserve">​ </w:t>
             </w:r>
@@ -1069,6 +1091,7 @@
               <w:rPr>
                 <w:webHidden/>
                 <w:rStyle w:val="Frteckningslnk"/>
+                <w:vanish w:val="false"/>
               </w:rPr>
               <w:t xml:space="preserve">​ </w:t>
             </w:r>
@@ -1085,9 +1108,6 @@
         <w:p>
           <w:pPr>
             <w:pStyle w:val="Innehllsfrteckning1"/>
-            <w:tabs>
-              <w:tab w:val="right" w:pos="9638" w:leader="dot"/>
-            </w:tabs>
             <w:rPr/>
           </w:pPr>
           <w:hyperlink w:anchor="__RefHeading___Toc3980_1735932911">
@@ -1095,6 +1115,7 @@
               <w:rPr>
                 <w:webHidden/>
                 <w:rStyle w:val="Frteckningslnk"/>
+                <w:vanish w:val="false"/>
               </w:rPr>
               <w:t xml:space="preserve">​ </w:t>
             </w:r>
@@ -1122,6 +1143,7 @@
               <w:rPr>
                 <w:webHidden/>
                 <w:rStyle w:val="Frteckningslnk"/>
+                <w:vanish w:val="false"/>
               </w:rPr>
               <w:t xml:space="preserve">​ </w:t>
             </w:r>
@@ -1138,9 +1160,6 @@
         <w:p>
           <w:pPr>
             <w:pStyle w:val="Innehllsfrteckning1"/>
-            <w:tabs>
-              <w:tab w:val="right" w:pos="9638" w:leader="dot"/>
-            </w:tabs>
             <w:rPr/>
           </w:pPr>
           <w:hyperlink w:anchor="__RefHeading___Toc3984_1735932911">
@@ -1148,6 +1167,7 @@
               <w:rPr>
                 <w:webHidden/>
                 <w:rStyle w:val="Frteckningslnk"/>
+                <w:vanish w:val="false"/>
               </w:rPr>
               <w:t xml:space="preserve">​ </w:t>
             </w:r>
@@ -1175,6 +1195,7 @@
               <w:rPr>
                 <w:webHidden/>
                 <w:rStyle w:val="Frteckningslnk"/>
+                <w:vanish w:val="false"/>
               </w:rPr>
               <w:t xml:space="preserve">​ </w:t>
             </w:r>
@@ -1202,6 +1223,7 @@
               <w:rPr>
                 <w:webHidden/>
                 <w:rStyle w:val="Frteckningslnk"/>
+                <w:vanish w:val="false"/>
               </w:rPr>
               <w:t xml:space="preserve">​ </w:t>
             </w:r>
@@ -3343,7 +3365,7 @@
       </w:tblPr>
       <w:tblGrid>
         <w:gridCol w:w="4992"/>
-        <w:gridCol w:w="4762"/>
+        <w:gridCol w:w="4761"/>
       </w:tblGrid>
       <w:tr>
         <w:trPr/>
@@ -3382,7 +3404,7 @@
         </w:tc>
         <w:tc>
           <w:tcPr>
-            <w:tcW w:w="4762" w:type="dxa"/>
+            <w:tcW w:w="4761" w:type="dxa"/>
             <w:tcBorders/>
           </w:tcPr>
           <w:p>
@@ -3460,7 +3482,7 @@
         </w:tc>
         <w:tc>
           <w:tcPr>
-            <w:tcW w:w="4762" w:type="dxa"/>
+            <w:tcW w:w="4761" w:type="dxa"/>
             <w:tcBorders/>
           </w:tcPr>
           <w:p>
@@ -3531,7 +3553,7 @@
         </w:tc>
         <w:tc>
           <w:tcPr>
-            <w:tcW w:w="4762" w:type="dxa"/>
+            <w:tcW w:w="4761" w:type="dxa"/>
             <w:tcBorders/>
           </w:tcPr>
           <w:p>
@@ -3626,7 +3648,7 @@
         </w:tc>
         <w:tc>
           <w:tcPr>
-            <w:tcW w:w="4762" w:type="dxa"/>
+            <w:tcW w:w="4761" w:type="dxa"/>
             <w:tcBorders>
               <w:top w:val="nil"/>
             </w:tcBorders>
@@ -3714,7 +3736,7 @@
         </w:tc>
         <w:tc>
           <w:tcPr>
-            <w:tcW w:w="4762" w:type="dxa"/>
+            <w:tcW w:w="4761" w:type="dxa"/>
             <w:tcBorders>
               <w:top w:val="nil"/>
             </w:tcBorders>
@@ -3791,7 +3813,7 @@
         </w:tc>
         <w:tc>
           <w:tcPr>
-            <w:tcW w:w="4762" w:type="dxa"/>
+            <w:tcW w:w="4761" w:type="dxa"/>
             <w:tcBorders/>
           </w:tcPr>
           <w:p>
@@ -3866,7 +3888,7 @@
         </w:tc>
         <w:tc>
           <w:tcPr>
-            <w:tcW w:w="4762" w:type="dxa"/>
+            <w:tcW w:w="4761" w:type="dxa"/>
             <w:tcBorders/>
           </w:tcPr>
           <w:p>
@@ -3941,7 +3963,7 @@
         </w:tc>
         <w:tc>
           <w:tcPr>
-            <w:tcW w:w="4762" w:type="dxa"/>
+            <w:tcW w:w="4761" w:type="dxa"/>
             <w:tcBorders/>
           </w:tcPr>
           <w:p>
@@ -4016,7 +4038,7 @@
         </w:tc>
         <w:tc>
           <w:tcPr>
-            <w:tcW w:w="4762" w:type="dxa"/>
+            <w:tcW w:w="4761" w:type="dxa"/>
             <w:tcBorders/>
           </w:tcPr>
           <w:p>
@@ -4091,7 +4113,7 @@
         </w:tc>
         <w:tc>
           <w:tcPr>
-            <w:tcW w:w="4762" w:type="dxa"/>
+            <w:tcW w:w="4761" w:type="dxa"/>
             <w:tcBorders/>
           </w:tcPr>
           <w:p>
@@ -4166,7 +4188,7 @@
         </w:tc>
         <w:tc>
           <w:tcPr>
-            <w:tcW w:w="4762" w:type="dxa"/>
+            <w:tcW w:w="4761" w:type="dxa"/>
             <w:tcBorders/>
           </w:tcPr>
           <w:p>
@@ -4249,7 +4271,7 @@
         </w:tc>
         <w:tc>
           <w:tcPr>
-            <w:tcW w:w="4762" w:type="dxa"/>
+            <w:tcW w:w="4761" w:type="dxa"/>
             <w:tcBorders/>
           </w:tcPr>
           <w:p>
@@ -4353,7 +4375,7 @@
         </w:tc>
         <w:tc>
           <w:tcPr>
-            <w:tcW w:w="4762" w:type="dxa"/>
+            <w:tcW w:w="4761" w:type="dxa"/>
             <w:tcBorders/>
           </w:tcPr>
           <w:p>
@@ -4457,7 +4479,7 @@
         </w:tc>
         <w:tc>
           <w:tcPr>
-            <w:tcW w:w="4762" w:type="dxa"/>
+            <w:tcW w:w="4761" w:type="dxa"/>
             <w:tcBorders/>
           </w:tcPr>
           <w:p>
@@ -4553,7 +4575,7 @@
         </w:tc>
         <w:tc>
           <w:tcPr>
-            <w:tcW w:w="4762" w:type="dxa"/>
+            <w:tcW w:w="4761" w:type="dxa"/>
             <w:tcBorders>
               <w:top w:val="nil"/>
             </w:tcBorders>
@@ -4628,7 +4650,7 @@
         </w:tc>
         <w:tc>
           <w:tcPr>
-            <w:tcW w:w="4762" w:type="dxa"/>
+            <w:tcW w:w="4761" w:type="dxa"/>
             <w:tcBorders/>
           </w:tcPr>
           <w:p>
@@ -4703,7 +4725,7 @@
         </w:tc>
         <w:tc>
           <w:tcPr>
-            <w:tcW w:w="4762" w:type="dxa"/>
+            <w:tcW w:w="4761" w:type="dxa"/>
             <w:tcBorders/>
           </w:tcPr>
           <w:p>
@@ -4778,7 +4800,7 @@
         </w:tc>
         <w:tc>
           <w:tcPr>
-            <w:tcW w:w="4762" w:type="dxa"/>
+            <w:tcW w:w="4761" w:type="dxa"/>
             <w:tcBorders/>
           </w:tcPr>
           <w:p>
@@ -4853,7 +4875,7 @@
         </w:tc>
         <w:tc>
           <w:tcPr>
-            <w:tcW w:w="4762" w:type="dxa"/>
+            <w:tcW w:w="4761" w:type="dxa"/>
             <w:tcBorders/>
           </w:tcPr>
           <w:p>
@@ -4925,7 +4947,7 @@
         </w:tc>
         <w:tc>
           <w:tcPr>
-            <w:tcW w:w="4762" w:type="dxa"/>
+            <w:tcW w:w="4761" w:type="dxa"/>
             <w:tcBorders/>
           </w:tcPr>
           <w:p>
@@ -4997,7 +5019,7 @@
         </w:tc>
         <w:tc>
           <w:tcPr>
-            <w:tcW w:w="4762" w:type="dxa"/>
+            <w:tcW w:w="4761" w:type="dxa"/>
             <w:tcBorders/>
           </w:tcPr>
           <w:p>
@@ -5074,7 +5096,7 @@
         </w:tc>
         <w:tc>
           <w:tcPr>
-            <w:tcW w:w="4762" w:type="dxa"/>
+            <w:tcW w:w="4761" w:type="dxa"/>
             <w:tcBorders>
               <w:top w:val="nil"/>
             </w:tcBorders>
@@ -5154,7 +5176,7 @@
         </w:tc>
         <w:tc>
           <w:tcPr>
-            <w:tcW w:w="4762" w:type="dxa"/>
+            <w:tcW w:w="4761" w:type="dxa"/>
             <w:tcBorders>
               <w:top w:val="nil"/>
             </w:tcBorders>
@@ -5233,7 +5255,7 @@
         </w:tc>
         <w:tc>
           <w:tcPr>
-            <w:tcW w:w="4762" w:type="dxa"/>
+            <w:tcW w:w="4761" w:type="dxa"/>
             <w:tcBorders>
               <w:top w:val="nil"/>
             </w:tcBorders>
@@ -5325,7 +5347,7 @@
         </w:tc>
         <w:tc>
           <w:tcPr>
-            <w:tcW w:w="4762" w:type="dxa"/>
+            <w:tcW w:w="4761" w:type="dxa"/>
             <w:tcBorders>
               <w:top w:val="nil"/>
             </w:tcBorders>
@@ -5402,7 +5424,7 @@
         </w:tc>
         <w:tc>
           <w:tcPr>
-            <w:tcW w:w="4762" w:type="dxa"/>
+            <w:tcW w:w="4761" w:type="dxa"/>
             <w:tcBorders/>
           </w:tcPr>
           <w:p>
@@ -5490,7 +5512,7 @@
         </w:tc>
         <w:tc>
           <w:tcPr>
-            <w:tcW w:w="4762" w:type="dxa"/>
+            <w:tcW w:w="4761" w:type="dxa"/>
             <w:tcBorders/>
           </w:tcPr>
           <w:p>
@@ -5585,7 +5607,7 @@
         </w:tc>
         <w:tc>
           <w:tcPr>
-            <w:tcW w:w="4762" w:type="dxa"/>
+            <w:tcW w:w="4761" w:type="dxa"/>
             <w:tcBorders/>
           </w:tcPr>
           <w:p>
@@ -5671,7 +5693,7 @@
         </w:tc>
         <w:tc>
           <w:tcPr>
-            <w:tcW w:w="4762" w:type="dxa"/>
+            <w:tcW w:w="4761" w:type="dxa"/>
             <w:tcBorders/>
           </w:tcPr>
           <w:p>
@@ -5746,7 +5768,7 @@
         </w:tc>
         <w:tc>
           <w:tcPr>
-            <w:tcW w:w="4762" w:type="dxa"/>
+            <w:tcW w:w="4761" w:type="dxa"/>
             <w:tcBorders/>
           </w:tcPr>
           <w:p>
@@ -5821,7 +5843,7 @@
         </w:tc>
         <w:tc>
           <w:tcPr>
-            <w:tcW w:w="4762" w:type="dxa"/>
+            <w:tcW w:w="4761" w:type="dxa"/>
             <w:tcBorders/>
           </w:tcPr>
           <w:p>
@@ -5893,7 +5915,7 @@
         </w:tc>
         <w:tc>
           <w:tcPr>
-            <w:tcW w:w="4762" w:type="dxa"/>
+            <w:tcW w:w="4761" w:type="dxa"/>
             <w:tcBorders/>
           </w:tcPr>
           <w:p>
@@ -5968,7 +5990,7 @@
         </w:tc>
         <w:tc>
           <w:tcPr>
-            <w:tcW w:w="4762" w:type="dxa"/>
+            <w:tcW w:w="4761" w:type="dxa"/>
             <w:tcBorders/>
           </w:tcPr>
           <w:p>
@@ -6043,7 +6065,7 @@
         </w:tc>
         <w:tc>
           <w:tcPr>
-            <w:tcW w:w="4762" w:type="dxa"/>
+            <w:tcW w:w="4761" w:type="dxa"/>
             <w:tcBorders/>
           </w:tcPr>
           <w:p>
@@ -6137,7 +6159,7 @@
         </w:tc>
         <w:tc>
           <w:tcPr>
-            <w:tcW w:w="4762" w:type="dxa"/>
+            <w:tcW w:w="4761" w:type="dxa"/>
             <w:tcBorders>
               <w:top w:val="nil"/>
             </w:tcBorders>
@@ -6356,7 +6378,7 @@
         </w:tc>
         <w:tc>
           <w:tcPr>
-            <w:tcW w:w="4762" w:type="dxa"/>
+            <w:tcW w:w="4761" w:type="dxa"/>
             <w:tcBorders/>
           </w:tcPr>
           <w:p>
@@ -6440,7 +6462,7 @@
         </w:tc>
         <w:tc>
           <w:tcPr>
-            <w:tcW w:w="4762" w:type="dxa"/>
+            <w:tcW w:w="4761" w:type="dxa"/>
             <w:tcBorders>
               <w:top w:val="nil"/>
             </w:tcBorders>
@@ -6517,7 +6539,7 @@
         </w:tc>
         <w:tc>
           <w:tcPr>
-            <w:tcW w:w="4762" w:type="dxa"/>
+            <w:tcW w:w="4761" w:type="dxa"/>
             <w:tcBorders>
               <w:top w:val="nil"/>
             </w:tcBorders>
@@ -6591,7 +6613,7 @@
         </w:tc>
         <w:tc>
           <w:tcPr>
-            <w:tcW w:w="4762" w:type="dxa"/>
+            <w:tcW w:w="4761" w:type="dxa"/>
             <w:tcBorders/>
           </w:tcPr>
           <w:p>
@@ -6663,7 +6685,7 @@
         </w:tc>
         <w:tc>
           <w:tcPr>
-            <w:tcW w:w="4762" w:type="dxa"/>
+            <w:tcW w:w="4761" w:type="dxa"/>
             <w:tcBorders/>
           </w:tcPr>
           <w:p>
@@ -6735,7 +6757,7 @@
         </w:tc>
         <w:tc>
           <w:tcPr>
-            <w:tcW w:w="4762" w:type="dxa"/>
+            <w:tcW w:w="4761" w:type="dxa"/>
             <w:tcBorders/>
           </w:tcPr>
           <w:p>
@@ -6807,7 +6829,7 @@
         </w:tc>
         <w:tc>
           <w:tcPr>
-            <w:tcW w:w="4762" w:type="dxa"/>
+            <w:tcW w:w="4761" w:type="dxa"/>
             <w:tcBorders/>
           </w:tcPr>
           <w:p>
@@ -6879,7 +6901,7 @@
         </w:tc>
         <w:tc>
           <w:tcPr>
-            <w:tcW w:w="4762" w:type="dxa"/>
+            <w:tcW w:w="4761" w:type="dxa"/>
             <w:tcBorders/>
           </w:tcPr>
           <w:p>
@@ -6954,7 +6976,7 @@
         </w:tc>
         <w:tc>
           <w:tcPr>
-            <w:tcW w:w="4762" w:type="dxa"/>
+            <w:tcW w:w="4761" w:type="dxa"/>
             <w:tcBorders/>
           </w:tcPr>
           <w:p>
@@ -7029,7 +7051,7 @@
         </w:tc>
         <w:tc>
           <w:tcPr>
-            <w:tcW w:w="4762" w:type="dxa"/>
+            <w:tcW w:w="4761" w:type="dxa"/>
             <w:tcBorders/>
           </w:tcPr>
           <w:p>
@@ -7109,7 +7131,7 @@
         </w:tc>
         <w:tc>
           <w:tcPr>
-            <w:tcW w:w="4762" w:type="dxa"/>
+            <w:tcW w:w="4761" w:type="dxa"/>
             <w:tcBorders/>
           </w:tcPr>
           <w:p>
@@ -7192,7 +7214,7 @@
         </w:tc>
         <w:tc>
           <w:tcPr>
-            <w:tcW w:w="4762" w:type="dxa"/>
+            <w:tcW w:w="4761" w:type="dxa"/>
             <w:tcBorders/>
           </w:tcPr>
           <w:p>
@@ -7267,7 +7289,7 @@
         </w:tc>
         <w:tc>
           <w:tcPr>
-            <w:tcW w:w="4762" w:type="dxa"/>
+            <w:tcW w:w="4761" w:type="dxa"/>
             <w:tcBorders/>
           </w:tcPr>
           <w:p>
@@ -7342,7 +7364,7 @@
         </w:tc>
         <w:tc>
           <w:tcPr>
-            <w:tcW w:w="4762" w:type="dxa"/>
+            <w:tcW w:w="4761" w:type="dxa"/>
             <w:tcBorders/>
           </w:tcPr>
           <w:p>
@@ -7414,7 +7436,7 @@
         </w:tc>
         <w:tc>
           <w:tcPr>
-            <w:tcW w:w="4762" w:type="dxa"/>
+            <w:tcW w:w="4761" w:type="dxa"/>
             <w:tcBorders/>
           </w:tcPr>
           <w:p>
@@ -7486,7 +7508,7 @@
         </w:tc>
         <w:tc>
           <w:tcPr>
-            <w:tcW w:w="4762" w:type="dxa"/>
+            <w:tcW w:w="4761" w:type="dxa"/>
             <w:tcBorders/>
           </w:tcPr>
           <w:p>
@@ -7561,7 +7583,7 @@
         </w:tc>
         <w:tc>
           <w:tcPr>
-            <w:tcW w:w="4762" w:type="dxa"/>
+            <w:tcW w:w="4761" w:type="dxa"/>
             <w:tcBorders/>
           </w:tcPr>
           <w:p>
@@ -7636,7 +7658,7 @@
         </w:tc>
         <w:tc>
           <w:tcPr>
-            <w:tcW w:w="4762" w:type="dxa"/>
+            <w:tcW w:w="4761" w:type="dxa"/>
             <w:tcBorders/>
           </w:tcPr>
           <w:p>
@@ -7711,7 +7733,7 @@
         </w:tc>
         <w:tc>
           <w:tcPr>
-            <w:tcW w:w="4762" w:type="dxa"/>
+            <w:tcW w:w="4761" w:type="dxa"/>
             <w:tcBorders/>
           </w:tcPr>
           <w:p>
@@ -7783,7 +7805,7 @@
         </w:tc>
         <w:tc>
           <w:tcPr>
-            <w:tcW w:w="4762" w:type="dxa"/>
+            <w:tcW w:w="4761" w:type="dxa"/>
             <w:tcBorders/>
           </w:tcPr>
           <w:p>
@@ -7855,7 +7877,7 @@
         </w:tc>
         <w:tc>
           <w:tcPr>
-            <w:tcW w:w="4762" w:type="dxa"/>
+            <w:tcW w:w="4761" w:type="dxa"/>
             <w:tcBorders/>
           </w:tcPr>
           <w:p>
@@ -7927,7 +7949,7 @@
         </w:tc>
         <w:tc>
           <w:tcPr>
-            <w:tcW w:w="4762" w:type="dxa"/>
+            <w:tcW w:w="4761" w:type="dxa"/>
             <w:tcBorders/>
           </w:tcPr>
           <w:p>
@@ -7999,7 +8021,7 @@
         </w:tc>
         <w:tc>
           <w:tcPr>
-            <w:tcW w:w="4762" w:type="dxa"/>
+            <w:tcW w:w="4761" w:type="dxa"/>
             <w:tcBorders/>
           </w:tcPr>
           <w:p>
@@ -8085,7 +8107,7 @@
         </w:tc>
         <w:tc>
           <w:tcPr>
-            <w:tcW w:w="4762" w:type="dxa"/>
+            <w:tcW w:w="4761" w:type="dxa"/>
             <w:tcBorders/>
           </w:tcPr>
           <w:p>
@@ -8171,7 +8193,7 @@
         </w:tc>
         <w:tc>
           <w:tcPr>
-            <w:tcW w:w="4762" w:type="dxa"/>
+            <w:tcW w:w="4761" w:type="dxa"/>
             <w:tcBorders/>
           </w:tcPr>
           <w:p>
@@ -8270,7 +8292,7 @@
         </w:tc>
         <w:tc>
           <w:tcPr>
-            <w:tcW w:w="4762" w:type="dxa"/>
+            <w:tcW w:w="4761" w:type="dxa"/>
             <w:tcBorders/>
           </w:tcPr>
           <w:p>
@@ -8358,7 +8380,7 @@
         </w:tc>
         <w:tc>
           <w:tcPr>
-            <w:tcW w:w="4762" w:type="dxa"/>
+            <w:tcW w:w="4761" w:type="dxa"/>
             <w:tcBorders>
               <w:top w:val="nil"/>
             </w:tcBorders>
@@ -8466,7 +8488,7 @@
         </w:tc>
         <w:tc>
           <w:tcPr>
-            <w:tcW w:w="4762" w:type="dxa"/>
+            <w:tcW w:w="4761" w:type="dxa"/>
             <w:tcBorders>
               <w:top w:val="nil"/>
             </w:tcBorders>
@@ -8490,15 +8512,21 @@
                 <w:szCs w:val="22"/>
                 <w:lang w:val="en-US"/>
               </w:rPr>
-              <w:t xml:space="preserve">Assistance setting. </w:t>
-            </w:r>
-            <w:r>
-              <w:rPr>
-                <w:sz w:val="22"/>
-                <w:szCs w:val="22"/>
-                <w:lang w:val="en-US"/>
-              </w:rPr>
-              <w:t>Disables collision detection to be able to land on water etc.</w:t>
+              <w:t>Assistance setting. Disables collision detection to be able to land on water etc.</w:t>
+              <w:br/>
+            </w:r>
+            <w:r>
+              <w:rPr>
+                <w:rFonts w:eastAsia="NSimSun" w:cs="Arial"/>
+                <w:b/>
+                <w:bCs/>
+                <w:color w:val="C9211E"/>
+                <w:kern w:val="2"/>
+                <w:sz w:val="22"/>
+                <w:szCs w:val="22"/>
+                <w:lang w:val="en-US" w:eastAsia="zh-CN" w:bidi="hi-IN"/>
+              </w:rPr>
+              <w:t>NOTE!!! DOES NOT WORK AT THE MOMENT!! SIM BUG???</w:t>
             </w:r>
           </w:p>
         </w:tc>
@@ -8533,7 +8561,7 @@
                 <w:szCs w:val="22"/>
                 <w:lang w:val="en-US"/>
               </w:rPr>
-              <w:t>showPois</w:t>
+              <w:t>noCrashes</w:t>
             </w:r>
             <w:r>
               <w:rPr>
@@ -8547,7 +8575,7 @@
         </w:tc>
         <w:tc>
           <w:tcPr>
-            <w:tcW w:w="4762" w:type="dxa"/>
+            <w:tcW w:w="4761" w:type="dxa"/>
             <w:tcBorders>
               <w:top w:val="nil"/>
             </w:tcBorders>
@@ -8571,7 +8599,15 @@
                 <w:szCs w:val="22"/>
                 <w:lang w:val="en-US"/>
               </w:rPr>
-              <w:t>Assistance setting. Enables POIs.</w:t>
+              <w:t>Assistance setting. Disables c</w:t>
+            </w:r>
+            <w:r>
+              <w:rPr>
+                <w:sz w:val="22"/>
+                <w:szCs w:val="22"/>
+                <w:lang w:val="en-US"/>
+              </w:rPr>
+              <w:t>rash damage.</w:t>
             </w:r>
           </w:p>
         </w:tc>
@@ -8606,7 +8642,7 @@
                 <w:szCs w:val="22"/>
                 <w:lang w:val="en-US"/>
               </w:rPr>
-              <w:t>showCities</w:t>
+              <w:t>showPois</w:t>
             </w:r>
             <w:r>
               <w:rPr>
@@ -8620,7 +8656,7 @@
         </w:tc>
         <w:tc>
           <w:tcPr>
-            <w:tcW w:w="4762" w:type="dxa"/>
+            <w:tcW w:w="4761" w:type="dxa"/>
             <w:tcBorders>
               <w:top w:val="nil"/>
             </w:tcBorders>
@@ -8644,26 +8680,7 @@
                 <w:szCs w:val="22"/>
                 <w:lang w:val="en-US"/>
               </w:rPr>
-              <w:t xml:space="preserve">Assistance setting. Enables </w:t>
-            </w:r>
-            <w:r>
-              <w:rPr>
-                <w:rFonts w:eastAsia="NSimSun" w:cs="Arial"/>
-                <w:color w:val="auto"/>
-                <w:kern w:val="2"/>
-                <w:sz w:val="22"/>
-                <w:szCs w:val="22"/>
-                <w:lang w:val="en-US" w:eastAsia="zh-CN" w:bidi="hi-IN"/>
-              </w:rPr>
-              <w:t>city markers</w:t>
-            </w:r>
-            <w:r>
-              <w:rPr>
-                <w:sz w:val="22"/>
-                <w:szCs w:val="22"/>
-                <w:lang w:val="en-US"/>
-              </w:rPr>
-              <w:t>.</w:t>
+              <w:t>Assistance setting. Enables POIs.</w:t>
             </w:r>
           </w:p>
         </w:tc>
@@ -8698,6 +8715,98 @@
                 <w:szCs w:val="22"/>
                 <w:lang w:val="en-US"/>
               </w:rPr>
+              <w:t>showCities</w:t>
+            </w:r>
+            <w:r>
+              <w:rPr>
+                <w:sz w:val="22"/>
+                <w:szCs w:val="22"/>
+                <w:lang w:val="en-US"/>
+              </w:rPr>
+              <w:t>=True</w:t>
+            </w:r>
+          </w:p>
+        </w:tc>
+        <w:tc>
+          <w:tcPr>
+            <w:tcW w:w="4761" w:type="dxa"/>
+            <w:tcBorders>
+              <w:top w:val="nil"/>
+            </w:tcBorders>
+          </w:tcPr>
+          <w:p>
+            <w:pPr>
+              <w:pStyle w:val="Normal"/>
+              <w:widowControl w:val="false"/>
+              <w:suppressAutoHyphens w:val="true"/>
+              <w:spacing w:before="0" w:after="0"/>
+              <w:jc w:val="left"/>
+              <w:rPr>
+                <w:sz w:val="22"/>
+                <w:szCs w:val="22"/>
+                <w:lang w:val="en-US"/>
+              </w:rPr>
+            </w:pPr>
+            <w:r>
+              <w:rPr>
+                <w:sz w:val="22"/>
+                <w:szCs w:val="22"/>
+                <w:lang w:val="en-US"/>
+              </w:rPr>
+              <w:t xml:space="preserve">Assistance setting. Enables </w:t>
+            </w:r>
+            <w:r>
+              <w:rPr>
+                <w:rFonts w:eastAsia="NSimSun" w:cs="Arial"/>
+                <w:color w:val="auto"/>
+                <w:kern w:val="2"/>
+                <w:sz w:val="22"/>
+                <w:szCs w:val="22"/>
+                <w:lang w:val="en-US" w:eastAsia="zh-CN" w:bidi="hi-IN"/>
+              </w:rPr>
+              <w:t>city markers</w:t>
+            </w:r>
+            <w:r>
+              <w:rPr>
+                <w:sz w:val="22"/>
+                <w:szCs w:val="22"/>
+                <w:lang w:val="en-US"/>
+              </w:rPr>
+              <w:t>.</w:t>
+            </w:r>
+          </w:p>
+        </w:tc>
+      </w:tr>
+      <w:tr>
+        <w:trPr/>
+        <w:tc>
+          <w:tcPr>
+            <w:tcW w:w="4992" w:type="dxa"/>
+            <w:tcBorders>
+              <w:top w:val="nil"/>
+            </w:tcBorders>
+          </w:tcPr>
+          <w:p>
+            <w:pPr>
+              <w:pStyle w:val="Normal"/>
+              <w:widowControl w:val="false"/>
+              <w:suppressAutoHyphens w:val="true"/>
+              <w:spacing w:before="0" w:after="0"/>
+              <w:jc w:val="left"/>
+              <w:rPr>
+                <w:sz w:val="22"/>
+                <w:szCs w:val="22"/>
+                <w:lang w:val="en-US"/>
+              </w:rPr>
+            </w:pPr>
+            <w:r>
+              <w:rPr>
+                <w:b/>
+                <w:bCs/>
+                <w:sz w:val="22"/>
+                <w:szCs w:val="22"/>
+                <w:lang w:val="en-US"/>
+              </w:rPr>
               <w:t>showFauna</w:t>
             </w:r>
             <w:r>
@@ -8712,7 +8821,7 @@
         </w:tc>
         <w:tc>
           <w:tcPr>
-            <w:tcW w:w="4762" w:type="dxa"/>
+            <w:tcW w:w="4761" w:type="dxa"/>
             <w:tcBorders>
               <w:top w:val="nil"/>
             </w:tcBorders>
@@ -8819,7 +8928,7 @@
         </w:tc>
         <w:tc>
           <w:tcPr>
-            <w:tcW w:w="4762" w:type="dxa"/>
+            <w:tcW w:w="4761" w:type="dxa"/>
             <w:tcBorders>
               <w:top w:val="nil"/>
             </w:tcBorders>
@@ -8911,7 +9020,7 @@
         </w:tc>
         <w:tc>
           <w:tcPr>
-            <w:tcW w:w="4762" w:type="dxa"/>
+            <w:tcW w:w="4761" w:type="dxa"/>
             <w:tcBorders>
               <w:top w:val="nil"/>
             </w:tcBorders>
@@ -9003,7 +9112,7 @@
         </w:tc>
         <w:tc>
           <w:tcPr>
-            <w:tcW w:w="4762" w:type="dxa"/>
+            <w:tcW w:w="4761" w:type="dxa"/>
             <w:tcBorders>
               <w:top w:val="nil"/>
             </w:tcBorders>
@@ -9080,7 +9189,7 @@
         </w:tc>
         <w:tc>
           <w:tcPr>
-            <w:tcW w:w="4762" w:type="dxa"/>
+            <w:tcW w:w="4761" w:type="dxa"/>
             <w:tcBorders>
               <w:top w:val="nil"/>
             </w:tcBorders>
@@ -9157,7 +9266,7 @@
         </w:tc>
         <w:tc>
           <w:tcPr>
-            <w:tcW w:w="4762" w:type="dxa"/>
+            <w:tcW w:w="4761" w:type="dxa"/>
             <w:tcBorders/>
           </w:tcPr>
           <w:p>
@@ -9232,7 +9341,7 @@
         </w:tc>
         <w:tc>
           <w:tcPr>
-            <w:tcW w:w="4762" w:type="dxa"/>
+            <w:tcW w:w="4761" w:type="dxa"/>
             <w:tcBorders/>
           </w:tcPr>
           <w:p>
@@ -9307,7 +9416,7 @@
         </w:tc>
         <w:tc>
           <w:tcPr>
-            <w:tcW w:w="4762" w:type="dxa"/>
+            <w:tcW w:w="4761" w:type="dxa"/>
             <w:tcBorders/>
           </w:tcPr>
           <w:p>
@@ -9390,7 +9499,7 @@
         </w:tc>
         <w:tc>
           <w:tcPr>
-            <w:tcW w:w="4762" w:type="dxa"/>
+            <w:tcW w:w="4761" w:type="dxa"/>
             <w:tcBorders/>
           </w:tcPr>
           <w:p>
@@ -9472,7 +9581,7 @@
         </w:tc>
         <w:tc>
           <w:tcPr>
-            <w:tcW w:w="4762" w:type="dxa"/>
+            <w:tcW w:w="4761" w:type="dxa"/>
             <w:tcBorders>
               <w:top w:val="nil"/>
             </w:tcBorders>
@@ -9556,7 +9665,7 @@
         </w:tc>
         <w:tc>
           <w:tcPr>
-            <w:tcW w:w="4762" w:type="dxa"/>
+            <w:tcW w:w="4761" w:type="dxa"/>
             <w:tcBorders>
               <w:top w:val="nil"/>
             </w:tcBorders>
@@ -9640,7 +9749,7 @@
         </w:tc>
         <w:tc>
           <w:tcPr>
-            <w:tcW w:w="4762" w:type="dxa"/>
+            <w:tcW w:w="4761" w:type="dxa"/>
             <w:tcBorders>
               <w:top w:val="nil"/>
             </w:tcBorders>
@@ -9726,7 +9835,7 @@
         </w:tc>
         <w:tc>
           <w:tcPr>
-            <w:tcW w:w="4762" w:type="dxa"/>
+            <w:tcW w:w="4761" w:type="dxa"/>
             <w:tcBorders>
               <w:top w:val="nil"/>
             </w:tcBorders>
@@ -9810,7 +9919,7 @@
         </w:tc>
         <w:tc>
           <w:tcPr>
-            <w:tcW w:w="4762" w:type="dxa"/>
+            <w:tcW w:w="4761" w:type="dxa"/>
             <w:tcBorders>
               <w:top w:val="nil"/>
             </w:tcBorders>
@@ -9896,7 +10005,7 @@
         </w:tc>
         <w:tc>
           <w:tcPr>
-            <w:tcW w:w="4762" w:type="dxa"/>
+            <w:tcW w:w="4761" w:type="dxa"/>
             <w:tcBorders>
               <w:top w:val="nil"/>
             </w:tcBorders>
@@ -9978,7 +10087,7 @@
         </w:tc>
         <w:tc>
           <w:tcPr>
-            <w:tcW w:w="4762" w:type="dxa"/>
+            <w:tcW w:w="4761" w:type="dxa"/>
             <w:tcBorders/>
           </w:tcPr>
           <w:p>
@@ -10060,7 +10169,7 @@
         </w:tc>
         <w:tc>
           <w:tcPr>
-            <w:tcW w:w="4762" w:type="dxa"/>
+            <w:tcW w:w="4761" w:type="dxa"/>
             <w:tcBorders/>
           </w:tcPr>
           <w:p>
@@ -10132,7 +10241,7 @@
         </w:tc>
         <w:tc>
           <w:tcPr>
-            <w:tcW w:w="4762" w:type="dxa"/>
+            <w:tcW w:w="4761" w:type="dxa"/>
             <w:tcBorders/>
           </w:tcPr>
           <w:p>
@@ -10204,7 +10313,7 @@
         </w:tc>
         <w:tc>
           <w:tcPr>
-            <w:tcW w:w="4762" w:type="dxa"/>
+            <w:tcW w:w="4761" w:type="dxa"/>
             <w:tcBorders/>
           </w:tcPr>
           <w:p>
@@ -10287,7 +10396,7 @@
         </w:tc>
         <w:tc>
           <w:tcPr>
-            <w:tcW w:w="4762" w:type="dxa"/>
+            <w:tcW w:w="4761" w:type="dxa"/>
             <w:tcBorders/>
           </w:tcPr>
           <w:p>
@@ -10356,13 +10465,23 @@
                 <w:szCs w:val="22"/>
                 <w:lang w:val="en-US" w:eastAsia="zh-CN" w:bidi="hi-IN"/>
               </w:rPr>
-              <w:t>=(A:AUTOPILOT MASTER, Bool) 0 &amp;gt;#Autopilot is not allowed in this mission!</w:t>
-            </w:r>
-          </w:p>
-        </w:tc>
-        <w:tc>
-          <w:tcPr>
-            <w:tcW w:w="4762" w:type="dxa"/>
+              <w:t>=</w:t>
+            </w:r>
+            <w:r>
+              <w:rPr>
+                <w:rFonts w:eastAsia="NSimSun" w:cs="Arial"/>
+                <w:kern w:val="2"/>
+                <w:sz w:val="20"/>
+                <w:szCs w:val="20"/>
+                <w:lang w:val="en-US" w:eastAsia="zh-CN" w:bidi="hi-IN"/>
+              </w:rPr>
+              <w:t>(A:AUTOPILOT MASTER, Bool) 0 &amp;gt;#Autopilot is not allowed in this mission!</w:t>
+            </w:r>
+          </w:p>
+        </w:tc>
+        <w:tc>
+          <w:tcPr>
+            <w:tcW w:w="4761" w:type="dxa"/>
             <w:tcBorders/>
           </w:tcPr>
           <w:p>
@@ -10427,13 +10546,21 @@
                 <w:szCs w:val="22"/>
                 <w:lang w:val="en-US"/>
               </w:rPr>
-              <w:t>=46168F7E-5861-4F8B-A63F-02062032C4BD#N49° 40' 23.06",E18° 26' 3.40"#0.000AGL#0.000#10.000</w:t>
-            </w:r>
-          </w:p>
-        </w:tc>
-        <w:tc>
-          <w:tcPr>
-            <w:tcW w:w="4762" w:type="dxa"/>
+              <w:t>=</w:t>
+            </w:r>
+            <w:r>
+              <w:rPr>
+                <w:sz w:val="20"/>
+                <w:szCs w:val="20"/>
+                <w:lang w:val="en-US"/>
+              </w:rPr>
+              <w:t>46168F7E-5861-4F8B-A63F-02062032C4BD#N49° 40' 23.06",E18° 26' 3.40"#0.000AGL#0.000#10.000</w:t>
+            </w:r>
+          </w:p>
+        </w:tc>
+        <w:tc>
+          <w:tcPr>
+            <w:tcW w:w="4761" w:type="dxa"/>
             <w:tcBorders/>
           </w:tcPr>
           <w:p>
@@ -10498,13 +10625,21 @@
                 <w:szCs w:val="22"/>
                 <w:lang w:val="en-US"/>
               </w:rPr>
-              <w:t>=46168F7E-5861-4F8B-A63F-02062032C4BD#N49° 40' 23.06",E18° 26' 3.40"#0.000AGL#0.000#10.000#False</w:t>
-            </w:r>
-          </w:p>
-        </w:tc>
-        <w:tc>
-          <w:tcPr>
-            <w:tcW w:w="4762" w:type="dxa"/>
+              <w:t>=</w:t>
+            </w:r>
+            <w:r>
+              <w:rPr>
+                <w:sz w:val="20"/>
+                <w:szCs w:val="20"/>
+                <w:lang w:val="en-US"/>
+              </w:rPr>
+              <w:t>46168F7E-5861-4F8B-A63F-02062032C4BD#N49° 40' 23.06",E18° 26' 3.40"#0.000AGL#0.000#10.000#False</w:t>
+            </w:r>
+          </w:p>
+        </w:tc>
+        <w:tc>
+          <w:tcPr>
+            <w:tcW w:w="4761" w:type="dxa"/>
             <w:tcBorders>
               <w:top w:val="nil"/>
             </w:tcBorders>
@@ -10573,23 +10708,31 @@
                 <w:szCs w:val="22"/>
                 <w:lang w:val="en-US"/>
               </w:rPr>
-              <w:t>=46168F7E-5861-4F8B-A63F-02062032C4BD#N49° 40' 23.06",E18° 26' 3.40"#0.000AGL#0.000#0.000#0.000#</w:t>
+              <w:t>=</w:t>
+            </w:r>
+            <w:r>
+              <w:rPr>
+                <w:sz w:val="20"/>
+                <w:szCs w:val="20"/>
+                <w:lang w:val="en-US"/>
+              </w:rPr>
+              <w:t>46168F7E-5861-4F8B-A63F-02062032C4BD#N49° 40' 23.06",E18° 26' 3.40"#0.000AGL#0.000#0.000#0.000#</w:t>
             </w:r>
             <w:r>
               <w:rPr>
                 <w:rFonts w:eastAsia="NSimSun" w:cs="Arial"/>
                 <w:color w:val="auto"/>
                 <w:kern w:val="2"/>
-                <w:sz w:val="22"/>
-                <w:szCs w:val="22"/>
+                <w:sz w:val="20"/>
+                <w:szCs w:val="20"/>
                 <w:lang w:val="en-US" w:eastAsia="zh-CN" w:bidi="hi-IN"/>
               </w:rPr>
               <w:t>False</w:t>
             </w:r>
             <w:r>
               <w:rPr>
-                <w:sz w:val="22"/>
-                <w:szCs w:val="22"/>
+                <w:sz w:val="20"/>
+                <w:szCs w:val="20"/>
                 <w:lang w:val="en-US"/>
               </w:rPr>
               <w:t>#10.000#False</w:t>
@@ -10598,7 +10741,7 @@
         </w:tc>
         <w:tc>
           <w:tcPr>
-            <w:tcW w:w="4762" w:type="dxa"/>
+            <w:tcW w:w="4761" w:type="dxa"/>
             <w:tcBorders>
               <w:top w:val="nil"/>
             </w:tcBorders>
@@ -10680,15 +10823,23 @@
                 <w:szCs w:val="22"/>
                 <w:lang w:val="en-US"/>
               </w:rPr>
-              <w:t>=My great place#N49° 40' 23.06",E18° 26' 3.40"#50.000#0.000#</w:t>
+              <w:t>=</w:t>
+            </w:r>
+            <w:r>
+              <w:rPr>
+                <w:sz w:val="20"/>
+                <w:szCs w:val="20"/>
+                <w:lang w:val="en-US"/>
+              </w:rPr>
+              <w:t>My great place#N49° 40' 23.06",E18° 26' 3.40"#50.000#0.000#</w:t>
             </w:r>
             <w:r>
               <w:rPr>
                 <w:rFonts w:eastAsia="NSimSun" w:cs="Arial"/>
                 <w:color w:val="auto"/>
                 <w:kern w:val="2"/>
-                <w:sz w:val="22"/>
-                <w:szCs w:val="22"/>
+                <w:sz w:val="20"/>
+                <w:szCs w:val="20"/>
                 <w:lang w:val="en-US" w:eastAsia="zh-CN" w:bidi="hi-IN"/>
               </w:rPr>
               <w:t>POI</w:t>
@@ -10697,7 +10848,7 @@
         </w:tc>
         <w:tc>
           <w:tcPr>
-            <w:tcW w:w="4762" w:type="dxa"/>
+            <w:tcW w:w="4761" w:type="dxa"/>
             <w:tcBorders>
               <w:top w:val="nil"/>
             </w:tcBorders>
@@ -10764,13 +10915,21 @@
                 <w:szCs w:val="22"/>
                 <w:lang w:val="en-US"/>
               </w:rPr>
-              <w:t>=F99M#F99MLU#Baske City#55°35'56.3"N 14°18'21.7"E#100.000#1000.000</w:t>
-            </w:r>
-          </w:p>
-        </w:tc>
-        <w:tc>
-          <w:tcPr>
-            <w:tcW w:w="4762" w:type="dxa"/>
+              <w:t>=</w:t>
+            </w:r>
+            <w:r>
+              <w:rPr>
+                <w:sz w:val="20"/>
+                <w:szCs w:val="20"/>
+                <w:lang w:val="en-US"/>
+              </w:rPr>
+              <w:t>F99M#F99MLU#Baske City#55°35'56.3"N 14°18'21.7"E#100.000#1000.000</w:t>
+            </w:r>
+          </w:p>
+        </w:tc>
+        <w:tc>
+          <w:tcPr>
+            <w:tcW w:w="4761" w:type="dxa"/>
             <w:tcBorders>
               <w:top w:val="nil"/>
             </w:tcBorders>
@@ -10837,13 +10996,21 @@
                 <w:szCs w:val="22"/>
                 <w:lang w:val="en-US"/>
               </w:rPr>
-              <w:t>=F99M#55°35'56.3"N 14°18'21.7"E#100.000#45.000#300.000#49.555#55°35'55.2"N 14°18'17.5"E#55°35'57.1"N 14°18'23.8"E#DIRT</w:t>
-            </w:r>
-          </w:p>
-        </w:tc>
-        <w:tc>
-          <w:tcPr>
-            <w:tcW w:w="4762" w:type="dxa"/>
+              <w:t>=</w:t>
+            </w:r>
+            <w:r>
+              <w:rPr>
+                <w:sz w:val="20"/>
+                <w:szCs w:val="20"/>
+                <w:lang w:val="en-US"/>
+              </w:rPr>
+              <w:t>F99M#55°35'56.3"N 14°18'21.7"E#100.000#45.000#300.000#49.555#55°35'55.2"N 14°18'17.5"E#55°35'57.1"N 14°18'23.8"E#DIRT</w:t>
+            </w:r>
+          </w:p>
+        </w:tc>
+        <w:tc>
+          <w:tcPr>
+            <w:tcW w:w="4761" w:type="dxa"/>
             <w:tcBorders>
               <w:top w:val="nil"/>
             </w:tcBorders>
@@ -10942,7 +11109,7 @@
         </w:tc>
         <w:tc>
           <w:tcPr>
-            <w:tcW w:w="4762" w:type="dxa"/>
+            <w:tcW w:w="4761" w:type="dxa"/>
             <w:tcBorders>
               <w:top w:val="nil"/>
             </w:tcBorders>
@@ -11076,7 +11243,7 @@
         </w:tc>
         <w:tc>
           <w:tcPr>
-            <w:tcW w:w="4762" w:type="dxa"/>
+            <w:tcW w:w="4761" w:type="dxa"/>
             <w:tcBorders>
               <w:top w:val="nil"/>
             </w:tcBorders>
@@ -11187,7 +11354,7 @@
         </w:tc>
         <w:tc>
           <w:tcPr>
-            <w:tcW w:w="4762" w:type="dxa"/>
+            <w:tcW w:w="4761" w:type="dxa"/>
             <w:tcBorders>
               <w:top w:val="nil"/>
             </w:tcBorders>
@@ -11298,7 +11465,7 @@
         </w:tc>
         <w:tc>
           <w:tcPr>
-            <w:tcW w:w="4762" w:type="dxa"/>
+            <w:tcW w:w="4761" w:type="dxa"/>
             <w:tcBorders>
               <w:top w:val="nil"/>
             </w:tcBorders>
@@ -11422,7 +11589,7 @@
         </w:tc>
         <w:tc>
           <w:tcPr>
-            <w:tcW w:w="4762" w:type="dxa"/>
+            <w:tcW w:w="4761" w:type="dxa"/>
             <w:tcBorders>
               <w:top w:val="nil"/>
             </w:tcBorders>
@@ -11495,7 +11662,7 @@
         </w:tc>
         <w:tc>
           <w:tcPr>
-            <w:tcW w:w="4762" w:type="dxa"/>
+            <w:tcW w:w="4761" w:type="dxa"/>
             <w:tcBorders>
               <w:top w:val="nil"/>
             </w:tcBorders>
@@ -11692,7 +11859,7 @@
         </w:tc>
         <w:tc>
           <w:tcPr>
-            <w:tcW w:w="4762" w:type="dxa"/>
+            <w:tcW w:w="4761" w:type="dxa"/>
             <w:tcBorders>
               <w:top w:val="nil"/>
             </w:tcBorders>
@@ -11851,7 +12018,7 @@
         </w:tc>
         <w:tc>
           <w:tcPr>
-            <w:tcW w:w="4762" w:type="dxa"/>
+            <w:tcW w:w="4761" w:type="dxa"/>
             <w:tcBorders/>
           </w:tcPr>
           <w:p>
@@ -12031,7 +12198,7 @@
         </w:tc>
         <w:tc>
           <w:tcPr>
-            <w:tcW w:w="4762" w:type="dxa"/>
+            <w:tcW w:w="4761" w:type="dxa"/>
             <w:tcBorders/>
           </w:tcPr>
           <w:p>
@@ -12175,7 +12342,7 @@
         </w:tc>
         <w:tc>
           <w:tcPr>
-            <w:tcW w:w="4762" w:type="dxa"/>
+            <w:tcW w:w="4761" w:type="dxa"/>
             <w:tcBorders/>
           </w:tcPr>
           <w:p>
@@ -12214,8 +12381,7 @@
       </w:pPr>
       <w:r>
         <w:rPr>
-          <w:sz w:val="22"/>
-          <w:szCs w:val="22"/>
+          <w:lang w:val="en-US"/>
         </w:rPr>
       </w:r>
       <w:r>
@@ -27528,6 +27694,90 @@
                 <w:lang w:val="en-US" w:eastAsia="zh-CN" w:bidi="hi-IN"/>
               </w:rPr>
               <w:t>Collisions</w:t>
+            </w:r>
+            <w:r>
+              <w:rPr>
+                <w:sz w:val="22"/>
+                <w:szCs w:val="22"/>
+                <w:lang w:val="en-US"/>
+              </w:rPr>
+              <w:t>=</w:t>
+            </w:r>
+            <w:r>
+              <w:rPr>
+                <w:rFonts w:eastAsia="NSimSun" w:cs="Arial"/>
+                <w:color w:val="auto"/>
+                <w:kern w:val="2"/>
+                <w:sz w:val="22"/>
+                <w:szCs w:val="22"/>
+                <w:lang w:val="en-US" w:eastAsia="zh-CN" w:bidi="hi-IN"/>
+              </w:rPr>
+              <w:t>[True/False]</w:t>
+            </w:r>
+          </w:p>
+        </w:tc>
+        <w:tc>
+          <w:tcPr>
+            <w:tcW w:w="1006" w:type="dxa"/>
+            <w:tcBorders>
+              <w:left w:val="single" w:sz="2" w:space="0" w:color="000000"/>
+              <w:bottom w:val="single" w:sz="2" w:space="0" w:color="000000"/>
+              <w:right w:val="single" w:sz="2" w:space="0" w:color="000000"/>
+            </w:tcBorders>
+          </w:tcPr>
+          <w:p>
+            <w:pPr>
+              <w:pStyle w:val="Normal"/>
+              <w:widowControl w:val="false"/>
+              <w:jc w:val="center"/>
+              <w:rPr>
+                <w:sz w:val="22"/>
+                <w:szCs w:val="22"/>
+                <w:lang w:val="en-US"/>
+              </w:rPr>
+            </w:pPr>
+            <w:r>
+              <w:rPr>
+                <w:sz w:val="22"/>
+                <w:szCs w:val="22"/>
+                <w:lang w:val="en-US"/>
+              </w:rPr>
+            </w:r>
+          </w:p>
+        </w:tc>
+      </w:tr>
+      <w:tr>
+        <w:trPr/>
+        <w:tc>
+          <w:tcPr>
+            <w:tcW w:w="8615" w:type="dxa"/>
+            <w:tcBorders>
+              <w:left w:val="single" w:sz="2" w:space="0" w:color="000000"/>
+              <w:bottom w:val="single" w:sz="2" w:space="0" w:color="000000"/>
+            </w:tcBorders>
+          </w:tcPr>
+          <w:p>
+            <w:pPr>
+              <w:pStyle w:val="Normal"/>
+              <w:widowControl w:val="false"/>
+              <w:suppressAutoHyphens w:val="true"/>
+              <w:spacing w:before="0" w:after="0"/>
+              <w:jc w:val="left"/>
+              <w:rPr>
+                <w:sz w:val="22"/>
+                <w:szCs w:val="22"/>
+                <w:lang w:val="en-US"/>
+              </w:rPr>
+            </w:pPr>
+            <w:r>
+              <w:rPr>
+                <w:b/>
+                <w:bCs/>
+                <w:sz w:val="22"/>
+                <w:szCs w:val="22"/>
+                <w:lang w:val="en-US"/>
+              </w:rPr>
+              <w:t>noCrashes</w:t>
             </w:r>
             <w:r>
               <w:rPr>
@@ -32975,20 +33225,6 @@
       <w:szCs w:val="32"/>
     </w:rPr>
   </w:style>
-  <w:style w:type="paragraph" w:styleId="Innehllsfrteckningrubrik">
-    <w:name w:val="TOA Heading"/>
-    <w:basedOn w:val="Sakregisterrubrik"/>
-    <w:pPr>
-      <w:suppressLineNumbers/>
-      <w:ind w:left="0" w:hanging="0"/>
-    </w:pPr>
-    <w:rPr>
-      <w:b/>
-      <w:bCs/>
-      <w:sz w:val="32"/>
-      <w:szCs w:val="32"/>
-    </w:rPr>
-  </w:style>
   <w:style w:type="numbering" w:styleId="NoList" w:default="1">
     <w:name w:val="No List"/>
     <w:uiPriority w:val="99"/>

</xml_diff>

<commit_message>
Added the teleport field
</commit_message>
<xml_diff>
--- a/BushMissionGen/README.docx
+++ b/BushMissionGen/README.docx
@@ -2243,6 +2243,42 @@
         </w:rPr>
         <w:t>You can add landmarks (markers for POIs and cities). And also fauna!</w:t>
       </w:r>
+    </w:p>
+    <w:p>
+      <w:pPr>
+        <w:pStyle w:val="Normal"/>
+        <w:numPr>
+          <w:ilvl w:val="0"/>
+          <w:numId w:val="5"/>
+        </w:numPr>
+        <w:rPr>
+          <w:lang w:val="en-US"/>
+        </w:rPr>
+      </w:pPr>
+      <w:r>
+        <w:rPr>
+          <w:lang w:val="en-US"/>
+        </w:rPr>
+        <w:t>Define airport and runways in your input file!</w:t>
+      </w:r>
+    </w:p>
+    <w:p>
+      <w:pPr>
+        <w:pStyle w:val="Normal"/>
+        <w:numPr>
+          <w:ilvl w:val="0"/>
+          <w:numId w:val="5"/>
+        </w:numPr>
+        <w:rPr>
+          <w:lang w:val="en-US"/>
+        </w:rPr>
+      </w:pPr>
+      <w:r>
+        <w:rPr>
+          <w:lang w:val="en-US"/>
+        </w:rPr>
+        <w:t>Teleport to different locations.</w:t>
+      </w:r>
       <w:r>
         <w:br w:type="page"/>
       </w:r>
@@ -4232,6 +4268,8 @@
               <w:spacing w:before="0" w:after="0"/>
               <w:jc w:val="left"/>
               <w:rPr>
+                <w:sz w:val="22"/>
+                <w:szCs w:val="22"/>
                 <w:lang w:val="en-US"/>
               </w:rPr>
             </w:pPr>
@@ -4255,17 +4293,7 @@
                 <w:szCs w:val="22"/>
                 <w:lang w:val="en-US" w:eastAsia="zh-CN" w:bidi="hi-IN"/>
               </w:rPr>
-              <w:t>=</w:t>
-            </w:r>
-            <w:r>
-              <w:rPr>
-                <w:rFonts w:eastAsia="NSimSun" w:cs="Arial"/>
-                <w:kern w:val="2"/>
-                <w:sz w:val="20"/>
-                <w:szCs w:val="20"/>
-                <w:lang w:val="en-US" w:eastAsia="zh-CN" w:bidi="hi-IN"/>
-              </w:rPr>
-              <w:t>Here you are!#55°56'03.2"N 12°46'50.1"E#10.000#4000.000#4000.000#8000.000</w:t>
+              <w:t>=Here you are!#55°56'03.2"N 12°46'50.1"E#10.000#4000.000#4000.000#8000.000</w:t>
             </w:r>
           </w:p>
         </w:tc>
@@ -4315,6 +4343,8 @@
               <w:spacing w:before="0" w:after="0"/>
               <w:jc w:val="left"/>
               <w:rPr>
+                <w:sz w:val="22"/>
+                <w:szCs w:val="22"/>
                 <w:lang w:val="en-US"/>
               </w:rPr>
             </w:pPr>
@@ -4338,25 +4368,15 @@
                 <w:szCs w:val="22"/>
                 <w:lang w:val="en-US" w:eastAsia="zh-CN" w:bidi="hi-IN"/>
               </w:rPr>
-              <w:t>=</w:t>
-            </w:r>
-            <w:r>
-              <w:rPr>
-                <w:rFonts w:eastAsia="NSimSun" w:cs="Arial"/>
-                <w:kern w:val="2"/>
-                <w:sz w:val="20"/>
-                <w:szCs w:val="20"/>
-                <w:lang w:val="en-US" w:eastAsia="zh-CN" w:bidi="hi-IN"/>
-              </w:rPr>
-              <w:t>There you are!#55°56'03.2"N 12°46'50.1"E#10.000#4000.000#4000.000#8000.000</w:t>
+              <w:t>=There you are!#55°56'03.2"N 12°46'50.1"E#10.000#4000.000#4000.000#8000.000</w:t>
             </w:r>
             <w:r>
               <w:rPr>
                 <w:rFonts w:eastAsia="NSimSun" w:cs="Arial"/>
                 <w:color w:val="auto"/>
                 <w:kern w:val="2"/>
-                <w:sz w:val="20"/>
-                <w:szCs w:val="20"/>
+                <w:sz w:val="22"/>
+                <w:szCs w:val="22"/>
                 <w:lang w:val="en-US" w:eastAsia="zh-CN" w:bidi="hi-IN"/>
               </w:rPr>
               <w:t>#</w:t>
@@ -4365,8 +4385,8 @@
               <w:rPr>
                 <w:rFonts w:eastAsia="NSimSun" w:cs="Arial"/>
                 <w:kern w:val="2"/>
-                <w:sz w:val="20"/>
-                <w:szCs w:val="20"/>
+                <w:sz w:val="22"/>
+                <w:szCs w:val="22"/>
                 <w:lang w:val="en-US" w:eastAsia="zh-CN" w:bidi="hi-IN"/>
               </w:rPr>
               <w:t>5.000</w:t>
@@ -4419,6 +4439,8 @@
               <w:spacing w:before="0" w:after="0"/>
               <w:jc w:val="left"/>
               <w:rPr>
+                <w:sz w:val="22"/>
+                <w:szCs w:val="22"/>
                 <w:lang w:val="en-US"/>
               </w:rPr>
             </w:pPr>
@@ -4442,25 +4464,15 @@
                 <w:szCs w:val="22"/>
                 <w:lang w:val="en-US" w:eastAsia="zh-CN" w:bidi="hi-IN"/>
               </w:rPr>
-              <w:t>=</w:t>
-            </w:r>
-            <w:r>
-              <w:rPr>
-                <w:rFonts w:eastAsia="NSimSun" w:cs="Arial"/>
-                <w:kern w:val="2"/>
-                <w:sz w:val="20"/>
-                <w:szCs w:val="20"/>
-                <w:lang w:val="en-US" w:eastAsia="zh-CN" w:bidi="hi-IN"/>
-              </w:rPr>
-              <w:t>There you are!#55°56'03.2"N 12°46'50.1"E#10.000#4000.000#4000.000#8000.000</w:t>
+              <w:t>=There you are!#55°56'03.2"N 12°46'50.1"E#10.000#4000.000#4000.000#8000.000</w:t>
             </w:r>
             <w:r>
               <w:rPr>
                 <w:rFonts w:eastAsia="NSimSun" w:cs="Arial"/>
                 <w:color w:val="auto"/>
                 <w:kern w:val="2"/>
-                <w:sz w:val="20"/>
-                <w:szCs w:val="20"/>
+                <w:sz w:val="22"/>
+                <w:szCs w:val="22"/>
                 <w:lang w:val="en-US" w:eastAsia="zh-CN" w:bidi="hi-IN"/>
               </w:rPr>
               <w:t>#</w:t>
@@ -4469,8 +4481,8 @@
               <w:rPr>
                 <w:rFonts w:eastAsia="NSimSun" w:cs="Arial"/>
                 <w:kern w:val="2"/>
-                <w:sz w:val="20"/>
-                <w:szCs w:val="20"/>
+                <w:sz w:val="22"/>
+                <w:szCs w:val="22"/>
                 <w:lang w:val="en-US" w:eastAsia="zh-CN" w:bidi="hi-IN"/>
               </w:rPr>
               <w:t>5.000#False</w:t>
@@ -4536,6 +4548,8 @@
               <w:spacing w:before="0" w:after="0"/>
               <w:jc w:val="left"/>
               <w:rPr>
+                <w:sz w:val="22"/>
+                <w:szCs w:val="22"/>
                 <w:lang w:val="en-US"/>
               </w:rPr>
             </w:pPr>
@@ -4559,17 +4573,7 @@
                 <w:szCs w:val="22"/>
                 <w:lang w:val="en-US" w:eastAsia="zh-CN" w:bidi="hi-IN"/>
               </w:rPr>
-              <w:t>=</w:t>
-            </w:r>
-            <w:r>
-              <w:rPr>
-                <w:rFonts w:eastAsia="NSimSun" w:cs="Arial"/>
-                <w:kern w:val="2"/>
-                <w:sz w:val="20"/>
-                <w:szCs w:val="20"/>
-                <w:lang w:val="en-US" w:eastAsia="zh-CN" w:bidi="hi-IN"/>
-              </w:rPr>
-              <w:t>Leaving Las Vegas#36°05'09.4"N 115°08'45.4"W#0.000#6000.000#6000.000#3000.000</w:t>
+              <w:t>=Leaving Las Vegas#36°05'09.4"N 115°08'45.4"W#0.000#6000.000#6000.000#3000.000</w:t>
             </w:r>
           </w:p>
         </w:tc>
@@ -4886,14 +4890,14 @@
               <w:spacing w:before="0" w:after="0"/>
               <w:jc w:val="left"/>
               <w:rPr>
-                <w:sz w:val="24"/>
-                <w:szCs w:val="22"/>
-                <w:lang w:val="en-US"/>
-              </w:rPr>
-            </w:pPr>
-            <w:r>
-              <w:rPr>
-                <w:sz w:val="24"/>
+                <w:sz w:val="22"/>
+                <w:szCs w:val="22"/>
+                <w:lang w:val="en-US"/>
+              </w:rPr>
+            </w:pPr>
+            <w:r>
+              <w:rPr>
+                <w:sz w:val="22"/>
                 <w:szCs w:val="22"/>
                 <w:lang w:val="en-US"/>
               </w:rPr>
@@ -4958,14 +4962,14 @@
               <w:spacing w:before="0" w:after="0"/>
               <w:jc w:val="left"/>
               <w:rPr>
-                <w:sz w:val="24"/>
-                <w:szCs w:val="22"/>
-                <w:lang w:val="en-US"/>
-              </w:rPr>
-            </w:pPr>
-            <w:r>
-              <w:rPr>
-                <w:sz w:val="24"/>
+                <w:sz w:val="22"/>
+                <w:szCs w:val="22"/>
+                <w:lang w:val="en-US"/>
+              </w:rPr>
+            </w:pPr>
+            <w:r>
+              <w:rPr>
+                <w:sz w:val="22"/>
                 <w:szCs w:val="22"/>
                 <w:lang w:val="en-US"/>
               </w:rPr>
@@ -5854,14 +5858,14 @@
               <w:spacing w:before="0" w:after="0"/>
               <w:jc w:val="left"/>
               <w:rPr>
-                <w:sz w:val="24"/>
-                <w:szCs w:val="22"/>
-                <w:lang w:val="en-US"/>
-              </w:rPr>
-            </w:pPr>
-            <w:r>
-              <w:rPr>
-                <w:sz w:val="24"/>
+                <w:sz w:val="22"/>
+                <w:szCs w:val="22"/>
+                <w:lang w:val="en-US"/>
+              </w:rPr>
+            </w:pPr>
+            <w:r>
+              <w:rPr>
+                <w:sz w:val="22"/>
                 <w:szCs w:val="22"/>
                 <w:lang w:val="en-US"/>
               </w:rPr>
@@ -6552,14 +6556,14 @@
               <w:spacing w:before="0" w:after="0"/>
               <w:jc w:val="left"/>
               <w:rPr>
-                <w:sz w:val="24"/>
-                <w:szCs w:val="22"/>
-                <w:lang w:val="en-US"/>
-              </w:rPr>
-            </w:pPr>
-            <w:r>
-              <w:rPr>
-                <w:sz w:val="24"/>
+                <w:sz w:val="22"/>
+                <w:szCs w:val="22"/>
+                <w:lang w:val="en-US"/>
+              </w:rPr>
+            </w:pPr>
+            <w:r>
+              <w:rPr>
+                <w:sz w:val="22"/>
                 <w:szCs w:val="22"/>
                 <w:lang w:val="en-US"/>
               </w:rPr>
@@ -6624,14 +6628,14 @@
               <w:spacing w:before="0" w:after="0"/>
               <w:jc w:val="left"/>
               <w:rPr>
-                <w:sz w:val="24"/>
-                <w:szCs w:val="22"/>
-                <w:lang w:val="en-US"/>
-              </w:rPr>
-            </w:pPr>
-            <w:r>
-              <w:rPr>
-                <w:sz w:val="24"/>
+                <w:sz w:val="22"/>
+                <w:szCs w:val="22"/>
+                <w:lang w:val="en-US"/>
+              </w:rPr>
+            </w:pPr>
+            <w:r>
+              <w:rPr>
+                <w:sz w:val="22"/>
                 <w:szCs w:val="22"/>
                 <w:lang w:val="en-US"/>
               </w:rPr>
@@ -6696,14 +6700,14 @@
               <w:spacing w:before="0" w:after="0"/>
               <w:jc w:val="left"/>
               <w:rPr>
-                <w:sz w:val="24"/>
-                <w:szCs w:val="22"/>
-                <w:lang w:val="en-US"/>
-              </w:rPr>
-            </w:pPr>
-            <w:r>
-              <w:rPr>
-                <w:sz w:val="24"/>
+                <w:sz w:val="22"/>
+                <w:szCs w:val="22"/>
+                <w:lang w:val="en-US"/>
+              </w:rPr>
+            </w:pPr>
+            <w:r>
+              <w:rPr>
+                <w:sz w:val="22"/>
                 <w:szCs w:val="22"/>
                 <w:lang w:val="en-US"/>
               </w:rPr>
@@ -6768,14 +6772,14 @@
               <w:spacing w:before="0" w:after="0"/>
               <w:jc w:val="left"/>
               <w:rPr>
-                <w:sz w:val="24"/>
-                <w:szCs w:val="22"/>
-                <w:lang w:val="en-US"/>
-              </w:rPr>
-            </w:pPr>
-            <w:r>
-              <w:rPr>
-                <w:sz w:val="24"/>
+                <w:sz w:val="22"/>
+                <w:szCs w:val="22"/>
+                <w:lang w:val="en-US"/>
+              </w:rPr>
+            </w:pPr>
+            <w:r>
+              <w:rPr>
+                <w:sz w:val="22"/>
                 <w:szCs w:val="22"/>
                 <w:lang w:val="en-US"/>
               </w:rPr>
@@ -6840,14 +6844,14 @@
               <w:spacing w:before="0" w:after="0"/>
               <w:jc w:val="left"/>
               <w:rPr>
-                <w:sz w:val="24"/>
-                <w:szCs w:val="22"/>
-                <w:lang w:val="en-US"/>
-              </w:rPr>
-            </w:pPr>
-            <w:r>
-              <w:rPr>
-                <w:sz w:val="24"/>
+                <w:sz w:val="22"/>
+                <w:szCs w:val="22"/>
+                <w:lang w:val="en-US"/>
+              </w:rPr>
+            </w:pPr>
+            <w:r>
+              <w:rPr>
+                <w:sz w:val="22"/>
                 <w:szCs w:val="22"/>
                 <w:lang w:val="en-US"/>
               </w:rPr>
@@ -7062,14 +7066,14 @@
               <w:spacing w:before="0" w:after="0"/>
               <w:jc w:val="left"/>
               <w:rPr>
-                <w:sz w:val="24"/>
-                <w:szCs w:val="22"/>
-                <w:lang w:val="en-US"/>
-              </w:rPr>
-            </w:pPr>
-            <w:r>
-              <w:rPr>
-                <w:sz w:val="24"/>
+                <w:sz w:val="22"/>
+                <w:szCs w:val="22"/>
+                <w:lang w:val="en-US"/>
+              </w:rPr>
+            </w:pPr>
+            <w:r>
+              <w:rPr>
+                <w:sz w:val="22"/>
                 <w:szCs w:val="22"/>
                 <w:lang w:val="en-US"/>
               </w:rPr>
@@ -7092,6 +7096,8 @@
               <w:spacing w:before="0" w:after="0"/>
               <w:jc w:val="left"/>
               <w:rPr>
+                <w:sz w:val="22"/>
+                <w:szCs w:val="22"/>
                 <w:lang w:val="en-US"/>
               </w:rPr>
             </w:pPr>
@@ -7115,17 +7121,7 @@
                 <w:szCs w:val="22"/>
                 <w:lang w:val="en-US" w:eastAsia="zh-CN" w:bidi="hi-IN"/>
               </w:rPr>
-              <w:t>=</w:t>
-            </w:r>
-            <w:r>
-              <w:rPr>
-                <w:rFonts w:eastAsia="NSimSun" w:cs="Arial"/>
-                <w:kern w:val="2"/>
-                <w:sz w:val="20"/>
-                <w:szCs w:val="20"/>
-                <w:lang w:val="en-US" w:eastAsia="zh-CN" w:bidi="hi-IN"/>
-              </w:rPr>
-              <w:t>0.000#24°59'60.0"N 71°00'00.0"W#10.000#4000.000#4000.000#8000.000</w:t>
+              <w:t>=0.000#24°59'60.0"N 71°00'00.0"W#10.000#4000.000#4000.000#8000.000</w:t>
             </w:r>
           </w:p>
         </w:tc>
@@ -7175,6 +7171,8 @@
               <w:spacing w:before="0" w:after="0"/>
               <w:jc w:val="left"/>
               <w:rPr>
+                <w:sz w:val="22"/>
+                <w:szCs w:val="22"/>
                 <w:lang w:val="en-US"/>
               </w:rPr>
             </w:pPr>
@@ -7198,17 +7196,7 @@
                 <w:szCs w:val="22"/>
                 <w:lang w:val="en-US" w:eastAsia="zh-CN" w:bidi="hi-IN"/>
               </w:rPr>
-              <w:t>=</w:t>
-            </w:r>
-            <w:r>
-              <w:rPr>
-                <w:rFonts w:eastAsia="NSimSun" w:cs="Arial"/>
-                <w:kern w:val="2"/>
-                <w:sz w:val="20"/>
-                <w:szCs w:val="20"/>
-                <w:lang w:val="en-US" w:eastAsia="zh-CN" w:bidi="hi-IN"/>
-              </w:rPr>
-              <w:t>0.000#24°59'60.0"N 71°00'00.0"W#10.000#4000.000#4000.000#8000.000AGL</w:t>
+              <w:t>=0.000#24°59'60.0"N 71°00'00.0"W#10.000#4000.000#4000.000#8000.000AGL</w:t>
             </w:r>
           </w:p>
         </w:tc>
@@ -7375,14 +7363,14 @@
               <w:spacing w:before="0" w:after="0"/>
               <w:jc w:val="left"/>
               <w:rPr>
-                <w:sz w:val="24"/>
-                <w:szCs w:val="22"/>
-                <w:lang w:val="en-US"/>
-              </w:rPr>
-            </w:pPr>
-            <w:r>
-              <w:rPr>
-                <w:sz w:val="24"/>
+                <w:sz w:val="22"/>
+                <w:szCs w:val="22"/>
+                <w:lang w:val="en-US"/>
+              </w:rPr>
+            </w:pPr>
+            <w:r>
+              <w:rPr>
+                <w:sz w:val="22"/>
                 <w:szCs w:val="22"/>
                 <w:lang w:val="en-US"/>
               </w:rPr>
@@ -7447,14 +7435,14 @@
               <w:spacing w:before="0" w:after="0"/>
               <w:jc w:val="left"/>
               <w:rPr>
-                <w:sz w:val="24"/>
-                <w:szCs w:val="22"/>
-                <w:lang w:val="en-US"/>
-              </w:rPr>
-            </w:pPr>
-            <w:r>
-              <w:rPr>
-                <w:sz w:val="24"/>
+                <w:sz w:val="22"/>
+                <w:szCs w:val="22"/>
+                <w:lang w:val="en-US"/>
+              </w:rPr>
+            </w:pPr>
+            <w:r>
+              <w:rPr>
+                <w:sz w:val="22"/>
                 <w:szCs w:val="22"/>
                 <w:lang w:val="en-US"/>
               </w:rPr>
@@ -7744,14 +7732,14 @@
               <w:spacing w:before="0" w:after="0"/>
               <w:jc w:val="left"/>
               <w:rPr>
-                <w:sz w:val="24"/>
-                <w:szCs w:val="22"/>
-                <w:lang w:val="en-US"/>
-              </w:rPr>
-            </w:pPr>
-            <w:r>
-              <w:rPr>
-                <w:sz w:val="24"/>
+                <w:sz w:val="22"/>
+                <w:szCs w:val="22"/>
+                <w:lang w:val="en-US"/>
+              </w:rPr>
+            </w:pPr>
+            <w:r>
+              <w:rPr>
+                <w:sz w:val="22"/>
                 <w:szCs w:val="22"/>
                 <w:lang w:val="en-US"/>
               </w:rPr>
@@ -7816,14 +7804,14 @@
               <w:spacing w:before="0" w:after="0"/>
               <w:jc w:val="left"/>
               <w:rPr>
-                <w:sz w:val="24"/>
-                <w:szCs w:val="22"/>
-                <w:lang w:val="en-US"/>
-              </w:rPr>
-            </w:pPr>
-            <w:r>
-              <w:rPr>
-                <w:sz w:val="24"/>
+                <w:sz w:val="22"/>
+                <w:szCs w:val="22"/>
+                <w:lang w:val="en-US"/>
+              </w:rPr>
+            </w:pPr>
+            <w:r>
+              <w:rPr>
+                <w:sz w:val="22"/>
                 <w:szCs w:val="22"/>
                 <w:lang w:val="en-US"/>
               </w:rPr>
@@ -7888,14 +7876,14 @@
               <w:spacing w:before="0" w:after="0"/>
               <w:jc w:val="left"/>
               <w:rPr>
-                <w:sz w:val="24"/>
-                <w:szCs w:val="22"/>
-                <w:lang w:val="en-US"/>
-              </w:rPr>
-            </w:pPr>
-            <w:r>
-              <w:rPr>
-                <w:sz w:val="24"/>
+                <w:sz w:val="22"/>
+                <w:szCs w:val="22"/>
+                <w:lang w:val="en-US"/>
+              </w:rPr>
+            </w:pPr>
+            <w:r>
+              <w:rPr>
+                <w:sz w:val="22"/>
                 <w:szCs w:val="22"/>
                 <w:lang w:val="en-US"/>
               </w:rPr>
@@ -7960,14 +7948,14 @@
               <w:spacing w:before="0" w:after="0"/>
               <w:jc w:val="left"/>
               <w:rPr>
-                <w:sz w:val="24"/>
-                <w:szCs w:val="22"/>
-                <w:lang w:val="en-US"/>
-              </w:rPr>
-            </w:pPr>
-            <w:r>
-              <w:rPr>
-                <w:sz w:val="24"/>
+                <w:sz w:val="22"/>
+                <w:szCs w:val="22"/>
+                <w:lang w:val="en-US"/>
+              </w:rPr>
+            </w:pPr>
+            <w:r>
+              <w:rPr>
+                <w:sz w:val="22"/>
                 <w:szCs w:val="22"/>
                 <w:lang w:val="en-US"/>
               </w:rPr>
@@ -8599,15 +8587,7 @@
                 <w:szCs w:val="22"/>
                 <w:lang w:val="en-US"/>
               </w:rPr>
-              <w:t>Assistance setting. Disables c</w:t>
-            </w:r>
-            <w:r>
-              <w:rPr>
-                <w:sz w:val="22"/>
-                <w:szCs w:val="22"/>
-                <w:lang w:val="en-US"/>
-              </w:rPr>
-              <w:t>rash damage.</w:t>
+              <w:t>Assistance setting. Disables crash damage.</w:t>
             </w:r>
           </w:p>
         </w:tc>
@@ -9165,25 +9145,21 @@
             </w:pPr>
             <w:r>
               <w:rPr>
-                <w:rFonts w:eastAsia="NSimSun" w:cs="Arial"/>
                 <w:b/>
                 <w:bCs/>
-                <w:kern w:val="2"/>
-                <w:sz w:val="22"/>
-                <w:szCs w:val="22"/>
-                <w:lang w:val="en-US" w:eastAsia="zh-CN" w:bidi="hi-IN"/>
-              </w:rPr>
-              <w:t>useAGL</w:t>
-            </w:r>
-            <w:r>
-              <w:rPr>
-                <w:rFonts w:eastAsia="NSimSun" w:cs="Arial"/>
-                <w:kern w:val="2"/>
-                <w:sz w:val="22"/>
-                <w:szCs w:val="22"/>
-                <w:lang w:val="en-US" w:eastAsia="zh-CN" w:bidi="hi-IN"/>
-              </w:rPr>
-              <w:t>=True</w:t>
+                <w:sz w:val="22"/>
+                <w:szCs w:val="22"/>
+                <w:lang w:val="en-US"/>
+              </w:rPr>
+              <w:t>teleport</w:t>
+            </w:r>
+            <w:r>
+              <w:rPr>
+                <w:sz w:val="22"/>
+                <w:szCs w:val="22"/>
+                <w:lang w:val="en-US"/>
+              </w:rPr>
+              <w:t>=56°10'23.9"N 12°33'33.3"E#0.000#1000.000#1000.000#8000.000#55°35'33.2"N 14°18'51.7"E#2000.000</w:t>
             </w:r>
           </w:p>
         </w:tc>
@@ -9209,13 +9185,21 @@
             </w:pPr>
             <w:r>
               <w:rPr>
-                <w:rFonts w:eastAsia="NSimSun" w:cs="Arial"/>
-                <w:kern w:val="2"/>
-                <w:sz w:val="22"/>
-                <w:szCs w:val="22"/>
-                <w:lang w:val="en-US" w:eastAsia="zh-CN" w:bidi="hi-IN"/>
-              </w:rPr>
-              <w:t>Use AGL (Above Ground Level) instead of ASML (Above Mean Sea Level) for detection cubes.</w:t>
+                <w:sz w:val="22"/>
+                <w:szCs w:val="22"/>
+                <w:lang w:val="en-US"/>
+              </w:rPr>
+              <w:t xml:space="preserve">Teleport to coordinate of your choice when entering an area with </w:t>
+            </w:r>
+            <w:r>
+              <w:rPr>
+                <w:rFonts w:eastAsia="NSimSun" w:cs="Arial"/>
+                <w:kern w:val="2"/>
+                <w:sz w:val="22"/>
+                <w:szCs w:val="22"/>
+                <w:lang w:val="en-US" w:eastAsia="zh-CN" w:bidi="hi-IN"/>
+              </w:rPr>
+              <w:t>specified heading, length, width and height in meters of the cubic area.</w:t>
             </w:r>
           </w:p>
         </w:tc>
@@ -9225,72 +9209,80 @@
         <w:tc>
           <w:tcPr>
             <w:tcW w:w="4992" w:type="dxa"/>
-            <w:tcBorders/>
-          </w:tcPr>
-          <w:p>
-            <w:pPr>
-              <w:pStyle w:val="Normal"/>
-              <w:widowControl w:val="false"/>
-              <w:suppressAutoHyphens w:val="true"/>
-              <w:spacing w:before="0" w:after="0"/>
-              <w:jc w:val="left"/>
-              <w:rPr>
-                <w:sz w:val="22"/>
-                <w:szCs w:val="22"/>
-                <w:lang w:val="en-US"/>
-              </w:rPr>
-            </w:pPr>
-            <w:r>
-              <w:rPr>
-                <w:rFonts w:eastAsia="NSimSun" w:cs="Arial"/>
+            <w:tcBorders>
+              <w:top w:val="nil"/>
+            </w:tcBorders>
+          </w:tcPr>
+          <w:p>
+            <w:pPr>
+              <w:pStyle w:val="Normal"/>
+              <w:widowControl w:val="false"/>
+              <w:suppressAutoHyphens w:val="true"/>
+              <w:spacing w:before="0" w:after="0"/>
+              <w:jc w:val="left"/>
+              <w:rPr>
+                <w:sz w:val="22"/>
+                <w:szCs w:val="22"/>
+                <w:lang w:val="en-US"/>
+              </w:rPr>
+            </w:pPr>
+            <w:r>
+              <w:rPr>
                 <w:b/>
                 <w:bCs/>
-                <w:kern w:val="2"/>
-                <w:sz w:val="22"/>
-                <w:szCs w:val="22"/>
-                <w:lang w:val="en-US" w:eastAsia="zh-CN" w:bidi="hi-IN"/>
-              </w:rPr>
-              <w:t>useOneShotTriggers</w:t>
-            </w:r>
-            <w:r>
-              <w:rPr>
-                <w:rFonts w:eastAsia="NSimSun" w:cs="Arial"/>
-                <w:kern w:val="2"/>
-                <w:sz w:val="22"/>
-                <w:szCs w:val="22"/>
-                <w:lang w:val="en-US" w:eastAsia="zh-CN" w:bidi="hi-IN"/>
-              </w:rPr>
-              <w:t>=False</w:t>
+                <w:sz w:val="22"/>
+                <w:szCs w:val="22"/>
+                <w:lang w:val="en-US"/>
+              </w:rPr>
+              <w:t>teleport</w:t>
+            </w:r>
+            <w:r>
+              <w:rPr>
+                <w:b/>
+                <w:bCs/>
+                <w:sz w:val="22"/>
+                <w:szCs w:val="22"/>
+                <w:lang w:val="en-US"/>
+              </w:rPr>
+              <w:t>Exit</w:t>
+            </w:r>
+            <w:r>
+              <w:rPr>
+                <w:sz w:val="22"/>
+                <w:szCs w:val="22"/>
+                <w:lang w:val="en-US"/>
+              </w:rPr>
+              <w:t>=56°10'23.9"N 12°33'33.3"E#0.000#1000.000#1000.000#8000.000#55°35'33.2"N 14°18'51.7"E#2000.000</w:t>
             </w:r>
           </w:p>
         </w:tc>
         <w:tc>
           <w:tcPr>
             <w:tcW w:w="4761" w:type="dxa"/>
-            <w:tcBorders/>
-          </w:tcPr>
-          <w:p>
-            <w:pPr>
-              <w:pStyle w:val="Normal"/>
-              <w:widowControl w:val="false"/>
-              <w:suppressAutoHyphens w:val="true"/>
-              <w:spacing w:before="0" w:after="0"/>
-              <w:jc w:val="left"/>
-              <w:rPr>
-                <w:sz w:val="22"/>
-                <w:szCs w:val="22"/>
-                <w:lang w:val="en-US"/>
-              </w:rPr>
-            </w:pPr>
-            <w:r>
-              <w:rPr>
-                <w:rFonts w:eastAsia="NSimSun" w:cs="Arial"/>
-                <w:kern w:val="2"/>
-                <w:sz w:val="22"/>
-                <w:szCs w:val="22"/>
-                <w:lang w:val="en-US" w:eastAsia="zh-CN" w:bidi="hi-IN"/>
-              </w:rPr>
-              <w:t>Voice/sound announcements and warnings/failures can be triggered more than once. False = re-triggers will happen.</w:t>
+            <w:tcBorders>
+              <w:top w:val="nil"/>
+            </w:tcBorders>
+          </w:tcPr>
+          <w:p>
+            <w:pPr>
+              <w:pStyle w:val="Normal"/>
+              <w:widowControl w:val="false"/>
+              <w:suppressAutoHyphens w:val="true"/>
+              <w:spacing w:before="0" w:after="0"/>
+              <w:jc w:val="left"/>
+              <w:rPr>
+                <w:sz w:val="22"/>
+                <w:szCs w:val="22"/>
+                <w:lang w:val="en-US"/>
+              </w:rPr>
+            </w:pPr>
+            <w:r>
+              <w:rPr>
+                <w:sz w:val="22"/>
+                <w:szCs w:val="22"/>
+                <w:lang w:val="en-US"/>
+              </w:rPr>
+              <w:t>Same as above, but triggers when the pilot exits the defined area.</w:t>
             </w:r>
           </w:p>
         </w:tc>
@@ -9300,7 +9292,9 @@
         <w:tc>
           <w:tcPr>
             <w:tcW w:w="4992" w:type="dxa"/>
-            <w:tcBorders/>
+            <w:tcBorders>
+              <w:top w:val="nil"/>
+            </w:tcBorders>
           </w:tcPr>
           <w:p>
             <w:pPr>
@@ -9325,47 +9319,49 @@
                 <w:szCs w:val="22"/>
                 <w:lang w:val="en-US" w:eastAsia="zh-CN" w:bidi="hi-IN"/>
               </w:rPr>
-              <w:t>standardAirportExitAreaSideLength</w:t>
-            </w:r>
-            <w:r>
-              <w:rPr>
-                <w:rFonts w:eastAsia="NSimSun" w:cs="Arial"/>
-                <w:kern w:val="2"/>
-                <w:sz w:val="22"/>
-                <w:szCs w:val="22"/>
-                <w:lang w:val="en-US" w:eastAsia="zh-CN" w:bidi="hi-IN"/>
-              </w:rPr>
-              <w:t>=3000.000</w:t>
+              <w:t>useAGL</w:t>
+            </w:r>
+            <w:r>
+              <w:rPr>
+                <w:rFonts w:eastAsia="NSimSun" w:cs="Arial"/>
+                <w:kern w:val="2"/>
+                <w:sz w:val="22"/>
+                <w:szCs w:val="22"/>
+                <w:lang w:val="en-US" w:eastAsia="zh-CN" w:bidi="hi-IN"/>
+              </w:rPr>
+              <w:t>=True</w:t>
             </w:r>
           </w:p>
         </w:tc>
         <w:tc>
           <w:tcPr>
             <w:tcW w:w="4761" w:type="dxa"/>
-            <w:tcBorders/>
-          </w:tcPr>
-          <w:p>
-            <w:pPr>
-              <w:pStyle w:val="Normal"/>
-              <w:widowControl w:val="false"/>
-              <w:suppressAutoHyphens w:val="true"/>
-              <w:spacing w:before="0" w:after="0"/>
-              <w:jc w:val="left"/>
-              <w:rPr>
-                <w:sz w:val="22"/>
-                <w:szCs w:val="22"/>
-                <w:lang w:val="en-US"/>
-              </w:rPr>
-            </w:pPr>
-            <w:r>
-              <w:rPr>
-                <w:rFonts w:eastAsia="NSimSun" w:cs="Arial"/>
-                <w:kern w:val="2"/>
-                <w:sz w:val="22"/>
-                <w:szCs w:val="22"/>
-                <w:lang w:val="en-US" w:eastAsia="zh-CN" w:bidi="hi-IN"/>
-              </w:rPr>
-              <w:t>Override the standard size of the airport trigger areas when leaving the area.</w:t>
+            <w:tcBorders>
+              <w:top w:val="nil"/>
+            </w:tcBorders>
+          </w:tcPr>
+          <w:p>
+            <w:pPr>
+              <w:pStyle w:val="Normal"/>
+              <w:widowControl w:val="false"/>
+              <w:suppressAutoHyphens w:val="true"/>
+              <w:spacing w:before="0" w:after="0"/>
+              <w:jc w:val="left"/>
+              <w:rPr>
+                <w:sz w:val="22"/>
+                <w:szCs w:val="22"/>
+                <w:lang w:val="en-US"/>
+              </w:rPr>
+            </w:pPr>
+            <w:r>
+              <w:rPr>
+                <w:rFonts w:eastAsia="NSimSun" w:cs="Arial"/>
+                <w:kern w:val="2"/>
+                <w:sz w:val="22"/>
+                <w:szCs w:val="22"/>
+                <w:lang w:val="en-US" w:eastAsia="zh-CN" w:bidi="hi-IN"/>
+              </w:rPr>
+              <w:t>Use AGL (Above Ground Level) instead of ASML (Above Mean Sea Level) for detection cubes.</w:t>
             </w:r>
           </w:p>
         </w:tc>
@@ -9400,17 +9396,17 @@
                 <w:szCs w:val="22"/>
                 <w:lang w:val="en-US" w:eastAsia="zh-CN" w:bidi="hi-IN"/>
               </w:rPr>
-              <w:t>standardEnterAreaSideLength</w:t>
-            </w:r>
-            <w:r>
-              <w:rPr>
-                <w:rFonts w:eastAsia="NSimSun" w:cs="Arial"/>
-                <w:kern w:val="2"/>
-                <w:sz w:val="22"/>
-                <w:szCs w:val="22"/>
-                <w:lang w:val="en-US" w:eastAsia="zh-CN" w:bidi="hi-IN"/>
-              </w:rPr>
-              <w:t>=5000.000</w:t>
+              <w:t>useOneShotTriggers</w:t>
+            </w:r>
+            <w:r>
+              <w:rPr>
+                <w:rFonts w:eastAsia="NSimSun" w:cs="Arial"/>
+                <w:kern w:val="2"/>
+                <w:sz w:val="22"/>
+                <w:szCs w:val="22"/>
+                <w:lang w:val="en-US" w:eastAsia="zh-CN" w:bidi="hi-IN"/>
+              </w:rPr>
+              <w:t>=False</w:t>
             </w:r>
           </w:p>
         </w:tc>
@@ -9440,7 +9436,7 @@
                 <w:szCs w:val="22"/>
                 <w:lang w:val="en-US" w:eastAsia="zh-CN" w:bidi="hi-IN"/>
               </w:rPr>
-              <w:t>Override the standard size of the airport/POI trigger areas when enterring the area.</w:t>
+              <w:t>Voice/sound announcements and warnings/failures can be triggered more than once. False = re-triggers will happen.</w:t>
             </w:r>
           </w:p>
         </w:tc>
@@ -9460,6 +9456,8 @@
               <w:spacing w:before="0" w:after="0"/>
               <w:jc w:val="left"/>
               <w:rPr>
+                <w:sz w:val="22"/>
+                <w:szCs w:val="22"/>
                 <w:lang w:val="en-US"/>
               </w:rPr>
             </w:pPr>
@@ -9473,27 +9471,17 @@
                 <w:szCs w:val="22"/>
                 <w:lang w:val="en-US" w:eastAsia="zh-CN" w:bidi="hi-IN"/>
               </w:rPr>
-              <w:t>missionFailureArea</w:t>
-            </w:r>
-            <w:r>
-              <w:rPr>
-                <w:rFonts w:eastAsia="NSimSun" w:cs="Arial"/>
-                <w:kern w:val="2"/>
-                <w:sz w:val="22"/>
-                <w:szCs w:val="22"/>
-                <w:lang w:val="en-US" w:eastAsia="zh-CN" w:bidi="hi-IN"/>
-              </w:rPr>
-              <w:t>=</w:t>
-            </w:r>
-            <w:r>
-              <w:rPr>
-                <w:rFonts w:eastAsia="NSimSun" w:cs="Arial"/>
-                <w:kern w:val="2"/>
-                <w:sz w:val="20"/>
-                <w:szCs w:val="20"/>
-                <w:lang w:val="en-US" w:eastAsia="zh-CN" w:bidi="hi-IN"/>
-              </w:rPr>
-              <w:t>56°11'54.0"N 12°32'51.7"E#0.000#1000.000#1000.000#8000.000AMSL</w:t>
+              <w:t>standardAirportExitAreaSideLength</w:t>
+            </w:r>
+            <w:r>
+              <w:rPr>
+                <w:rFonts w:eastAsia="NSimSun" w:cs="Arial"/>
+                <w:kern w:val="2"/>
+                <w:sz w:val="22"/>
+                <w:szCs w:val="22"/>
+                <w:lang w:val="en-US" w:eastAsia="zh-CN" w:bidi="hi-IN"/>
+              </w:rPr>
+              <w:t>=3000.000</w:t>
             </w:r>
           </w:p>
         </w:tc>
@@ -9510,17 +9498,20 @@
               <w:spacing w:before="0" w:after="0"/>
               <w:jc w:val="left"/>
               <w:rPr>
-                <w:sz w:val="24"/>
-                <w:szCs w:val="22"/>
-                <w:lang w:val="en-US"/>
-              </w:rPr>
-            </w:pPr>
-            <w:r>
-              <w:rPr>
-                <w:sz w:val="24"/>
-                <w:szCs w:val="22"/>
-                <w:lang w:val="en-US"/>
-              </w:rPr>
+                <w:sz w:val="22"/>
+                <w:szCs w:val="22"/>
+                <w:lang w:val="en-US"/>
+              </w:rPr>
+            </w:pPr>
+            <w:r>
+              <w:rPr>
+                <w:rFonts w:eastAsia="NSimSun" w:cs="Arial"/>
+                <w:kern w:val="2"/>
+                <w:sz w:val="22"/>
+                <w:szCs w:val="22"/>
+                <w:lang w:val="en-US" w:eastAsia="zh-CN" w:bidi="hi-IN"/>
+              </w:rPr>
+              <w:t>Override the standard size of the airport trigger areas when leaving the area.</w:t>
             </w:r>
           </w:p>
         </w:tc>
@@ -9530,18 +9521,18 @@
         <w:tc>
           <w:tcPr>
             <w:tcW w:w="4992" w:type="dxa"/>
-            <w:tcBorders>
-              <w:top w:val="nil"/>
-            </w:tcBorders>
-          </w:tcPr>
-          <w:p>
-            <w:pPr>
-              <w:pStyle w:val="Normal"/>
-              <w:widowControl w:val="false"/>
-              <w:suppressAutoHyphens w:val="true"/>
-              <w:spacing w:before="0" w:after="0"/>
-              <w:jc w:val="left"/>
-              <w:rPr>
+            <w:tcBorders/>
+          </w:tcPr>
+          <w:p>
+            <w:pPr>
+              <w:pStyle w:val="Normal"/>
+              <w:widowControl w:val="false"/>
+              <w:suppressAutoHyphens w:val="true"/>
+              <w:spacing w:before="0" w:after="0"/>
+              <w:jc w:val="left"/>
+              <w:rPr>
+                <w:sz w:val="22"/>
+                <w:szCs w:val="22"/>
                 <w:lang w:val="en-US"/>
               </w:rPr>
             </w:pPr>
@@ -9555,56 +9546,47 @@
                 <w:szCs w:val="22"/>
                 <w:lang w:val="en-US" w:eastAsia="zh-CN" w:bidi="hi-IN"/>
               </w:rPr>
-              <w:t>missionFailureArea</w:t>
-            </w:r>
-            <w:r>
-              <w:rPr>
-                <w:rFonts w:eastAsia="NSimSun" w:cs="Arial"/>
-                <w:kern w:val="2"/>
-                <w:sz w:val="22"/>
-                <w:szCs w:val="22"/>
-                <w:lang w:val="en-US" w:eastAsia="zh-CN" w:bidi="hi-IN"/>
-              </w:rPr>
-              <w:t>=</w:t>
-            </w:r>
-            <w:r>
-              <w:rPr>
-                <w:rFonts w:eastAsia="NSimSun" w:cs="Arial"/>
-                <w:kern w:val="2"/>
-                <w:sz w:val="20"/>
-                <w:szCs w:val="20"/>
-                <w:lang w:val="en-US" w:eastAsia="zh-CN" w:bidi="hi-IN"/>
-              </w:rPr>
-              <w:t>56°11'54.0"N 12°32'51.7"E#0.000#1000.000#1000.000#8000.000AMSL#text</w:t>
+              <w:t>standardEnterAreaSideLength</w:t>
+            </w:r>
+            <w:r>
+              <w:rPr>
+                <w:rFonts w:eastAsia="NSimSun" w:cs="Arial"/>
+                <w:kern w:val="2"/>
+                <w:sz w:val="22"/>
+                <w:szCs w:val="22"/>
+                <w:lang w:val="en-US" w:eastAsia="zh-CN" w:bidi="hi-IN"/>
+              </w:rPr>
+              <w:t>=5000.000</w:t>
             </w:r>
           </w:p>
         </w:tc>
         <w:tc>
           <w:tcPr>
             <w:tcW w:w="4761" w:type="dxa"/>
-            <w:tcBorders>
-              <w:top w:val="nil"/>
-            </w:tcBorders>
-          </w:tcPr>
-          <w:p>
-            <w:pPr>
-              <w:pStyle w:val="Normal"/>
-              <w:widowControl w:val="false"/>
-              <w:suppressAutoHyphens w:val="true"/>
-              <w:spacing w:before="0" w:after="0"/>
-              <w:jc w:val="left"/>
-              <w:rPr>
-                <w:sz w:val="24"/>
-                <w:szCs w:val="22"/>
-                <w:lang w:val="en-US"/>
-              </w:rPr>
-            </w:pPr>
-            <w:r>
-              <w:rPr>
-                <w:sz w:val="24"/>
-                <w:szCs w:val="22"/>
-                <w:lang w:val="en-US"/>
-              </w:rPr>
+            <w:tcBorders/>
+          </w:tcPr>
+          <w:p>
+            <w:pPr>
+              <w:pStyle w:val="Normal"/>
+              <w:widowControl w:val="false"/>
+              <w:suppressAutoHyphens w:val="true"/>
+              <w:spacing w:before="0" w:after="0"/>
+              <w:jc w:val="left"/>
+              <w:rPr>
+                <w:sz w:val="22"/>
+                <w:szCs w:val="22"/>
+                <w:lang w:val="en-US"/>
+              </w:rPr>
+            </w:pPr>
+            <w:r>
+              <w:rPr>
+                <w:rFonts w:eastAsia="NSimSun" w:cs="Arial"/>
+                <w:kern w:val="2"/>
+                <w:sz w:val="22"/>
+                <w:szCs w:val="22"/>
+                <w:lang w:val="en-US" w:eastAsia="zh-CN" w:bidi="hi-IN"/>
+              </w:rPr>
+              <w:t>Override the standard size of the airport/POI trigger areas when enterring the area.</w:t>
             </w:r>
           </w:p>
         </w:tc>
@@ -9614,18 +9596,18 @@
         <w:tc>
           <w:tcPr>
             <w:tcW w:w="4992" w:type="dxa"/>
-            <w:tcBorders>
-              <w:top w:val="nil"/>
-            </w:tcBorders>
-          </w:tcPr>
-          <w:p>
-            <w:pPr>
-              <w:pStyle w:val="Normal"/>
-              <w:widowControl w:val="false"/>
-              <w:suppressAutoHyphens w:val="true"/>
-              <w:spacing w:before="0" w:after="0"/>
-              <w:jc w:val="left"/>
-              <w:rPr>
+            <w:tcBorders/>
+          </w:tcPr>
+          <w:p>
+            <w:pPr>
+              <w:pStyle w:val="Normal"/>
+              <w:widowControl w:val="false"/>
+              <w:suppressAutoHyphens w:val="true"/>
+              <w:spacing w:before="0" w:after="0"/>
+              <w:jc w:val="left"/>
+              <w:rPr>
+                <w:sz w:val="22"/>
+                <w:szCs w:val="22"/>
                 <w:lang w:val="en-US"/>
               </w:rPr>
             </w:pPr>
@@ -9639,53 +9621,41 @@
                 <w:szCs w:val="22"/>
                 <w:lang w:val="en-US" w:eastAsia="zh-CN" w:bidi="hi-IN"/>
               </w:rPr>
-              <w:t>missionFailureExitArea</w:t>
-            </w:r>
-            <w:r>
-              <w:rPr>
-                <w:rFonts w:eastAsia="NSimSun" w:cs="Arial"/>
-                <w:kern w:val="2"/>
-                <w:sz w:val="22"/>
-                <w:szCs w:val="22"/>
-                <w:lang w:val="en-US" w:eastAsia="zh-CN" w:bidi="hi-IN"/>
-              </w:rPr>
-              <w:t>=</w:t>
-            </w:r>
-            <w:r>
-              <w:rPr>
-                <w:rFonts w:eastAsia="NSimSun" w:cs="Arial"/>
-                <w:kern w:val="2"/>
-                <w:sz w:val="20"/>
-                <w:szCs w:val="20"/>
-                <w:lang w:val="en-US" w:eastAsia="zh-CN" w:bidi="hi-IN"/>
-              </w:rPr>
-              <w:t>56°02'16.7"N 12°36'58.0"E#0.000#1000.000#1000.000#8000.000AGL</w:t>
+              <w:t>missionFailureArea</w:t>
+            </w:r>
+            <w:r>
+              <w:rPr>
+                <w:rFonts w:eastAsia="NSimSun" w:cs="Arial"/>
+                <w:kern w:val="2"/>
+                <w:sz w:val="22"/>
+                <w:szCs w:val="22"/>
+                <w:lang w:val="en-US" w:eastAsia="zh-CN" w:bidi="hi-IN"/>
+              </w:rPr>
+              <w:t>=56°11'54.0"N 12°32'51.7"E#0.000#1000.000#1000.000#8000.000AMSL</w:t>
             </w:r>
           </w:p>
         </w:tc>
         <w:tc>
           <w:tcPr>
             <w:tcW w:w="4761" w:type="dxa"/>
-            <w:tcBorders>
-              <w:top w:val="nil"/>
-            </w:tcBorders>
-          </w:tcPr>
-          <w:p>
-            <w:pPr>
-              <w:pStyle w:val="Normal"/>
-              <w:widowControl w:val="false"/>
-              <w:suppressAutoHyphens w:val="true"/>
-              <w:spacing w:before="0" w:after="0"/>
-              <w:jc w:val="left"/>
-              <w:rPr>
-                <w:sz w:val="24"/>
-                <w:szCs w:val="22"/>
-                <w:lang w:val="en-US"/>
-              </w:rPr>
-            </w:pPr>
-            <w:r>
-              <w:rPr>
-                <w:sz w:val="24"/>
+            <w:tcBorders/>
+          </w:tcPr>
+          <w:p>
+            <w:pPr>
+              <w:pStyle w:val="Normal"/>
+              <w:widowControl w:val="false"/>
+              <w:suppressAutoHyphens w:val="true"/>
+              <w:spacing w:before="0" w:after="0"/>
+              <w:jc w:val="left"/>
+              <w:rPr>
+                <w:sz w:val="22"/>
+                <w:szCs w:val="22"/>
+                <w:lang w:val="en-US"/>
+              </w:rPr>
+            </w:pPr>
+            <w:r>
+              <w:rPr>
+                <w:sz w:val="22"/>
                 <w:szCs w:val="22"/>
                 <w:lang w:val="en-US"/>
               </w:rPr>
@@ -9710,6 +9680,8 @@
               <w:spacing w:before="0" w:after="0"/>
               <w:jc w:val="left"/>
               <w:rPr>
+                <w:sz w:val="22"/>
+                <w:szCs w:val="22"/>
                 <w:lang w:val="en-US"/>
               </w:rPr>
             </w:pPr>
@@ -9723,27 +9695,17 @@
                 <w:szCs w:val="22"/>
                 <w:lang w:val="en-US" w:eastAsia="zh-CN" w:bidi="hi-IN"/>
               </w:rPr>
-              <w:t>missionFailureExitArea</w:t>
-            </w:r>
-            <w:r>
-              <w:rPr>
-                <w:rFonts w:eastAsia="NSimSun" w:cs="Arial"/>
-                <w:kern w:val="2"/>
-                <w:sz w:val="22"/>
-                <w:szCs w:val="22"/>
-                <w:lang w:val="en-US" w:eastAsia="zh-CN" w:bidi="hi-IN"/>
-              </w:rPr>
-              <w:t>=</w:t>
-            </w:r>
-            <w:r>
-              <w:rPr>
-                <w:rFonts w:eastAsia="NSimSun" w:cs="Arial"/>
-                <w:kern w:val="2"/>
-                <w:sz w:val="20"/>
-                <w:szCs w:val="20"/>
-                <w:lang w:val="en-US" w:eastAsia="zh-CN" w:bidi="hi-IN"/>
-              </w:rPr>
-              <w:t>56°02'16.7"N 12°36'58.0"E#0.000#1000.000#1000.000#8000.000AGL#text</w:t>
+              <w:t>missionFailureArea</w:t>
+            </w:r>
+            <w:r>
+              <w:rPr>
+                <w:rFonts w:eastAsia="NSimSun" w:cs="Arial"/>
+                <w:kern w:val="2"/>
+                <w:sz w:val="22"/>
+                <w:szCs w:val="22"/>
+                <w:lang w:val="en-US" w:eastAsia="zh-CN" w:bidi="hi-IN"/>
+              </w:rPr>
+              <w:t>=56°11'54.0"N 12°32'51.7"E#0.000#1000.000#1000.000#8000.000AMSL#text</w:t>
             </w:r>
           </w:p>
         </w:tc>
@@ -9762,14 +9724,14 @@
               <w:spacing w:before="0" w:after="0"/>
               <w:jc w:val="left"/>
               <w:rPr>
-                <w:sz w:val="24"/>
-                <w:szCs w:val="22"/>
-                <w:lang w:val="en-US"/>
-              </w:rPr>
-            </w:pPr>
-            <w:r>
-              <w:rPr>
-                <w:sz w:val="24"/>
+                <w:sz w:val="22"/>
+                <w:szCs w:val="22"/>
+                <w:lang w:val="en-US"/>
+              </w:rPr>
+            </w:pPr>
+            <w:r>
+              <w:rPr>
+                <w:sz w:val="22"/>
                 <w:szCs w:val="22"/>
                 <w:lang w:val="en-US"/>
               </w:rPr>
@@ -9809,27 +9771,17 @@
                 <w:szCs w:val="22"/>
                 <w:lang w:val="en-US" w:eastAsia="zh-CN" w:bidi="hi-IN"/>
               </w:rPr>
-              <w:t>missionFailureAltitude</w:t>
-            </w:r>
-            <w:r>
-              <w:rPr>
-                <w:rFonts w:eastAsia="NSimSun" w:cs="Arial"/>
-                <w:kern w:val="2"/>
-                <w:sz w:val="22"/>
-                <w:szCs w:val="22"/>
-                <w:lang w:val="en-US" w:eastAsia="zh-CN" w:bidi="hi-IN"/>
-              </w:rPr>
-              <w:t>=</w:t>
-            </w:r>
-            <w:r>
-              <w:rPr>
-                <w:rFonts w:eastAsia="NSimSun" w:cs="Arial"/>
-                <w:kern w:val="2"/>
-                <w:sz w:val="20"/>
-                <w:szCs w:val="20"/>
-                <w:lang w:val="en-US" w:eastAsia="zh-CN" w:bidi="hi-IN"/>
-              </w:rPr>
-              <w:t>5000.000</w:t>
+              <w:t>missionFailureExitArea</w:t>
+            </w:r>
+            <w:r>
+              <w:rPr>
+                <w:rFonts w:eastAsia="NSimSun" w:cs="Arial"/>
+                <w:kern w:val="2"/>
+                <w:sz w:val="22"/>
+                <w:szCs w:val="22"/>
+                <w:lang w:val="en-US" w:eastAsia="zh-CN" w:bidi="hi-IN"/>
+              </w:rPr>
+              <w:t>=56°02'16.7"N 12°36'58.0"E#0.000#1000.000#1000.000#8000.000AGL</w:t>
             </w:r>
           </w:p>
         </w:tc>
@@ -9848,14 +9800,14 @@
               <w:spacing w:before="0" w:after="0"/>
               <w:jc w:val="left"/>
               <w:rPr>
-                <w:sz w:val="24"/>
-                <w:szCs w:val="22"/>
-                <w:lang w:val="en-US"/>
-              </w:rPr>
-            </w:pPr>
-            <w:r>
-              <w:rPr>
-                <w:sz w:val="24"/>
+                <w:sz w:val="22"/>
+                <w:szCs w:val="22"/>
+                <w:lang w:val="en-US"/>
+              </w:rPr>
+            </w:pPr>
+            <w:r>
+              <w:rPr>
+                <w:sz w:val="22"/>
                 <w:szCs w:val="22"/>
                 <w:lang w:val="en-US"/>
               </w:rPr>
@@ -9880,6 +9832,8 @@
               <w:spacing w:before="0" w:after="0"/>
               <w:jc w:val="left"/>
               <w:rPr>
+                <w:sz w:val="22"/>
+                <w:szCs w:val="22"/>
                 <w:lang w:val="en-US"/>
               </w:rPr>
             </w:pPr>
@@ -9893,27 +9847,17 @@
                 <w:szCs w:val="22"/>
                 <w:lang w:val="en-US" w:eastAsia="zh-CN" w:bidi="hi-IN"/>
               </w:rPr>
-              <w:t>missionFailureAltitude</w:t>
-            </w:r>
-            <w:r>
-              <w:rPr>
-                <w:rFonts w:eastAsia="NSimSun" w:cs="Arial"/>
-                <w:kern w:val="2"/>
-                <w:sz w:val="22"/>
-                <w:szCs w:val="22"/>
-                <w:lang w:val="en-US" w:eastAsia="zh-CN" w:bidi="hi-IN"/>
-              </w:rPr>
-              <w:t>=</w:t>
-            </w:r>
-            <w:r>
-              <w:rPr>
-                <w:rFonts w:eastAsia="NSimSun" w:cs="Arial"/>
-                <w:kern w:val="2"/>
-                <w:sz w:val="20"/>
-                <w:szCs w:val="20"/>
-                <w:lang w:val="en-US" w:eastAsia="zh-CN" w:bidi="hi-IN"/>
-              </w:rPr>
-              <w:t>5000.000#text</w:t>
+              <w:t>missionFailureExitArea</w:t>
+            </w:r>
+            <w:r>
+              <w:rPr>
+                <w:rFonts w:eastAsia="NSimSun" w:cs="Arial"/>
+                <w:kern w:val="2"/>
+                <w:sz w:val="22"/>
+                <w:szCs w:val="22"/>
+                <w:lang w:val="en-US" w:eastAsia="zh-CN" w:bidi="hi-IN"/>
+              </w:rPr>
+              <w:t>=56°02'16.7"N 12°36'58.0"E#0.000#1000.000#1000.000#8000.000AGL#text</w:t>
             </w:r>
           </w:p>
         </w:tc>
@@ -9932,14 +9876,14 @@
               <w:spacing w:before="0" w:after="0"/>
               <w:jc w:val="left"/>
               <w:rPr>
-                <w:sz w:val="24"/>
-                <w:szCs w:val="22"/>
-                <w:lang w:val="en-US"/>
-              </w:rPr>
-            </w:pPr>
-            <w:r>
-              <w:rPr>
-                <w:sz w:val="24"/>
+                <w:sz w:val="22"/>
+                <w:szCs w:val="22"/>
+                <w:lang w:val="en-US"/>
+              </w:rPr>
+            </w:pPr>
+            <w:r>
+              <w:rPr>
+                <w:sz w:val="22"/>
                 <w:szCs w:val="22"/>
                 <w:lang w:val="en-US"/>
               </w:rPr>
@@ -9979,27 +9923,17 @@
                 <w:szCs w:val="22"/>
                 <w:lang w:val="en-US" w:eastAsia="zh-CN" w:bidi="hi-IN"/>
               </w:rPr>
-              <w:t>missionFailureSpeed</w:t>
-            </w:r>
-            <w:r>
-              <w:rPr>
-                <w:rFonts w:eastAsia="NSimSun" w:cs="Arial"/>
-                <w:kern w:val="2"/>
-                <w:sz w:val="22"/>
-                <w:szCs w:val="22"/>
-                <w:lang w:val="en-US" w:eastAsia="zh-CN" w:bidi="hi-IN"/>
-              </w:rPr>
-              <w:t>=</w:t>
-            </w:r>
-            <w:r>
-              <w:rPr>
-                <w:rFonts w:eastAsia="NSimSun" w:cs="Arial"/>
-                <w:kern w:val="2"/>
-                <w:sz w:val="20"/>
-                <w:szCs w:val="20"/>
-                <w:lang w:val="en-US" w:eastAsia="zh-CN" w:bidi="hi-IN"/>
-              </w:rPr>
-              <w:t>110.000</w:t>
+              <w:t>missionFailureAltitude</w:t>
+            </w:r>
+            <w:r>
+              <w:rPr>
+                <w:rFonts w:eastAsia="NSimSun" w:cs="Arial"/>
+                <w:kern w:val="2"/>
+                <w:sz w:val="22"/>
+                <w:szCs w:val="22"/>
+                <w:lang w:val="en-US" w:eastAsia="zh-CN" w:bidi="hi-IN"/>
+              </w:rPr>
+              <w:t>=5000.000</w:t>
             </w:r>
           </w:p>
         </w:tc>
@@ -10018,14 +9952,14 @@
               <w:spacing w:before="0" w:after="0"/>
               <w:jc w:val="left"/>
               <w:rPr>
-                <w:sz w:val="24"/>
-                <w:szCs w:val="22"/>
-                <w:lang w:val="en-US"/>
-              </w:rPr>
-            </w:pPr>
-            <w:r>
-              <w:rPr>
-                <w:sz w:val="24"/>
+                <w:sz w:val="22"/>
+                <w:szCs w:val="22"/>
+                <w:lang w:val="en-US"/>
+              </w:rPr>
+            </w:pPr>
+            <w:r>
+              <w:rPr>
+                <w:sz w:val="22"/>
                 <w:szCs w:val="22"/>
                 <w:lang w:val="en-US"/>
               </w:rPr>
@@ -10038,16 +9972,20 @@
         <w:tc>
           <w:tcPr>
             <w:tcW w:w="4992" w:type="dxa"/>
-            <w:tcBorders/>
-          </w:tcPr>
-          <w:p>
-            <w:pPr>
-              <w:pStyle w:val="Normal"/>
-              <w:widowControl w:val="false"/>
-              <w:suppressAutoHyphens w:val="true"/>
-              <w:spacing w:before="0" w:after="0"/>
-              <w:jc w:val="left"/>
-              <w:rPr>
+            <w:tcBorders>
+              <w:top w:val="nil"/>
+            </w:tcBorders>
+          </w:tcPr>
+          <w:p>
+            <w:pPr>
+              <w:pStyle w:val="Normal"/>
+              <w:widowControl w:val="false"/>
+              <w:suppressAutoHyphens w:val="true"/>
+              <w:spacing w:before="0" w:after="0"/>
+              <w:jc w:val="left"/>
+              <w:rPr>
+                <w:sz w:val="22"/>
+                <w:szCs w:val="22"/>
                 <w:lang w:val="en-US"/>
               </w:rPr>
             </w:pPr>
@@ -10061,51 +9999,43 @@
                 <w:szCs w:val="22"/>
                 <w:lang w:val="en-US" w:eastAsia="zh-CN" w:bidi="hi-IN"/>
               </w:rPr>
-              <w:t>missionFailureSpeed</w:t>
-            </w:r>
-            <w:r>
-              <w:rPr>
-                <w:rFonts w:eastAsia="NSimSun" w:cs="Arial"/>
-                <w:kern w:val="2"/>
-                <w:sz w:val="22"/>
-                <w:szCs w:val="22"/>
-                <w:lang w:val="en-US" w:eastAsia="zh-CN" w:bidi="hi-IN"/>
-              </w:rPr>
-              <w:t>=</w:t>
-            </w:r>
-            <w:r>
-              <w:rPr>
-                <w:rFonts w:eastAsia="NSimSun" w:cs="Arial"/>
-                <w:kern w:val="2"/>
-                <w:sz w:val="20"/>
-                <w:szCs w:val="20"/>
-                <w:lang w:val="en-US" w:eastAsia="zh-CN" w:bidi="hi-IN"/>
-              </w:rPr>
-              <w:t>110.000#text</w:t>
+              <w:t>missionFailureAltitude</w:t>
+            </w:r>
+            <w:r>
+              <w:rPr>
+                <w:rFonts w:eastAsia="NSimSun" w:cs="Arial"/>
+                <w:kern w:val="2"/>
+                <w:sz w:val="22"/>
+                <w:szCs w:val="22"/>
+                <w:lang w:val="en-US" w:eastAsia="zh-CN" w:bidi="hi-IN"/>
+              </w:rPr>
+              <w:t>=5000.000#text</w:t>
             </w:r>
           </w:p>
         </w:tc>
         <w:tc>
           <w:tcPr>
             <w:tcW w:w="4761" w:type="dxa"/>
-            <w:tcBorders/>
-          </w:tcPr>
-          <w:p>
-            <w:pPr>
-              <w:pStyle w:val="Normal"/>
-              <w:widowControl w:val="false"/>
-              <w:suppressAutoHyphens w:val="true"/>
-              <w:spacing w:before="0" w:after="0"/>
-              <w:jc w:val="left"/>
-              <w:rPr>
-                <w:sz w:val="24"/>
-                <w:szCs w:val="22"/>
-                <w:lang w:val="en-US"/>
-              </w:rPr>
-            </w:pPr>
-            <w:r>
-              <w:rPr>
-                <w:sz w:val="24"/>
+            <w:tcBorders>
+              <w:top w:val="nil"/>
+            </w:tcBorders>
+          </w:tcPr>
+          <w:p>
+            <w:pPr>
+              <w:pStyle w:val="Normal"/>
+              <w:widowControl w:val="false"/>
+              <w:suppressAutoHyphens w:val="true"/>
+              <w:spacing w:before="0" w:after="0"/>
+              <w:jc w:val="left"/>
+              <w:rPr>
+                <w:sz w:val="22"/>
+                <w:szCs w:val="22"/>
+                <w:lang w:val="en-US"/>
+              </w:rPr>
+            </w:pPr>
+            <w:r>
+              <w:rPr>
+                <w:sz w:val="22"/>
                 <w:szCs w:val="22"/>
                 <w:lang w:val="en-US"/>
               </w:rPr>
@@ -10118,7 +10048,9 @@
         <w:tc>
           <w:tcPr>
             <w:tcW w:w="4992" w:type="dxa"/>
-            <w:tcBorders/>
+            <w:tcBorders>
+              <w:top w:val="nil"/>
+            </w:tcBorders>
           </w:tcPr>
           <w:p>
             <w:pPr>
@@ -10143,51 +10075,43 @@
                 <w:szCs w:val="22"/>
                 <w:lang w:val="en-US" w:eastAsia="zh-CN" w:bidi="hi-IN"/>
               </w:rPr>
-              <w:t>missionFailureAltitudeAndSpeed</w:t>
-            </w:r>
-            <w:r>
-              <w:rPr>
-                <w:rFonts w:eastAsia="NSimSun" w:cs="Arial"/>
-                <w:kern w:val="2"/>
-                <w:sz w:val="22"/>
-                <w:szCs w:val="22"/>
-                <w:lang w:val="en-US" w:eastAsia="zh-CN" w:bidi="hi-IN"/>
-              </w:rPr>
-              <w:t>=</w:t>
-            </w:r>
-            <w:r>
-              <w:rPr>
-                <w:rFonts w:eastAsia="NSimSun" w:cs="Arial"/>
-                <w:kern w:val="2"/>
-                <w:sz w:val="20"/>
-                <w:szCs w:val="20"/>
-                <w:lang w:val="en-US" w:eastAsia="zh-CN" w:bidi="hi-IN"/>
-              </w:rPr>
-              <w:t>7000.000#90.000</w:t>
+              <w:t>missionFailureSpeed</w:t>
+            </w:r>
+            <w:r>
+              <w:rPr>
+                <w:rFonts w:eastAsia="NSimSun" w:cs="Arial"/>
+                <w:kern w:val="2"/>
+                <w:sz w:val="22"/>
+                <w:szCs w:val="22"/>
+                <w:lang w:val="en-US" w:eastAsia="zh-CN" w:bidi="hi-IN"/>
+              </w:rPr>
+              <w:t>=110.000</w:t>
             </w:r>
           </w:p>
         </w:tc>
         <w:tc>
           <w:tcPr>
             <w:tcW w:w="4761" w:type="dxa"/>
-            <w:tcBorders/>
-          </w:tcPr>
-          <w:p>
-            <w:pPr>
-              <w:pStyle w:val="Normal"/>
-              <w:widowControl w:val="false"/>
-              <w:suppressAutoHyphens w:val="true"/>
-              <w:spacing w:before="0" w:after="0"/>
-              <w:jc w:val="left"/>
-              <w:rPr>
-                <w:sz w:val="24"/>
-                <w:szCs w:val="22"/>
-                <w:lang w:val="en-US"/>
-              </w:rPr>
-            </w:pPr>
-            <w:r>
-              <w:rPr>
-                <w:sz w:val="24"/>
+            <w:tcBorders>
+              <w:top w:val="nil"/>
+            </w:tcBorders>
+          </w:tcPr>
+          <w:p>
+            <w:pPr>
+              <w:pStyle w:val="Normal"/>
+              <w:widowControl w:val="false"/>
+              <w:suppressAutoHyphens w:val="true"/>
+              <w:spacing w:before="0" w:after="0"/>
+              <w:jc w:val="left"/>
+              <w:rPr>
+                <w:sz w:val="22"/>
+                <w:szCs w:val="22"/>
+                <w:lang w:val="en-US"/>
+              </w:rPr>
+            </w:pPr>
+            <w:r>
+              <w:rPr>
+                <w:sz w:val="22"/>
                 <w:szCs w:val="22"/>
                 <w:lang w:val="en-US"/>
               </w:rPr>
@@ -10210,8 +10134,8 @@
               <w:spacing w:before="0" w:after="0"/>
               <w:jc w:val="left"/>
               <w:rPr>
-                <w:sz w:val="20"/>
-                <w:szCs w:val="20"/>
+                <w:sz w:val="22"/>
+                <w:szCs w:val="22"/>
                 <w:lang w:val="en-US"/>
               </w:rPr>
             </w:pPr>
@@ -10221,21 +10145,21 @@
                 <w:b/>
                 <w:bCs/>
                 <w:kern w:val="2"/>
-                <w:sz w:val="20"/>
-                <w:szCs w:val="20"/>
-                <w:lang w:val="en-US" w:eastAsia="zh-CN" w:bidi="hi-IN"/>
-              </w:rPr>
-              <w:t>missionFailureAltitudeAndSpeed</w:t>
-            </w:r>
-            <w:r>
-              <w:rPr>
-                <w:rFonts w:eastAsia="NSimSun" w:cs="Arial"/>
-                <w:kern w:val="2"/>
-                <w:sz w:val="20"/>
-                <w:szCs w:val="20"/>
-                <w:lang w:val="en-US" w:eastAsia="zh-CN" w:bidi="hi-IN"/>
-              </w:rPr>
-              <w:t>=7000.000#90.000#text</w:t>
+                <w:sz w:val="22"/>
+                <w:szCs w:val="22"/>
+                <w:lang w:val="en-US" w:eastAsia="zh-CN" w:bidi="hi-IN"/>
+              </w:rPr>
+              <w:t>missionFailureSpeed</w:t>
+            </w:r>
+            <w:r>
+              <w:rPr>
+                <w:rFonts w:eastAsia="NSimSun" w:cs="Arial"/>
+                <w:kern w:val="2"/>
+                <w:sz w:val="22"/>
+                <w:szCs w:val="22"/>
+                <w:lang w:val="en-US" w:eastAsia="zh-CN" w:bidi="hi-IN"/>
+              </w:rPr>
+              <w:t>=110.000#text</w:t>
             </w:r>
           </w:p>
         </w:tc>
@@ -10252,14 +10176,14 @@
               <w:spacing w:before="0" w:after="0"/>
               <w:jc w:val="left"/>
               <w:rPr>
-                <w:sz w:val="24"/>
-                <w:szCs w:val="22"/>
-                <w:lang w:val="en-US"/>
-              </w:rPr>
-            </w:pPr>
-            <w:r>
-              <w:rPr>
-                <w:sz w:val="24"/>
+                <w:sz w:val="22"/>
+                <w:szCs w:val="22"/>
+                <w:lang w:val="en-US"/>
+              </w:rPr>
+            </w:pPr>
+            <w:r>
+              <w:rPr>
+                <w:sz w:val="22"/>
                 <w:szCs w:val="22"/>
                 <w:lang w:val="en-US"/>
               </w:rPr>
@@ -10297,17 +10221,17 @@
                 <w:szCs w:val="22"/>
                 <w:lang w:val="en-US" w:eastAsia="zh-CN" w:bidi="hi-IN"/>
               </w:rPr>
-              <w:t>missionFailureTime</w:t>
-            </w:r>
-            <w:r>
-              <w:rPr>
-                <w:rFonts w:eastAsia="NSimSun" w:cs="Arial"/>
-                <w:kern w:val="2"/>
-                <w:sz w:val="22"/>
-                <w:szCs w:val="22"/>
-                <w:lang w:val="en-US" w:eastAsia="zh-CN" w:bidi="hi-IN"/>
-              </w:rPr>
-              <w:t>=600.000</w:t>
+              <w:t>missionFailureAltitudeAndSpeed</w:t>
+            </w:r>
+            <w:r>
+              <w:rPr>
+                <w:rFonts w:eastAsia="NSimSun" w:cs="Arial"/>
+                <w:kern w:val="2"/>
+                <w:sz w:val="22"/>
+                <w:szCs w:val="22"/>
+                <w:lang w:val="en-US" w:eastAsia="zh-CN" w:bidi="hi-IN"/>
+              </w:rPr>
+              <w:t>=7000.000#90.000</w:t>
             </w:r>
           </w:p>
         </w:tc>
@@ -10331,13 +10255,10 @@
             </w:pPr>
             <w:r>
               <w:rPr>
-                <w:rFonts w:eastAsia="NSimSun" w:cs="Arial"/>
-                <w:kern w:val="2"/>
-                <w:sz w:val="22"/>
-                <w:szCs w:val="22"/>
-                <w:lang w:val="en-US" w:eastAsia="zh-CN" w:bidi="hi-IN"/>
-              </w:rPr>
-              <w:t>Sets this time limit for each leg in the mission.</w:t>
+                <w:sz w:val="22"/>
+                <w:szCs w:val="22"/>
+                <w:lang w:val="en-US"/>
+              </w:rPr>
             </w:r>
           </w:p>
         </w:tc>
@@ -10357,6 +10278,8 @@
               <w:spacing w:before="0" w:after="0"/>
               <w:jc w:val="left"/>
               <w:rPr>
+                <w:sz w:val="22"/>
+                <w:szCs w:val="22"/>
                 <w:lang w:val="en-US"/>
               </w:rPr>
             </w:pPr>
@@ -10370,27 +10293,17 @@
                 <w:szCs w:val="22"/>
                 <w:lang w:val="en-US" w:eastAsia="zh-CN" w:bidi="hi-IN"/>
               </w:rPr>
-              <w:t>missionFailureTime</w:t>
-            </w:r>
-            <w:r>
-              <w:rPr>
-                <w:rFonts w:eastAsia="NSimSun" w:cs="Arial"/>
-                <w:kern w:val="2"/>
-                <w:sz w:val="22"/>
-                <w:szCs w:val="22"/>
-                <w:lang w:val="en-US" w:eastAsia="zh-CN" w:bidi="hi-IN"/>
-              </w:rPr>
-              <w:t>=600.000</w:t>
-            </w:r>
-            <w:r>
-              <w:rPr>
-                <w:rFonts w:eastAsia="NSimSun" w:cs="Arial"/>
-                <w:kern w:val="2"/>
-                <w:sz w:val="20"/>
-                <w:szCs w:val="20"/>
-                <w:lang w:val="en-US" w:eastAsia="zh-CN" w:bidi="hi-IN"/>
-              </w:rPr>
-              <w:t>#text</w:t>
+              <w:t>missionFailureAltitudeAndSpeed</w:t>
+            </w:r>
+            <w:r>
+              <w:rPr>
+                <w:rFonts w:eastAsia="NSimSun" w:cs="Arial"/>
+                <w:kern w:val="2"/>
+                <w:sz w:val="22"/>
+                <w:szCs w:val="22"/>
+                <w:lang w:val="en-US" w:eastAsia="zh-CN" w:bidi="hi-IN"/>
+              </w:rPr>
+              <w:t>=7000.000#90.000#text</w:t>
             </w:r>
           </w:p>
         </w:tc>
@@ -10414,13 +10327,10 @@
             </w:pPr>
             <w:r>
               <w:rPr>
-                <w:rFonts w:eastAsia="NSimSun" w:cs="Arial"/>
-                <w:kern w:val="2"/>
-                <w:sz w:val="22"/>
-                <w:szCs w:val="22"/>
-                <w:lang w:val="en-US" w:eastAsia="zh-CN" w:bidi="hi-IN"/>
-              </w:rPr>
-              <w:t>Sets this time limit for each leg in the mission.</w:t>
+                <w:sz w:val="22"/>
+                <w:szCs w:val="22"/>
+                <w:lang w:val="en-US"/>
+              </w:rPr>
             </w:r>
           </w:p>
         </w:tc>
@@ -10455,27 +10365,17 @@
                 <w:szCs w:val="22"/>
                 <w:lang w:val="en-US" w:eastAsia="zh-CN" w:bidi="hi-IN"/>
               </w:rPr>
-              <w:t>missionFailureFormula</w:t>
-            </w:r>
-            <w:r>
-              <w:rPr>
-                <w:rFonts w:eastAsia="NSimSun" w:cs="Arial"/>
-                <w:kern w:val="2"/>
-                <w:sz w:val="22"/>
-                <w:szCs w:val="22"/>
-                <w:lang w:val="en-US" w:eastAsia="zh-CN" w:bidi="hi-IN"/>
-              </w:rPr>
-              <w:t>=</w:t>
-            </w:r>
-            <w:r>
-              <w:rPr>
-                <w:rFonts w:eastAsia="NSimSun" w:cs="Arial"/>
-                <w:kern w:val="2"/>
-                <w:sz w:val="20"/>
-                <w:szCs w:val="20"/>
-                <w:lang w:val="en-US" w:eastAsia="zh-CN" w:bidi="hi-IN"/>
-              </w:rPr>
-              <w:t>(A:AUTOPILOT MASTER, Bool) 0 &amp;gt;#Autopilot is not allowed in this mission!</w:t>
+              <w:t>missionFailureTime</w:t>
+            </w:r>
+            <w:r>
+              <w:rPr>
+                <w:rFonts w:eastAsia="NSimSun" w:cs="Arial"/>
+                <w:kern w:val="2"/>
+                <w:sz w:val="22"/>
+                <w:szCs w:val="22"/>
+                <w:lang w:val="en-US" w:eastAsia="zh-CN" w:bidi="hi-IN"/>
+              </w:rPr>
+              <w:t>=600.000</w:t>
             </w:r>
           </w:p>
         </w:tc>
@@ -10505,7 +10405,7 @@
                 <w:szCs w:val="22"/>
                 <w:lang w:val="en-US" w:eastAsia="zh-CN" w:bidi="hi-IN"/>
               </w:rPr>
-              <w:t>Reverse polish notation (RPN) formula!</w:t>
+              <w:t>Sets this time limit for each leg in the mission.</w:t>
             </w:r>
           </w:p>
         </w:tc>
@@ -10532,29 +10432,25 @@
             </w:pPr>
             <w:r>
               <w:rPr>
+                <w:rFonts w:eastAsia="NSimSun" w:cs="Arial"/>
                 <w:b/>
                 <w:bCs/>
-                <w:sz w:val="22"/>
-                <w:szCs w:val="22"/>
-                <w:lang w:val="en-US"/>
-              </w:rPr>
-              <w:t>libraryObject</w:t>
-            </w:r>
-            <w:r>
-              <w:rPr>
-                <w:sz w:val="22"/>
-                <w:szCs w:val="22"/>
-                <w:lang w:val="en-US"/>
-              </w:rPr>
-              <w:t>=</w:t>
-            </w:r>
-            <w:r>
-              <w:rPr>
-                <w:sz w:val="20"/>
-                <w:szCs w:val="20"/>
-                <w:lang w:val="en-US"/>
-              </w:rPr>
-              <w:t>46168F7E-5861-4F8B-A63F-02062032C4BD#N49° 40' 23.06",E18° 26' 3.40"#0.000AGL#0.000#10.000</w:t>
+                <w:kern w:val="2"/>
+                <w:sz w:val="22"/>
+                <w:szCs w:val="22"/>
+                <w:lang w:val="en-US" w:eastAsia="zh-CN" w:bidi="hi-IN"/>
+              </w:rPr>
+              <w:t>missionFailureTime</w:t>
+            </w:r>
+            <w:r>
+              <w:rPr>
+                <w:rFonts w:eastAsia="NSimSun" w:cs="Arial"/>
+                <w:kern w:val="2"/>
+                <w:sz w:val="22"/>
+                <w:szCs w:val="22"/>
+                <w:lang w:val="en-US" w:eastAsia="zh-CN" w:bidi="hi-IN"/>
+              </w:rPr>
+              <w:t>=600.000#text</w:t>
             </w:r>
           </w:p>
         </w:tc>
@@ -10578,11 +10474,13 @@
             </w:pPr>
             <w:r>
               <w:rPr>
-                <w:sz w:val="22"/>
-                <w:szCs w:val="22"/>
-                <w:lang w:val="en-US"/>
-              </w:rPr>
-              <w:t>Place a scenery object in the world. Can be used with references to show and hide objects!</w:t>
+                <w:rFonts w:eastAsia="NSimSun" w:cs="Arial"/>
+                <w:kern w:val="2"/>
+                <w:sz w:val="22"/>
+                <w:szCs w:val="22"/>
+                <w:lang w:val="en-US" w:eastAsia="zh-CN" w:bidi="hi-IN"/>
+              </w:rPr>
+              <w:t>Sets this time limit for each leg in the mission.</w:t>
             </w:r>
           </w:p>
         </w:tc>
@@ -10592,80 +10490,72 @@
         <w:tc>
           <w:tcPr>
             <w:tcW w:w="4992" w:type="dxa"/>
-            <w:tcBorders>
-              <w:top w:val="nil"/>
-            </w:tcBorders>
-          </w:tcPr>
-          <w:p>
-            <w:pPr>
-              <w:pStyle w:val="Normal"/>
-              <w:widowControl w:val="false"/>
-              <w:suppressAutoHyphens w:val="true"/>
-              <w:spacing w:before="0" w:after="0"/>
-              <w:jc w:val="left"/>
-              <w:rPr>
-                <w:sz w:val="22"/>
-                <w:szCs w:val="22"/>
-                <w:lang w:val="en-US"/>
-              </w:rPr>
-            </w:pPr>
-            <w:r>
-              <w:rPr>
+            <w:tcBorders/>
+          </w:tcPr>
+          <w:p>
+            <w:pPr>
+              <w:pStyle w:val="Normal"/>
+              <w:widowControl w:val="false"/>
+              <w:suppressAutoHyphens w:val="true"/>
+              <w:spacing w:before="0" w:after="0"/>
+              <w:jc w:val="left"/>
+              <w:rPr>
+                <w:sz w:val="22"/>
+                <w:szCs w:val="22"/>
+                <w:lang w:val="en-US"/>
+              </w:rPr>
+            </w:pPr>
+            <w:r>
+              <w:rPr>
+                <w:rFonts w:eastAsia="NSimSun" w:cs="Arial"/>
                 <w:b/>
                 <w:bCs/>
-                <w:sz w:val="22"/>
-                <w:szCs w:val="22"/>
-                <w:lang w:val="en-US"/>
-              </w:rPr>
-              <w:t>libraryObject</w:t>
-            </w:r>
-            <w:r>
-              <w:rPr>
-                <w:sz w:val="22"/>
-                <w:szCs w:val="22"/>
-                <w:lang w:val="en-US"/>
-              </w:rPr>
-              <w:t>=</w:t>
-            </w:r>
-            <w:r>
-              <w:rPr>
-                <w:sz w:val="20"/>
-                <w:szCs w:val="20"/>
-                <w:lang w:val="en-US"/>
-              </w:rPr>
-              <w:t>46168F7E-5861-4F8B-A63F-02062032C4BD#N49° 40' 23.06",E18° 26' 3.40"#0.000AGL#0.000#10.000#False</w:t>
+                <w:kern w:val="2"/>
+                <w:sz w:val="22"/>
+                <w:szCs w:val="22"/>
+                <w:lang w:val="en-US" w:eastAsia="zh-CN" w:bidi="hi-IN"/>
+              </w:rPr>
+              <w:t>missionFailureFormula</w:t>
+            </w:r>
+            <w:r>
+              <w:rPr>
+                <w:rFonts w:eastAsia="NSimSun" w:cs="Arial"/>
+                <w:kern w:val="2"/>
+                <w:sz w:val="22"/>
+                <w:szCs w:val="22"/>
+                <w:lang w:val="en-US" w:eastAsia="zh-CN" w:bidi="hi-IN"/>
+              </w:rPr>
+              <w:t>=(A:AUTOPILOT MASTER, Bool) 0 &amp;gt;#Autopilot is not allowed in this mission!</w:t>
             </w:r>
           </w:p>
         </w:tc>
         <w:tc>
           <w:tcPr>
             <w:tcW w:w="4761" w:type="dxa"/>
-            <w:tcBorders>
-              <w:top w:val="nil"/>
-            </w:tcBorders>
-          </w:tcPr>
-          <w:p>
-            <w:pPr>
-              <w:pStyle w:val="Normal"/>
-              <w:widowControl w:val="false"/>
-              <w:suppressAutoHyphens w:val="true"/>
-              <w:spacing w:before="0" w:after="0"/>
-              <w:jc w:val="left"/>
-              <w:rPr>
-                <w:sz w:val="22"/>
-                <w:szCs w:val="22"/>
-                <w:lang w:val="en-US"/>
-              </w:rPr>
-            </w:pPr>
-            <w:r>
-              <w:rPr>
-                <w:rFonts w:eastAsia="NSimSun" w:cs="Arial"/>
-                <w:kern w:val="2"/>
-                <w:sz w:val="22"/>
-                <w:szCs w:val="22"/>
-                <w:lang w:val="en-US" w:eastAsia="zh-CN" w:bidi="hi-IN"/>
-              </w:rPr>
-              <w:t>Same as above plus an option to control if the object is activated (visible )at mission start or not.</w:t>
+            <w:tcBorders/>
+          </w:tcPr>
+          <w:p>
+            <w:pPr>
+              <w:pStyle w:val="Normal"/>
+              <w:widowControl w:val="false"/>
+              <w:suppressAutoHyphens w:val="true"/>
+              <w:spacing w:before="0" w:after="0"/>
+              <w:jc w:val="left"/>
+              <w:rPr>
+                <w:sz w:val="22"/>
+                <w:szCs w:val="22"/>
+                <w:lang w:val="en-US"/>
+              </w:rPr>
+            </w:pPr>
+            <w:r>
+              <w:rPr>
+                <w:rFonts w:eastAsia="NSimSun" w:cs="Arial"/>
+                <w:kern w:val="2"/>
+                <w:sz w:val="22"/>
+                <w:szCs w:val="22"/>
+                <w:lang w:val="en-US" w:eastAsia="zh-CN" w:bidi="hi-IN"/>
+              </w:rPr>
+              <w:t>Reverse polish notation (RPN) formula!</w:t>
             </w:r>
           </w:p>
         </w:tc>
@@ -10675,9 +10565,7 @@
         <w:tc>
           <w:tcPr>
             <w:tcW w:w="4992" w:type="dxa"/>
-            <w:tcBorders>
-              <w:top w:val="nil"/>
-            </w:tcBorders>
+            <w:tcBorders/>
           </w:tcPr>
           <w:p>
             <w:pPr>
@@ -10708,66 +10596,35 @@
                 <w:szCs w:val="22"/>
                 <w:lang w:val="en-US"/>
               </w:rPr>
-              <w:t>=</w:t>
-            </w:r>
-            <w:r>
-              <w:rPr>
-                <w:sz w:val="20"/>
-                <w:szCs w:val="20"/>
-                <w:lang w:val="en-US"/>
-              </w:rPr>
-              <w:t>46168F7E-5861-4F8B-A63F-02062032C4BD#N49° 40' 23.06",E18° 26' 3.40"#0.000AGL#0.000#0.000#0.000#</w:t>
-            </w:r>
-            <w:r>
-              <w:rPr>
-                <w:rFonts w:eastAsia="NSimSun" w:cs="Arial"/>
-                <w:color w:val="auto"/>
-                <w:kern w:val="2"/>
-                <w:sz w:val="20"/>
-                <w:szCs w:val="20"/>
-                <w:lang w:val="en-US" w:eastAsia="zh-CN" w:bidi="hi-IN"/>
-              </w:rPr>
-              <w:t>False</w:t>
-            </w:r>
-            <w:r>
-              <w:rPr>
-                <w:sz w:val="20"/>
-                <w:szCs w:val="20"/>
-                <w:lang w:val="en-US"/>
-              </w:rPr>
-              <w:t>#10.000#False</w:t>
+              <w:t>=46168F7E-5861-4F8B-A63F-02062032C4BD#N49° 40' 23.06",E18° 26' 3.40"#0.000AGL#0.000#10.000</w:t>
             </w:r>
           </w:p>
         </w:tc>
         <w:tc>
           <w:tcPr>
             <w:tcW w:w="4761" w:type="dxa"/>
-            <w:tcBorders>
-              <w:top w:val="nil"/>
-            </w:tcBorders>
-          </w:tcPr>
-          <w:p>
-            <w:pPr>
-              <w:pStyle w:val="Normal"/>
-              <w:widowControl w:val="false"/>
-              <w:suppressAutoHyphens w:val="true"/>
-              <w:spacing w:before="0" w:after="0"/>
-              <w:jc w:val="left"/>
-              <w:rPr>
-                <w:sz w:val="22"/>
-                <w:szCs w:val="22"/>
-                <w:lang w:val="en-US"/>
-              </w:rPr>
-            </w:pPr>
-            <w:r>
-              <w:rPr>
-                <w:rFonts w:eastAsia="NSimSun" w:cs="Arial"/>
-                <w:kern w:val="2"/>
-                <w:sz w:val="22"/>
-                <w:szCs w:val="22"/>
-                <w:lang w:val="en-US" w:eastAsia="zh-CN" w:bidi="hi-IN"/>
-              </w:rPr>
-              <w:t>Same as above plus additional options for pitch, bank and snap to ground (True/False).</w:t>
+            <w:tcBorders/>
+          </w:tcPr>
+          <w:p>
+            <w:pPr>
+              <w:pStyle w:val="Normal"/>
+              <w:widowControl w:val="false"/>
+              <w:suppressAutoHyphens w:val="true"/>
+              <w:spacing w:before="0" w:after="0"/>
+              <w:jc w:val="left"/>
+              <w:rPr>
+                <w:sz w:val="22"/>
+                <w:szCs w:val="22"/>
+                <w:lang w:val="en-US"/>
+              </w:rPr>
+            </w:pPr>
+            <w:r>
+              <w:rPr>
+                <w:sz w:val="22"/>
+                <w:szCs w:val="22"/>
+                <w:lang w:val="en-US"/>
+              </w:rPr>
+              <w:t>Place a scenery object in the world. Can be used with references to show and hide objects!</w:t>
             </w:r>
           </w:p>
         </w:tc>
@@ -10796,6 +10653,175 @@
             </w:pPr>
             <w:r>
               <w:rPr>
+                <w:b/>
+                <w:bCs/>
+                <w:sz w:val="22"/>
+                <w:szCs w:val="22"/>
+                <w:lang w:val="en-US"/>
+              </w:rPr>
+              <w:t>libraryObject</w:t>
+            </w:r>
+            <w:r>
+              <w:rPr>
+                <w:sz w:val="22"/>
+                <w:szCs w:val="22"/>
+                <w:lang w:val="en-US"/>
+              </w:rPr>
+              <w:t>=46168F7E-5861-4F8B-A63F-02062032C4BD#N49° 40' 23.06",E18° 26' 3.40"#0.000AGL#0.000#10.000#False</w:t>
+            </w:r>
+          </w:p>
+        </w:tc>
+        <w:tc>
+          <w:tcPr>
+            <w:tcW w:w="4761" w:type="dxa"/>
+            <w:tcBorders>
+              <w:top w:val="nil"/>
+            </w:tcBorders>
+          </w:tcPr>
+          <w:p>
+            <w:pPr>
+              <w:pStyle w:val="Normal"/>
+              <w:widowControl w:val="false"/>
+              <w:suppressAutoHyphens w:val="true"/>
+              <w:spacing w:before="0" w:after="0"/>
+              <w:jc w:val="left"/>
+              <w:rPr>
+                <w:sz w:val="22"/>
+                <w:szCs w:val="22"/>
+                <w:lang w:val="en-US"/>
+              </w:rPr>
+            </w:pPr>
+            <w:r>
+              <w:rPr>
+                <w:rFonts w:eastAsia="NSimSun" w:cs="Arial"/>
+                <w:kern w:val="2"/>
+                <w:sz w:val="22"/>
+                <w:szCs w:val="22"/>
+                <w:lang w:val="en-US" w:eastAsia="zh-CN" w:bidi="hi-IN"/>
+              </w:rPr>
+              <w:t>Same as above plus an option to control if the object is activated (visible )at mission start or not.</w:t>
+            </w:r>
+          </w:p>
+        </w:tc>
+      </w:tr>
+      <w:tr>
+        <w:trPr/>
+        <w:tc>
+          <w:tcPr>
+            <w:tcW w:w="4992" w:type="dxa"/>
+            <w:tcBorders>
+              <w:top w:val="nil"/>
+            </w:tcBorders>
+          </w:tcPr>
+          <w:p>
+            <w:pPr>
+              <w:pStyle w:val="Normal"/>
+              <w:widowControl w:val="false"/>
+              <w:suppressAutoHyphens w:val="true"/>
+              <w:spacing w:before="0" w:after="0"/>
+              <w:jc w:val="left"/>
+              <w:rPr>
+                <w:sz w:val="22"/>
+                <w:szCs w:val="22"/>
+                <w:lang w:val="en-US"/>
+              </w:rPr>
+            </w:pPr>
+            <w:r>
+              <w:rPr>
+                <w:b/>
+                <w:bCs/>
+                <w:sz w:val="22"/>
+                <w:szCs w:val="22"/>
+                <w:lang w:val="en-US"/>
+              </w:rPr>
+              <w:t>libraryObject</w:t>
+            </w:r>
+            <w:r>
+              <w:rPr>
+                <w:sz w:val="22"/>
+                <w:szCs w:val="22"/>
+                <w:lang w:val="en-US"/>
+              </w:rPr>
+              <w:t>=46168F7E-5861-4F8B-A63F-02062032C4BD#N49° 40' 23.06",E18° 26' 3.40"#0.000AGL#0.000#0.000#0.000#</w:t>
+            </w:r>
+            <w:r>
+              <w:rPr>
+                <w:rFonts w:eastAsia="NSimSun" w:cs="Arial"/>
+                <w:color w:val="auto"/>
+                <w:kern w:val="2"/>
+                <w:sz w:val="22"/>
+                <w:szCs w:val="22"/>
+                <w:lang w:val="en-US" w:eastAsia="zh-CN" w:bidi="hi-IN"/>
+              </w:rPr>
+              <w:t>False</w:t>
+            </w:r>
+            <w:r>
+              <w:rPr>
+                <w:sz w:val="22"/>
+                <w:szCs w:val="22"/>
+                <w:lang w:val="en-US"/>
+              </w:rPr>
+              <w:t>#10.000#False</w:t>
+            </w:r>
+          </w:p>
+        </w:tc>
+        <w:tc>
+          <w:tcPr>
+            <w:tcW w:w="4761" w:type="dxa"/>
+            <w:tcBorders>
+              <w:top w:val="nil"/>
+            </w:tcBorders>
+          </w:tcPr>
+          <w:p>
+            <w:pPr>
+              <w:pStyle w:val="Normal"/>
+              <w:widowControl w:val="false"/>
+              <w:suppressAutoHyphens w:val="true"/>
+              <w:spacing w:before="0" w:after="0"/>
+              <w:jc w:val="left"/>
+              <w:rPr>
+                <w:sz w:val="22"/>
+                <w:szCs w:val="22"/>
+                <w:lang w:val="en-US"/>
+              </w:rPr>
+            </w:pPr>
+            <w:r>
+              <w:rPr>
+                <w:rFonts w:eastAsia="NSimSun" w:cs="Arial"/>
+                <w:kern w:val="2"/>
+                <w:sz w:val="22"/>
+                <w:szCs w:val="22"/>
+                <w:lang w:val="en-US" w:eastAsia="zh-CN" w:bidi="hi-IN"/>
+              </w:rPr>
+              <w:t>Same as above plus additional options for pitch, bank and snap to ground (True/False).</w:t>
+            </w:r>
+          </w:p>
+        </w:tc>
+      </w:tr>
+      <w:tr>
+        <w:trPr/>
+        <w:tc>
+          <w:tcPr>
+            <w:tcW w:w="4992" w:type="dxa"/>
+            <w:tcBorders>
+              <w:top w:val="nil"/>
+            </w:tcBorders>
+          </w:tcPr>
+          <w:p>
+            <w:pPr>
+              <w:pStyle w:val="Normal"/>
+              <w:widowControl w:val="false"/>
+              <w:suppressAutoHyphens w:val="true"/>
+              <w:spacing w:before="0" w:after="0"/>
+              <w:jc w:val="left"/>
+              <w:rPr>
+                <w:sz w:val="22"/>
+                <w:szCs w:val="22"/>
+                <w:lang w:val="en-US"/>
+              </w:rPr>
+            </w:pPr>
+            <w:r>
+              <w:rPr>
                 <w:rFonts w:eastAsia="NSimSun" w:cs="Arial"/>
                 <w:b/>
                 <w:bCs/>
@@ -10823,23 +10849,15 @@
                 <w:szCs w:val="22"/>
                 <w:lang w:val="en-US"/>
               </w:rPr>
-              <w:t>=</w:t>
-            </w:r>
-            <w:r>
-              <w:rPr>
-                <w:sz w:val="20"/>
-                <w:szCs w:val="20"/>
-                <w:lang w:val="en-US"/>
-              </w:rPr>
-              <w:t>My great place#N49° 40' 23.06",E18° 26' 3.40"#50.000#0.000#</w:t>
+              <w:t>=My great place#N49° 40' 23.06",E18° 26' 3.40"#50.000#0.000#</w:t>
             </w:r>
             <w:r>
               <w:rPr>
                 <w:rFonts w:eastAsia="NSimSun" w:cs="Arial"/>
                 <w:color w:val="auto"/>
                 <w:kern w:val="2"/>
-                <w:sz w:val="20"/>
-                <w:szCs w:val="20"/>
+                <w:sz w:val="22"/>
+                <w:szCs w:val="22"/>
                 <w:lang w:val="en-US" w:eastAsia="zh-CN" w:bidi="hi-IN"/>
               </w:rPr>
               <w:t>POI</w:t>
@@ -10915,15 +10933,7 @@
                 <w:szCs w:val="22"/>
                 <w:lang w:val="en-US"/>
               </w:rPr>
-              <w:t>=</w:t>
-            </w:r>
-            <w:r>
-              <w:rPr>
-                <w:sz w:val="20"/>
-                <w:szCs w:val="20"/>
-                <w:lang w:val="en-US"/>
-              </w:rPr>
-              <w:t>F99M#F99MLU#Baske City#55°35'56.3"N 14°18'21.7"E#100.000#1000.000</w:t>
+              <w:t>=F99M#F99MLU#Baske City#55°35'56.3"N 14°18'21.7"E#100.000#1000.000</w:t>
             </w:r>
           </w:p>
         </w:tc>
@@ -10996,15 +11006,7 @@
                 <w:szCs w:val="22"/>
                 <w:lang w:val="en-US"/>
               </w:rPr>
-              <w:t>=</w:t>
-            </w:r>
-            <w:r>
-              <w:rPr>
-                <w:sz w:val="20"/>
-                <w:szCs w:val="20"/>
-                <w:lang w:val="en-US"/>
-              </w:rPr>
-              <w:t>F99M#55°35'56.3"N 14°18'21.7"E#100.000#45.000#300.000#49.555#55°35'55.2"N 14°18'17.5"E#55°35'57.1"N 14°18'23.8"E#DIRT</w:t>
+              <w:t>=F99M#55°35'56.3"N 14°18'21.7"E#100.000#45.000#300.000#49.555#55°35'55.2"N 14°18'17.5"E#55°35'57.1"N 14°18'23.8"E#DIRT</w:t>
             </w:r>
           </w:p>
         </w:tc>
@@ -12062,8 +12064,8 @@
               <w:spacing w:before="0" w:after="0"/>
               <w:jc w:val="left"/>
               <w:rPr>
-                <w:sz w:val="20"/>
-                <w:szCs w:val="20"/>
+                <w:sz w:val="22"/>
+                <w:szCs w:val="22"/>
                 <w:lang w:val="en-US"/>
               </w:rPr>
             </w:pPr>
@@ -12073,8 +12075,8 @@
                 <w:b/>
                 <w:bCs/>
                 <w:kern w:val="2"/>
-                <w:sz w:val="20"/>
-                <w:szCs w:val="20"/>
+                <w:sz w:val="22"/>
+                <w:szCs w:val="22"/>
                 <w:lang w:val="en-US" w:eastAsia="zh-CN" w:bidi="hi-IN"/>
               </w:rPr>
               <w:t>counterActivateTriggers</w:t>
@@ -12083,8 +12085,8 @@
               <w:rPr>
                 <w:rFonts w:eastAsia="NSimSun" w:cs="Arial"/>
                 <w:kern w:val="2"/>
-                <w:sz w:val="20"/>
-                <w:szCs w:val="20"/>
+                <w:sz w:val="22"/>
+                <w:szCs w:val="22"/>
                 <w:lang w:val="en-US" w:eastAsia="zh-CN" w:bidi="hi-IN"/>
               </w:rPr>
               <w:t>=</w:t>
@@ -12096,8 +12098,8 @@
                 <w:bCs/>
                 <w:color w:val="00A933"/>
                 <w:kern w:val="2"/>
-                <w:sz w:val="20"/>
-                <w:szCs w:val="20"/>
+                <w:sz w:val="22"/>
+                <w:szCs w:val="22"/>
                 <w:lang w:val="en-US" w:eastAsia="zh-CN" w:bidi="hi-IN"/>
               </w:rPr>
               <w:t>de1</w:t>
@@ -12106,8 +12108,8 @@
               <w:rPr>
                 <w:rFonts w:eastAsia="NSimSun" w:cs="Arial"/>
                 <w:kern w:val="2"/>
-                <w:sz w:val="20"/>
-                <w:szCs w:val="20"/>
+                <w:sz w:val="22"/>
+                <w:szCs w:val="22"/>
                 <w:lang w:val="en-US" w:eastAsia="zh-CN" w:bidi="hi-IN"/>
               </w:rPr>
               <w:t>,</w:t>
@@ -12119,8 +12121,8 @@
                 <w:bCs/>
                 <w:color w:val="00A933"/>
                 <w:kern w:val="2"/>
-                <w:sz w:val="20"/>
-                <w:szCs w:val="20"/>
+                <w:sz w:val="22"/>
+                <w:szCs w:val="22"/>
                 <w:lang w:val="en-US" w:eastAsia="zh-CN" w:bidi="hi-IN"/>
               </w:rPr>
               <w:t>de2</w:t>
@@ -12129,8 +12131,8 @@
               <w:rPr>
                 <w:rFonts w:eastAsia="NSimSun" w:cs="Arial"/>
                 <w:kern w:val="2"/>
-                <w:sz w:val="20"/>
-                <w:szCs w:val="20"/>
+                <w:sz w:val="22"/>
+                <w:szCs w:val="22"/>
                 <w:lang w:val="en-US" w:eastAsia="zh-CN" w:bidi="hi-IN"/>
               </w:rPr>
               <w:t>,</w:t>
@@ -12142,8 +12144,8 @@
                 <w:bCs/>
                 <w:color w:val="00A933"/>
                 <w:kern w:val="2"/>
-                <w:sz w:val="20"/>
-                <w:szCs w:val="20"/>
+                <w:sz w:val="22"/>
+                <w:szCs w:val="22"/>
                 <w:lang w:val="en-US" w:eastAsia="zh-CN" w:bidi="hi-IN"/>
               </w:rPr>
               <w:t>aw1</w:t>
@@ -12152,8 +12154,8 @@
               <w:rPr>
                 <w:rFonts w:eastAsia="NSimSun" w:cs="Arial"/>
                 <w:kern w:val="2"/>
-                <w:sz w:val="20"/>
-                <w:szCs w:val="20"/>
+                <w:sz w:val="22"/>
+                <w:szCs w:val="22"/>
                 <w:lang w:val="en-US" w:eastAsia="zh-CN" w:bidi="hi-IN"/>
               </w:rPr>
               <w:t>#</w:t>
@@ -12165,8 +12167,8 @@
                 <w:bCs/>
                 <w:color w:val="00A933"/>
                 <w:kern w:val="2"/>
-                <w:sz w:val="20"/>
-                <w:szCs w:val="20"/>
+                <w:sz w:val="22"/>
+                <w:szCs w:val="22"/>
                 <w:lang w:val="en-US" w:eastAsia="zh-CN" w:bidi="hi-IN"/>
               </w:rPr>
               <w:t>mfarea1</w:t>
@@ -12175,8 +12177,8 @@
               <w:rPr>
                 <w:rFonts w:eastAsia="NSimSun" w:cs="Arial"/>
                 <w:kern w:val="2"/>
-                <w:sz w:val="20"/>
-                <w:szCs w:val="20"/>
+                <w:sz w:val="22"/>
+                <w:szCs w:val="22"/>
                 <w:lang w:val="en-US" w:eastAsia="zh-CN" w:bidi="hi-IN"/>
               </w:rPr>
               <w:t>,</w:t>
@@ -12188,8 +12190,8 @@
                 <w:bCs/>
                 <w:color w:val="00A933"/>
                 <w:kern w:val="2"/>
-                <w:sz w:val="20"/>
-                <w:szCs w:val="20"/>
+                <w:sz w:val="22"/>
+                <w:szCs w:val="22"/>
                 <w:lang w:val="en-US" w:eastAsia="zh-CN" w:bidi="hi-IN"/>
               </w:rPr>
               <w:t>mfalt1</w:t>
@@ -12242,8 +12244,8 @@
               <w:spacing w:before="0" w:after="0"/>
               <w:jc w:val="left"/>
               <w:rPr>
-                <w:sz w:val="20"/>
-                <w:szCs w:val="20"/>
+                <w:sz w:val="22"/>
+                <w:szCs w:val="22"/>
                 <w:lang w:val="en-US"/>
               </w:rPr>
             </w:pPr>
@@ -12253,8 +12255,8 @@
                 <w:b/>
                 <w:bCs/>
                 <w:kern w:val="2"/>
-                <w:sz w:val="20"/>
-                <w:szCs w:val="20"/>
+                <w:sz w:val="22"/>
+                <w:szCs w:val="22"/>
                 <w:lang w:val="en-US" w:eastAsia="zh-CN" w:bidi="hi-IN"/>
               </w:rPr>
               <w:t>counterDeactivateTriggers</w:t>
@@ -12263,8 +12265,8 @@
               <w:rPr>
                 <w:rFonts w:eastAsia="NSimSun" w:cs="Arial"/>
                 <w:kern w:val="2"/>
-                <w:sz w:val="20"/>
-                <w:szCs w:val="20"/>
+                <w:sz w:val="22"/>
+                <w:szCs w:val="22"/>
                 <w:lang w:val="en-US" w:eastAsia="zh-CN" w:bidi="hi-IN"/>
               </w:rPr>
               <w:t>=</w:t>
@@ -12276,8 +12278,8 @@
                 <w:bCs/>
                 <w:color w:val="00A933"/>
                 <w:kern w:val="2"/>
-                <w:sz w:val="20"/>
-                <w:szCs w:val="20"/>
+                <w:sz w:val="22"/>
+                <w:szCs w:val="22"/>
                 <w:lang w:val="en-US" w:eastAsia="zh-CN" w:bidi="hi-IN"/>
               </w:rPr>
               <w:t>de3</w:t>
@@ -12286,8 +12288,8 @@
               <w:rPr>
                 <w:rFonts w:eastAsia="NSimSun" w:cs="Arial"/>
                 <w:kern w:val="2"/>
-                <w:sz w:val="20"/>
-                <w:szCs w:val="20"/>
+                <w:sz w:val="22"/>
+                <w:szCs w:val="22"/>
                 <w:lang w:val="en-US" w:eastAsia="zh-CN" w:bidi="hi-IN"/>
               </w:rPr>
               <w:t>,</w:t>
@@ -12299,8 +12301,8 @@
                 <w:bCs/>
                 <w:color w:val="00A933"/>
                 <w:kern w:val="2"/>
-                <w:sz w:val="20"/>
-                <w:szCs w:val="20"/>
+                <w:sz w:val="22"/>
+                <w:szCs w:val="22"/>
                 <w:lang w:val="en-US" w:eastAsia="zh-CN" w:bidi="hi-IN"/>
               </w:rPr>
               <w:t>de4</w:t>
@@ -12309,8 +12311,8 @@
               <w:rPr>
                 <w:rFonts w:eastAsia="NSimSun" w:cs="Arial"/>
                 <w:kern w:val="2"/>
-                <w:sz w:val="20"/>
-                <w:szCs w:val="20"/>
+                <w:sz w:val="22"/>
+                <w:szCs w:val="22"/>
                 <w:lang w:val="en-US" w:eastAsia="zh-CN" w:bidi="hi-IN"/>
               </w:rPr>
               <w:t>#</w:t>
@@ -12322,8 +12324,8 @@
                 <w:bCs/>
                 <w:color w:val="00A933"/>
                 <w:kern w:val="2"/>
-                <w:sz w:val="20"/>
-                <w:szCs w:val="20"/>
+                <w:sz w:val="22"/>
+                <w:szCs w:val="22"/>
                 <w:lang w:val="en-US" w:eastAsia="zh-CN" w:bidi="hi-IN"/>
               </w:rPr>
               <w:t>mfarea2</w:t>
@@ -12332,8 +12334,8 @@
               <w:rPr>
                 <w:rFonts w:eastAsia="NSimSun" w:cs="Arial"/>
                 <w:kern w:val="2"/>
-                <w:sz w:val="20"/>
-                <w:szCs w:val="20"/>
+                <w:sz w:val="22"/>
+                <w:szCs w:val="22"/>
                 <w:lang w:val="en-US" w:eastAsia="zh-CN" w:bidi="hi-IN"/>
               </w:rPr>
               <w:t>#play.wav</w:t>
@@ -28375,15 +28377,15 @@
                 <w:szCs w:val="22"/>
                 <w:lang w:val="en-US"/>
               </w:rPr>
-              <w:t>useAGL</w:t>
-            </w:r>
-            <w:r>
-              <w:rPr>
-                <w:sz w:val="22"/>
-                <w:szCs w:val="22"/>
-                <w:lang w:val="en-US"/>
-              </w:rPr>
-              <w:t>=[True/False]</w:t>
+              <w:t>teleport</w:t>
+            </w:r>
+            <w:r>
+              <w:rPr>
+                <w:sz w:val="22"/>
+                <w:szCs w:val="22"/>
+                <w:lang w:val="en-US"/>
+              </w:rPr>
+              <w:t>=coordinate#heading#length#width#height#coordinate#altitude in feet   (length/width/height in meters)</w:t>
             </w:r>
           </w:p>
         </w:tc>
@@ -28413,6 +28415,7 @@
                 <w:szCs w:val="22"/>
                 <w:lang w:val="en-US"/>
               </w:rPr>
+              <w:t>x</w:t>
             </w:r>
           </w:p>
         </w:tc>
@@ -28445,15 +28448,25 @@
                 <w:szCs w:val="22"/>
                 <w:lang w:val="en-US"/>
               </w:rPr>
-              <w:t>useOneShotTriggers</w:t>
-            </w:r>
-            <w:r>
-              <w:rPr>
-                <w:sz w:val="22"/>
-                <w:szCs w:val="22"/>
-                <w:lang w:val="en-US"/>
-              </w:rPr>
-              <w:t>=[True/False]</w:t>
+              <w:t>teleport</w:t>
+            </w:r>
+            <w:r>
+              <w:rPr>
+                <w:b/>
+                <w:bCs/>
+                <w:sz w:val="22"/>
+                <w:szCs w:val="22"/>
+                <w:lang w:val="en-US"/>
+              </w:rPr>
+              <w:t>Exit</w:t>
+            </w:r>
+            <w:r>
+              <w:rPr>
+                <w:sz w:val="22"/>
+                <w:szCs w:val="22"/>
+                <w:lang w:val="en-US"/>
+              </w:rPr>
+              <w:t>=coordinate#heading#length#width#height#coordinate#altitude in feet   (length/width/height in meters)</w:t>
             </w:r>
           </w:p>
         </w:tc>
@@ -28483,6 +28496,7 @@
                 <w:szCs w:val="22"/>
                 <w:lang w:val="en-US"/>
               </w:rPr>
+              <w:t>x</w:t>
             </w:r>
           </w:p>
         </w:tc>
@@ -28515,15 +28529,15 @@
                 <w:szCs w:val="22"/>
                 <w:lang w:val="en-US"/>
               </w:rPr>
-              <w:t>standardAirportExitAreaSideLength</w:t>
-            </w:r>
-            <w:r>
-              <w:rPr>
-                <w:sz w:val="22"/>
-                <w:szCs w:val="22"/>
-                <w:lang w:val="en-US"/>
-              </w:rPr>
-              <w:t>=length in meters</w:t>
+              <w:t>useAGL</w:t>
+            </w:r>
+            <w:r>
+              <w:rPr>
+                <w:sz w:val="22"/>
+                <w:szCs w:val="22"/>
+                <w:lang w:val="en-US"/>
+              </w:rPr>
+              <w:t>=[True/False]</w:t>
             </w:r>
           </w:p>
         </w:tc>
@@ -28585,15 +28599,15 @@
                 <w:szCs w:val="22"/>
                 <w:lang w:val="en-US"/>
               </w:rPr>
-              <w:t>standardEnterAreaSideLength</w:t>
-            </w:r>
-            <w:r>
-              <w:rPr>
-                <w:sz w:val="22"/>
-                <w:szCs w:val="22"/>
-                <w:lang w:val="en-US"/>
-              </w:rPr>
-              <w:t>=length in meters</w:t>
+              <w:t>useOneShotTriggers</w:t>
+            </w:r>
+            <w:r>
+              <w:rPr>
+                <w:sz w:val="22"/>
+                <w:szCs w:val="22"/>
+                <w:lang w:val="en-US"/>
+              </w:rPr>
+              <w:t>=[True/False]</w:t>
             </w:r>
           </w:p>
         </w:tc>
@@ -28655,15 +28669,15 @@
                 <w:szCs w:val="22"/>
                 <w:lang w:val="en-US"/>
               </w:rPr>
-              <w:t>missionFailureArea</w:t>
-            </w:r>
-            <w:r>
-              <w:rPr>
-                <w:sz w:val="22"/>
-                <w:szCs w:val="22"/>
-                <w:lang w:val="en-US"/>
-              </w:rPr>
-              <w:t>=coordinate#heading#length#width#height  (in meters)</w:t>
+              <w:t>standardAirportExitAreaSideLength</w:t>
+            </w:r>
+            <w:r>
+              <w:rPr>
+                <w:sz w:val="22"/>
+                <w:szCs w:val="22"/>
+                <w:lang w:val="en-US"/>
+              </w:rPr>
+              <w:t>=length in meters</w:t>
             </w:r>
           </w:p>
         </w:tc>
@@ -28693,7 +28707,6 @@
                 <w:szCs w:val="22"/>
                 <w:lang w:val="en-US"/>
               </w:rPr>
-              <w:t>x</w:t>
             </w:r>
           </w:p>
         </w:tc>
@@ -28726,15 +28739,15 @@
                 <w:szCs w:val="22"/>
                 <w:lang w:val="en-US"/>
               </w:rPr>
-              <w:t>missionFailureArea</w:t>
-            </w:r>
-            <w:r>
-              <w:rPr>
-                <w:sz w:val="22"/>
-                <w:szCs w:val="22"/>
-                <w:lang w:val="en-US"/>
-              </w:rPr>
-              <w:t>=coordinate#heading#length#width#height#text  (in meters)</w:t>
+              <w:t>standardEnterAreaSideLength</w:t>
+            </w:r>
+            <w:r>
+              <w:rPr>
+                <w:sz w:val="22"/>
+                <w:szCs w:val="22"/>
+                <w:lang w:val="en-US"/>
+              </w:rPr>
+              <w:t>=length in meters</w:t>
             </w:r>
           </w:p>
         </w:tc>
@@ -28764,7 +28777,6 @@
                 <w:szCs w:val="22"/>
                 <w:lang w:val="en-US"/>
               </w:rPr>
-              <w:t>x</w:t>
             </w:r>
           </w:p>
         </w:tc>
@@ -28797,7 +28809,7 @@
                 <w:szCs w:val="22"/>
                 <w:lang w:val="en-US"/>
               </w:rPr>
-              <w:t>missionFailureExitArea</w:t>
+              <w:t>missionFailureArea</w:t>
             </w:r>
             <w:r>
               <w:rPr>
@@ -28868,7 +28880,7 @@
                 <w:szCs w:val="22"/>
                 <w:lang w:val="en-US"/>
               </w:rPr>
-              <w:t>missionFailureExitArea</w:t>
+              <w:t>missionFailureArea</w:t>
             </w:r>
             <w:r>
               <w:rPr>
@@ -28939,15 +28951,15 @@
                 <w:szCs w:val="22"/>
                 <w:lang w:val="en-US"/>
               </w:rPr>
-              <w:t>missionFailureAltitude</w:t>
-            </w:r>
-            <w:r>
-              <w:rPr>
-                <w:sz w:val="22"/>
-                <w:szCs w:val="22"/>
-                <w:lang w:val="en-US"/>
-              </w:rPr>
-              <w:t>=altitude in feet</w:t>
+              <w:t>missionFailureExitArea</w:t>
+            </w:r>
+            <w:r>
+              <w:rPr>
+                <w:sz w:val="22"/>
+                <w:szCs w:val="22"/>
+                <w:lang w:val="en-US"/>
+              </w:rPr>
+              <w:t>=coordinate#heading#length#width#height  (in meters)</w:t>
             </w:r>
           </w:p>
         </w:tc>
@@ -29010,15 +29022,15 @@
                 <w:szCs w:val="22"/>
                 <w:lang w:val="en-US"/>
               </w:rPr>
-              <w:t>missionFailureAltitude</w:t>
-            </w:r>
-            <w:r>
-              <w:rPr>
-                <w:sz w:val="22"/>
-                <w:szCs w:val="22"/>
-                <w:lang w:val="en-US"/>
-              </w:rPr>
-              <w:t>=altitude in feet#text</w:t>
+              <w:t>missionFailureExitArea</w:t>
+            </w:r>
+            <w:r>
+              <w:rPr>
+                <w:sz w:val="22"/>
+                <w:szCs w:val="22"/>
+                <w:lang w:val="en-US"/>
+              </w:rPr>
+              <w:t>=coordinate#heading#length#width#height#text  (in meters)</w:t>
             </w:r>
           </w:p>
         </w:tc>
@@ -29081,15 +29093,15 @@
                 <w:szCs w:val="22"/>
                 <w:lang w:val="en-US"/>
               </w:rPr>
-              <w:t>missionFailureSpeed</w:t>
-            </w:r>
-            <w:r>
-              <w:rPr>
-                <w:sz w:val="22"/>
-                <w:szCs w:val="22"/>
-                <w:lang w:val="en-US"/>
-              </w:rPr>
-              <w:t>=speed in knots</w:t>
+              <w:t>missionFailureAltitude</w:t>
+            </w:r>
+            <w:r>
+              <w:rPr>
+                <w:sz w:val="22"/>
+                <w:szCs w:val="22"/>
+                <w:lang w:val="en-US"/>
+              </w:rPr>
+              <w:t>=altitude in feet</w:t>
             </w:r>
           </w:p>
         </w:tc>
@@ -29152,15 +29164,15 @@
                 <w:szCs w:val="22"/>
                 <w:lang w:val="en-US"/>
               </w:rPr>
-              <w:t>missionFailureSpeed</w:t>
-            </w:r>
-            <w:r>
-              <w:rPr>
-                <w:sz w:val="22"/>
-                <w:szCs w:val="22"/>
-                <w:lang w:val="en-US"/>
-              </w:rPr>
-              <w:t>=speed in knots#text</w:t>
+              <w:t>missionFailureAltitude</w:t>
+            </w:r>
+            <w:r>
+              <w:rPr>
+                <w:sz w:val="22"/>
+                <w:szCs w:val="22"/>
+                <w:lang w:val="en-US"/>
+              </w:rPr>
+              <w:t>=altitude in feet#text</w:t>
             </w:r>
           </w:p>
         </w:tc>
@@ -29223,15 +29235,15 @@
                 <w:szCs w:val="22"/>
                 <w:lang w:val="en-US"/>
               </w:rPr>
-              <w:t>missionFailureAltitudeAndSpeed</w:t>
-            </w:r>
-            <w:r>
-              <w:rPr>
-                <w:sz w:val="22"/>
-                <w:szCs w:val="22"/>
-                <w:lang w:val="en-US"/>
-              </w:rPr>
-              <w:t>=altitude in feet#speed in knots</w:t>
+              <w:t>missionFailureSpeed</w:t>
+            </w:r>
+            <w:r>
+              <w:rPr>
+                <w:sz w:val="22"/>
+                <w:szCs w:val="22"/>
+                <w:lang w:val="en-US"/>
+              </w:rPr>
+              <w:t>=speed in knots</w:t>
             </w:r>
           </w:p>
         </w:tc>
@@ -29294,15 +29306,15 @@
                 <w:szCs w:val="22"/>
                 <w:lang w:val="en-US"/>
               </w:rPr>
-              <w:t>missionFailureAltitudeAndSpeed</w:t>
-            </w:r>
-            <w:r>
-              <w:rPr>
-                <w:sz w:val="22"/>
-                <w:szCs w:val="22"/>
-                <w:lang w:val="en-US"/>
-              </w:rPr>
-              <w:t>=altitude in feet#speed in knots#text</w:t>
+              <w:t>missionFailureSpeed</w:t>
+            </w:r>
+            <w:r>
+              <w:rPr>
+                <w:sz w:val="22"/>
+                <w:szCs w:val="22"/>
+                <w:lang w:val="en-US"/>
+              </w:rPr>
+              <w:t>=speed in knots#text</w:t>
             </w:r>
           </w:p>
         </w:tc>
@@ -29365,15 +29377,15 @@
                 <w:szCs w:val="22"/>
                 <w:lang w:val="en-US"/>
               </w:rPr>
-              <w:t>missionFailureTime</w:t>
-            </w:r>
-            <w:r>
-              <w:rPr>
-                <w:sz w:val="22"/>
-                <w:szCs w:val="22"/>
-                <w:lang w:val="en-US"/>
-              </w:rPr>
-              <w:t>=time in seconds</w:t>
+              <w:t>missionFailureAltitudeAndSpeed</w:t>
+            </w:r>
+            <w:r>
+              <w:rPr>
+                <w:sz w:val="22"/>
+                <w:szCs w:val="22"/>
+                <w:lang w:val="en-US"/>
+              </w:rPr>
+              <w:t>=altitude in feet#speed in knots</w:t>
             </w:r>
           </w:p>
         </w:tc>
@@ -29403,6 +29415,7 @@
                 <w:szCs w:val="22"/>
                 <w:lang w:val="en-US"/>
               </w:rPr>
+              <w:t>x</w:t>
             </w:r>
           </w:p>
         </w:tc>
@@ -29435,15 +29448,15 @@
                 <w:szCs w:val="22"/>
                 <w:lang w:val="en-US"/>
               </w:rPr>
-              <w:t>missionFailureTime</w:t>
-            </w:r>
-            <w:r>
-              <w:rPr>
-                <w:sz w:val="22"/>
-                <w:szCs w:val="22"/>
-                <w:lang w:val="en-US"/>
-              </w:rPr>
-              <w:t>=time in seconds#text</w:t>
+              <w:t>missionFailureAltitudeAndSpeed</w:t>
+            </w:r>
+            <w:r>
+              <w:rPr>
+                <w:sz w:val="22"/>
+                <w:szCs w:val="22"/>
+                <w:lang w:val="en-US"/>
+              </w:rPr>
+              <w:t>=altitude in feet#speed in knots#text</w:t>
             </w:r>
           </w:p>
         </w:tc>
@@ -29473,6 +29486,7 @@
                 <w:szCs w:val="22"/>
                 <w:lang w:val="en-US"/>
               </w:rPr>
+              <w:t>x</w:t>
             </w:r>
           </w:p>
         </w:tc>
@@ -29505,15 +29519,15 @@
                 <w:szCs w:val="22"/>
                 <w:lang w:val="en-US"/>
               </w:rPr>
-              <w:t>missionFailureFormula</w:t>
-            </w:r>
-            <w:r>
-              <w:rPr>
-                <w:sz w:val="22"/>
-                <w:szCs w:val="22"/>
-                <w:lang w:val="en-US"/>
-              </w:rPr>
-              <w:t>=HTML escaped RPN formula#text</w:t>
+              <w:t>missionFailureTime</w:t>
+            </w:r>
+            <w:r>
+              <w:rPr>
+                <w:sz w:val="22"/>
+                <w:szCs w:val="22"/>
+                <w:lang w:val="en-US"/>
+              </w:rPr>
+              <w:t>=time in seconds</w:t>
             </w:r>
           </w:p>
         </w:tc>
@@ -29532,24 +29546,17 @@
               <w:widowControl w:val="false"/>
               <w:jc w:val="center"/>
               <w:rPr>
-                <w:rFonts w:eastAsia="NSimSun" w:cs="Arial"/>
-                <w:color w:val="auto"/>
-                <w:kern w:val="2"/>
-                <w:sz w:val="22"/>
-                <w:szCs w:val="22"/>
-                <w:lang w:val="en-US" w:eastAsia="zh-CN" w:bidi="hi-IN"/>
-              </w:rPr>
-            </w:pPr>
-            <w:r>
-              <w:rPr>
-                <w:rFonts w:eastAsia="NSimSun" w:cs="Arial"/>
-                <w:color w:val="auto"/>
-                <w:kern w:val="2"/>
-                <w:sz w:val="22"/>
-                <w:szCs w:val="22"/>
-                <w:lang w:val="en-US" w:eastAsia="zh-CN" w:bidi="hi-IN"/>
-              </w:rPr>
-              <w:t>x</w:t>
+                <w:sz w:val="22"/>
+                <w:szCs w:val="22"/>
+                <w:lang w:val="en-US"/>
+              </w:rPr>
+            </w:pPr>
+            <w:r>
+              <w:rPr>
+                <w:sz w:val="22"/>
+                <w:szCs w:val="22"/>
+                <w:lang w:val="en-US"/>
+              </w:rPr>
             </w:r>
           </w:p>
         </w:tc>
@@ -29568,9 +29575,6 @@
             <w:pPr>
               <w:pStyle w:val="Normal"/>
               <w:widowControl w:val="false"/>
-              <w:suppressAutoHyphens w:val="true"/>
-              <w:spacing w:before="0" w:after="0"/>
-              <w:jc w:val="left"/>
               <w:rPr>
                 <w:sz w:val="22"/>
                 <w:szCs w:val="22"/>
@@ -29585,15 +29589,15 @@
                 <w:szCs w:val="22"/>
                 <w:lang w:val="en-US"/>
               </w:rPr>
-              <w:t>libraryObject</w:t>
-            </w:r>
-            <w:r>
-              <w:rPr>
-                <w:sz w:val="22"/>
-                <w:szCs w:val="22"/>
-                <w:lang w:val="en-US"/>
-              </w:rPr>
-              <w:t>=mdlGUID#coordinate#altitude#heading#scale  (in feet)</w:t>
+              <w:t>missionFailureTime</w:t>
+            </w:r>
+            <w:r>
+              <w:rPr>
+                <w:sz w:val="22"/>
+                <w:szCs w:val="22"/>
+                <w:lang w:val="en-US"/>
+              </w:rPr>
+              <w:t>=time in seconds#text</w:t>
             </w:r>
           </w:p>
         </w:tc>
@@ -29623,7 +29627,6 @@
                 <w:szCs w:val="22"/>
                 <w:lang w:val="en-US"/>
               </w:rPr>
-              <w:t>x</w:t>
             </w:r>
           </w:p>
         </w:tc>
@@ -29642,9 +29645,6 @@
             <w:pPr>
               <w:pStyle w:val="Normal"/>
               <w:widowControl w:val="false"/>
-              <w:suppressAutoHyphens w:val="true"/>
-              <w:spacing w:before="0" w:after="0"/>
-              <w:jc w:val="left"/>
               <w:rPr>
                 <w:sz w:val="22"/>
                 <w:szCs w:val="22"/>
@@ -29659,15 +29659,15 @@
                 <w:szCs w:val="22"/>
                 <w:lang w:val="en-US"/>
               </w:rPr>
-              <w:t>libraryObject</w:t>
-            </w:r>
-            <w:r>
-              <w:rPr>
-                <w:sz w:val="22"/>
-                <w:szCs w:val="22"/>
-                <w:lang w:val="en-US"/>
-              </w:rPr>
-              <w:t>=mdlGUID#coordinate#altitude#heading#scale#[True/False]  (in feet)</w:t>
+              <w:t>missionFailureFormula</w:t>
+            </w:r>
+            <w:r>
+              <w:rPr>
+                <w:sz w:val="22"/>
+                <w:szCs w:val="22"/>
+                <w:lang w:val="en-US"/>
+              </w:rPr>
+              <w:t>=HTML escaped RPN formula#text</w:t>
             </w:r>
           </w:p>
         </w:tc>
@@ -29686,16 +29686,22 @@
               <w:widowControl w:val="false"/>
               <w:jc w:val="center"/>
               <w:rPr>
-                <w:sz w:val="22"/>
-                <w:szCs w:val="22"/>
-                <w:lang w:val="en-US"/>
-              </w:rPr>
-            </w:pPr>
-            <w:r>
-              <w:rPr>
-                <w:sz w:val="22"/>
-                <w:szCs w:val="22"/>
-                <w:lang w:val="en-US"/>
+                <w:rFonts w:eastAsia="NSimSun" w:cs="Arial"/>
+                <w:color w:val="auto"/>
+                <w:kern w:val="2"/>
+                <w:sz w:val="22"/>
+                <w:szCs w:val="22"/>
+                <w:lang w:val="en-US" w:eastAsia="zh-CN" w:bidi="hi-IN"/>
+              </w:rPr>
+            </w:pPr>
+            <w:r>
+              <w:rPr>
+                <w:rFonts w:eastAsia="NSimSun" w:cs="Arial"/>
+                <w:color w:val="auto"/>
+                <w:kern w:val="2"/>
+                <w:sz w:val="22"/>
+                <w:szCs w:val="22"/>
+                <w:lang w:val="en-US" w:eastAsia="zh-CN" w:bidi="hi-IN"/>
               </w:rPr>
               <w:t>x</w:t>
             </w:r>
@@ -29741,7 +29747,7 @@
                 <w:szCs w:val="22"/>
                 <w:lang w:val="en-US"/>
               </w:rPr>
-              <w:t>=mdlGUID#coordinate#altitude#heading#pitch#bank#[True]/False#scale#[True/False]  (in feet)</w:t>
+              <w:t>=mdlGUID#coordinate#altitude#heading#scale  (in feet)</w:t>
             </w:r>
           </w:p>
         </w:tc>
@@ -29801,6 +29807,154 @@
             </w:pPr>
             <w:r>
               <w:rPr>
+                <w:b/>
+                <w:bCs/>
+                <w:sz w:val="22"/>
+                <w:szCs w:val="22"/>
+                <w:lang w:val="en-US"/>
+              </w:rPr>
+              <w:t>libraryObject</w:t>
+            </w:r>
+            <w:r>
+              <w:rPr>
+                <w:sz w:val="22"/>
+                <w:szCs w:val="22"/>
+                <w:lang w:val="en-US"/>
+              </w:rPr>
+              <w:t>=mdlGUID#coordinate#altitude#heading#scale#[True/False]  (in feet)</w:t>
+            </w:r>
+          </w:p>
+        </w:tc>
+        <w:tc>
+          <w:tcPr>
+            <w:tcW w:w="1006" w:type="dxa"/>
+            <w:tcBorders>
+              <w:left w:val="single" w:sz="2" w:space="0" w:color="000000"/>
+              <w:bottom w:val="single" w:sz="2" w:space="0" w:color="000000"/>
+              <w:right w:val="single" w:sz="2" w:space="0" w:color="000000"/>
+            </w:tcBorders>
+          </w:tcPr>
+          <w:p>
+            <w:pPr>
+              <w:pStyle w:val="Normal"/>
+              <w:widowControl w:val="false"/>
+              <w:jc w:val="center"/>
+              <w:rPr>
+                <w:sz w:val="22"/>
+                <w:szCs w:val="22"/>
+                <w:lang w:val="en-US"/>
+              </w:rPr>
+            </w:pPr>
+            <w:r>
+              <w:rPr>
+                <w:sz w:val="22"/>
+                <w:szCs w:val="22"/>
+                <w:lang w:val="en-US"/>
+              </w:rPr>
+              <w:t>x</w:t>
+            </w:r>
+          </w:p>
+        </w:tc>
+      </w:tr>
+      <w:tr>
+        <w:trPr/>
+        <w:tc>
+          <w:tcPr>
+            <w:tcW w:w="8615" w:type="dxa"/>
+            <w:tcBorders>
+              <w:left w:val="single" w:sz="2" w:space="0" w:color="000000"/>
+              <w:bottom w:val="single" w:sz="2" w:space="0" w:color="000000"/>
+            </w:tcBorders>
+          </w:tcPr>
+          <w:p>
+            <w:pPr>
+              <w:pStyle w:val="Normal"/>
+              <w:widowControl w:val="false"/>
+              <w:suppressAutoHyphens w:val="true"/>
+              <w:spacing w:before="0" w:after="0"/>
+              <w:jc w:val="left"/>
+              <w:rPr>
+                <w:sz w:val="22"/>
+                <w:szCs w:val="22"/>
+                <w:lang w:val="en-US"/>
+              </w:rPr>
+            </w:pPr>
+            <w:r>
+              <w:rPr>
+                <w:b/>
+                <w:bCs/>
+                <w:sz w:val="22"/>
+                <w:szCs w:val="22"/>
+                <w:lang w:val="en-US"/>
+              </w:rPr>
+              <w:t>libraryObject</w:t>
+            </w:r>
+            <w:r>
+              <w:rPr>
+                <w:sz w:val="22"/>
+                <w:szCs w:val="22"/>
+                <w:lang w:val="en-US"/>
+              </w:rPr>
+              <w:t>=mdlGUID#coordinate#altitude#heading#pitch#bank#[True]/False#scale#[True/False]  (in feet)</w:t>
+            </w:r>
+          </w:p>
+        </w:tc>
+        <w:tc>
+          <w:tcPr>
+            <w:tcW w:w="1006" w:type="dxa"/>
+            <w:tcBorders>
+              <w:left w:val="single" w:sz="2" w:space="0" w:color="000000"/>
+              <w:bottom w:val="single" w:sz="2" w:space="0" w:color="000000"/>
+              <w:right w:val="single" w:sz="2" w:space="0" w:color="000000"/>
+            </w:tcBorders>
+          </w:tcPr>
+          <w:p>
+            <w:pPr>
+              <w:pStyle w:val="Normal"/>
+              <w:widowControl w:val="false"/>
+              <w:jc w:val="center"/>
+              <w:rPr>
+                <w:sz w:val="22"/>
+                <w:szCs w:val="22"/>
+                <w:lang w:val="en-US"/>
+              </w:rPr>
+            </w:pPr>
+            <w:r>
+              <w:rPr>
+                <w:sz w:val="22"/>
+                <w:szCs w:val="22"/>
+                <w:lang w:val="en-US"/>
+              </w:rPr>
+              <w:t>x</w:t>
+            </w:r>
+          </w:p>
+        </w:tc>
+      </w:tr>
+      <w:tr>
+        <w:trPr/>
+        <w:tc>
+          <w:tcPr>
+            <w:tcW w:w="8615" w:type="dxa"/>
+            <w:tcBorders>
+              <w:left w:val="single" w:sz="2" w:space="0" w:color="000000"/>
+              <w:bottom w:val="single" w:sz="2" w:space="0" w:color="000000"/>
+            </w:tcBorders>
+          </w:tcPr>
+          <w:p>
+            <w:pPr>
+              <w:pStyle w:val="Normal"/>
+              <w:widowControl w:val="false"/>
+              <w:suppressAutoHyphens w:val="true"/>
+              <w:spacing w:before="0" w:after="0"/>
+              <w:jc w:val="left"/>
+              <w:rPr>
+                <w:sz w:val="22"/>
+                <w:szCs w:val="22"/>
+                <w:lang w:val="en-US"/>
+              </w:rPr>
+            </w:pPr>
+            <w:r>
+              <w:rPr>
                 <w:rFonts w:eastAsia="NSimSun" w:cs="Arial"/>
                 <w:b/>
                 <w:bCs/>
@@ -30576,28 +30730,6 @@
     <w:p>
       <w:pPr>
         <w:pStyle w:val="Rubrik2"/>
-        <w:rPr>
-          <w:lang w:val="en-US"/>
-        </w:rPr>
-      </w:pPr>
-      <w:r>
-        <w:rPr>
-          <w:lang w:val="en-US"/>
-        </w:rPr>
-      </w:r>
-    </w:p>
-    <w:p>
-      <w:pPr>
-        <w:pStyle w:val="Rubrik2"/>
-        <w:widowControl/>
-        <w:numPr>
-          <w:ilvl w:val="0"/>
-          <w:numId w:val="0"/>
-        </w:numPr>
-        <w:suppressAutoHyphens w:val="true"/>
-        <w:ind w:left="0" w:hanging="0"/>
-        <w:jc w:val="left"/>
-        <w:outlineLvl w:val="1"/>
         <w:rPr>
           <w:lang w:val="en-US"/>
         </w:rPr>

</xml_diff>

<commit_message>
Added support for market place info
</commit_message>
<xml_diff>
--- a/BushMissionGen/README.docx
+++ b/BushMissionGen/README.docx
@@ -397,7 +397,7 @@
       <w:sdtContent>
         <w:p>
           <w:pPr>
-            <w:pStyle w:val="TOAHeading1"/>
+            <w:pStyle w:val="Innehllsfrteckningrubrik"/>
             <w:suppressLineNumbers/>
             <w:ind w:left="0" w:hanging="0"/>
             <w:rPr>
@@ -421,6 +421,9 @@
         <w:p>
           <w:pPr>
             <w:pStyle w:val="Innehllsfrteckning1"/>
+            <w:tabs>
+              <w:tab w:val="right" w:pos="9638" w:leader="dot"/>
+            </w:tabs>
             <w:rPr/>
           </w:pPr>
           <w:r>
@@ -430,7 +433,6 @@
             <w:rPr>
               <w:webHidden/>
               <w:rStyle w:val="Frteckningslnk"/>
-              <w:vanish w:val="false"/>
             </w:rPr>
             <w:instrText> TOC \z \o "1-3" \u \h</w:instrText>
           </w:r>
@@ -438,7 +440,6 @@
             <w:rPr>
               <w:webHidden/>
               <w:rStyle w:val="Frteckningslnk"/>
-              <w:vanish w:val="false"/>
             </w:rPr>
             <w:fldChar w:fldCharType="separate"/>
           </w:r>
@@ -447,7 +448,6 @@
               <w:rPr>
                 <w:webHidden/>
                 <w:rStyle w:val="Frteckningslnk"/>
-                <w:vanish w:val="false"/>
               </w:rPr>
               <w:t xml:space="preserve">​ </w:t>
             </w:r>
@@ -475,7 +475,6 @@
               <w:rPr>
                 <w:webHidden/>
                 <w:rStyle w:val="Frteckningslnk"/>
-                <w:vanish w:val="false"/>
               </w:rPr>
               <w:t xml:space="preserve">​ </w:t>
             </w:r>
@@ -503,7 +502,6 @@
               <w:rPr>
                 <w:webHidden/>
                 <w:rStyle w:val="Frteckningslnk"/>
-                <w:vanish w:val="false"/>
               </w:rPr>
               <w:t xml:space="preserve">​ </w:t>
             </w:r>
@@ -531,7 +529,6 @@
               <w:rPr>
                 <w:webHidden/>
                 <w:rStyle w:val="Frteckningslnk"/>
-                <w:vanish w:val="false"/>
               </w:rPr>
               <w:t xml:space="preserve">​ </w:t>
             </w:r>
@@ -559,7 +556,6 @@
               <w:rPr>
                 <w:webHidden/>
                 <w:rStyle w:val="Frteckningslnk"/>
-                <w:vanish w:val="false"/>
               </w:rPr>
               <w:t xml:space="preserve">​ </w:t>
             </w:r>
@@ -587,7 +583,6 @@
               <w:rPr>
                 <w:webHidden/>
                 <w:rStyle w:val="Frteckningslnk"/>
-                <w:vanish w:val="false"/>
               </w:rPr>
               <w:t xml:space="preserve">​ </w:t>
             </w:r>
@@ -615,7 +610,6 @@
               <w:rPr>
                 <w:webHidden/>
                 <w:rStyle w:val="Frteckningslnk"/>
-                <w:vanish w:val="false"/>
               </w:rPr>
               <w:t xml:space="preserve">​ </w:t>
             </w:r>
@@ -643,7 +637,6 @@
               <w:rPr>
                 <w:webHidden/>
                 <w:rStyle w:val="Frteckningslnk"/>
-                <w:vanish w:val="false"/>
               </w:rPr>
               <w:t xml:space="preserve">​ </w:t>
             </w:r>
@@ -671,7 +664,6 @@
               <w:rPr>
                 <w:webHidden/>
                 <w:rStyle w:val="Frteckningslnk"/>
-                <w:vanish w:val="false"/>
               </w:rPr>
               <w:t xml:space="preserve">​ </w:t>
             </w:r>
@@ -681,7 +673,7 @@
               </w:rPr>
               <w:t>Airport creation</w:t>
               <w:tab/>
-              <w:t>10</w:t>
+              <w:t>11</w:t>
             </w:r>
           </w:hyperlink>
         </w:p>
@@ -699,7 +691,6 @@
               <w:rPr>
                 <w:webHidden/>
                 <w:rStyle w:val="Frteckningslnk"/>
-                <w:vanish w:val="false"/>
               </w:rPr>
               <w:t xml:space="preserve">​ </w:t>
             </w:r>
@@ -709,7 +700,7 @@
               </w:rPr>
               <w:t>Runway surfaces</w:t>
               <w:tab/>
-              <w:t>10</w:t>
+              <w:t>11</w:t>
             </w:r>
           </w:hyperlink>
         </w:p>
@@ -727,7 +718,6 @@
               <w:rPr>
                 <w:webHidden/>
                 <w:rStyle w:val="Frteckningslnk"/>
-                <w:vanish w:val="false"/>
               </w:rPr>
               <w:t xml:space="preserve">​ </w:t>
             </w:r>
@@ -737,7 +727,7 @@
               </w:rPr>
               <w:t>Failing system when specifying a time interval</w:t>
               <w:tab/>
-              <w:t>11</w:t>
+              <w:t>12</w:t>
             </w:r>
           </w:hyperlink>
         </w:p>
@@ -755,7 +745,6 @@
               <w:rPr>
                 <w:webHidden/>
                 <w:rStyle w:val="Frteckningslnk"/>
-                <w:vanish w:val="false"/>
               </w:rPr>
               <w:t xml:space="preserve">​ </w:t>
             </w:r>
@@ -765,7 +754,7 @@
               </w:rPr>
               <w:t>Failing system when specifying a failure with a coordinate</w:t>
               <w:tab/>
-              <w:t>11</w:t>
+              <w:t>12</w:t>
             </w:r>
           </w:hyperlink>
         </w:p>
@@ -783,7 +772,6 @@
               <w:rPr>
                 <w:webHidden/>
                 <w:rStyle w:val="Frteckningslnk"/>
-                <w:vanish w:val="false"/>
               </w:rPr>
               <w:t xml:space="preserve">​ </w:t>
             </w:r>
@@ -793,7 +781,7 @@
               </w:rPr>
               <w:t>Formula information</w:t>
               <w:tab/>
-              <w:t>12</w:t>
+              <w:t>13</w:t>
             </w:r>
           </w:hyperlink>
         </w:p>
@@ -811,7 +799,6 @@
               <w:rPr>
                 <w:webHidden/>
                 <w:rStyle w:val="Frteckningslnk"/>
-                <w:vanish w:val="false"/>
               </w:rPr>
               <w:t xml:space="preserve">​ </w:t>
             </w:r>
@@ -821,7 +808,7 @@
               </w:rPr>
               <w:t>Planes to choose from</w:t>
               <w:tab/>
-              <w:t>12</w:t>
+              <w:t>13</w:t>
             </w:r>
           </w:hyperlink>
         </w:p>
@@ -839,7 +826,6 @@
               <w:rPr>
                 <w:webHidden/>
                 <w:rStyle w:val="Frteckningslnk"/>
-                <w:vanish w:val="false"/>
               </w:rPr>
               <w:t xml:space="preserve">​ </w:t>
             </w:r>
@@ -849,7 +835,7 @@
               </w:rPr>
               <w:t>Standard</w:t>
               <w:tab/>
-              <w:t>12</w:t>
+              <w:t>13</w:t>
             </w:r>
           </w:hyperlink>
         </w:p>
@@ -867,7 +853,6 @@
               <w:rPr>
                 <w:webHidden/>
                 <w:rStyle w:val="Frteckningslnk"/>
-                <w:vanish w:val="false"/>
               </w:rPr>
               <w:t xml:space="preserve">​ </w:t>
             </w:r>
@@ -877,7 +862,7 @@
               </w:rPr>
               <w:t>Deluxe</w:t>
               <w:tab/>
-              <w:t>12</w:t>
+              <w:t>13</w:t>
             </w:r>
           </w:hyperlink>
         </w:p>
@@ -895,7 +880,6 @@
               <w:rPr>
                 <w:webHidden/>
                 <w:rStyle w:val="Frteckningslnk"/>
-                <w:vanish w:val="false"/>
               </w:rPr>
               <w:t xml:space="preserve">​ </w:t>
             </w:r>
@@ -905,7 +889,7 @@
               </w:rPr>
               <w:t>Premium Deluxe</w:t>
               <w:tab/>
-              <w:t>12</w:t>
+              <w:t>13</w:t>
             </w:r>
           </w:hyperlink>
         </w:p>
@@ -923,7 +907,6 @@
               <w:rPr>
                 <w:webHidden/>
                 <w:rStyle w:val="Frteckningslnk"/>
-                <w:vanish w:val="false"/>
               </w:rPr>
               <w:t xml:space="preserve">​ </w:t>
             </w:r>
@@ -933,7 +916,7 @@
               </w:rPr>
               <w:t>Waypoints and navlog texts</w:t>
               <w:tab/>
-              <w:t>13</w:t>
+              <w:t>14</w:t>
             </w:r>
           </w:hyperlink>
         </w:p>
@@ -951,7 +934,6 @@
               <w:rPr>
                 <w:webHidden/>
                 <w:rStyle w:val="Frteckningslnk"/>
-                <w:vanish w:val="false"/>
               </w:rPr>
               <w:t xml:space="preserve">​ </w:t>
             </w:r>
@@ -961,7 +943,7 @@
               </w:rPr>
               <w:t>What about landing challenges?</w:t>
               <w:tab/>
-              <w:t>16</w:t>
+              <w:t>17</w:t>
             </w:r>
           </w:hyperlink>
         </w:p>
@@ -979,7 +961,6 @@
               <w:rPr>
                 <w:webHidden/>
                 <w:rStyle w:val="Frteckningslnk"/>
-                <w:vanish w:val="false"/>
               </w:rPr>
               <w:t xml:space="preserve">​ </w:t>
             </w:r>
@@ -989,7 +970,7 @@
               </w:rPr>
               <w:t>A320 specifics</w:t>
               <w:tab/>
-              <w:t>17</w:t>
+              <w:t>18</w:t>
             </w:r>
           </w:hyperlink>
         </w:p>
@@ -1007,7 +988,6 @@
               <w:rPr>
                 <w:webHidden/>
                 <w:rStyle w:val="Frteckningslnk"/>
-                <w:vanish w:val="false"/>
               </w:rPr>
               <w:t xml:space="preserve">​ </w:t>
             </w:r>
@@ -1017,7 +997,7 @@
               </w:rPr>
               <w:t>A330 specifics</w:t>
               <w:tab/>
-              <w:t>17</w:t>
+              <w:t>18</w:t>
             </w:r>
           </w:hyperlink>
         </w:p>
@@ -1035,7 +1015,6 @@
               <w:rPr>
                 <w:webHidden/>
                 <w:rStyle w:val="Frteckningslnk"/>
-                <w:vanish w:val="false"/>
               </w:rPr>
               <w:t xml:space="preserve">​ </w:t>
             </w:r>
@@ -1045,7 +1024,7 @@
               </w:rPr>
               <w:t>B747 specifics</w:t>
               <w:tab/>
-              <w:t>17</w:t>
+              <w:t>18</w:t>
             </w:r>
           </w:hyperlink>
         </w:p>
@@ -1063,7 +1042,6 @@
               <w:rPr>
                 <w:webHidden/>
                 <w:rStyle w:val="Frteckningslnk"/>
-                <w:vanish w:val="false"/>
               </w:rPr>
               <w:t xml:space="preserve">​ </w:t>
             </w:r>
@@ -1073,7 +1051,7 @@
               </w:rPr>
               <w:t>B787 specifics</w:t>
               <w:tab/>
-              <w:t>17</w:t>
+              <w:t>18</w:t>
             </w:r>
           </w:hyperlink>
         </w:p>
@@ -1091,7 +1069,6 @@
               <w:rPr>
                 <w:webHidden/>
                 <w:rStyle w:val="Frteckningslnk"/>
-                <w:vanish w:val="false"/>
               </w:rPr>
               <w:t xml:space="preserve">​ </w:t>
             </w:r>
@@ -1101,13 +1078,16 @@
               </w:rPr>
               <w:t>Translations / multi-language</w:t>
               <w:tab/>
-              <w:t>18</w:t>
+              <w:t>19</w:t>
             </w:r>
           </w:hyperlink>
         </w:p>
         <w:p>
           <w:pPr>
             <w:pStyle w:val="Innehllsfrteckning1"/>
+            <w:tabs>
+              <w:tab w:val="right" w:pos="9638" w:leader="dot"/>
+            </w:tabs>
             <w:rPr/>
           </w:pPr>
           <w:hyperlink w:anchor="__RefHeading___Toc3980_1735932911">
@@ -1115,7 +1095,6 @@
               <w:rPr>
                 <w:webHidden/>
                 <w:rStyle w:val="Frteckningslnk"/>
-                <w:vanish w:val="false"/>
               </w:rPr>
               <w:t xml:space="preserve">​ </w:t>
             </w:r>
@@ -1125,7 +1104,7 @@
               </w:rPr>
               <w:t>TROUBLESHOOTING</w:t>
               <w:tab/>
-              <w:t>19</w:t>
+              <w:t>20</w:t>
             </w:r>
           </w:hyperlink>
         </w:p>
@@ -1143,7 +1122,6 @@
               <w:rPr>
                 <w:webHidden/>
                 <w:rStyle w:val="Frteckningslnk"/>
-                <w:vanish w:val="false"/>
               </w:rPr>
               <w:t xml:space="preserve">​ </w:t>
             </w:r>
@@ -1153,13 +1131,16 @@
               </w:rPr>
               <w:t>Known serious issues (both tool and mission related sim bugs)</w:t>
               <w:tab/>
-              <w:t>19</w:t>
+              <w:t>20</w:t>
             </w:r>
           </w:hyperlink>
         </w:p>
         <w:p>
           <w:pPr>
             <w:pStyle w:val="Innehllsfrteckning1"/>
+            <w:tabs>
+              <w:tab w:val="right" w:pos="9638" w:leader="dot"/>
+            </w:tabs>
             <w:rPr/>
           </w:pPr>
           <w:hyperlink w:anchor="__RefHeading___Toc3984_1735932911">
@@ -1167,7 +1148,6 @@
               <w:rPr>
                 <w:webHidden/>
                 <w:rStyle w:val="Frteckningslnk"/>
-                <w:vanish w:val="false"/>
               </w:rPr>
               <w:t xml:space="preserve">​ </w:t>
             </w:r>
@@ -1177,7 +1157,7 @@
               </w:rPr>
               <w:t>APPENDIX</w:t>
               <w:tab/>
-              <w:t>20</w:t>
+              <w:t>21</w:t>
             </w:r>
           </w:hyperlink>
         </w:p>
@@ -1195,7 +1175,6 @@
               <w:rPr>
                 <w:webHidden/>
                 <w:rStyle w:val="Frteckningslnk"/>
-                <w:vanish w:val="false"/>
               </w:rPr>
               <w:t xml:space="preserve">​ </w:t>
             </w:r>
@@ -1205,7 +1184,7 @@
               </w:rPr>
               <w:t>Standard fields summary</w:t>
               <w:tab/>
-              <w:t>20</w:t>
+              <w:t>21</w:t>
             </w:r>
           </w:hyperlink>
         </w:p>
@@ -1223,7 +1202,6 @@
               <w:rPr>
                 <w:webHidden/>
                 <w:rStyle w:val="Frteckningslnk"/>
-                <w:vanish w:val="false"/>
               </w:rPr>
               <w:t xml:space="preserve">​ </w:t>
             </w:r>
@@ -1233,7 +1211,7 @@
               </w:rPr>
               <w:t>Reference fields summary</w:t>
               <w:tab/>
-              <w:t>23</w:t>
+              <w:t>24</w:t>
             </w:r>
           </w:hyperlink>
           <w:r>
@@ -4897,7 +4875,7 @@
             </w:pPr>
             <w:r>
               <w:rPr>
-                <w:sz w:val="22"/>
+                <w:sz w:val="24"/>
                 <w:szCs w:val="22"/>
                 <w:lang w:val="en-US"/>
               </w:rPr>
@@ -4969,7 +4947,7 @@
             </w:pPr>
             <w:r>
               <w:rPr>
-                <w:sz w:val="22"/>
+                <w:sz w:val="24"/>
                 <w:szCs w:val="22"/>
                 <w:lang w:val="en-US"/>
               </w:rPr>
@@ -5865,7 +5843,7 @@
             </w:pPr>
             <w:r>
               <w:rPr>
-                <w:sz w:val="22"/>
+                <w:sz w:val="24"/>
                 <w:szCs w:val="22"/>
                 <w:lang w:val="en-US"/>
               </w:rPr>
@@ -6563,7 +6541,7 @@
             </w:pPr>
             <w:r>
               <w:rPr>
-                <w:sz w:val="22"/>
+                <w:sz w:val="24"/>
                 <w:szCs w:val="22"/>
                 <w:lang w:val="en-US"/>
               </w:rPr>
@@ -6635,7 +6613,7 @@
             </w:pPr>
             <w:r>
               <w:rPr>
-                <w:sz w:val="22"/>
+                <w:sz w:val="24"/>
                 <w:szCs w:val="22"/>
                 <w:lang w:val="en-US"/>
               </w:rPr>
@@ -6707,7 +6685,7 @@
             </w:pPr>
             <w:r>
               <w:rPr>
-                <w:sz w:val="22"/>
+                <w:sz w:val="24"/>
                 <w:szCs w:val="22"/>
                 <w:lang w:val="en-US"/>
               </w:rPr>
@@ -6779,7 +6757,7 @@
             </w:pPr>
             <w:r>
               <w:rPr>
-                <w:sz w:val="22"/>
+                <w:sz w:val="24"/>
                 <w:szCs w:val="22"/>
                 <w:lang w:val="en-US"/>
               </w:rPr>
@@ -6851,7 +6829,7 @@
             </w:pPr>
             <w:r>
               <w:rPr>
-                <w:sz w:val="22"/>
+                <w:sz w:val="24"/>
                 <w:szCs w:val="22"/>
                 <w:lang w:val="en-US"/>
               </w:rPr>
@@ -7073,7 +7051,7 @@
             </w:pPr>
             <w:r>
               <w:rPr>
-                <w:sz w:val="22"/>
+                <w:sz w:val="24"/>
                 <w:szCs w:val="22"/>
                 <w:lang w:val="en-US"/>
               </w:rPr>
@@ -7370,7 +7348,7 @@
             </w:pPr>
             <w:r>
               <w:rPr>
-                <w:sz w:val="22"/>
+                <w:sz w:val="24"/>
                 <w:szCs w:val="22"/>
                 <w:lang w:val="en-US"/>
               </w:rPr>
@@ -7442,7 +7420,7 @@
             </w:pPr>
             <w:r>
               <w:rPr>
-                <w:sz w:val="22"/>
+                <w:sz w:val="24"/>
                 <w:szCs w:val="22"/>
                 <w:lang w:val="en-US"/>
               </w:rPr>
@@ -7739,7 +7717,7 @@
             </w:pPr>
             <w:r>
               <w:rPr>
-                <w:sz w:val="22"/>
+                <w:sz w:val="24"/>
                 <w:szCs w:val="22"/>
                 <w:lang w:val="en-US"/>
               </w:rPr>
@@ -7811,7 +7789,7 @@
             </w:pPr>
             <w:r>
               <w:rPr>
-                <w:sz w:val="22"/>
+                <w:sz w:val="24"/>
                 <w:szCs w:val="22"/>
                 <w:lang w:val="en-US"/>
               </w:rPr>
@@ -7883,7 +7861,7 @@
             </w:pPr>
             <w:r>
               <w:rPr>
-                <w:sz w:val="22"/>
+                <w:sz w:val="24"/>
                 <w:szCs w:val="22"/>
                 <w:lang w:val="en-US"/>
               </w:rPr>
@@ -7955,7 +7933,7 @@
             </w:pPr>
             <w:r>
               <w:rPr>
-                <w:sz w:val="22"/>
+                <w:sz w:val="24"/>
                 <w:szCs w:val="22"/>
                 <w:lang w:val="en-US"/>
               </w:rPr>
@@ -9234,17 +9212,7 @@
                 <w:szCs w:val="22"/>
                 <w:lang w:val="en-US"/>
               </w:rPr>
-              <w:t>teleport</w:t>
-            </w:r>
-            <w:r>
-              <w:rPr>
-                <w:b/>
-                <w:bCs/>
-                <w:sz w:val="22"/>
-                <w:szCs w:val="22"/>
-                <w:lang w:val="en-US"/>
-              </w:rPr>
-              <w:t>Exit</w:t>
+              <w:t>teleportExit</w:t>
             </w:r>
             <w:r>
               <w:rPr>
@@ -9655,7 +9623,7 @@
             </w:pPr>
             <w:r>
               <w:rPr>
-                <w:sz w:val="22"/>
+                <w:sz w:val="24"/>
                 <w:szCs w:val="22"/>
                 <w:lang w:val="en-US"/>
               </w:rPr>
@@ -9731,7 +9699,7 @@
             </w:pPr>
             <w:r>
               <w:rPr>
-                <w:sz w:val="22"/>
+                <w:sz w:val="24"/>
                 <w:szCs w:val="22"/>
                 <w:lang w:val="en-US"/>
               </w:rPr>
@@ -9807,7 +9775,7 @@
             </w:pPr>
             <w:r>
               <w:rPr>
-                <w:sz w:val="22"/>
+                <w:sz w:val="24"/>
                 <w:szCs w:val="22"/>
                 <w:lang w:val="en-US"/>
               </w:rPr>
@@ -9883,7 +9851,7 @@
             </w:pPr>
             <w:r>
               <w:rPr>
-                <w:sz w:val="22"/>
+                <w:sz w:val="24"/>
                 <w:szCs w:val="22"/>
                 <w:lang w:val="en-US"/>
               </w:rPr>
@@ -9959,7 +9927,7 @@
             </w:pPr>
             <w:r>
               <w:rPr>
-                <w:sz w:val="22"/>
+                <w:sz w:val="24"/>
                 <w:szCs w:val="22"/>
                 <w:lang w:val="en-US"/>
               </w:rPr>
@@ -10035,7 +10003,7 @@
             </w:pPr>
             <w:r>
               <w:rPr>
-                <w:sz w:val="22"/>
+                <w:sz w:val="24"/>
                 <w:szCs w:val="22"/>
                 <w:lang w:val="en-US"/>
               </w:rPr>
@@ -10111,7 +10079,7 @@
             </w:pPr>
             <w:r>
               <w:rPr>
-                <w:sz w:val="22"/>
+                <w:sz w:val="24"/>
                 <w:szCs w:val="22"/>
                 <w:lang w:val="en-US"/>
               </w:rPr>
@@ -10183,7 +10151,7 @@
             </w:pPr>
             <w:r>
               <w:rPr>
-                <w:sz w:val="22"/>
+                <w:sz w:val="24"/>
                 <w:szCs w:val="22"/>
                 <w:lang w:val="en-US"/>
               </w:rPr>
@@ -10255,7 +10223,7 @@
             </w:pPr>
             <w:r>
               <w:rPr>
-                <w:sz w:val="22"/>
+                <w:sz w:val="24"/>
                 <w:szCs w:val="22"/>
                 <w:lang w:val="en-US"/>
               </w:rPr>
@@ -10327,7 +10295,7 @@
             </w:pPr>
             <w:r>
               <w:rPr>
-                <w:sz w:val="22"/>
+                <w:sz w:val="24"/>
                 <w:szCs w:val="22"/>
                 <w:lang w:val="en-US"/>
               </w:rPr>
@@ -28385,7 +28353,66 @@
                 <w:szCs w:val="22"/>
                 <w:lang w:val="en-US"/>
               </w:rPr>
-              <w:t>=coordinate#heading#length#width#height#coordinate#altitude in feet   (length/width/height in meters)</w:t>
+              <w:t>=</w:t>
+            </w:r>
+            <w:r>
+              <w:rPr>
+                <w:sz w:val="22"/>
+                <w:szCs w:val="22"/>
+                <w:lang w:val="en-US"/>
+              </w:rPr>
+              <w:t xml:space="preserve">from </w:t>
+            </w:r>
+            <w:r>
+              <w:rPr>
+                <w:sz w:val="22"/>
+                <w:szCs w:val="22"/>
+                <w:lang w:val="en-US"/>
+              </w:rPr>
+              <w:t>coordinate#heading#length#width#height#</w:t>
+            </w:r>
+            <w:r>
+              <w:rPr>
+                <w:rFonts w:eastAsia="NSimSun" w:cs="Arial"/>
+                <w:color w:val="auto"/>
+                <w:kern w:val="2"/>
+                <w:sz w:val="22"/>
+                <w:szCs w:val="22"/>
+                <w:lang w:val="en-US" w:eastAsia="zh-CN" w:bidi="hi-IN"/>
+              </w:rPr>
+              <w:t>destination</w:t>
+            </w:r>
+            <w:r>
+              <w:rPr>
+                <w:sz w:val="22"/>
+                <w:szCs w:val="22"/>
+                <w:lang w:val="en-US"/>
+              </w:rPr>
+              <w:t xml:space="preserve"> </w:t>
+            </w:r>
+            <w:r>
+              <w:rPr>
+                <w:sz w:val="22"/>
+                <w:szCs w:val="22"/>
+                <w:lang w:val="en-US"/>
+              </w:rPr>
+              <w:t>coordinate#</w:t>
+            </w:r>
+            <w:r>
+              <w:rPr>
+                <w:sz w:val="22"/>
+                <w:szCs w:val="22"/>
+                <w:lang w:val="en-US"/>
+              </w:rPr>
+              <w:t xml:space="preserve">destination </w:t>
+            </w:r>
+            <w:r>
+              <w:rPr>
+                <w:sz w:val="22"/>
+                <w:szCs w:val="22"/>
+                <w:lang w:val="en-US"/>
+              </w:rPr>
+              <w:t>altitude in feet   (length/width/height in meters)</w:t>
             </w:r>
           </w:p>
         </w:tc>
@@ -28448,25 +28475,63 @@
                 <w:szCs w:val="22"/>
                 <w:lang w:val="en-US"/>
               </w:rPr>
-              <w:t>teleport</w:t>
-            </w:r>
-            <w:r>
-              <w:rPr>
-                <w:b/>
-                <w:bCs/>
-                <w:sz w:val="22"/>
-                <w:szCs w:val="22"/>
-                <w:lang w:val="en-US"/>
-              </w:rPr>
-              <w:t>Exit</w:t>
-            </w:r>
-            <w:r>
-              <w:rPr>
-                <w:sz w:val="22"/>
-                <w:szCs w:val="22"/>
-                <w:lang w:val="en-US"/>
-              </w:rPr>
-              <w:t>=coordinate#heading#length#width#height#coordinate#altitude in feet   (length/width/height in meters)</w:t>
+              <w:t>teleportExit</w:t>
+            </w:r>
+            <w:r>
+              <w:rPr>
+                <w:sz w:val="22"/>
+                <w:szCs w:val="22"/>
+                <w:lang w:val="en-US"/>
+              </w:rPr>
+              <w:t>=</w:t>
+            </w:r>
+            <w:r>
+              <w:rPr>
+                <w:sz w:val="22"/>
+                <w:szCs w:val="22"/>
+                <w:lang w:val="en-US"/>
+              </w:rPr>
+              <w:t xml:space="preserve">from </w:t>
+            </w:r>
+            <w:r>
+              <w:rPr>
+                <w:sz w:val="22"/>
+                <w:szCs w:val="22"/>
+                <w:lang w:val="en-US"/>
+              </w:rPr>
+              <w:t>coordinate#heading#length#width#height#</w:t>
+            </w:r>
+            <w:r>
+              <w:rPr>
+                <w:sz w:val="22"/>
+                <w:szCs w:val="22"/>
+                <w:lang w:val="en-US"/>
+              </w:rPr>
+              <w:t xml:space="preserve">destination </w:t>
+            </w:r>
+            <w:r>
+              <w:rPr>
+                <w:sz w:val="22"/>
+                <w:szCs w:val="22"/>
+                <w:lang w:val="en-US"/>
+              </w:rPr>
+              <w:t>coordinate#</w:t>
+            </w:r>
+            <w:r>
+              <w:rPr>
+                <w:sz w:val="22"/>
+                <w:szCs w:val="22"/>
+                <w:lang w:val="en-US"/>
+              </w:rPr>
+              <w:t xml:space="preserve">destination </w:t>
+            </w:r>
+            <w:r>
+              <w:rPr>
+                <w:sz w:val="22"/>
+                <w:szCs w:val="22"/>
+                <w:lang w:val="en-US"/>
+              </w:rPr>
+              <w:t>altitude in feet   (length/width/height in meters)</w:t>
             </w:r>
           </w:p>
         </w:tc>
@@ -33357,6 +33422,20 @@
       <w:szCs w:val="32"/>
     </w:rPr>
   </w:style>
+  <w:style w:type="paragraph" w:styleId="Innehllsfrteckningrubrik">
+    <w:name w:val="TOA Heading"/>
+    <w:basedOn w:val="Sakregisterrubrik"/>
+    <w:pPr>
+      <w:suppressLineNumbers/>
+      <w:ind w:left="0" w:hanging="0"/>
+    </w:pPr>
+    <w:rPr>
+      <w:b/>
+      <w:bCs/>
+      <w:sz w:val="32"/>
+      <w:szCs w:val="32"/>
+    </w:rPr>
+  </w:style>
   <w:style w:type="numbering" w:styleId="NoList" w:default="1">
     <w:name w:val="No List"/>
     <w:uiPriority w:val="99"/>

</xml_diff>

<commit_message>
More tips for landing challenges
</commit_message>
<xml_diff>
--- a/BushMissionGen/README.docx
+++ b/BushMissionGen/README.docx
@@ -397,7 +397,7 @@
       <w:sdtContent>
         <w:p>
           <w:pPr>
-            <w:pStyle w:val="Innehllsfrteckningrubrik"/>
+            <w:pStyle w:val="TOAHeading1"/>
             <w:suppressLineNumbers/>
             <w:ind w:left="0" w:hanging="0"/>
             <w:rPr>
@@ -421,9 +421,6 @@
         <w:p>
           <w:pPr>
             <w:pStyle w:val="Innehllsfrteckning1"/>
-            <w:tabs>
-              <w:tab w:val="right" w:pos="9638" w:leader="dot"/>
-            </w:tabs>
             <w:rPr/>
           </w:pPr>
           <w:r>
@@ -433,6 +430,7 @@
             <w:rPr>
               <w:webHidden/>
               <w:rStyle w:val="Frteckningslnk"/>
+              <w:vanish w:val="false"/>
             </w:rPr>
             <w:instrText> TOC \z \o "1-3" \u \h</w:instrText>
           </w:r>
@@ -440,6 +438,7 @@
             <w:rPr>
               <w:webHidden/>
               <w:rStyle w:val="Frteckningslnk"/>
+              <w:vanish w:val="false"/>
             </w:rPr>
             <w:fldChar w:fldCharType="separate"/>
           </w:r>
@@ -448,6 +447,7 @@
               <w:rPr>
                 <w:webHidden/>
                 <w:rStyle w:val="Frteckningslnk"/>
+                <w:vanish w:val="false"/>
               </w:rPr>
               <w:t xml:space="preserve">​ </w:t>
             </w:r>
@@ -475,6 +475,7 @@
               <w:rPr>
                 <w:webHidden/>
                 <w:rStyle w:val="Frteckningslnk"/>
+                <w:vanish w:val="false"/>
               </w:rPr>
               <w:t xml:space="preserve">​ </w:t>
             </w:r>
@@ -502,6 +503,7 @@
               <w:rPr>
                 <w:webHidden/>
                 <w:rStyle w:val="Frteckningslnk"/>
+                <w:vanish w:val="false"/>
               </w:rPr>
               <w:t xml:space="preserve">​ </w:t>
             </w:r>
@@ -529,6 +531,7 @@
               <w:rPr>
                 <w:webHidden/>
                 <w:rStyle w:val="Frteckningslnk"/>
+                <w:vanish w:val="false"/>
               </w:rPr>
               <w:t xml:space="preserve">​ </w:t>
             </w:r>
@@ -556,6 +559,7 @@
               <w:rPr>
                 <w:webHidden/>
                 <w:rStyle w:val="Frteckningslnk"/>
+                <w:vanish w:val="false"/>
               </w:rPr>
               <w:t xml:space="preserve">​ </w:t>
             </w:r>
@@ -583,6 +587,7 @@
               <w:rPr>
                 <w:webHidden/>
                 <w:rStyle w:val="Frteckningslnk"/>
+                <w:vanish w:val="false"/>
               </w:rPr>
               <w:t xml:space="preserve">​ </w:t>
             </w:r>
@@ -610,6 +615,7 @@
               <w:rPr>
                 <w:webHidden/>
                 <w:rStyle w:val="Frteckningslnk"/>
+                <w:vanish w:val="false"/>
               </w:rPr>
               <w:t xml:space="preserve">​ </w:t>
             </w:r>
@@ -637,6 +643,7 @@
               <w:rPr>
                 <w:webHidden/>
                 <w:rStyle w:val="Frteckningslnk"/>
+                <w:vanish w:val="false"/>
               </w:rPr>
               <w:t xml:space="preserve">​ </w:t>
             </w:r>
@@ -664,6 +671,7 @@
               <w:rPr>
                 <w:webHidden/>
                 <w:rStyle w:val="Frteckningslnk"/>
+                <w:vanish w:val="false"/>
               </w:rPr>
               <w:t xml:space="preserve">​ </w:t>
             </w:r>
@@ -691,6 +699,7 @@
               <w:rPr>
                 <w:webHidden/>
                 <w:rStyle w:val="Frteckningslnk"/>
+                <w:vanish w:val="false"/>
               </w:rPr>
               <w:t xml:space="preserve">​ </w:t>
             </w:r>
@@ -718,6 +727,7 @@
               <w:rPr>
                 <w:webHidden/>
                 <w:rStyle w:val="Frteckningslnk"/>
+                <w:vanish w:val="false"/>
               </w:rPr>
               <w:t xml:space="preserve">​ </w:t>
             </w:r>
@@ -745,6 +755,7 @@
               <w:rPr>
                 <w:webHidden/>
                 <w:rStyle w:val="Frteckningslnk"/>
+                <w:vanish w:val="false"/>
               </w:rPr>
               <w:t xml:space="preserve">​ </w:t>
             </w:r>
@@ -772,6 +783,7 @@
               <w:rPr>
                 <w:webHidden/>
                 <w:rStyle w:val="Frteckningslnk"/>
+                <w:vanish w:val="false"/>
               </w:rPr>
               <w:t xml:space="preserve">​ </w:t>
             </w:r>
@@ -799,6 +811,7 @@
               <w:rPr>
                 <w:webHidden/>
                 <w:rStyle w:val="Frteckningslnk"/>
+                <w:vanish w:val="false"/>
               </w:rPr>
               <w:t xml:space="preserve">​ </w:t>
             </w:r>
@@ -826,6 +839,7 @@
               <w:rPr>
                 <w:webHidden/>
                 <w:rStyle w:val="Frteckningslnk"/>
+                <w:vanish w:val="false"/>
               </w:rPr>
               <w:t xml:space="preserve">​ </w:t>
             </w:r>
@@ -853,6 +867,7 @@
               <w:rPr>
                 <w:webHidden/>
                 <w:rStyle w:val="Frteckningslnk"/>
+                <w:vanish w:val="false"/>
               </w:rPr>
               <w:t xml:space="preserve">​ </w:t>
             </w:r>
@@ -880,6 +895,7 @@
               <w:rPr>
                 <w:webHidden/>
                 <w:rStyle w:val="Frteckningslnk"/>
+                <w:vanish w:val="false"/>
               </w:rPr>
               <w:t xml:space="preserve">​ </w:t>
             </w:r>
@@ -907,6 +923,7 @@
               <w:rPr>
                 <w:webHidden/>
                 <w:rStyle w:val="Frteckningslnk"/>
+                <w:vanish w:val="false"/>
               </w:rPr>
               <w:t xml:space="preserve">​ </w:t>
             </w:r>
@@ -934,6 +951,7 @@
               <w:rPr>
                 <w:webHidden/>
                 <w:rStyle w:val="Frteckningslnk"/>
+                <w:vanish w:val="false"/>
               </w:rPr>
               <w:t xml:space="preserve">​ </w:t>
             </w:r>
@@ -961,6 +979,7 @@
               <w:rPr>
                 <w:webHidden/>
                 <w:rStyle w:val="Frteckningslnk"/>
+                <w:vanish w:val="false"/>
               </w:rPr>
               <w:t xml:space="preserve">​ </w:t>
             </w:r>
@@ -988,6 +1007,7 @@
               <w:rPr>
                 <w:webHidden/>
                 <w:rStyle w:val="Frteckningslnk"/>
+                <w:vanish w:val="false"/>
               </w:rPr>
               <w:t xml:space="preserve">​ </w:t>
             </w:r>
@@ -1015,6 +1035,7 @@
               <w:rPr>
                 <w:webHidden/>
                 <w:rStyle w:val="Frteckningslnk"/>
+                <w:vanish w:val="false"/>
               </w:rPr>
               <w:t xml:space="preserve">​ </w:t>
             </w:r>
@@ -1042,6 +1063,7 @@
               <w:rPr>
                 <w:webHidden/>
                 <w:rStyle w:val="Frteckningslnk"/>
+                <w:vanish w:val="false"/>
               </w:rPr>
               <w:t xml:space="preserve">​ </w:t>
             </w:r>
@@ -1069,6 +1091,7 @@
               <w:rPr>
                 <w:webHidden/>
                 <w:rStyle w:val="Frteckningslnk"/>
+                <w:vanish w:val="false"/>
               </w:rPr>
               <w:t xml:space="preserve">​ </w:t>
             </w:r>
@@ -1085,9 +1108,6 @@
         <w:p>
           <w:pPr>
             <w:pStyle w:val="Innehllsfrteckning1"/>
-            <w:tabs>
-              <w:tab w:val="right" w:pos="9638" w:leader="dot"/>
-            </w:tabs>
             <w:rPr/>
           </w:pPr>
           <w:hyperlink w:anchor="__RefHeading___Toc3980_1735932911">
@@ -1095,6 +1115,7 @@
               <w:rPr>
                 <w:webHidden/>
                 <w:rStyle w:val="Frteckningslnk"/>
+                <w:vanish w:val="false"/>
               </w:rPr>
               <w:t xml:space="preserve">​ </w:t>
             </w:r>
@@ -1122,6 +1143,7 @@
               <w:rPr>
                 <w:webHidden/>
                 <w:rStyle w:val="Frteckningslnk"/>
+                <w:vanish w:val="false"/>
               </w:rPr>
               <w:t xml:space="preserve">​ </w:t>
             </w:r>
@@ -1138,9 +1160,6 @@
         <w:p>
           <w:pPr>
             <w:pStyle w:val="Innehllsfrteckning1"/>
-            <w:tabs>
-              <w:tab w:val="right" w:pos="9638" w:leader="dot"/>
-            </w:tabs>
             <w:rPr/>
           </w:pPr>
           <w:hyperlink w:anchor="__RefHeading___Toc3984_1735932911">
@@ -1148,6 +1167,7 @@
               <w:rPr>
                 <w:webHidden/>
                 <w:rStyle w:val="Frteckningslnk"/>
+                <w:vanish w:val="false"/>
               </w:rPr>
               <w:t xml:space="preserve">​ </w:t>
             </w:r>
@@ -1175,6 +1195,7 @@
               <w:rPr>
                 <w:webHidden/>
                 <w:rStyle w:val="Frteckningslnk"/>
+                <w:vanish w:val="false"/>
               </w:rPr>
               <w:t xml:space="preserve">​ </w:t>
             </w:r>
@@ -1202,6 +1223,7 @@
               <w:rPr>
                 <w:webHidden/>
                 <w:rStyle w:val="Frteckningslnk"/>
+                <w:vanish w:val="false"/>
               </w:rPr>
               <w:t xml:space="preserve">​ </w:t>
             </w:r>
@@ -20302,17 +20324,17 @@
               <w:spacing w:before="0" w:after="0"/>
               <w:jc w:val="left"/>
               <w:rPr>
-                <w:sz w:val="20"/>
-                <w:szCs w:val="20"/>
-                <w:lang w:val="en-US"/>
-              </w:rPr>
-            </w:pPr>
-            <w:r>
-              <w:rPr>
-                <w:rFonts w:eastAsia="NSimSun" w:cs="Arial"/>
-                <w:kern w:val="2"/>
-                <w:sz w:val="20"/>
-                <w:szCs w:val="20"/>
+                <w:sz w:val="18"/>
+                <w:szCs w:val="18"/>
+                <w:lang w:val="en-US"/>
+              </w:rPr>
+            </w:pPr>
+            <w:r>
+              <w:rPr>
+                <w:rFonts w:eastAsia="NSimSun" w:cs="Arial"/>
+                <w:kern w:val="2"/>
+                <w:sz w:val="18"/>
+                <w:szCs w:val="18"/>
                 <w:lang w:val="en-US" w:eastAsia="zh-CN" w:bidi="hi-IN"/>
               </w:rPr>
               <w:t>#</w:t>
@@ -20332,17 +20354,17 @@
               <w:spacing w:before="0" w:after="0"/>
               <w:jc w:val="left"/>
               <w:rPr>
-                <w:sz w:val="20"/>
-                <w:szCs w:val="20"/>
-                <w:lang w:val="en-US"/>
-              </w:rPr>
-            </w:pPr>
-            <w:r>
-              <w:rPr>
-                <w:rFonts w:eastAsia="NSimSun" w:cs="Arial"/>
-                <w:kern w:val="2"/>
-                <w:sz w:val="20"/>
-                <w:szCs w:val="20"/>
+                <w:sz w:val="18"/>
+                <w:szCs w:val="18"/>
+                <w:lang w:val="en-US"/>
+              </w:rPr>
+            </w:pPr>
+            <w:r>
+              <w:rPr>
+                <w:rFonts w:eastAsia="NSimSun" w:cs="Arial"/>
+                <w:kern w:val="2"/>
+                <w:sz w:val="18"/>
+                <w:szCs w:val="18"/>
                 <w:lang w:val="en-US" w:eastAsia="zh-CN" w:bidi="hi-IN"/>
               </w:rPr>
               <w:t>Entry</w:t>
@@ -20362,17 +20384,17 @@
               <w:spacing w:before="0" w:after="0"/>
               <w:jc w:val="left"/>
               <w:rPr>
-                <w:sz w:val="20"/>
-                <w:szCs w:val="20"/>
-                <w:lang w:val="en-US"/>
-              </w:rPr>
-            </w:pPr>
-            <w:r>
-              <w:rPr>
-                <w:rFonts w:eastAsia="NSimSun" w:cs="Arial"/>
-                <w:kern w:val="2"/>
-                <w:sz w:val="20"/>
-                <w:szCs w:val="20"/>
+                <w:sz w:val="18"/>
+                <w:szCs w:val="18"/>
+                <w:lang w:val="en-US"/>
+              </w:rPr>
+            </w:pPr>
+            <w:r>
+              <w:rPr>
+                <w:rFonts w:eastAsia="NSimSun" w:cs="Arial"/>
+                <w:kern w:val="2"/>
+                <w:sz w:val="18"/>
+                <w:szCs w:val="18"/>
                 <w:lang w:val="en-US" w:eastAsia="zh-CN" w:bidi="hi-IN"/>
               </w:rPr>
               <w:t>Description</w:t>
@@ -20397,17 +20419,17 @@
               <w:rPr>
                 <w:rFonts w:eastAsia="NSimSun" w:cs="Arial"/>
                 <w:kern w:val="2"/>
-                <w:sz w:val="20"/>
-                <w:szCs w:val="20"/>
-                <w:lang w:val="en-US" w:eastAsia="zh-CN" w:bidi="hi-IN"/>
-              </w:rPr>
-            </w:pPr>
-            <w:r>
-              <w:rPr>
-                <w:rFonts w:eastAsia="NSimSun" w:cs="Arial"/>
-                <w:kern w:val="2"/>
-                <w:sz w:val="20"/>
-                <w:szCs w:val="20"/>
+                <w:sz w:val="18"/>
+                <w:szCs w:val="18"/>
+                <w:lang w:val="en-US" w:eastAsia="zh-CN" w:bidi="hi-IN"/>
+              </w:rPr>
+            </w:pPr>
+            <w:r>
+              <w:rPr>
+                <w:rFonts w:eastAsia="NSimSun" w:cs="Arial"/>
+                <w:kern w:val="2"/>
+                <w:sz w:val="18"/>
+                <w:szCs w:val="18"/>
                 <w:lang w:val="en-US" w:eastAsia="zh-CN" w:bidi="hi-IN"/>
               </w:rPr>
               <w:t>1</w:t>
@@ -20427,17 +20449,17 @@
               <w:spacing w:before="0" w:after="0"/>
               <w:jc w:val="left"/>
               <w:rPr>
-                <w:sz w:val="20"/>
-                <w:szCs w:val="20"/>
-                <w:lang w:val="en-US"/>
-              </w:rPr>
-            </w:pPr>
-            <w:r>
-              <w:rPr>
-                <w:rFonts w:eastAsia="NSimSun" w:cs="Arial"/>
-                <w:kern w:val="2"/>
-                <w:sz w:val="20"/>
-                <w:szCs w:val="20"/>
+                <w:sz w:val="18"/>
+                <w:szCs w:val="18"/>
+                <w:lang w:val="en-US"/>
+              </w:rPr>
+            </w:pPr>
+            <w:r>
+              <w:rPr>
+                <w:rFonts w:eastAsia="NSimSun" w:cs="Arial"/>
+                <w:kern w:val="2"/>
+                <w:sz w:val="18"/>
+                <w:szCs w:val="18"/>
                 <w:lang w:val="en-US" w:eastAsia="zh-CN" w:bidi="hi-IN"/>
               </w:rPr>
               <w:t>missionType=landing</w:t>
@@ -20457,17 +20479,17 @@
               <w:spacing w:before="0" w:after="0"/>
               <w:jc w:val="left"/>
               <w:rPr>
-                <w:sz w:val="20"/>
-                <w:szCs w:val="20"/>
-                <w:lang w:val="en-US"/>
-              </w:rPr>
-            </w:pPr>
-            <w:r>
-              <w:rPr>
-                <w:rFonts w:eastAsia="NSimSun" w:cs="Arial"/>
-                <w:kern w:val="2"/>
-                <w:sz w:val="20"/>
-                <w:szCs w:val="20"/>
+                <w:sz w:val="18"/>
+                <w:szCs w:val="18"/>
+                <w:lang w:val="en-US"/>
+              </w:rPr>
+            </w:pPr>
+            <w:r>
+              <w:rPr>
+                <w:rFonts w:eastAsia="NSimSun" w:cs="Arial"/>
+                <w:kern w:val="2"/>
+                <w:sz w:val="18"/>
+                <w:szCs w:val="18"/>
                 <w:lang w:val="en-US" w:eastAsia="zh-CN" w:bidi="hi-IN"/>
               </w:rPr>
               <w:t>"landing" for landing challenges.. Leave out completely or use "bush" for bush missions.</w:t>
@@ -20492,17 +20514,17 @@
               <w:rPr>
                 <w:rFonts w:eastAsia="NSimSun" w:cs="Arial"/>
                 <w:kern w:val="2"/>
-                <w:sz w:val="20"/>
-                <w:szCs w:val="20"/>
-                <w:lang w:val="en-US" w:eastAsia="zh-CN" w:bidi="hi-IN"/>
-              </w:rPr>
-            </w:pPr>
-            <w:r>
-              <w:rPr>
-                <w:rFonts w:eastAsia="NSimSun" w:cs="Arial"/>
-                <w:kern w:val="2"/>
-                <w:sz w:val="20"/>
-                <w:szCs w:val="20"/>
+                <w:sz w:val="18"/>
+                <w:szCs w:val="18"/>
+                <w:lang w:val="en-US" w:eastAsia="zh-CN" w:bidi="hi-IN"/>
+              </w:rPr>
+            </w:pPr>
+            <w:r>
+              <w:rPr>
+                <w:rFonts w:eastAsia="NSimSun" w:cs="Arial"/>
+                <w:kern w:val="2"/>
+                <w:sz w:val="18"/>
+                <w:szCs w:val="18"/>
                 <w:lang w:val="en-US" w:eastAsia="zh-CN" w:bidi="hi-IN"/>
               </w:rPr>
               <w:t>2</w:t>
@@ -20522,17 +20544,17 @@
               <w:spacing w:before="0" w:after="0"/>
               <w:jc w:val="left"/>
               <w:rPr>
-                <w:sz w:val="20"/>
-                <w:szCs w:val="20"/>
-                <w:lang w:val="en-US"/>
-              </w:rPr>
-            </w:pPr>
-            <w:r>
-              <w:rPr>
-                <w:rFonts w:eastAsia="NSimSun" w:cs="Arial"/>
-                <w:kern w:val="2"/>
-                <w:sz w:val="20"/>
-                <w:szCs w:val="20"/>
+                <w:sz w:val="18"/>
+                <w:szCs w:val="18"/>
+                <w:lang w:val="en-US"/>
+              </w:rPr>
+            </w:pPr>
+            <w:r>
+              <w:rPr>
+                <w:rFonts w:eastAsia="NSimSun" w:cs="Arial"/>
+                <w:kern w:val="2"/>
+                <w:sz w:val="18"/>
+                <w:szCs w:val="18"/>
                 <w:lang w:val="en-US" w:eastAsia="zh-CN" w:bidi="hi-IN"/>
               </w:rPr>
               <w:t>challengeType=Epic</w:t>
@@ -20552,17 +20574,17 @@
               <w:spacing w:before="0" w:after="0"/>
               <w:jc w:val="left"/>
               <w:rPr>
-                <w:sz w:val="20"/>
-                <w:szCs w:val="20"/>
-                <w:lang w:val="en-US"/>
-              </w:rPr>
-            </w:pPr>
-            <w:r>
-              <w:rPr>
-                <w:rFonts w:eastAsia="NSimSun" w:cs="Arial"/>
-                <w:kern w:val="2"/>
-                <w:sz w:val="20"/>
-                <w:szCs w:val="20"/>
+                <w:sz w:val="18"/>
+                <w:szCs w:val="18"/>
+                <w:lang w:val="en-US"/>
+              </w:rPr>
+            </w:pPr>
+            <w:r>
+              <w:rPr>
+                <w:rFonts w:eastAsia="NSimSun" w:cs="Arial"/>
+                <w:kern w:val="2"/>
+                <w:sz w:val="18"/>
+                <w:szCs w:val="18"/>
                 <w:lang w:val="en-US" w:eastAsia="zh-CN" w:bidi="hi-IN"/>
               </w:rPr>
               <w:t>Epic, Famous or StrongWind</w:t>
@@ -20587,17 +20609,17 @@
               <w:rPr>
                 <w:rFonts w:eastAsia="NSimSun" w:cs="Arial"/>
                 <w:kern w:val="2"/>
-                <w:sz w:val="20"/>
-                <w:szCs w:val="20"/>
-                <w:lang w:val="en-US" w:eastAsia="zh-CN" w:bidi="hi-IN"/>
-              </w:rPr>
-            </w:pPr>
-            <w:r>
-              <w:rPr>
-                <w:rFonts w:eastAsia="NSimSun" w:cs="Arial"/>
-                <w:kern w:val="2"/>
-                <w:sz w:val="20"/>
-                <w:szCs w:val="20"/>
+                <w:sz w:val="18"/>
+                <w:szCs w:val="18"/>
+                <w:lang w:val="en-US" w:eastAsia="zh-CN" w:bidi="hi-IN"/>
+              </w:rPr>
+            </w:pPr>
+            <w:r>
+              <w:rPr>
+                <w:rFonts w:eastAsia="NSimSun" w:cs="Arial"/>
+                <w:kern w:val="2"/>
+                <w:sz w:val="18"/>
+                <w:szCs w:val="18"/>
                 <w:lang w:val="en-US" w:eastAsia="zh-CN" w:bidi="hi-IN"/>
               </w:rPr>
               <w:t>3</w:t>
@@ -20617,17 +20639,17 @@
               <w:spacing w:before="0" w:after="0"/>
               <w:jc w:val="left"/>
               <w:rPr>
-                <w:sz w:val="20"/>
-                <w:szCs w:val="20"/>
-                <w:lang w:val="en-US"/>
-              </w:rPr>
-            </w:pPr>
-            <w:r>
-              <w:rPr>
-                <w:rFonts w:eastAsia="NSimSun" w:cs="Arial"/>
-                <w:kern w:val="2"/>
-                <w:sz w:val="20"/>
-                <w:szCs w:val="20"/>
+                <w:sz w:val="18"/>
+                <w:szCs w:val="18"/>
+                <w:lang w:val="en-US"/>
+              </w:rPr>
+            </w:pPr>
+            <w:r>
+              <w:rPr>
+                <w:rFonts w:eastAsia="NSimSun" w:cs="Arial"/>
+                <w:kern w:val="2"/>
+                <w:sz w:val="18"/>
+                <w:szCs w:val="18"/>
                 <w:lang w:val="en-US" w:eastAsia="zh-CN" w:bidi="hi-IN"/>
               </w:rPr>
               <w:t>velocity=100</w:t>
@@ -20651,17 +20673,17 @@
               <w:spacing w:before="0" w:after="0"/>
               <w:jc w:val="left"/>
               <w:rPr>
-                <w:sz w:val="20"/>
-                <w:szCs w:val="20"/>
-                <w:lang w:val="en-US"/>
-              </w:rPr>
-            </w:pPr>
-            <w:r>
-              <w:rPr>
-                <w:rFonts w:eastAsia="NSimSun" w:cs="Arial"/>
-                <w:kern w:val="2"/>
-                <w:sz w:val="20"/>
-                <w:szCs w:val="20"/>
+                <w:sz w:val="18"/>
+                <w:szCs w:val="18"/>
+                <w:lang w:val="en-US"/>
+              </w:rPr>
+            </w:pPr>
+            <w:r>
+              <w:rPr>
+                <w:rFonts w:eastAsia="NSimSun" w:cs="Arial"/>
+                <w:kern w:val="2"/>
+                <w:sz w:val="18"/>
+                <w:szCs w:val="18"/>
                 <w:lang w:val="en-US" w:eastAsia="zh-CN" w:bidi="hi-IN"/>
               </w:rPr>
               <w:t>The velocity (feet/second) of the plane in the air when the mission starts</w:t>
@@ -20686,17 +20708,17 @@
               <w:rPr>
                 <w:rFonts w:eastAsia="NSimSun" w:cs="Arial"/>
                 <w:kern w:val="2"/>
-                <w:sz w:val="20"/>
-                <w:szCs w:val="20"/>
-                <w:lang w:val="en-US" w:eastAsia="zh-CN" w:bidi="hi-IN"/>
-              </w:rPr>
-            </w:pPr>
-            <w:r>
-              <w:rPr>
-                <w:rFonts w:eastAsia="NSimSun" w:cs="Arial"/>
-                <w:kern w:val="2"/>
-                <w:sz w:val="20"/>
-                <w:szCs w:val="20"/>
+                <w:sz w:val="18"/>
+                <w:szCs w:val="18"/>
+                <w:lang w:val="en-US" w:eastAsia="zh-CN" w:bidi="hi-IN"/>
+              </w:rPr>
+            </w:pPr>
+            <w:r>
+              <w:rPr>
+                <w:rFonts w:eastAsia="NSimSun" w:cs="Arial"/>
+                <w:kern w:val="2"/>
+                <w:sz w:val="18"/>
+                <w:szCs w:val="18"/>
                 <w:lang w:val="en-US" w:eastAsia="zh-CN" w:bidi="hi-IN"/>
               </w:rPr>
               <w:t>4</w:t>
@@ -20716,17 +20738,17 @@
               <w:spacing w:before="0" w:after="0"/>
               <w:jc w:val="left"/>
               <w:rPr>
-                <w:sz w:val="20"/>
-                <w:szCs w:val="20"/>
-                <w:lang w:val="en-US"/>
-              </w:rPr>
-            </w:pPr>
-            <w:r>
-              <w:rPr>
-                <w:rFonts w:eastAsia="NSimSun" w:cs="Arial"/>
-                <w:kern w:val="2"/>
-                <w:sz w:val="20"/>
-                <w:szCs w:val="20"/>
+                <w:sz w:val="18"/>
+                <w:szCs w:val="18"/>
+                <w:lang w:val="en-US"/>
+              </w:rPr>
+            </w:pPr>
+            <w:r>
+              <w:rPr>
+                <w:rFonts w:eastAsia="NSimSun" w:cs="Arial"/>
+                <w:kern w:val="2"/>
+                <w:sz w:val="18"/>
+                <w:szCs w:val="18"/>
                 <w:lang w:val="en-US" w:eastAsia="zh-CN" w:bidi="hi-IN"/>
               </w:rPr>
               <w:t>flapsHandle=050.00</w:t>
@@ -20750,8 +20772,8 @@
               <w:spacing w:before="0" w:after="0"/>
               <w:jc w:val="left"/>
               <w:rPr>
-                <w:sz w:val="20"/>
-                <w:szCs w:val="20"/>
+                <w:sz w:val="18"/>
+                <w:szCs w:val="18"/>
                 <w:lang w:val="en-US"/>
               </w:rPr>
             </w:pPr>
@@ -20761,8 +20783,8 @@
                 <w:b/>
                 <w:bCs/>
                 <w:kern w:val="2"/>
-                <w:sz w:val="20"/>
-                <w:szCs w:val="20"/>
+                <w:sz w:val="18"/>
+                <w:szCs w:val="18"/>
                 <w:lang w:val="en-US" w:eastAsia="zh-CN" w:bidi="hi-IN"/>
               </w:rPr>
               <w:t>Optional!</w:t>
@@ -20771,8 +20793,8 @@
               <w:rPr>
                 <w:rFonts w:eastAsia="NSimSun" w:cs="Arial"/>
                 <w:kern w:val="2"/>
-                <w:sz w:val="20"/>
-                <w:szCs w:val="20"/>
+                <w:sz w:val="18"/>
+                <w:szCs w:val="18"/>
                 <w:lang w:val="en-US" w:eastAsia="zh-CN" w:bidi="hi-IN"/>
               </w:rPr>
               <w:t xml:space="preserve"> Percentage of maximum flap handle position. Default = 050.00</w:t>
@@ -20797,17 +20819,17 @@
               <w:rPr>
                 <w:rFonts w:eastAsia="NSimSun" w:cs="Arial"/>
                 <w:kern w:val="2"/>
-                <w:sz w:val="20"/>
-                <w:szCs w:val="20"/>
-                <w:lang w:val="en-US" w:eastAsia="zh-CN" w:bidi="hi-IN"/>
-              </w:rPr>
-            </w:pPr>
-            <w:r>
-              <w:rPr>
-                <w:rFonts w:eastAsia="NSimSun" w:cs="Arial"/>
-                <w:kern w:val="2"/>
-                <w:sz w:val="20"/>
-                <w:szCs w:val="20"/>
+                <w:sz w:val="18"/>
+                <w:szCs w:val="18"/>
+                <w:lang w:val="en-US" w:eastAsia="zh-CN" w:bidi="hi-IN"/>
+              </w:rPr>
+            </w:pPr>
+            <w:r>
+              <w:rPr>
+                <w:rFonts w:eastAsia="NSimSun" w:cs="Arial"/>
+                <w:kern w:val="2"/>
+                <w:sz w:val="18"/>
+                <w:szCs w:val="18"/>
                 <w:lang w:val="en-US" w:eastAsia="zh-CN" w:bidi="hi-IN"/>
               </w:rPr>
               <w:t>5</w:t>
@@ -20827,17 +20849,17 @@
               <w:spacing w:before="0" w:after="0"/>
               <w:jc w:val="left"/>
               <w:rPr>
-                <w:sz w:val="20"/>
-                <w:szCs w:val="20"/>
-                <w:lang w:val="en-US"/>
-              </w:rPr>
-            </w:pPr>
-            <w:r>
-              <w:rPr>
-                <w:rFonts w:eastAsia="NSimSun" w:cs="Arial"/>
-                <w:kern w:val="2"/>
-                <w:sz w:val="20"/>
-                <w:szCs w:val="20"/>
+                <w:sz w:val="18"/>
+                <w:szCs w:val="18"/>
+                <w:lang w:val="en-US"/>
+              </w:rPr>
+            </w:pPr>
+            <w:r>
+              <w:rPr>
+                <w:rFonts w:eastAsia="NSimSun" w:cs="Arial"/>
+                <w:kern w:val="2"/>
+                <w:sz w:val="18"/>
+                <w:szCs w:val="18"/>
                 <w:lang w:val="en-US" w:eastAsia="zh-CN" w:bidi="hi-IN"/>
               </w:rPr>
               <w:t>leftFlap=050.00</w:t>
@@ -20861,8 +20883,8 @@
               <w:spacing w:before="0" w:after="0"/>
               <w:jc w:val="left"/>
               <w:rPr>
-                <w:sz w:val="20"/>
-                <w:szCs w:val="20"/>
+                <w:sz w:val="18"/>
+                <w:szCs w:val="18"/>
                 <w:lang w:val="en-US"/>
               </w:rPr>
             </w:pPr>
@@ -20872,8 +20894,8 @@
                 <w:b/>
                 <w:bCs/>
                 <w:kern w:val="2"/>
-                <w:sz w:val="20"/>
-                <w:szCs w:val="20"/>
+                <w:sz w:val="18"/>
+                <w:szCs w:val="18"/>
                 <w:lang w:val="en-US" w:eastAsia="zh-CN" w:bidi="hi-IN"/>
               </w:rPr>
               <w:t>Optional!</w:t>
@@ -20882,8 +20904,8 @@
               <w:rPr>
                 <w:rFonts w:eastAsia="NSimSun" w:cs="Arial"/>
                 <w:kern w:val="2"/>
-                <w:sz w:val="20"/>
-                <w:szCs w:val="20"/>
+                <w:sz w:val="18"/>
+                <w:szCs w:val="18"/>
                 <w:lang w:val="en-US" w:eastAsia="zh-CN" w:bidi="hi-IN"/>
               </w:rPr>
               <w:t xml:space="preserve"> Percentage of maximum flap position of left flaps. If the maximum flap position is 40 degrees, then 002.50 indicates the flaps are at 1 degree.</w:t>
@@ -20901,17 +20923,17 @@
               <w:spacing w:before="0" w:after="0"/>
               <w:jc w:val="left"/>
               <w:rPr>
-                <w:sz w:val="20"/>
-                <w:szCs w:val="20"/>
-                <w:lang w:val="en-US"/>
-              </w:rPr>
-            </w:pPr>
-            <w:r>
-              <w:rPr>
-                <w:rFonts w:eastAsia="NSimSun" w:cs="Arial"/>
-                <w:kern w:val="2"/>
-                <w:sz w:val="20"/>
-                <w:szCs w:val="20"/>
+                <w:sz w:val="18"/>
+                <w:szCs w:val="18"/>
+                <w:lang w:val="en-US"/>
+              </w:rPr>
+            </w:pPr>
+            <w:r>
+              <w:rPr>
+                <w:rFonts w:eastAsia="NSimSun" w:cs="Arial"/>
+                <w:kern w:val="2"/>
+                <w:sz w:val="18"/>
+                <w:szCs w:val="18"/>
                 <w:lang w:val="en-US" w:eastAsia="zh-CN" w:bidi="hi-IN"/>
               </w:rPr>
               <w:t>Default = 050.00</w:t>
@@ -20936,17 +20958,17 @@
               <w:rPr>
                 <w:rFonts w:eastAsia="NSimSun" w:cs="Arial"/>
                 <w:kern w:val="2"/>
-                <w:sz w:val="20"/>
-                <w:szCs w:val="20"/>
-                <w:lang w:val="en-US" w:eastAsia="zh-CN" w:bidi="hi-IN"/>
-              </w:rPr>
-            </w:pPr>
-            <w:r>
-              <w:rPr>
-                <w:rFonts w:eastAsia="NSimSun" w:cs="Arial"/>
-                <w:kern w:val="2"/>
-                <w:sz w:val="20"/>
-                <w:szCs w:val="20"/>
+                <w:sz w:val="18"/>
+                <w:szCs w:val="18"/>
+                <w:lang w:val="en-US" w:eastAsia="zh-CN" w:bidi="hi-IN"/>
+              </w:rPr>
+            </w:pPr>
+            <w:r>
+              <w:rPr>
+                <w:rFonts w:eastAsia="NSimSun" w:cs="Arial"/>
+                <w:kern w:val="2"/>
+                <w:sz w:val="18"/>
+                <w:szCs w:val="18"/>
                 <w:lang w:val="en-US" w:eastAsia="zh-CN" w:bidi="hi-IN"/>
               </w:rPr>
               <w:t>6</w:t>
@@ -20966,17 +20988,17 @@
               <w:spacing w:before="0" w:after="0"/>
               <w:jc w:val="left"/>
               <w:rPr>
-                <w:sz w:val="20"/>
-                <w:szCs w:val="20"/>
-                <w:lang w:val="en-US"/>
-              </w:rPr>
-            </w:pPr>
-            <w:r>
-              <w:rPr>
-                <w:rFonts w:eastAsia="NSimSun" w:cs="Arial"/>
-                <w:kern w:val="2"/>
-                <w:sz w:val="20"/>
-                <w:szCs w:val="20"/>
+                <w:sz w:val="18"/>
+                <w:szCs w:val="18"/>
+                <w:lang w:val="en-US"/>
+              </w:rPr>
+            </w:pPr>
+            <w:r>
+              <w:rPr>
+                <w:rFonts w:eastAsia="NSimSun" w:cs="Arial"/>
+                <w:kern w:val="2"/>
+                <w:sz w:val="18"/>
+                <w:szCs w:val="18"/>
                 <w:lang w:val="en-US" w:eastAsia="zh-CN" w:bidi="hi-IN"/>
               </w:rPr>
               <w:t>rightFlap=050.00</w:t>
@@ -21000,8 +21022,8 @@
               <w:spacing w:before="0" w:after="0"/>
               <w:jc w:val="left"/>
               <w:rPr>
-                <w:sz w:val="20"/>
-                <w:szCs w:val="20"/>
+                <w:sz w:val="18"/>
+                <w:szCs w:val="18"/>
                 <w:lang w:val="en-US"/>
               </w:rPr>
             </w:pPr>
@@ -21011,8 +21033,8 @@
                 <w:b/>
                 <w:bCs/>
                 <w:kern w:val="2"/>
-                <w:sz w:val="20"/>
-                <w:szCs w:val="20"/>
+                <w:sz w:val="18"/>
+                <w:szCs w:val="18"/>
                 <w:lang w:val="en-US" w:eastAsia="zh-CN" w:bidi="hi-IN"/>
               </w:rPr>
               <w:t>Optional!</w:t>
@@ -21021,8 +21043,8 @@
               <w:rPr>
                 <w:rFonts w:eastAsia="NSimSun" w:cs="Arial"/>
                 <w:kern w:val="2"/>
-                <w:sz w:val="20"/>
-                <w:szCs w:val="20"/>
+                <w:sz w:val="18"/>
+                <w:szCs w:val="18"/>
                 <w:lang w:val="en-US" w:eastAsia="zh-CN" w:bidi="hi-IN"/>
               </w:rPr>
               <w:t xml:space="preserve"> Percentage of maximum flap position of right flaps.</w:t>
@@ -21040,17 +21062,17 @@
               <w:spacing w:before="0" w:after="0"/>
               <w:jc w:val="left"/>
               <w:rPr>
-                <w:sz w:val="20"/>
-                <w:szCs w:val="20"/>
-                <w:lang w:val="en-US"/>
-              </w:rPr>
-            </w:pPr>
-            <w:r>
-              <w:rPr>
-                <w:rFonts w:eastAsia="NSimSun" w:cs="Arial"/>
-                <w:kern w:val="2"/>
-                <w:sz w:val="20"/>
-                <w:szCs w:val="20"/>
+                <w:sz w:val="18"/>
+                <w:szCs w:val="18"/>
+                <w:lang w:val="en-US"/>
+              </w:rPr>
+            </w:pPr>
+            <w:r>
+              <w:rPr>
+                <w:rFonts w:eastAsia="NSimSun" w:cs="Arial"/>
+                <w:kern w:val="2"/>
+                <w:sz w:val="18"/>
+                <w:szCs w:val="18"/>
                 <w:lang w:val="en-US" w:eastAsia="zh-CN" w:bidi="hi-IN"/>
               </w:rPr>
               <w:t>Default = 050.00</w:t>
@@ -21075,17 +21097,17 @@
               <w:rPr>
                 <w:rFonts w:eastAsia="NSimSun" w:cs="Arial"/>
                 <w:kern w:val="2"/>
-                <w:sz w:val="20"/>
-                <w:szCs w:val="20"/>
-                <w:lang w:val="en-US" w:eastAsia="zh-CN" w:bidi="hi-IN"/>
-              </w:rPr>
-            </w:pPr>
-            <w:r>
-              <w:rPr>
-                <w:rFonts w:eastAsia="NSimSun" w:cs="Arial"/>
-                <w:kern w:val="2"/>
-                <w:sz w:val="20"/>
-                <w:szCs w:val="20"/>
+                <w:sz w:val="18"/>
+                <w:szCs w:val="18"/>
+                <w:lang w:val="en-US" w:eastAsia="zh-CN" w:bidi="hi-IN"/>
+              </w:rPr>
+            </w:pPr>
+            <w:r>
+              <w:rPr>
+                <w:rFonts w:eastAsia="NSimSun" w:cs="Arial"/>
+                <w:kern w:val="2"/>
+                <w:sz w:val="18"/>
+                <w:szCs w:val="18"/>
                 <w:lang w:val="en-US" w:eastAsia="zh-CN" w:bidi="hi-IN"/>
               </w:rPr>
               <w:t>7</w:t>
@@ -21105,17 +21127,17 @@
               <w:spacing w:before="0" w:after="0"/>
               <w:jc w:val="left"/>
               <w:rPr>
-                <w:sz w:val="20"/>
-                <w:szCs w:val="20"/>
-                <w:lang w:val="en-US"/>
-              </w:rPr>
-            </w:pPr>
-            <w:r>
-              <w:rPr>
-                <w:rFonts w:eastAsia="NSimSun" w:cs="Arial"/>
-                <w:kern w:val="2"/>
-                <w:sz w:val="20"/>
-                <w:szCs w:val="20"/>
+                <w:sz w:val="18"/>
+                <w:szCs w:val="18"/>
+                <w:lang w:val="en-US"/>
+              </w:rPr>
+            </w:pPr>
+            <w:r>
+              <w:rPr>
+                <w:rFonts w:eastAsia="NSimSun" w:cs="Arial"/>
+                <w:kern w:val="2"/>
+                <w:sz w:val="18"/>
+                <w:szCs w:val="18"/>
                 <w:lang w:val="en-US" w:eastAsia="zh-CN" w:bidi="hi-IN"/>
               </w:rPr>
               <w:t>elevatorTrim=050.00</w:t>
@@ -21139,8 +21161,8 @@
               <w:spacing w:before="0" w:after="0"/>
               <w:jc w:val="left"/>
               <w:rPr>
-                <w:sz w:val="20"/>
-                <w:szCs w:val="20"/>
+                <w:sz w:val="18"/>
+                <w:szCs w:val="18"/>
                 <w:lang w:val="en-US"/>
               </w:rPr>
             </w:pPr>
@@ -21150,8 +21172,8 @@
                 <w:b/>
                 <w:bCs/>
                 <w:kern w:val="2"/>
-                <w:sz w:val="20"/>
-                <w:szCs w:val="20"/>
+                <w:sz w:val="18"/>
+                <w:szCs w:val="18"/>
                 <w:lang w:val="en-US" w:eastAsia="zh-CN" w:bidi="hi-IN"/>
               </w:rPr>
               <w:t>Optional!</w:t>
@@ -21160,8 +21182,8 @@
               <w:rPr>
                 <w:rFonts w:eastAsia="NSimSun" w:cs="Arial"/>
                 <w:kern w:val="2"/>
-                <w:sz w:val="20"/>
-                <w:szCs w:val="20"/>
+                <w:sz w:val="18"/>
+                <w:szCs w:val="18"/>
                 <w:lang w:val="en-US" w:eastAsia="zh-CN" w:bidi="hi-IN"/>
               </w:rPr>
               <w:t xml:space="preserve"> Percentage of maximum elevator trim.</w:t>
@@ -21188,17 +21210,17 @@
               <w:rPr>
                 <w:rFonts w:eastAsia="NSimSun" w:cs="Arial"/>
                 <w:kern w:val="2"/>
-                <w:sz w:val="20"/>
-                <w:szCs w:val="20"/>
-                <w:lang w:val="en-US" w:eastAsia="zh-CN" w:bidi="hi-IN"/>
-              </w:rPr>
-            </w:pPr>
-            <w:r>
-              <w:rPr>
-                <w:rFonts w:eastAsia="NSimSun" w:cs="Arial"/>
-                <w:kern w:val="2"/>
-                <w:sz w:val="20"/>
-                <w:szCs w:val="20"/>
+                <w:sz w:val="18"/>
+                <w:szCs w:val="18"/>
+                <w:lang w:val="en-US" w:eastAsia="zh-CN" w:bidi="hi-IN"/>
+              </w:rPr>
+            </w:pPr>
+            <w:r>
+              <w:rPr>
+                <w:rFonts w:eastAsia="NSimSun" w:cs="Arial"/>
+                <w:kern w:val="2"/>
+                <w:sz w:val="18"/>
+                <w:szCs w:val="18"/>
                 <w:lang w:val="en-US" w:eastAsia="zh-CN" w:bidi="hi-IN"/>
               </w:rPr>
               <w:t>8</w:t>
@@ -21218,17 +21240,17 @@
               <w:spacing w:before="0" w:after="0"/>
               <w:jc w:val="left"/>
               <w:rPr>
-                <w:sz w:val="20"/>
-                <w:szCs w:val="20"/>
-                <w:lang w:val="en-US"/>
-              </w:rPr>
-            </w:pPr>
-            <w:r>
-              <w:rPr>
-                <w:rFonts w:eastAsia="NSimSun" w:cs="Arial"/>
-                <w:kern w:val="2"/>
-                <w:sz w:val="20"/>
-                <w:szCs w:val="20"/>
+                <w:sz w:val="18"/>
+                <w:szCs w:val="18"/>
+                <w:lang w:val="en-US"/>
+              </w:rPr>
+            </w:pPr>
+            <w:r>
+              <w:rPr>
+                <w:rFonts w:eastAsia="NSimSun" w:cs="Arial"/>
+                <w:kern w:val="2"/>
+                <w:sz w:val="18"/>
+                <w:szCs w:val="18"/>
                 <w:lang w:val="en-US" w:eastAsia="zh-CN" w:bidi="hi-IN"/>
               </w:rPr>
               <w:t>noGear=True</w:t>
@@ -21252,8 +21274,8 @@
               <w:spacing w:before="0" w:after="0"/>
               <w:jc w:val="left"/>
               <w:rPr>
-                <w:sz w:val="20"/>
-                <w:szCs w:val="20"/>
+                <w:sz w:val="18"/>
+                <w:szCs w:val="18"/>
                 <w:lang w:val="en-US"/>
               </w:rPr>
             </w:pPr>
@@ -21263,8 +21285,8 @@
                 <w:b/>
                 <w:bCs/>
                 <w:kern w:val="2"/>
-                <w:sz w:val="20"/>
-                <w:szCs w:val="20"/>
+                <w:sz w:val="18"/>
+                <w:szCs w:val="18"/>
                 <w:lang w:val="en-US" w:eastAsia="zh-CN" w:bidi="hi-IN"/>
               </w:rPr>
               <w:t>Optional!</w:t>
@@ -21273,8 +21295,8 @@
               <w:rPr>
                 <w:rFonts w:eastAsia="NSimSun" w:cs="Arial"/>
                 <w:kern w:val="2"/>
-                <w:sz w:val="20"/>
-                <w:szCs w:val="20"/>
+                <w:sz w:val="18"/>
+                <w:szCs w:val="18"/>
                 <w:lang w:val="en-US" w:eastAsia="zh-CN" w:bidi="hi-IN"/>
               </w:rPr>
               <w:t xml:space="preserve"> Ignore the landing gear.</w:t>
@@ -21297,15 +21319,15 @@
               <w:spacing w:before="0" w:after="0"/>
               <w:jc w:val="left"/>
               <w:rPr>
-                <w:sz w:val="20"/>
-                <w:szCs w:val="20"/>
-                <w:lang w:val="en-US"/>
-              </w:rPr>
-            </w:pPr>
-            <w:r>
-              <w:rPr>
-                <w:sz w:val="20"/>
-                <w:szCs w:val="20"/>
+                <w:sz w:val="18"/>
+                <w:szCs w:val="18"/>
+                <w:lang w:val="en-US"/>
+              </w:rPr>
+            </w:pPr>
+            <w:r>
+              <w:rPr>
+                <w:sz w:val="18"/>
+                <w:szCs w:val="18"/>
                 <w:lang w:val="en-US"/>
               </w:rPr>
               <w:t>9</w:t>
@@ -21325,8 +21347,8 @@
               <w:spacing w:before="0" w:after="0"/>
               <w:jc w:val="both"/>
               <w:rPr>
-                <w:sz w:val="20"/>
-                <w:szCs w:val="20"/>
+                <w:sz w:val="18"/>
+                <w:szCs w:val="18"/>
                 <w:lang w:val="en-US"/>
               </w:rPr>
             </w:pPr>
@@ -21335,16 +21357,16 @@
                 <w:rFonts w:eastAsia="NSimSun" w:cs="Arial"/>
                 <w:color w:val="auto"/>
                 <w:kern w:val="2"/>
-                <w:sz w:val="20"/>
-                <w:szCs w:val="20"/>
+                <w:sz w:val="18"/>
+                <w:szCs w:val="18"/>
                 <w:lang w:val="en-US" w:eastAsia="zh-CN" w:bidi="hi-IN"/>
               </w:rPr>
               <w:t>m</w:t>
             </w:r>
             <w:r>
               <w:rPr>
-                <w:sz w:val="20"/>
-                <w:szCs w:val="20"/>
+                <w:sz w:val="18"/>
+                <w:szCs w:val="18"/>
                 <w:lang w:val="en-US"/>
               </w:rPr>
               <w:t>axDistanceToRunway=30</w:t>
@@ -21368,8 +21390,8 @@
               <w:spacing w:before="0" w:after="0"/>
               <w:jc w:val="left"/>
               <w:rPr>
-                <w:sz w:val="20"/>
-                <w:szCs w:val="20"/>
+                <w:sz w:val="18"/>
+                <w:szCs w:val="18"/>
                 <w:lang w:val="en-US"/>
               </w:rPr>
             </w:pPr>
@@ -21379,8 +21401,8 @@
                 <w:b/>
                 <w:bCs/>
                 <w:kern w:val="2"/>
-                <w:sz w:val="20"/>
-                <w:szCs w:val="20"/>
+                <w:sz w:val="18"/>
+                <w:szCs w:val="18"/>
                 <w:lang w:val="en-US" w:eastAsia="zh-CN" w:bidi="hi-IN"/>
               </w:rPr>
               <w:t>Optional!</w:t>
@@ -21389,8 +21411,8 @@
               <w:rPr>
                 <w:rFonts w:eastAsia="NSimSun" w:cs="Arial"/>
                 <w:kern w:val="2"/>
-                <w:sz w:val="20"/>
-                <w:szCs w:val="20"/>
+                <w:sz w:val="18"/>
+                <w:szCs w:val="18"/>
                 <w:lang w:val="en-US" w:eastAsia="zh-CN" w:bidi="hi-IN"/>
               </w:rPr>
               <w:t xml:space="preserve"> </w:t>
@@ -21400,8 +21422,8 @@
                 <w:rFonts w:eastAsia="NSimSun" w:cs="Arial"/>
                 <w:color w:val="auto"/>
                 <w:kern w:val="2"/>
-                <w:sz w:val="20"/>
-                <w:szCs w:val="20"/>
+                <w:sz w:val="18"/>
+                <w:szCs w:val="18"/>
                 <w:lang w:val="en-US" w:eastAsia="zh-CN" w:bidi="hi-IN"/>
               </w:rPr>
               <w:t>Set the maximum distance in nautical miles to the runway.</w:t>
@@ -21429,8 +21451,8 @@
                 <w:rFonts w:eastAsia="NSimSun" w:cs="Arial"/>
                 <w:color w:val="auto"/>
                 <w:kern w:val="2"/>
-                <w:sz w:val="20"/>
-                <w:szCs w:val="20"/>
+                <w:sz w:val="18"/>
+                <w:szCs w:val="18"/>
                 <w:lang w:val="en-US" w:eastAsia="zh-CN" w:bidi="hi-IN"/>
               </w:rPr>
             </w:pPr>
@@ -21439,8 +21461,8 @@
                 <w:rFonts w:eastAsia="NSimSun" w:cs="Arial"/>
                 <w:color w:val="auto"/>
                 <w:kern w:val="2"/>
-                <w:sz w:val="20"/>
-                <w:szCs w:val="20"/>
+                <w:sz w:val="18"/>
+                <w:szCs w:val="18"/>
                 <w:lang w:val="en-US" w:eastAsia="zh-CN" w:bidi="hi-IN"/>
               </w:rPr>
               <w:t>10</w:t>
@@ -21462,8 +21484,8 @@
               <w:spacing w:before="0" w:after="0"/>
               <w:jc w:val="both"/>
               <w:rPr>
-                <w:sz w:val="20"/>
-                <w:szCs w:val="20"/>
+                <w:sz w:val="18"/>
+                <w:szCs w:val="18"/>
                 <w:lang w:val="en-US"/>
               </w:rPr>
             </w:pPr>
@@ -21472,16 +21494,16 @@
                 <w:rFonts w:eastAsia="NSimSun" w:cs="Arial"/>
                 <w:color w:val="auto"/>
                 <w:kern w:val="2"/>
-                <w:sz w:val="20"/>
-                <w:szCs w:val="20"/>
+                <w:sz w:val="18"/>
+                <w:szCs w:val="18"/>
                 <w:lang w:val="en-US" w:eastAsia="zh-CN" w:bidi="hi-IN"/>
               </w:rPr>
               <w:t>forceAirliner</w:t>
             </w:r>
             <w:r>
               <w:rPr>
-                <w:sz w:val="20"/>
-                <w:szCs w:val="20"/>
+                <w:sz w:val="18"/>
+                <w:szCs w:val="18"/>
                 <w:lang w:val="en-US"/>
               </w:rPr>
               <w:t>=</w:t>
@@ -21491,8 +21513,8 @@
                 <w:rFonts w:eastAsia="NSimSun" w:cs="Arial"/>
                 <w:color w:val="auto"/>
                 <w:kern w:val="2"/>
-                <w:sz w:val="20"/>
-                <w:szCs w:val="20"/>
+                <w:sz w:val="18"/>
+                <w:szCs w:val="18"/>
                 <w:lang w:val="en-US" w:eastAsia="zh-CN" w:bidi="hi-IN"/>
               </w:rPr>
               <w:t>True</w:t>
@@ -21518,8 +21540,8 @@
               <w:spacing w:before="0" w:after="0"/>
               <w:jc w:val="left"/>
               <w:rPr>
-                <w:sz w:val="20"/>
-                <w:szCs w:val="20"/>
+                <w:sz w:val="18"/>
+                <w:szCs w:val="18"/>
                 <w:lang w:val="en-US"/>
               </w:rPr>
             </w:pPr>
@@ -21529,8 +21551,8 @@
                 <w:b/>
                 <w:bCs/>
                 <w:kern w:val="2"/>
-                <w:sz w:val="20"/>
-                <w:szCs w:val="20"/>
+                <w:sz w:val="18"/>
+                <w:szCs w:val="18"/>
                 <w:lang w:val="en-US" w:eastAsia="zh-CN" w:bidi="hi-IN"/>
               </w:rPr>
               <w:t>Optional!</w:t>
@@ -21539,8 +21561,8 @@
               <w:rPr>
                 <w:rFonts w:eastAsia="NSimSun" w:cs="Arial"/>
                 <w:kern w:val="2"/>
-                <w:sz w:val="20"/>
-                <w:szCs w:val="20"/>
+                <w:sz w:val="18"/>
+                <w:szCs w:val="18"/>
                 <w:lang w:val="en-US" w:eastAsia="zh-CN" w:bidi="hi-IN"/>
               </w:rPr>
               <w:t xml:space="preserve"> </w:t>
@@ -21550,8 +21572,8 @@
                 <w:rFonts w:eastAsia="NSimSun" w:cs="Arial"/>
                 <w:color w:val="auto"/>
                 <w:kern w:val="2"/>
-                <w:sz w:val="20"/>
-                <w:szCs w:val="20"/>
+                <w:sz w:val="18"/>
+                <w:szCs w:val="18"/>
                 <w:lang w:val="en-US" w:eastAsia="zh-CN" w:bidi="hi-IN"/>
               </w:rPr>
               <w:t>Forces BMG to use airliner templates. Useful for 3</w:t>
@@ -21561,8 +21583,8 @@
                 <w:rFonts w:eastAsia="NSimSun" w:cs="Arial"/>
                 <w:color w:val="auto"/>
                 <w:kern w:val="2"/>
-                <w:sz w:val="20"/>
-                <w:szCs w:val="20"/>
+                <w:sz w:val="18"/>
+                <w:szCs w:val="18"/>
                 <w:vertAlign w:val="superscript"/>
                 <w:lang w:val="en-US" w:eastAsia="zh-CN" w:bidi="hi-IN"/>
               </w:rPr>
@@ -21573,8 +21595,8 @@
                 <w:rFonts w:eastAsia="NSimSun" w:cs="Arial"/>
                 <w:color w:val="auto"/>
                 <w:kern w:val="2"/>
-                <w:sz w:val="20"/>
-                <w:szCs w:val="20"/>
+                <w:sz w:val="18"/>
+                <w:szCs w:val="18"/>
                 <w:lang w:val="en-US" w:eastAsia="zh-CN" w:bidi="hi-IN"/>
               </w:rPr>
               <w:t xml:space="preserve"> party planes.</w:t>
@@ -21599,8 +21621,8 @@
               <w:spacing w:before="0" w:after="0"/>
               <w:jc w:val="left"/>
               <w:rPr>
-                <w:sz w:val="20"/>
-                <w:szCs w:val="20"/>
+                <w:sz w:val="18"/>
+                <w:szCs w:val="18"/>
                 <w:lang w:val="en-US"/>
               </w:rPr>
             </w:pPr>
@@ -21609,8 +21631,8 @@
                 <w:rFonts w:eastAsia="NSimSun" w:cs="Arial"/>
                 <w:color w:val="auto"/>
                 <w:kern w:val="2"/>
-                <w:sz w:val="20"/>
-                <w:szCs w:val="20"/>
+                <w:sz w:val="18"/>
+                <w:szCs w:val="18"/>
                 <w:lang w:val="en-US" w:eastAsia="zh-CN" w:bidi="hi-IN"/>
               </w:rPr>
               <w:t>11</w:t>
@@ -21619,8 +21641,8 @@
               <w:rPr>
                 <w:rFonts w:eastAsia="NSimSun" w:cs="Arial"/>
                 <w:kern w:val="2"/>
-                <w:sz w:val="20"/>
-                <w:szCs w:val="20"/>
+                <w:sz w:val="18"/>
+                <w:szCs w:val="18"/>
                 <w:lang w:val="en-US" w:eastAsia="zh-CN" w:bidi="hi-IN"/>
               </w:rPr>
               <w:br/>
@@ -21633,8 +21655,8 @@
                 <w:rFonts w:eastAsia="NSimSun" w:cs="Arial"/>
                 <w:color w:val="auto"/>
                 <w:kern w:val="2"/>
-                <w:sz w:val="20"/>
-                <w:szCs w:val="20"/>
+                <w:sz w:val="18"/>
+                <w:szCs w:val="18"/>
                 <w:lang w:val="en-US" w:eastAsia="zh-CN" w:bidi="hi-IN"/>
               </w:rPr>
               <w:t>4</w:t>
@@ -21656,17 +21678,17 @@
               <w:spacing w:before="0" w:after="0"/>
               <w:jc w:val="both"/>
               <w:rPr>
-                <w:sz w:val="20"/>
-                <w:szCs w:val="20"/>
-                <w:lang w:val="en-US"/>
-              </w:rPr>
-            </w:pPr>
-            <w:r>
-              <w:rPr>
-                <w:rFonts w:eastAsia="NSimSun" w:cs="Arial"/>
-                <w:kern w:val="2"/>
-                <w:sz w:val="20"/>
-                <w:szCs w:val="20"/>
+                <w:sz w:val="18"/>
+                <w:szCs w:val="18"/>
+                <w:lang w:val="en-US"/>
+              </w:rPr>
+            </w:pPr>
+            <w:r>
+              <w:rPr>
+                <w:rFonts w:eastAsia="NSimSun" w:cs="Arial"/>
+                <w:kern w:val="2"/>
+                <w:sz w:val="18"/>
+                <w:szCs w:val="18"/>
                 <w:lang w:val="en-US" w:eastAsia="zh-CN" w:bidi="hi-IN"/>
               </w:rPr>
               <w:t>#icao rw    name        type            LL                   alt</w:t>
@@ -21680,17 +21702,17 @@
               <w:spacing w:before="0" w:after="0"/>
               <w:jc w:val="both"/>
               <w:rPr>
-                <w:sz w:val="20"/>
-                <w:szCs w:val="20"/>
-                <w:lang w:val="en-US"/>
-              </w:rPr>
-            </w:pPr>
-            <w:r>
-              <w:rPr>
-                <w:rFonts w:eastAsia="NSimSun" w:cs="Arial"/>
-                <w:kern w:val="2"/>
-                <w:sz w:val="20"/>
-                <w:szCs w:val="20"/>
+                <w:sz w:val="18"/>
+                <w:szCs w:val="18"/>
+                <w:lang w:val="en-US"/>
+              </w:rPr>
+            </w:pPr>
+            <w:r>
+              <w:rPr>
+                <w:rFonts w:eastAsia="NSimSun" w:cs="Arial"/>
+                <w:kern w:val="2"/>
+                <w:sz w:val="18"/>
+                <w:szCs w:val="18"/>
                 <w:lang w:val="en-US" w:eastAsia="zh-CN" w:bidi="hi-IN"/>
               </w:rPr>
               <w:t>||CUST0|U|N55° 23' 45.6",E13° 03' 57.5"|+000500.00</w:t>
@@ -21704,17 +21726,17 @@
               <w:spacing w:before="0" w:after="0"/>
               <w:jc w:val="both"/>
               <w:rPr>
-                <w:sz w:val="20"/>
-                <w:szCs w:val="20"/>
-                <w:lang w:val="en-US"/>
-              </w:rPr>
-            </w:pPr>
-            <w:r>
-              <w:rPr>
-                <w:rFonts w:eastAsia="NSimSun" w:cs="Arial"/>
-                <w:kern w:val="2"/>
-                <w:sz w:val="20"/>
-                <w:szCs w:val="20"/>
+                <w:sz w:val="18"/>
+                <w:szCs w:val="18"/>
+                <w:lang w:val="en-US"/>
+              </w:rPr>
+            </w:pPr>
+            <w:r>
+              <w:rPr>
+                <w:rFonts w:eastAsia="NSimSun" w:cs="Arial"/>
+                <w:kern w:val="2"/>
+                <w:sz w:val="18"/>
+                <w:szCs w:val="18"/>
                 <w:lang w:val="en-US" w:eastAsia="zh-CN" w:bidi="hi-IN"/>
               </w:rPr>
               <w:t>ESMR|21|Trelleborg Airport|A|N55° 23' 28.7",E13° 01' 19.6"|+000000.00</w:t>
@@ -21740,15 +21762,15 @@
               <w:spacing w:before="0" w:after="0"/>
               <w:jc w:val="left"/>
               <w:rPr>
-                <w:sz w:val="20"/>
-                <w:szCs w:val="20"/>
-                <w:lang w:val="en-US"/>
-              </w:rPr>
-            </w:pPr>
-            <w:r>
-              <w:rPr>
-                <w:sz w:val="24"/>
-                <w:szCs w:val="20"/>
+                <w:sz w:val="18"/>
+                <w:szCs w:val="18"/>
+                <w:lang w:val="en-US"/>
+              </w:rPr>
+            </w:pPr>
+            <w:r>
+              <w:rPr>
+                <w:sz w:val="18"/>
+                <w:szCs w:val="18"/>
                 <w:lang w:val="en-US"/>
               </w:rPr>
             </w:r>
@@ -21910,6 +21932,12 @@
           <w:lang w:val="en-US"/>
         </w:rPr>
         <w:t xml:space="preserve">f that error pops up, try moving first waypoint closer. </w:t>
+      </w:r>
+      <w:r>
+        <w:rPr>
+          <w:lang w:val="en-US"/>
+        </w:rPr>
+        <w:t>Do you get error messages or strange coordinate? Set the field latitude=, longitude= and altitude= to the same values as you first waypoint (CUST0).</w:t>
       </w:r>
     </w:p>
     <w:p>
@@ -28353,23 +28381,7 @@
                 <w:szCs w:val="22"/>
                 <w:lang w:val="en-US"/>
               </w:rPr>
-              <w:t>=</w:t>
-            </w:r>
-            <w:r>
-              <w:rPr>
-                <w:sz w:val="22"/>
-                <w:szCs w:val="22"/>
-                <w:lang w:val="en-US"/>
-              </w:rPr>
-              <w:t xml:space="preserve">from </w:t>
-            </w:r>
-            <w:r>
-              <w:rPr>
-                <w:sz w:val="22"/>
-                <w:szCs w:val="22"/>
-                <w:lang w:val="en-US"/>
-              </w:rPr>
-              <w:t>coordinate#heading#length#width#height#</w:t>
+              <w:t>=from coordinate#heading#length#width#height#</w:t>
             </w:r>
             <w:r>
               <w:rPr>
@@ -28388,31 +28400,7 @@
                 <w:szCs w:val="22"/>
                 <w:lang w:val="en-US"/>
               </w:rPr>
-              <w:t xml:space="preserve"> </w:t>
-            </w:r>
-            <w:r>
-              <w:rPr>
-                <w:sz w:val="22"/>
-                <w:szCs w:val="22"/>
-                <w:lang w:val="en-US"/>
-              </w:rPr>
-              <w:t>coordinate#</w:t>
-            </w:r>
-            <w:r>
-              <w:rPr>
-                <w:sz w:val="22"/>
-                <w:szCs w:val="22"/>
-                <w:lang w:val="en-US"/>
-              </w:rPr>
-              <w:t xml:space="preserve">destination </w:t>
-            </w:r>
-            <w:r>
-              <w:rPr>
-                <w:sz w:val="22"/>
-                <w:szCs w:val="22"/>
-                <w:lang w:val="en-US"/>
-              </w:rPr>
-              <w:t>altitude in feet   (length/width/height in meters)</w:t>
+              <w:t xml:space="preserve"> coordinate#destination altitude in feet   (length/width/height in meters)</w:t>
             </w:r>
           </w:p>
         </w:tc>
@@ -28483,55 +28471,7 @@
                 <w:szCs w:val="22"/>
                 <w:lang w:val="en-US"/>
               </w:rPr>
-              <w:t>=</w:t>
-            </w:r>
-            <w:r>
-              <w:rPr>
-                <w:sz w:val="22"/>
-                <w:szCs w:val="22"/>
-                <w:lang w:val="en-US"/>
-              </w:rPr>
-              <w:t xml:space="preserve">from </w:t>
-            </w:r>
-            <w:r>
-              <w:rPr>
-                <w:sz w:val="22"/>
-                <w:szCs w:val="22"/>
-                <w:lang w:val="en-US"/>
-              </w:rPr>
-              <w:t>coordinate#heading#length#width#height#</w:t>
-            </w:r>
-            <w:r>
-              <w:rPr>
-                <w:sz w:val="22"/>
-                <w:szCs w:val="22"/>
-                <w:lang w:val="en-US"/>
-              </w:rPr>
-              <w:t xml:space="preserve">destination </w:t>
-            </w:r>
-            <w:r>
-              <w:rPr>
-                <w:sz w:val="22"/>
-                <w:szCs w:val="22"/>
-                <w:lang w:val="en-US"/>
-              </w:rPr>
-              <w:t>coordinate#</w:t>
-            </w:r>
-            <w:r>
-              <w:rPr>
-                <w:sz w:val="22"/>
-                <w:szCs w:val="22"/>
-                <w:lang w:val="en-US"/>
-              </w:rPr>
-              <w:t xml:space="preserve">destination </w:t>
-            </w:r>
-            <w:r>
-              <w:rPr>
-                <w:sz w:val="22"/>
-                <w:szCs w:val="22"/>
-                <w:lang w:val="en-US"/>
-              </w:rPr>
-              <w:t>altitude in feet   (length/width/height in meters)</w:t>
+              <w:t>=from coordinate#heading#length#width#height#destination coordinate#destination altitude in feet   (length/width/height in meters)</w:t>
             </w:r>
           </w:p>
         </w:tc>
@@ -33422,20 +33362,6 @@
       <w:szCs w:val="32"/>
     </w:rPr>
   </w:style>
-  <w:style w:type="paragraph" w:styleId="Innehllsfrteckningrubrik">
-    <w:name w:val="TOA Heading"/>
-    <w:basedOn w:val="Sakregisterrubrik"/>
-    <w:pPr>
-      <w:suppressLineNumbers/>
-      <w:ind w:left="0" w:hanging="0"/>
-    </w:pPr>
-    <w:rPr>
-      <w:b/>
-      <w:bCs/>
-      <w:sz w:val="32"/>
-      <w:szCs w:val="32"/>
-    </w:rPr>
-  </w:style>
   <w:style w:type="numbering" w:styleId="NoList" w:default="1">
     <w:name w:val="No List"/>
     <w:uiPriority w:val="99"/>

</xml_diff>

<commit_message>
dialogEntry WAV/txt fix + new coordinate format
</commit_message>
<xml_diff>
--- a/BushMissionGen/README.docx
+++ b/BushMissionGen/README.docx
@@ -194,188 +194,16 @@
       </w:pPr>
       <w:r>
         <w:rPr>
-          <w:lang w:val="en-US"/>
-        </w:rPr>
-        <w:t xml:space="preserve">BushMissionGen will </w:t>
-      </w:r>
-      <w:r>
-        <w:rPr>
           <w:b/>
           <w:bCs/>
-          <w:color w:val="FF0000"/>
-          <w:lang w:val="en-US"/>
-        </w:rPr>
-        <w:t>never</w:t>
-      </w:r>
-      <w:r>
-        <w:rPr>
-          <w:lang w:val="en-US"/>
-        </w:rPr>
-        <w:t>:</w:t>
+          <w:lang w:val="en-US"/>
+        </w:rPr>
       </w:r>
     </w:p>
     <w:p>
       <w:pPr>
         <w:pStyle w:val="Normal"/>
-        <w:numPr>
-          <w:ilvl w:val="0"/>
-          <w:numId w:val="2"/>
-        </w:numPr>
-        <w:rPr>
-          <w:lang w:val="en-US"/>
-        </w:rPr>
-      </w:pPr>
-      <w:r>
-        <w:rPr>
-          <w:lang w:val="en-US"/>
-        </w:rPr>
-        <w:t>be a Bing maps screenshot generator for add-on images, loading screens or navlog images.</w:t>
-      </w:r>
-    </w:p>
-    <w:p>
-      <w:pPr>
-        <w:pStyle w:val="Normal"/>
-        <w:numPr>
-          <w:ilvl w:val="0"/>
-          <w:numId w:val="2"/>
-        </w:numPr>
-        <w:rPr>
-          <w:lang w:val="en-US"/>
-        </w:rPr>
-      </w:pPr>
-      <w:r>
-        <w:rPr>
-          <w:lang w:val="en-US"/>
-        </w:rPr>
-        <w:t>generate standard navlog instructions.</w:t>
-      </w:r>
-    </w:p>
-    <w:p>
-      <w:pPr>
-        <w:pStyle w:val="Normal"/>
-        <w:numPr>
-          <w:ilvl w:val="0"/>
-          <w:numId w:val="2"/>
-        </w:numPr>
-        <w:rPr>
-          <w:lang w:val="en-US"/>
-        </w:rPr>
-      </w:pPr>
-      <w:r>
-        <w:rPr>
-          <w:lang w:val="en-US"/>
-        </w:rPr>
-        <w:t>have an extensive GUI for all fields.</w:t>
-      </w:r>
-    </w:p>
-    <w:p>
-      <w:pPr>
-        <w:pStyle w:val="Normal"/>
-        <w:numPr>
-          <w:ilvl w:val="0"/>
-          <w:numId w:val="2"/>
-        </w:numPr>
-        <w:rPr>
-          <w:lang w:val="en-US"/>
-        </w:rPr>
-      </w:pPr>
-      <w:r>
-        <w:rPr>
-          <w:lang w:val="en-US"/>
-        </w:rPr>
-        <w:t>make use of the SimConnect DLL for advanced communication with the sim.</w:t>
-      </w:r>
-    </w:p>
-    <w:p>
-      <w:pPr>
-        <w:pStyle w:val="Normal"/>
-        <w:numPr>
-          <w:ilvl w:val="0"/>
-          <w:numId w:val="2"/>
-        </w:numPr>
-        <w:rPr>
-          <w:lang w:val="en-US"/>
-        </w:rPr>
-      </w:pPr>
-      <w:r>
-        <w:rPr>
-          <w:lang w:val="en-US"/>
-        </w:rPr>
-        <w:t>be a graphical scenery/airport creation tool.</w:t>
-      </w:r>
-    </w:p>
-    <w:p>
-      <w:pPr>
-        <w:pStyle w:val="Normal"/>
-        <w:rPr>
-          <w:lang w:val="en-US"/>
-        </w:rPr>
-      </w:pPr>
-      <w:r>
-        <w:rPr>
-          <w:lang w:val="en-US"/>
-        </w:rPr>
-      </w:r>
-    </w:p>
-    <w:p>
-      <w:pPr>
-        <w:pStyle w:val="Normal"/>
-        <w:rPr>
-          <w:lang w:val="en-US"/>
-        </w:rPr>
-      </w:pPr>
-      <w:r>
-        <w:rPr>
-          <w:lang w:val="en-US"/>
-        </w:rPr>
-        <w:t>If you require some of those features, check out the excellent Bush Trip Injector by BuffyGC!</w:t>
-      </w:r>
-    </w:p>
-    <w:p>
-      <w:pPr>
-        <w:pStyle w:val="Normal"/>
-        <w:rPr>
-          <w:lang w:val="en-US"/>
-        </w:rPr>
-      </w:pPr>
-      <w:hyperlink r:id="rId2">
-        <w:r>
-          <w:rPr>
-            <w:rStyle w:val="Internetlnk"/>
-            <w:lang w:val="en-US"/>
-          </w:rPr>
-          <w:t>https://flightsim.to/file/4131/bushtripinjector</w:t>
-        </w:r>
-      </w:hyperlink>
-    </w:p>
-    <w:p>
-      <w:pPr>
-        <w:pStyle w:val="Normal"/>
-        <w:rPr>
-          <w:b/>
-          <w:b/>
-          <w:bCs/>
-          <w:lang w:val="en-US"/>
-        </w:rPr>
-      </w:pPr>
-      <w:r>
-        <w:rPr>
-          <w:b/>
-          <w:bCs/>
-          <w:lang w:val="en-US"/>
-        </w:rPr>
-      </w:r>
-      <w:r>
-        <w:br w:type="page"/>
-      </w:r>
-    </w:p>
-    <w:p>
-      <w:pPr>
-        <w:pStyle w:val="Normal"/>
-        <w:rPr>
-          <w:b/>
-          <w:b/>
-          <w:bCs/>
+        <w:rPr>
           <w:lang w:val="en-US"/>
         </w:rPr>
       </w:pPr>
@@ -397,7 +225,7 @@
       <w:sdtContent>
         <w:p>
           <w:pPr>
-            <w:pStyle w:val="TOAHeading1"/>
+            <w:pStyle w:val="Innehllsfrteckningrubrik"/>
             <w:suppressLineNumbers/>
             <w:ind w:left="0" w:hanging="0"/>
             <w:rPr>
@@ -421,6 +249,9 @@
         <w:p>
           <w:pPr>
             <w:pStyle w:val="Innehllsfrteckning1"/>
+            <w:tabs>
+              <w:tab w:val="right" w:pos="9638" w:leader="dot"/>
+            </w:tabs>
             <w:rPr/>
           </w:pPr>
           <w:r>
@@ -430,7 +261,6 @@
             <w:rPr>
               <w:webHidden/>
               <w:rStyle w:val="Frteckningslnk"/>
-              <w:vanish w:val="false"/>
             </w:rPr>
             <w:instrText> TOC \z \o "1-3" \u \h</w:instrText>
           </w:r>
@@ -438,7 +268,6 @@
             <w:rPr>
               <w:webHidden/>
               <w:rStyle w:val="Frteckningslnk"/>
-              <w:vanish w:val="false"/>
             </w:rPr>
             <w:fldChar w:fldCharType="separate"/>
           </w:r>
@@ -447,7 +276,6 @@
               <w:rPr>
                 <w:webHidden/>
                 <w:rStyle w:val="Frteckningslnk"/>
-                <w:vanish w:val="false"/>
               </w:rPr>
               <w:t xml:space="preserve">​ </w:t>
             </w:r>
@@ -457,7 +285,7 @@
               </w:rPr>
               <w:t>HOW-TO</w:t>
               <w:tab/>
-              <w:t>3</w:t>
+              <w:t>2</w:t>
             </w:r>
           </w:hyperlink>
         </w:p>
@@ -475,7 +303,6 @@
               <w:rPr>
                 <w:webHidden/>
                 <w:rStyle w:val="Frteckningslnk"/>
-                <w:vanish w:val="false"/>
               </w:rPr>
               <w:t xml:space="preserve">​ </w:t>
             </w:r>
@@ -485,7 +312,7 @@
               </w:rPr>
               <w:t>Step-by-step instructions</w:t>
               <w:tab/>
-              <w:t>3</w:t>
+              <w:t>2</w:t>
             </w:r>
           </w:hyperlink>
         </w:p>
@@ -503,7 +330,6 @@
               <w:rPr>
                 <w:webHidden/>
                 <w:rStyle w:val="Frteckningslnk"/>
-                <w:vanish w:val="false"/>
               </w:rPr>
               <w:t xml:space="preserve">​ </w:t>
             </w:r>
@@ -513,7 +339,7 @@
               </w:rPr>
               <w:t>Images</w:t>
               <w:tab/>
-              <w:t>3</w:t>
+              <w:t>2</w:t>
             </w:r>
           </w:hyperlink>
         </w:p>
@@ -531,7 +357,6 @@
               <w:rPr>
                 <w:webHidden/>
                 <w:rStyle w:val="Frteckningslnk"/>
-                <w:vanish w:val="false"/>
               </w:rPr>
               <w:t xml:space="preserve">​ </w:t>
             </w:r>
@@ -541,7 +366,7 @@
               </w:rPr>
               <w:t>Tutorials</w:t>
               <w:tab/>
-              <w:t>3</w:t>
+              <w:t>2</w:t>
             </w:r>
           </w:hyperlink>
         </w:p>
@@ -559,7 +384,6 @@
               <w:rPr>
                 <w:webHidden/>
                 <w:rStyle w:val="Frteckningslnk"/>
-                <w:vanish w:val="false"/>
               </w:rPr>
               <w:t xml:space="preserve">​ </w:t>
             </w:r>
@@ -569,7 +393,7 @@
               </w:rPr>
               <w:t>Cool features</w:t>
               <w:tab/>
-              <w:t>4</w:t>
+              <w:t>3</w:t>
             </w:r>
           </w:hyperlink>
         </w:p>
@@ -587,7 +411,6 @@
               <w:rPr>
                 <w:webHidden/>
                 <w:rStyle w:val="Frteckningslnk"/>
-                <w:vanish w:val="false"/>
               </w:rPr>
               <w:t xml:space="preserve">​ </w:t>
             </w:r>
@@ -597,7 +420,7 @@
               </w:rPr>
               <w:t>Format explanation</w:t>
               <w:tab/>
-              <w:t>5</w:t>
+              <w:t>4</w:t>
             </w:r>
           </w:hyperlink>
         </w:p>
@@ -615,7 +438,6 @@
               <w:rPr>
                 <w:webHidden/>
                 <w:rStyle w:val="Frteckningslnk"/>
-                <w:vanish w:val="false"/>
               </w:rPr>
               <w:t xml:space="preserve">​ </w:t>
             </w:r>
@@ -625,7 +447,7 @@
               </w:rPr>
               <w:t>Weather presets</w:t>
               <w:tab/>
-              <w:t>5</w:t>
+              <w:t>4</w:t>
             </w:r>
           </w:hyperlink>
         </w:p>
@@ -643,7 +465,6 @@
               <w:rPr>
                 <w:webHidden/>
                 <w:rStyle w:val="Frteckningslnk"/>
-                <w:vanish w:val="false"/>
               </w:rPr>
               <w:t xml:space="preserve">​ </w:t>
             </w:r>
@@ -653,7 +474,7 @@
               </w:rPr>
               <w:t>Optional fields with examples</w:t>
               <w:tab/>
-              <w:t>6</w:t>
+              <w:t>5</w:t>
             </w:r>
           </w:hyperlink>
         </w:p>
@@ -671,7 +492,6 @@
               <w:rPr>
                 <w:webHidden/>
                 <w:rStyle w:val="Frteckningslnk"/>
-                <w:vanish w:val="false"/>
               </w:rPr>
               <w:t xml:space="preserve">​ </w:t>
             </w:r>
@@ -681,7 +501,7 @@
               </w:rPr>
               <w:t>Airport creation</w:t>
               <w:tab/>
-              <w:t>11</w:t>
+              <w:t>10</w:t>
             </w:r>
           </w:hyperlink>
         </w:p>
@@ -699,7 +519,6 @@
               <w:rPr>
                 <w:webHidden/>
                 <w:rStyle w:val="Frteckningslnk"/>
-                <w:vanish w:val="false"/>
               </w:rPr>
               <w:t xml:space="preserve">​ </w:t>
             </w:r>
@@ -709,7 +528,7 @@
               </w:rPr>
               <w:t>Runway surfaces</w:t>
               <w:tab/>
-              <w:t>11</w:t>
+              <w:t>10</w:t>
             </w:r>
           </w:hyperlink>
         </w:p>
@@ -727,7 +546,6 @@
               <w:rPr>
                 <w:webHidden/>
                 <w:rStyle w:val="Frteckningslnk"/>
-                <w:vanish w:val="false"/>
               </w:rPr>
               <w:t xml:space="preserve">​ </w:t>
             </w:r>
@@ -737,7 +555,7 @@
               </w:rPr>
               <w:t>Failing system when specifying a time interval</w:t>
               <w:tab/>
-              <w:t>12</w:t>
+              <w:t>11</w:t>
             </w:r>
           </w:hyperlink>
         </w:p>
@@ -755,7 +573,6 @@
               <w:rPr>
                 <w:webHidden/>
                 <w:rStyle w:val="Frteckningslnk"/>
-                <w:vanish w:val="false"/>
               </w:rPr>
               <w:t xml:space="preserve">​ </w:t>
             </w:r>
@@ -765,7 +582,7 @@
               </w:rPr>
               <w:t>Failing system when specifying a failure with a coordinate</w:t>
               <w:tab/>
-              <w:t>12</w:t>
+              <w:t>11</w:t>
             </w:r>
           </w:hyperlink>
         </w:p>
@@ -783,7 +600,6 @@
               <w:rPr>
                 <w:webHidden/>
                 <w:rStyle w:val="Frteckningslnk"/>
-                <w:vanish w:val="false"/>
               </w:rPr>
               <w:t xml:space="preserve">​ </w:t>
             </w:r>
@@ -793,7 +609,7 @@
               </w:rPr>
               <w:t>Formula information</w:t>
               <w:tab/>
-              <w:t>13</w:t>
+              <w:t>12</w:t>
             </w:r>
           </w:hyperlink>
         </w:p>
@@ -811,7 +627,6 @@
               <w:rPr>
                 <w:webHidden/>
                 <w:rStyle w:val="Frteckningslnk"/>
-                <w:vanish w:val="false"/>
               </w:rPr>
               <w:t xml:space="preserve">​ </w:t>
             </w:r>
@@ -821,7 +636,7 @@
               </w:rPr>
               <w:t>Planes to choose from</w:t>
               <w:tab/>
-              <w:t>13</w:t>
+              <w:t>12</w:t>
             </w:r>
           </w:hyperlink>
         </w:p>
@@ -839,7 +654,6 @@
               <w:rPr>
                 <w:webHidden/>
                 <w:rStyle w:val="Frteckningslnk"/>
-                <w:vanish w:val="false"/>
               </w:rPr>
               <w:t xml:space="preserve">​ </w:t>
             </w:r>
@@ -849,7 +663,7 @@
               </w:rPr>
               <w:t>Standard</w:t>
               <w:tab/>
-              <w:t>13</w:t>
+              <w:t>12</w:t>
             </w:r>
           </w:hyperlink>
         </w:p>
@@ -867,7 +681,6 @@
               <w:rPr>
                 <w:webHidden/>
                 <w:rStyle w:val="Frteckningslnk"/>
-                <w:vanish w:val="false"/>
               </w:rPr>
               <w:t xml:space="preserve">​ </w:t>
             </w:r>
@@ -877,7 +690,7 @@
               </w:rPr>
               <w:t>Deluxe</w:t>
               <w:tab/>
-              <w:t>13</w:t>
+              <w:t>12</w:t>
             </w:r>
           </w:hyperlink>
         </w:p>
@@ -895,7 +708,6 @@
               <w:rPr>
                 <w:webHidden/>
                 <w:rStyle w:val="Frteckningslnk"/>
-                <w:vanish w:val="false"/>
               </w:rPr>
               <w:t xml:space="preserve">​ </w:t>
             </w:r>
@@ -905,7 +717,7 @@
               </w:rPr>
               <w:t>Premium Deluxe</w:t>
               <w:tab/>
-              <w:t>13</w:t>
+              <w:t>12</w:t>
             </w:r>
           </w:hyperlink>
         </w:p>
@@ -923,7 +735,6 @@
               <w:rPr>
                 <w:webHidden/>
                 <w:rStyle w:val="Frteckningslnk"/>
-                <w:vanish w:val="false"/>
               </w:rPr>
               <w:t xml:space="preserve">​ </w:t>
             </w:r>
@@ -933,7 +744,7 @@
               </w:rPr>
               <w:t>Waypoints and navlog texts</w:t>
               <w:tab/>
-              <w:t>14</w:t>
+              <w:t>13</w:t>
             </w:r>
           </w:hyperlink>
         </w:p>
@@ -951,7 +762,6 @@
               <w:rPr>
                 <w:webHidden/>
                 <w:rStyle w:val="Frteckningslnk"/>
-                <w:vanish w:val="false"/>
               </w:rPr>
               <w:t xml:space="preserve">​ </w:t>
             </w:r>
@@ -961,7 +771,7 @@
               </w:rPr>
               <w:t>What about landing challenges?</w:t>
               <w:tab/>
-              <w:t>17</w:t>
+              <w:t>16</w:t>
             </w:r>
           </w:hyperlink>
         </w:p>
@@ -979,7 +789,6 @@
               <w:rPr>
                 <w:webHidden/>
                 <w:rStyle w:val="Frteckningslnk"/>
-                <w:vanish w:val="false"/>
               </w:rPr>
               <w:t xml:space="preserve">​ </w:t>
             </w:r>
@@ -989,7 +798,7 @@
               </w:rPr>
               <w:t>A320 specifics</w:t>
               <w:tab/>
-              <w:t>18</w:t>
+              <w:t>17</w:t>
             </w:r>
           </w:hyperlink>
         </w:p>
@@ -1007,7 +816,6 @@
               <w:rPr>
                 <w:webHidden/>
                 <w:rStyle w:val="Frteckningslnk"/>
-                <w:vanish w:val="false"/>
               </w:rPr>
               <w:t xml:space="preserve">​ </w:t>
             </w:r>
@@ -1017,7 +825,7 @@
               </w:rPr>
               <w:t>A330 specifics</w:t>
               <w:tab/>
-              <w:t>18</w:t>
+              <w:t>17</w:t>
             </w:r>
           </w:hyperlink>
         </w:p>
@@ -1035,7 +843,6 @@
               <w:rPr>
                 <w:webHidden/>
                 <w:rStyle w:val="Frteckningslnk"/>
-                <w:vanish w:val="false"/>
               </w:rPr>
               <w:t xml:space="preserve">​ </w:t>
             </w:r>
@@ -1045,7 +852,7 @@
               </w:rPr>
               <w:t>B747 specifics</w:t>
               <w:tab/>
-              <w:t>18</w:t>
+              <w:t>17</w:t>
             </w:r>
           </w:hyperlink>
         </w:p>
@@ -1063,7 +870,6 @@
               <w:rPr>
                 <w:webHidden/>
                 <w:rStyle w:val="Frteckningslnk"/>
-                <w:vanish w:val="false"/>
               </w:rPr>
               <w:t xml:space="preserve">​ </w:t>
             </w:r>
@@ -1073,7 +879,7 @@
               </w:rPr>
               <w:t>B787 specifics</w:t>
               <w:tab/>
-              <w:t>18</w:t>
+              <w:t>17</w:t>
             </w:r>
           </w:hyperlink>
         </w:p>
@@ -1091,7 +897,6 @@
               <w:rPr>
                 <w:webHidden/>
                 <w:rStyle w:val="Frteckningslnk"/>
-                <w:vanish w:val="false"/>
               </w:rPr>
               <w:t xml:space="preserve">​ </w:t>
             </w:r>
@@ -1101,13 +906,16 @@
               </w:rPr>
               <w:t>Translations / multi-language</w:t>
               <w:tab/>
-              <w:t>19</w:t>
+              <w:t>18</w:t>
             </w:r>
           </w:hyperlink>
         </w:p>
         <w:p>
           <w:pPr>
             <w:pStyle w:val="Innehllsfrteckning1"/>
+            <w:tabs>
+              <w:tab w:val="right" w:pos="9638" w:leader="dot"/>
+            </w:tabs>
             <w:rPr/>
           </w:pPr>
           <w:hyperlink w:anchor="__RefHeading___Toc3980_1735932911">
@@ -1115,7 +923,6 @@
               <w:rPr>
                 <w:webHidden/>
                 <w:rStyle w:val="Frteckningslnk"/>
-                <w:vanish w:val="false"/>
               </w:rPr>
               <w:t xml:space="preserve">​ </w:t>
             </w:r>
@@ -1125,7 +932,7 @@
               </w:rPr>
               <w:t>TROUBLESHOOTING</w:t>
               <w:tab/>
-              <w:t>20</w:t>
+              <w:t>19</w:t>
             </w:r>
           </w:hyperlink>
         </w:p>
@@ -1143,7 +950,6 @@
               <w:rPr>
                 <w:webHidden/>
                 <w:rStyle w:val="Frteckningslnk"/>
-                <w:vanish w:val="false"/>
               </w:rPr>
               <w:t xml:space="preserve">​ </w:t>
             </w:r>
@@ -1153,13 +959,16 @@
               </w:rPr>
               <w:t>Known serious issues (both tool and mission related sim bugs)</w:t>
               <w:tab/>
-              <w:t>20</w:t>
+              <w:t>19</w:t>
             </w:r>
           </w:hyperlink>
         </w:p>
         <w:p>
           <w:pPr>
             <w:pStyle w:val="Innehllsfrteckning1"/>
+            <w:tabs>
+              <w:tab w:val="right" w:pos="9638" w:leader="dot"/>
+            </w:tabs>
             <w:rPr/>
           </w:pPr>
           <w:hyperlink w:anchor="__RefHeading___Toc3984_1735932911">
@@ -1167,7 +976,6 @@
               <w:rPr>
                 <w:webHidden/>
                 <w:rStyle w:val="Frteckningslnk"/>
-                <w:vanish w:val="false"/>
               </w:rPr>
               <w:t xml:space="preserve">​ </w:t>
             </w:r>
@@ -1177,7 +985,7 @@
               </w:rPr>
               <w:t>APPENDIX</w:t>
               <w:tab/>
-              <w:t>21</w:t>
+              <w:t>20</w:t>
             </w:r>
           </w:hyperlink>
         </w:p>
@@ -1195,7 +1003,6 @@
               <w:rPr>
                 <w:webHidden/>
                 <w:rStyle w:val="Frteckningslnk"/>
-                <w:vanish w:val="false"/>
               </w:rPr>
               <w:t xml:space="preserve">​ </w:t>
             </w:r>
@@ -1205,7 +1012,7 @@
               </w:rPr>
               <w:t>Standard fields summary</w:t>
               <w:tab/>
-              <w:t>21</w:t>
+              <w:t>20</w:t>
             </w:r>
           </w:hyperlink>
         </w:p>
@@ -1223,7 +1030,6 @@
               <w:rPr>
                 <w:webHidden/>
                 <w:rStyle w:val="Frteckningslnk"/>
-                <w:vanish w:val="false"/>
               </w:rPr>
               <w:t xml:space="preserve">​ </w:t>
             </w:r>
@@ -1233,7 +1039,7 @@
               </w:rPr>
               <w:t>Reference fields summary</w:t>
               <w:tab/>
-              <w:t>24</w:t>
+              <w:t>23</w:t>
             </w:r>
           </w:hyperlink>
           <w:r>
@@ -1248,35 +1054,13 @@
     <w:p>
       <w:pPr>
         <w:pStyle w:val="Rubrik1"/>
-        <w:widowControl/>
-        <w:numPr>
-          <w:ilvl w:val="0"/>
-          <w:numId w:val="0"/>
-        </w:numPr>
-        <w:suppressAutoHyphens w:val="true"/>
-        <w:ind w:left="0" w:hanging="0"/>
-        <w:jc w:val="left"/>
-        <w:outlineLvl w:val="0"/>
-        <w:rPr>
-          <w:lang w:val="en-US"/>
-        </w:rPr>
-      </w:pPr>
-      <w:r>
-        <w:rPr>
-          <w:lang w:val="en-US"/>
-        </w:rPr>
-      </w:r>
+        <w:rPr>
+          <w:lang w:val="en-US"/>
+        </w:rPr>
+      </w:pPr>
       <w:r>
         <w:br w:type="page"/>
       </w:r>
-    </w:p>
-    <w:p>
-      <w:pPr>
-        <w:pStyle w:val="Rubrik1"/>
-        <w:rPr>
-          <w:lang w:val="en-US"/>
-        </w:rPr>
-      </w:pPr>
       <w:bookmarkStart w:id="0" w:name="__RefHeading___Toc3944_1735932911"/>
       <w:bookmarkStart w:id="1" w:name="_Toc66615888"/>
       <w:bookmarkEnd w:id="0"/>
@@ -1311,7 +1095,7 @@
         <w:pStyle w:val="Normal"/>
         <w:numPr>
           <w:ilvl w:val="0"/>
-          <w:numId w:val="4"/>
+          <w:numId w:val="3"/>
         </w:numPr>
         <w:spacing w:before="0" w:after="240"/>
         <w:ind w:left="714" w:hanging="357"/>
@@ -1325,7 +1109,7 @@
         </w:rPr>
         <w:t>Download BushMissionGen (</w:t>
       </w:r>
-      <w:hyperlink r:id="rId3">
+      <w:hyperlink r:id="rId2">
         <w:r>
           <w:rPr>
             <w:rStyle w:val="Internetlnk"/>
@@ -1346,7 +1130,7 @@
         <w:pStyle w:val="Normal"/>
         <w:numPr>
           <w:ilvl w:val="0"/>
-          <w:numId w:val="4"/>
+          <w:numId w:val="3"/>
         </w:numPr>
         <w:spacing w:before="0" w:after="240"/>
         <w:ind w:left="714" w:hanging="357"/>
@@ -1359,171 +1143,6 @@
           <w:lang w:val="en-US"/>
         </w:rPr>
         <w:t>Create an input file for the tool. Have a look at the sample file (sample_inputfile.txt or the XLSX file) included in the default distribution or generate your own input file from scratch by using the PLN conversion feature in BushMissionGen.</w:t>
-      </w:r>
-    </w:p>
-    <w:p>
-      <w:pPr>
-        <w:pStyle w:val="Normal"/>
-        <w:numPr>
-          <w:ilvl w:val="0"/>
-          <w:numId w:val="4"/>
-        </w:numPr>
-        <w:spacing w:before="0" w:after="240"/>
-        <w:ind w:left="714" w:hanging="357"/>
-        <w:rPr>
-          <w:lang w:val="en-US"/>
-        </w:rPr>
-      </w:pPr>
-      <w:r>
-        <w:rPr>
-          <w:lang w:val="en-US"/>
-        </w:rPr>
-        <w:t>Double-click on the BushMissionGenerator.jar file to start the application.</w:t>
-      </w:r>
-    </w:p>
-    <w:p>
-      <w:pPr>
-        <w:pStyle w:val="Normal"/>
-        <w:numPr>
-          <w:ilvl w:val="0"/>
-          <w:numId w:val="4"/>
-        </w:numPr>
-        <w:spacing w:before="0" w:after="240"/>
-        <w:ind w:left="714" w:hanging="357"/>
-        <w:rPr>
-          <w:lang w:val="en-US"/>
-        </w:rPr>
-      </w:pPr>
-      <w:r>
-        <w:rPr>
-          <w:lang w:val="en-US"/>
-        </w:rPr>
-        <w:t>Select an input file by pressing the "Select" button.</w:t>
-      </w:r>
-    </w:p>
-    <w:p>
-      <w:pPr>
-        <w:pStyle w:val="Normal"/>
-        <w:numPr>
-          <w:ilvl w:val="0"/>
-          <w:numId w:val="4"/>
-        </w:numPr>
-        <w:spacing w:before="0" w:after="240"/>
-        <w:ind w:left="714" w:hanging="357"/>
-        <w:rPr>
-          <w:lang w:val="en-US"/>
-        </w:rPr>
-      </w:pPr>
-      <w:r>
-        <w:rPr>
-          <w:lang w:val="en-US"/>
-        </w:rPr>
-        <w:t>Put WAV files to be used in the same folder as the input file.</w:t>
-      </w:r>
-    </w:p>
-    <w:p>
-      <w:pPr>
-        <w:pStyle w:val="Normal"/>
-        <w:numPr>
-          <w:ilvl w:val="0"/>
-          <w:numId w:val="4"/>
-        </w:numPr>
-        <w:spacing w:before="0" w:after="240"/>
-        <w:ind w:left="714" w:hanging="357"/>
-        <w:rPr>
-          <w:lang w:val="en-US"/>
-        </w:rPr>
-      </w:pPr>
-      <w:r>
-        <w:rPr>
-          <w:lang w:val="en-US"/>
-        </w:rPr>
-        <w:t>Click on the "Generate" button.  See the output dir for the generated mission files.</w:t>
-      </w:r>
-    </w:p>
-    <w:p>
-      <w:pPr>
-        <w:pStyle w:val="Normal"/>
-        <w:numPr>
-          <w:ilvl w:val="0"/>
-          <w:numId w:val="4"/>
-        </w:numPr>
-        <w:spacing w:before="0" w:after="240"/>
-        <w:ind w:left="714" w:hanging="357"/>
-        <w:rPr>
-          <w:lang w:val="en-US"/>
-        </w:rPr>
-      </w:pPr>
-      <w:r>
-        <w:rPr>
-          <w:lang w:val="en-US"/>
-        </w:rPr>
-        <w:t>Replace the standard images in the “images folder”. You can also add POI images (see Images below).</w:t>
-      </w:r>
-    </w:p>
-    <w:p>
-      <w:pPr>
-        <w:pStyle w:val="Normal"/>
-        <w:numPr>
-          <w:ilvl w:val="0"/>
-          <w:numId w:val="4"/>
-        </w:numPr>
-        <w:spacing w:before="0" w:after="240"/>
-        <w:ind w:left="714" w:hanging="357"/>
-        <w:rPr>
-          <w:lang w:val="en-US"/>
-        </w:rPr>
-      </w:pPr>
-      <w:r>
-        <w:rPr>
-          <w:lang w:val="en-US"/>
-        </w:rPr>
-        <w:t>Select the Tool/Compile menu item.</w:t>
-      </w:r>
-    </w:p>
-    <w:p>
-      <w:pPr>
-        <w:pStyle w:val="Normal"/>
-        <w:rPr>
-          <w:lang w:val="en-US"/>
-        </w:rPr>
-      </w:pPr>
-      <w:r>
-        <w:rPr>
-          <w:lang w:val="en-US"/>
-        </w:rPr>
-      </w:r>
-    </w:p>
-    <w:p>
-      <w:pPr>
-        <w:pStyle w:val="Rubrik2"/>
-        <w:rPr>
-          <w:lang w:val="en-US"/>
-        </w:rPr>
-      </w:pPr>
-      <w:bookmarkStart w:id="4" w:name="__RefHeading___Toc3948_1735932911"/>
-      <w:bookmarkStart w:id="5" w:name="_Toc66615890"/>
-      <w:bookmarkEnd w:id="4"/>
-      <w:r>
-        <w:rPr>
-          <w:lang w:val="en-US"/>
-        </w:rPr>
-        <w:t>Images</w:t>
-      </w:r>
-      <w:bookmarkEnd w:id="5"/>
-    </w:p>
-    <w:p>
-      <w:pPr>
-        <w:pStyle w:val="Normal"/>
-        <w:rPr>
-          <w:lang w:val="en-US"/>
-        </w:rPr>
-      </w:pPr>
-      <w:r>
-        <w:rPr>
-          <w:lang w:val="en-US"/>
-        </w:rPr>
-        <w:t>An Activity_Widget.jpg image (816x626), a Loading_Screen.jpg (3840x2160) and a Thumbnail.jpg (412x170) are automatically generated. In addition to this, PNG and JPG images are generated for each airport to be used in the leg selection screen and in the NavLog.</w:t>
       </w:r>
     </w:p>
     <w:p>
@@ -1533,18 +1152,17 @@
           <w:ilvl w:val="0"/>
           <w:numId w:val="3"/>
         </w:numPr>
-        <w:rPr>
-          <w:sz w:val="22"/>
-          <w:szCs w:val="22"/>
-        </w:rPr>
-      </w:pPr>
-      <w:r>
-        <w:rPr>
-          <w:sz w:val="22"/>
-          <w:szCs w:val="22"/>
-          <w:lang w:val="en-US"/>
-        </w:rPr>
-        <w:t>The airport JPG images should be Ultra HD or Full HD images with a top/side-view of the airport.</w:t>
+        <w:spacing w:before="0" w:after="240"/>
+        <w:ind w:left="714" w:hanging="357"/>
+        <w:rPr>
+          <w:lang w:val="en-US"/>
+        </w:rPr>
+      </w:pPr>
+      <w:r>
+        <w:rPr>
+          <w:lang w:val="en-US"/>
+        </w:rPr>
+        <w:t>Double-click on the BushMissionGenerator.jar file to start the application.</w:t>
       </w:r>
     </w:p>
     <w:p>
@@ -1553,6 +1171,172 @@
         <w:numPr>
           <w:ilvl w:val="0"/>
           <w:numId w:val="3"/>
+        </w:numPr>
+        <w:spacing w:before="0" w:after="240"/>
+        <w:ind w:left="714" w:hanging="357"/>
+        <w:rPr>
+          <w:lang w:val="en-US"/>
+        </w:rPr>
+      </w:pPr>
+      <w:r>
+        <w:rPr>
+          <w:lang w:val="en-US"/>
+        </w:rPr>
+        <w:t>Select an input file by pressing the "Select" button.</w:t>
+      </w:r>
+    </w:p>
+    <w:p>
+      <w:pPr>
+        <w:pStyle w:val="Normal"/>
+        <w:numPr>
+          <w:ilvl w:val="0"/>
+          <w:numId w:val="3"/>
+        </w:numPr>
+        <w:spacing w:before="0" w:after="240"/>
+        <w:ind w:left="714" w:hanging="357"/>
+        <w:rPr>
+          <w:lang w:val="en-US"/>
+        </w:rPr>
+      </w:pPr>
+      <w:r>
+        <w:rPr>
+          <w:lang w:val="en-US"/>
+        </w:rPr>
+        <w:t>Put WAV files to be used in the same folder as the input file.</w:t>
+      </w:r>
+    </w:p>
+    <w:p>
+      <w:pPr>
+        <w:pStyle w:val="Normal"/>
+        <w:numPr>
+          <w:ilvl w:val="0"/>
+          <w:numId w:val="3"/>
+        </w:numPr>
+        <w:spacing w:before="0" w:after="240"/>
+        <w:ind w:left="714" w:hanging="357"/>
+        <w:rPr>
+          <w:lang w:val="en-US"/>
+        </w:rPr>
+      </w:pPr>
+      <w:r>
+        <w:rPr>
+          <w:lang w:val="en-US"/>
+        </w:rPr>
+        <w:t>Click on the "Generate" button.  See the output dir for the generated mission files.</w:t>
+      </w:r>
+    </w:p>
+    <w:p>
+      <w:pPr>
+        <w:pStyle w:val="Normal"/>
+        <w:numPr>
+          <w:ilvl w:val="0"/>
+          <w:numId w:val="3"/>
+        </w:numPr>
+        <w:spacing w:before="0" w:after="240"/>
+        <w:ind w:left="714" w:hanging="357"/>
+        <w:rPr>
+          <w:lang w:val="en-US"/>
+        </w:rPr>
+      </w:pPr>
+      <w:r>
+        <w:rPr>
+          <w:lang w:val="en-US"/>
+        </w:rPr>
+        <w:t>Replace the standard images in the “images folder”. You can also add POI images (see Images below).</w:t>
+      </w:r>
+    </w:p>
+    <w:p>
+      <w:pPr>
+        <w:pStyle w:val="Normal"/>
+        <w:numPr>
+          <w:ilvl w:val="0"/>
+          <w:numId w:val="3"/>
+        </w:numPr>
+        <w:spacing w:before="0" w:after="240"/>
+        <w:ind w:left="714" w:hanging="357"/>
+        <w:rPr>
+          <w:lang w:val="en-US"/>
+        </w:rPr>
+      </w:pPr>
+      <w:r>
+        <w:rPr>
+          <w:lang w:val="en-US"/>
+        </w:rPr>
+        <w:t>Select the Tool/Compile menu item.</w:t>
+      </w:r>
+    </w:p>
+    <w:p>
+      <w:pPr>
+        <w:pStyle w:val="Normal"/>
+        <w:rPr>
+          <w:lang w:val="en-US"/>
+        </w:rPr>
+      </w:pPr>
+      <w:r>
+        <w:rPr>
+          <w:lang w:val="en-US"/>
+        </w:rPr>
+      </w:r>
+    </w:p>
+    <w:p>
+      <w:pPr>
+        <w:pStyle w:val="Rubrik2"/>
+        <w:rPr>
+          <w:lang w:val="en-US"/>
+        </w:rPr>
+      </w:pPr>
+      <w:bookmarkStart w:id="4" w:name="__RefHeading___Toc3948_1735932911"/>
+      <w:bookmarkStart w:id="5" w:name="_Toc66615890"/>
+      <w:bookmarkEnd w:id="4"/>
+      <w:r>
+        <w:rPr>
+          <w:lang w:val="en-US"/>
+        </w:rPr>
+        <w:t>Images</w:t>
+      </w:r>
+      <w:bookmarkEnd w:id="5"/>
+    </w:p>
+    <w:p>
+      <w:pPr>
+        <w:pStyle w:val="Normal"/>
+        <w:rPr>
+          <w:lang w:val="en-US"/>
+        </w:rPr>
+      </w:pPr>
+      <w:r>
+        <w:rPr>
+          <w:lang w:val="en-US"/>
+        </w:rPr>
+        <w:t>An Activity_Widget.jpg image (816x626), a Loading_Screen.jpg (3840x2160) and a Thumbnail.jpg (412x170) are automatically generated. In addition to this, PNG and JPG images are generated for each airport to be used in the leg selection screen and in the NavLog.</w:t>
+      </w:r>
+    </w:p>
+    <w:p>
+      <w:pPr>
+        <w:pStyle w:val="Normal"/>
+        <w:numPr>
+          <w:ilvl w:val="0"/>
+          <w:numId w:val="2"/>
+        </w:numPr>
+        <w:rPr>
+          <w:sz w:val="22"/>
+          <w:szCs w:val="22"/>
+        </w:rPr>
+      </w:pPr>
+      <w:r>
+        <w:rPr>
+          <w:sz w:val="22"/>
+          <w:szCs w:val="22"/>
+          <w:lang w:val="en-US"/>
+        </w:rPr>
+        <w:t>The airport JPG images should be Ultra HD or Full HD images with a top/side-view of the airport.</w:t>
+      </w:r>
+    </w:p>
+    <w:p>
+      <w:pPr>
+        <w:pStyle w:val="Normal"/>
+        <w:numPr>
+          <w:ilvl w:val="0"/>
+          <w:numId w:val="2"/>
         </w:numPr>
         <w:rPr>
           <w:sz w:val="22"/>
@@ -1703,7 +1487,7 @@
               <w:widowControl w:val="false"/>
               <w:rPr/>
             </w:pPr>
-            <w:hyperlink r:id="rId4">
+            <w:hyperlink r:id="rId3">
               <w:r>
                 <w:rPr>
                   <w:rStyle w:val="Internetlnk"/>
@@ -1762,7 +1546,7 @@
               <w:widowControl w:val="false"/>
               <w:rPr/>
             </w:pPr>
-            <w:hyperlink r:id="rId5">
+            <w:hyperlink r:id="rId4">
               <w:r>
                 <w:rPr>
                   <w:rStyle w:val="Internetlnk"/>
@@ -1821,7 +1605,7 @@
               <w:widowControl w:val="false"/>
               <w:rPr/>
             </w:pPr>
-            <w:hyperlink r:id="rId6">
+            <w:hyperlink r:id="rId5">
               <w:r>
                 <w:rPr>
                   <w:rStyle w:val="Internetlnk"/>
@@ -1862,7 +1646,7 @@
         <w:pStyle w:val="Normal"/>
         <w:numPr>
           <w:ilvl w:val="0"/>
-          <w:numId w:val="5"/>
+          <w:numId w:val="4"/>
         </w:numPr>
         <w:rPr>
           <w:lang w:val="en-US"/>
@@ -1880,7 +1664,7 @@
         <w:pStyle w:val="Normal"/>
         <w:numPr>
           <w:ilvl w:val="0"/>
-          <w:numId w:val="5"/>
+          <w:numId w:val="4"/>
         </w:numPr>
         <w:rPr>
           <w:lang w:val="en-US"/>
@@ -1898,7 +1682,7 @@
         <w:pStyle w:val="Normal"/>
         <w:numPr>
           <w:ilvl w:val="0"/>
-          <w:numId w:val="5"/>
+          <w:numId w:val="4"/>
         </w:numPr>
         <w:rPr>
           <w:lang w:val="en-US"/>
@@ -1916,7 +1700,7 @@
         <w:pStyle w:val="Normal"/>
         <w:numPr>
           <w:ilvl w:val="0"/>
-          <w:numId w:val="5"/>
+          <w:numId w:val="4"/>
         </w:numPr>
         <w:rPr>
           <w:lang w:val="en-US"/>
@@ -2019,7 +1803,7 @@
         <w:pStyle w:val="Normal"/>
         <w:numPr>
           <w:ilvl w:val="0"/>
-          <w:numId w:val="5"/>
+          <w:numId w:val="4"/>
         </w:numPr>
         <w:rPr>
           <w:lang w:val="en-US"/>
@@ -2054,7 +1838,7 @@
         <w:pStyle w:val="Normal"/>
         <w:numPr>
           <w:ilvl w:val="0"/>
-          <w:numId w:val="5"/>
+          <w:numId w:val="4"/>
         </w:numPr>
         <w:rPr>
           <w:lang w:val="en-US"/>
@@ -2072,7 +1856,7 @@
         <w:pStyle w:val="Normal"/>
         <w:numPr>
           <w:ilvl w:val="0"/>
-          <w:numId w:val="5"/>
+          <w:numId w:val="4"/>
         </w:numPr>
         <w:rPr>
           <w:lang w:val="en-US"/>
@@ -2090,7 +1874,7 @@
         <w:pStyle w:val="Normal"/>
         <w:numPr>
           <w:ilvl w:val="0"/>
-          <w:numId w:val="5"/>
+          <w:numId w:val="4"/>
         </w:numPr>
         <w:rPr>
           <w:lang w:val="en-US"/>
@@ -2108,7 +1892,7 @@
         <w:pStyle w:val="Normal"/>
         <w:numPr>
           <w:ilvl w:val="0"/>
-          <w:numId w:val="5"/>
+          <w:numId w:val="4"/>
         </w:numPr>
         <w:rPr>
           <w:lang w:val="en-US"/>
@@ -2126,7 +1910,7 @@
         <w:pStyle w:val="Normal"/>
         <w:numPr>
           <w:ilvl w:val="0"/>
-          <w:numId w:val="5"/>
+          <w:numId w:val="4"/>
         </w:numPr>
         <w:rPr>
           <w:lang w:val="en-US"/>
@@ -2144,7 +1928,7 @@
         <w:pStyle w:val="Normal"/>
         <w:numPr>
           <w:ilvl w:val="0"/>
-          <w:numId w:val="5"/>
+          <w:numId w:val="4"/>
         </w:numPr>
         <w:rPr>
           <w:lang w:val="en-US"/>
@@ -2156,7 +1940,7 @@
         </w:rPr>
         <w:t xml:space="preserve">A GeoJSON map is created by default and can be opened in </w:t>
       </w:r>
-      <w:hyperlink r:id="rId7">
+      <w:hyperlink r:id="rId6">
         <w:r>
           <w:rPr>
             <w:rStyle w:val="Internetlnk"/>
@@ -2177,7 +1961,7 @@
         <w:pStyle w:val="Normal"/>
         <w:numPr>
           <w:ilvl w:val="0"/>
-          <w:numId w:val="5"/>
+          <w:numId w:val="4"/>
         </w:numPr>
         <w:rPr>
           <w:lang w:val="en-US"/>
@@ -2195,7 +1979,7 @@
         <w:pStyle w:val="Normal"/>
         <w:numPr>
           <w:ilvl w:val="0"/>
-          <w:numId w:val="5"/>
+          <w:numId w:val="4"/>
         </w:numPr>
         <w:rPr>
           <w:lang w:val="en-US"/>
@@ -2213,7 +1997,7 @@
         <w:pStyle w:val="Normal"/>
         <w:numPr>
           <w:ilvl w:val="0"/>
-          <w:numId w:val="5"/>
+          <w:numId w:val="4"/>
         </w:numPr>
         <w:rPr>
           <w:lang w:val="en-US"/>
@@ -2231,7 +2015,7 @@
         <w:pStyle w:val="Normal"/>
         <w:numPr>
           <w:ilvl w:val="0"/>
-          <w:numId w:val="5"/>
+          <w:numId w:val="4"/>
         </w:numPr>
         <w:rPr>
           <w:lang w:val="en-US"/>
@@ -2249,7 +2033,7 @@
         <w:pStyle w:val="Normal"/>
         <w:numPr>
           <w:ilvl w:val="0"/>
-          <w:numId w:val="5"/>
+          <w:numId w:val="4"/>
         </w:numPr>
         <w:rPr>
           <w:lang w:val="en-US"/>
@@ -2267,7 +2051,7 @@
         <w:pStyle w:val="Normal"/>
         <w:numPr>
           <w:ilvl w:val="0"/>
-          <w:numId w:val="5"/>
+          <w:numId w:val="4"/>
         </w:numPr>
         <w:rPr>
           <w:lang w:val="en-US"/>
@@ -13350,7 +13134,7 @@
         <w:pStyle w:val="Normal"/>
         <w:rPr/>
       </w:pPr>
-      <w:hyperlink r:id="rId8">
+      <w:hyperlink r:id="rId7">
         <w:r>
           <w:rPr>
             <w:rStyle w:val="Internetlnk"/>
@@ -17719,7 +17503,7 @@
         <w:pStyle w:val="Normal"/>
         <w:rPr/>
       </w:pPr>
-      <w:hyperlink r:id="rId9">
+      <w:hyperlink r:id="rId8">
         <w:r>
           <w:rPr>
             <w:rStyle w:val="Internetlnk"/>
@@ -21769,7 +21553,7 @@
             </w:pPr>
             <w:r>
               <w:rPr>
-                <w:sz w:val="18"/>
+                <w:sz w:val="24"/>
                 <w:szCs w:val="18"/>
                 <w:lang w:val="en-US"/>
               </w:rPr>
@@ -21931,13 +21715,7 @@
         <w:rPr>
           <w:lang w:val="en-US"/>
         </w:rPr>
-        <w:t xml:space="preserve">f that error pops up, try moving first waypoint closer. </w:t>
-      </w:r>
-      <w:r>
-        <w:rPr>
-          <w:lang w:val="en-US"/>
-        </w:rPr>
-        <w:t>Do you get error messages or strange coordinate? Set the field latitude=, longitude= and altitude= to the same values as you first waypoint (CUST0).</w:t>
+        <w:t>f that error pops up, try moving first waypoint closer. Do you get error messages or strange coordinate? Set the field latitude=, longitude= and altitude= to the same values as you first waypoint (CUST0).</w:t>
       </w:r>
     </w:p>
     <w:p>
@@ -23036,7 +22814,7 @@
         <w:pStyle w:val="Normal"/>
         <w:numPr>
           <w:ilvl w:val="0"/>
-          <w:numId w:val="7"/>
+          <w:numId w:val="6"/>
         </w:numPr>
         <w:rPr>
           <w:lang w:val="en-US"/>
@@ -23049,101 +22827,6 @@
         <w:t>If the mission does not appear in the FS2020, there is a big chance you have selected a plane that isn´t there.. or misspelled it!</w:t>
         <w:br/>
       </w:r>
-    </w:p>
-    <w:p>
-      <w:pPr>
-        <w:pStyle w:val="Normal"/>
-        <w:numPr>
-          <w:ilvl w:val="0"/>
-          <w:numId w:val="7"/>
-        </w:numPr>
-        <w:rPr>
-          <w:lang w:val="en-US"/>
-        </w:rPr>
-      </w:pPr>
-      <w:r>
-        <w:rPr>
-          <w:lang w:val="en-US"/>
-        </w:rPr>
-        <w:t xml:space="preserve">Make sure you delete the SAVE folder before starting up the simulator to test your compiled mission. The path looks something like this: </w:t>
-        <w:br/>
-        <w:br/>
-      </w:r>
-      <w:r>
-        <w:rPr>
-          <w:rFonts w:ascii="Lucida Console" w:hAnsi="Lucida Console"/>
-          <w:lang w:val="en-US"/>
-        </w:rPr>
-        <w:t>c:\Users\{USER]\AppData\Local\Packages\Microsoft.FlightSimulator_8wekyb3d8bbwe\LocalState\MISSIONS\ACTIVITIES\YOUR-MISSION_SAVE</w:t>
-      </w:r>
-      <w:r>
-        <w:rPr>
-          <w:lang w:val="en-US"/>
-        </w:rPr>
-        <w:br/>
-      </w:r>
-    </w:p>
-    <w:p>
-      <w:pPr>
-        <w:pStyle w:val="Normal"/>
-        <w:numPr>
-          <w:ilvl w:val="0"/>
-          <w:numId w:val="7"/>
-        </w:numPr>
-        <w:rPr>
-          <w:lang w:val="en-US"/>
-        </w:rPr>
-      </w:pPr>
-      <w:r>
-        <w:rPr>
-          <w:lang w:val="en-US"/>
-        </w:rPr>
-        <w:t>Do you get strange TTS/WAV triggers at the wrong time or place? Make sure you press "HTML preview" when generating and open the LINK   at the top to see your trip on a map to find overlapping trigger areas etc.</w:t>
-      </w:r>
-    </w:p>
-    <w:p>
-      <w:pPr>
-        <w:pStyle w:val="Normal"/>
-        <w:rPr>
-          <w:lang w:val="en-US"/>
-        </w:rPr>
-      </w:pPr>
-      <w:r>
-        <w:rPr>
-          <w:lang w:val="en-US"/>
-        </w:rPr>
-      </w:r>
-    </w:p>
-    <w:p>
-      <w:pPr>
-        <w:pStyle w:val="Normal"/>
-        <w:rPr>
-          <w:lang w:val="en-US"/>
-        </w:rPr>
-      </w:pPr>
-      <w:r>
-        <w:rPr>
-          <w:lang w:val="en-US"/>
-        </w:rPr>
-      </w:r>
-    </w:p>
-    <w:p>
-      <w:pPr>
-        <w:pStyle w:val="Rubrik2"/>
-        <w:rPr>
-          <w:lang w:val="en-US"/>
-        </w:rPr>
-      </w:pPr>
-      <w:bookmarkStart w:id="44" w:name="__RefHeading___Toc3982_1735932911"/>
-      <w:bookmarkStart w:id="45" w:name="_Toc66615907"/>
-      <w:bookmarkEnd w:id="44"/>
-      <w:r>
-        <w:rPr>
-          <w:lang w:val="en-US"/>
-        </w:rPr>
-        <w:t>Known serious issues (both tool and mission related sim bugs)</w:t>
-      </w:r>
-      <w:bookmarkEnd w:id="45"/>
     </w:p>
     <w:p>
       <w:pPr>
@@ -23151,6 +22834,101 @@
         <w:numPr>
           <w:ilvl w:val="0"/>
           <w:numId w:val="6"/>
+        </w:numPr>
+        <w:rPr>
+          <w:lang w:val="en-US"/>
+        </w:rPr>
+      </w:pPr>
+      <w:r>
+        <w:rPr>
+          <w:lang w:val="en-US"/>
+        </w:rPr>
+        <w:t xml:space="preserve">Make sure you delete the SAVE folder before starting up the simulator to test your compiled mission. The path looks something like this: </w:t>
+        <w:br/>
+        <w:br/>
+      </w:r>
+      <w:r>
+        <w:rPr>
+          <w:rFonts w:ascii="Lucida Console" w:hAnsi="Lucida Console"/>
+          <w:lang w:val="en-US"/>
+        </w:rPr>
+        <w:t>c:\Users\{USER]\AppData\Local\Packages\Microsoft.FlightSimulator_8wekyb3d8bbwe\LocalState\MISSIONS\ACTIVITIES\YOUR-MISSION_SAVE</w:t>
+      </w:r>
+      <w:r>
+        <w:rPr>
+          <w:lang w:val="en-US"/>
+        </w:rPr>
+        <w:br/>
+      </w:r>
+    </w:p>
+    <w:p>
+      <w:pPr>
+        <w:pStyle w:val="Normal"/>
+        <w:numPr>
+          <w:ilvl w:val="0"/>
+          <w:numId w:val="6"/>
+        </w:numPr>
+        <w:rPr>
+          <w:lang w:val="en-US"/>
+        </w:rPr>
+      </w:pPr>
+      <w:r>
+        <w:rPr>
+          <w:lang w:val="en-US"/>
+        </w:rPr>
+        <w:t>Do you get strange TTS/WAV triggers at the wrong time or place? Make sure you press "HTML preview" when generating and open the LINK   at the top to see your trip on a map to find overlapping trigger areas etc.</w:t>
+      </w:r>
+    </w:p>
+    <w:p>
+      <w:pPr>
+        <w:pStyle w:val="Normal"/>
+        <w:rPr>
+          <w:lang w:val="en-US"/>
+        </w:rPr>
+      </w:pPr>
+      <w:r>
+        <w:rPr>
+          <w:lang w:val="en-US"/>
+        </w:rPr>
+      </w:r>
+    </w:p>
+    <w:p>
+      <w:pPr>
+        <w:pStyle w:val="Normal"/>
+        <w:rPr>
+          <w:lang w:val="en-US"/>
+        </w:rPr>
+      </w:pPr>
+      <w:r>
+        <w:rPr>
+          <w:lang w:val="en-US"/>
+        </w:rPr>
+      </w:r>
+    </w:p>
+    <w:p>
+      <w:pPr>
+        <w:pStyle w:val="Rubrik2"/>
+        <w:rPr>
+          <w:lang w:val="en-US"/>
+        </w:rPr>
+      </w:pPr>
+      <w:bookmarkStart w:id="44" w:name="__RefHeading___Toc3982_1735932911"/>
+      <w:bookmarkStart w:id="45" w:name="_Toc66615907"/>
+      <w:bookmarkEnd w:id="44"/>
+      <w:r>
+        <w:rPr>
+          <w:lang w:val="en-US"/>
+        </w:rPr>
+        <w:t>Known serious issues (both tool and mission related sim bugs)</w:t>
+      </w:r>
+      <w:bookmarkEnd w:id="45"/>
+    </w:p>
+    <w:p>
+      <w:pPr>
+        <w:pStyle w:val="Normal"/>
+        <w:numPr>
+          <w:ilvl w:val="0"/>
+          <w:numId w:val="5"/>
         </w:numPr>
         <w:rPr>
           <w:lang w:val="en-US"/>
@@ -31492,7 +31270,7 @@
       </w:r>
     </w:p>
     <w:sectPr>
-      <w:footerReference w:type="default" r:id="rId10"/>
+      <w:footerReference w:type="default" r:id="rId9"/>
       <w:type w:val="nextPage"/>
       <w:pgSz w:w="11906" w:h="16838"/>
       <w:pgMar w:left="1134" w:right="1134" w:header="0" w:top="1134" w:footer="1134" w:bottom="1693" w:gutter="0"/>
@@ -31783,6 +31561,116 @@
   <w:abstractNum w:abstractNumId="3">
     <w:lvl w:ilvl="0">
       <w:start w:val="1"/>
+      <w:numFmt w:val="decimal"/>
+      <w:lvlText w:val="%1."/>
+      <w:lvlJc w:val="left"/>
+      <w:pPr>
+        <w:tabs>
+          <w:tab w:val="num" w:pos="720"/>
+        </w:tabs>
+        <w:ind w:left="720" w:hanging="360"/>
+      </w:pPr>
+    </w:lvl>
+    <w:lvl w:ilvl="1">
+      <w:start w:val="1"/>
+      <w:numFmt w:val="decimal"/>
+      <w:lvlText w:val="%2."/>
+      <w:lvlJc w:val="left"/>
+      <w:pPr>
+        <w:tabs>
+          <w:tab w:val="num" w:pos="1080"/>
+        </w:tabs>
+        <w:ind w:left="1080" w:hanging="360"/>
+      </w:pPr>
+    </w:lvl>
+    <w:lvl w:ilvl="2">
+      <w:start w:val="1"/>
+      <w:numFmt w:val="decimal"/>
+      <w:lvlText w:val="%3."/>
+      <w:lvlJc w:val="left"/>
+      <w:pPr>
+        <w:tabs>
+          <w:tab w:val="num" w:pos="1440"/>
+        </w:tabs>
+        <w:ind w:left="1440" w:hanging="360"/>
+      </w:pPr>
+    </w:lvl>
+    <w:lvl w:ilvl="3">
+      <w:start w:val="1"/>
+      <w:numFmt w:val="decimal"/>
+      <w:lvlText w:val="%4."/>
+      <w:lvlJc w:val="left"/>
+      <w:pPr>
+        <w:tabs>
+          <w:tab w:val="num" w:pos="1800"/>
+        </w:tabs>
+        <w:ind w:left="1800" w:hanging="360"/>
+      </w:pPr>
+    </w:lvl>
+    <w:lvl w:ilvl="4">
+      <w:start w:val="1"/>
+      <w:numFmt w:val="decimal"/>
+      <w:lvlText w:val="%5."/>
+      <w:lvlJc w:val="left"/>
+      <w:pPr>
+        <w:tabs>
+          <w:tab w:val="num" w:pos="2160"/>
+        </w:tabs>
+        <w:ind w:left="2160" w:hanging="360"/>
+      </w:pPr>
+    </w:lvl>
+    <w:lvl w:ilvl="5">
+      <w:start w:val="1"/>
+      <w:numFmt w:val="decimal"/>
+      <w:lvlText w:val="%6."/>
+      <w:lvlJc w:val="left"/>
+      <w:pPr>
+        <w:tabs>
+          <w:tab w:val="num" w:pos="2520"/>
+        </w:tabs>
+        <w:ind w:left="2520" w:hanging="360"/>
+      </w:pPr>
+    </w:lvl>
+    <w:lvl w:ilvl="6">
+      <w:start w:val="1"/>
+      <w:numFmt w:val="decimal"/>
+      <w:lvlText w:val="%7."/>
+      <w:lvlJc w:val="left"/>
+      <w:pPr>
+        <w:tabs>
+          <w:tab w:val="num" w:pos="2880"/>
+        </w:tabs>
+        <w:ind w:left="2880" w:hanging="360"/>
+      </w:pPr>
+    </w:lvl>
+    <w:lvl w:ilvl="7">
+      <w:start w:val="1"/>
+      <w:numFmt w:val="decimal"/>
+      <w:lvlText w:val="%8."/>
+      <w:lvlJc w:val="left"/>
+      <w:pPr>
+        <w:tabs>
+          <w:tab w:val="num" w:pos="3240"/>
+        </w:tabs>
+        <w:ind w:left="3240" w:hanging="360"/>
+      </w:pPr>
+    </w:lvl>
+    <w:lvl w:ilvl="8">
+      <w:start w:val="1"/>
+      <w:numFmt w:val="decimal"/>
+      <w:lvlText w:val="%9."/>
+      <w:lvlJc w:val="left"/>
+      <w:pPr>
+        <w:tabs>
+          <w:tab w:val="num" w:pos="3600"/>
+        </w:tabs>
+        <w:ind w:left="3600" w:hanging="360"/>
+      </w:pPr>
+    </w:lvl>
+  </w:abstractNum>
+  <w:abstractNum w:abstractNumId="4">
+    <w:lvl w:ilvl="0">
+      <w:start w:val="1"/>
       <w:numFmt w:val="bullet"/>
       <w:lvlText w:val=""/>
       <w:lvlJc w:val="left"/>
@@ -31917,116 +31805,6 @@
       </w:rPr>
     </w:lvl>
   </w:abstractNum>
-  <w:abstractNum w:abstractNumId="4">
-    <w:lvl w:ilvl="0">
-      <w:start w:val="1"/>
-      <w:numFmt w:val="decimal"/>
-      <w:lvlText w:val="%1."/>
-      <w:lvlJc w:val="left"/>
-      <w:pPr>
-        <w:tabs>
-          <w:tab w:val="num" w:pos="720"/>
-        </w:tabs>
-        <w:ind w:left="720" w:hanging="360"/>
-      </w:pPr>
-    </w:lvl>
-    <w:lvl w:ilvl="1">
-      <w:start w:val="1"/>
-      <w:numFmt w:val="decimal"/>
-      <w:lvlText w:val="%2."/>
-      <w:lvlJc w:val="left"/>
-      <w:pPr>
-        <w:tabs>
-          <w:tab w:val="num" w:pos="1080"/>
-        </w:tabs>
-        <w:ind w:left="1080" w:hanging="360"/>
-      </w:pPr>
-    </w:lvl>
-    <w:lvl w:ilvl="2">
-      <w:start w:val="1"/>
-      <w:numFmt w:val="decimal"/>
-      <w:lvlText w:val="%3."/>
-      <w:lvlJc w:val="left"/>
-      <w:pPr>
-        <w:tabs>
-          <w:tab w:val="num" w:pos="1440"/>
-        </w:tabs>
-        <w:ind w:left="1440" w:hanging="360"/>
-      </w:pPr>
-    </w:lvl>
-    <w:lvl w:ilvl="3">
-      <w:start w:val="1"/>
-      <w:numFmt w:val="decimal"/>
-      <w:lvlText w:val="%4."/>
-      <w:lvlJc w:val="left"/>
-      <w:pPr>
-        <w:tabs>
-          <w:tab w:val="num" w:pos="1800"/>
-        </w:tabs>
-        <w:ind w:left="1800" w:hanging="360"/>
-      </w:pPr>
-    </w:lvl>
-    <w:lvl w:ilvl="4">
-      <w:start w:val="1"/>
-      <w:numFmt w:val="decimal"/>
-      <w:lvlText w:val="%5."/>
-      <w:lvlJc w:val="left"/>
-      <w:pPr>
-        <w:tabs>
-          <w:tab w:val="num" w:pos="2160"/>
-        </w:tabs>
-        <w:ind w:left="2160" w:hanging="360"/>
-      </w:pPr>
-    </w:lvl>
-    <w:lvl w:ilvl="5">
-      <w:start w:val="1"/>
-      <w:numFmt w:val="decimal"/>
-      <w:lvlText w:val="%6."/>
-      <w:lvlJc w:val="left"/>
-      <w:pPr>
-        <w:tabs>
-          <w:tab w:val="num" w:pos="2520"/>
-        </w:tabs>
-        <w:ind w:left="2520" w:hanging="360"/>
-      </w:pPr>
-    </w:lvl>
-    <w:lvl w:ilvl="6">
-      <w:start w:val="1"/>
-      <w:numFmt w:val="decimal"/>
-      <w:lvlText w:val="%7."/>
-      <w:lvlJc w:val="left"/>
-      <w:pPr>
-        <w:tabs>
-          <w:tab w:val="num" w:pos="2880"/>
-        </w:tabs>
-        <w:ind w:left="2880" w:hanging="360"/>
-      </w:pPr>
-    </w:lvl>
-    <w:lvl w:ilvl="7">
-      <w:start w:val="1"/>
-      <w:numFmt w:val="decimal"/>
-      <w:lvlText w:val="%8."/>
-      <w:lvlJc w:val="left"/>
-      <w:pPr>
-        <w:tabs>
-          <w:tab w:val="num" w:pos="3240"/>
-        </w:tabs>
-        <w:ind w:left="3240" w:hanging="360"/>
-      </w:pPr>
-    </w:lvl>
-    <w:lvl w:ilvl="8">
-      <w:start w:val="1"/>
-      <w:numFmt w:val="decimal"/>
-      <w:lvlText w:val="%9."/>
-      <w:lvlJc w:val="left"/>
-      <w:pPr>
-        <w:tabs>
-          <w:tab w:val="num" w:pos="3600"/>
-        </w:tabs>
-        <w:ind w:left="3600" w:hanging="360"/>
-      </w:pPr>
-    </w:lvl>
-  </w:abstractNum>
   <w:abstractNum w:abstractNumId="5">
     <w:lvl w:ilvl="0">
       <w:start w:val="1"/>
@@ -32165,143 +31943,6 @@
     </w:lvl>
   </w:abstractNum>
   <w:abstractNum w:abstractNumId="6">
-    <w:lvl w:ilvl="0">
-      <w:start w:val="1"/>
-      <w:numFmt w:val="bullet"/>
-      <w:lvlText w:val=""/>
-      <w:lvlJc w:val="left"/>
-      <w:pPr>
-        <w:tabs>
-          <w:tab w:val="num" w:pos="720"/>
-        </w:tabs>
-        <w:ind w:left="720" w:hanging="360"/>
-      </w:pPr>
-      <w:rPr>
-        <w:rFonts w:ascii="Symbol" w:hAnsi="Symbol" w:cs="Symbol" w:hint="default"/>
-      </w:rPr>
-    </w:lvl>
-    <w:lvl w:ilvl="1">
-      <w:start w:val="1"/>
-      <w:numFmt w:val="bullet"/>
-      <w:lvlText w:val="◦"/>
-      <w:lvlJc w:val="left"/>
-      <w:pPr>
-        <w:tabs>
-          <w:tab w:val="num" w:pos="1080"/>
-        </w:tabs>
-        <w:ind w:left="1080" w:hanging="360"/>
-      </w:pPr>
-      <w:rPr>
-        <w:rFonts w:ascii="OpenSymbol" w:hAnsi="OpenSymbol" w:cs="OpenSymbol" w:hint="default"/>
-      </w:rPr>
-    </w:lvl>
-    <w:lvl w:ilvl="2">
-      <w:start w:val="1"/>
-      <w:numFmt w:val="bullet"/>
-      <w:lvlText w:val="▪"/>
-      <w:lvlJc w:val="left"/>
-      <w:pPr>
-        <w:tabs>
-          <w:tab w:val="num" w:pos="1440"/>
-        </w:tabs>
-        <w:ind w:left="1440" w:hanging="360"/>
-      </w:pPr>
-      <w:rPr>
-        <w:rFonts w:ascii="OpenSymbol" w:hAnsi="OpenSymbol" w:cs="OpenSymbol" w:hint="default"/>
-      </w:rPr>
-    </w:lvl>
-    <w:lvl w:ilvl="3">
-      <w:start w:val="1"/>
-      <w:numFmt w:val="bullet"/>
-      <w:lvlText w:val=""/>
-      <w:lvlJc w:val="left"/>
-      <w:pPr>
-        <w:tabs>
-          <w:tab w:val="num" w:pos="1800"/>
-        </w:tabs>
-        <w:ind w:left="1800" w:hanging="360"/>
-      </w:pPr>
-      <w:rPr>
-        <w:rFonts w:ascii="Symbol" w:hAnsi="Symbol" w:cs="Symbol" w:hint="default"/>
-      </w:rPr>
-    </w:lvl>
-    <w:lvl w:ilvl="4">
-      <w:start w:val="1"/>
-      <w:numFmt w:val="bullet"/>
-      <w:lvlText w:val="◦"/>
-      <w:lvlJc w:val="left"/>
-      <w:pPr>
-        <w:tabs>
-          <w:tab w:val="num" w:pos="2160"/>
-        </w:tabs>
-        <w:ind w:left="2160" w:hanging="360"/>
-      </w:pPr>
-      <w:rPr>
-        <w:rFonts w:ascii="OpenSymbol" w:hAnsi="OpenSymbol" w:cs="OpenSymbol" w:hint="default"/>
-      </w:rPr>
-    </w:lvl>
-    <w:lvl w:ilvl="5">
-      <w:start w:val="1"/>
-      <w:numFmt w:val="bullet"/>
-      <w:lvlText w:val="▪"/>
-      <w:lvlJc w:val="left"/>
-      <w:pPr>
-        <w:tabs>
-          <w:tab w:val="num" w:pos="2520"/>
-        </w:tabs>
-        <w:ind w:left="2520" w:hanging="360"/>
-      </w:pPr>
-      <w:rPr>
-        <w:rFonts w:ascii="OpenSymbol" w:hAnsi="OpenSymbol" w:cs="OpenSymbol" w:hint="default"/>
-      </w:rPr>
-    </w:lvl>
-    <w:lvl w:ilvl="6">
-      <w:start w:val="1"/>
-      <w:numFmt w:val="bullet"/>
-      <w:lvlText w:val=""/>
-      <w:lvlJc w:val="left"/>
-      <w:pPr>
-        <w:tabs>
-          <w:tab w:val="num" w:pos="2880"/>
-        </w:tabs>
-        <w:ind w:left="2880" w:hanging="360"/>
-      </w:pPr>
-      <w:rPr>
-        <w:rFonts w:ascii="Symbol" w:hAnsi="Symbol" w:cs="Symbol" w:hint="default"/>
-      </w:rPr>
-    </w:lvl>
-    <w:lvl w:ilvl="7">
-      <w:start w:val="1"/>
-      <w:numFmt w:val="bullet"/>
-      <w:lvlText w:val="◦"/>
-      <w:lvlJc w:val="left"/>
-      <w:pPr>
-        <w:tabs>
-          <w:tab w:val="num" w:pos="3240"/>
-        </w:tabs>
-        <w:ind w:left="3240" w:hanging="360"/>
-      </w:pPr>
-      <w:rPr>
-        <w:rFonts w:ascii="OpenSymbol" w:hAnsi="OpenSymbol" w:cs="OpenSymbol" w:hint="default"/>
-      </w:rPr>
-    </w:lvl>
-    <w:lvl w:ilvl="8">
-      <w:start w:val="1"/>
-      <w:numFmt w:val="bullet"/>
-      <w:lvlText w:val="▪"/>
-      <w:lvlJc w:val="left"/>
-      <w:pPr>
-        <w:tabs>
-          <w:tab w:val="num" w:pos="3600"/>
-        </w:tabs>
-        <w:ind w:left="3600" w:hanging="360"/>
-      </w:pPr>
-      <w:rPr>
-        <w:rFonts w:ascii="OpenSymbol" w:hAnsi="OpenSymbol" w:cs="OpenSymbol" w:hint="default"/>
-      </w:rPr>
-    </w:lvl>
-  </w:abstractNum>
-  <w:abstractNum w:abstractNumId="7">
     <w:lvl w:ilvl="0">
       <w:start w:val="1"/>
       <w:numFmt w:val="bullet"/>
@@ -32455,9 +32096,6 @@
   </w:num>
   <w:num w:numId="6">
     <w:abstractNumId w:val="6"/>
-  </w:num>
-  <w:num w:numId="7">
-    <w:abstractNumId w:val="7"/>
   </w:num>
 </w:numbering>
 </file>
@@ -33362,6 +33000,20 @@
       <w:szCs w:val="32"/>
     </w:rPr>
   </w:style>
+  <w:style w:type="paragraph" w:styleId="Innehllsfrteckningrubrik">
+    <w:name w:val="TOA Heading"/>
+    <w:basedOn w:val="Sakregisterrubrik"/>
+    <w:pPr>
+      <w:suppressLineNumbers/>
+      <w:ind w:left="0" w:hanging="0"/>
+    </w:pPr>
+    <w:rPr>
+      <w:b/>
+      <w:bCs/>
+      <w:sz w:val="32"/>
+      <w:szCs w:val="32"/>
+    </w:rPr>
+  </w:style>
   <w:style w:type="numbering" w:styleId="NoList" w:default="1">
     <w:name w:val="No List"/>
     <w:uiPriority w:val="99"/>

</xml_diff>